<commit_message>
Adding information on algorithmic analysis
</commit_message>
<xml_diff>
--- a/MeasuringSoftwareEngineering.docx
+++ b/MeasuringSoftwareEngineering.docx
@@ -45,11 +45,94 @@
           <w:b/>
           <w:bCs/>
         </w:rPr>
+        <w:t>Measurable</w:t>
+      </w:r>
+      <w:r>
+        <w:rPr>
+          <w:b/>
+          <w:bCs/>
+        </w:rPr>
+        <w:t xml:space="preserve"> data</w:t>
+      </w:r>
+    </w:p>
+    <w:p>
+      <w:pPr>
+        <w:pStyle w:val="ListParagraph"/>
+        <w:numPr>
+          <w:ilvl w:val="0"/>
+          <w:numId w:val="1"/>
+        </w:numPr>
+        <w:rPr>
+          <w:b/>
+          <w:bCs/>
+        </w:rPr>
+      </w:pPr>
+      <w:r>
+        <w:rPr>
+          <w:b/>
+          <w:bCs/>
+        </w:rPr>
+        <w:t>Number of bugs per 1000 lines of code</w:t>
+      </w:r>
+    </w:p>
+    <w:p>
+      <w:pPr>
+        <w:pStyle w:val="ListParagraph"/>
+      </w:pPr>
+      <w:r>
+        <w:t>The industry average of bugs per 1,000 line of code is between 15 and 50 bugs, this figure depends though on when the code is actually typed</w:t>
+      </w:r>
+      <w:r>
+        <w:t xml:space="preserve">. The basic human error rate is on average 5%. This figure does depend on many different factors such as the level of testing within the code. </w:t>
+      </w:r>
+    </w:p>
+    <w:p>
+      <w:pPr>
+        <w:pStyle w:val="ListParagraph"/>
+        <w:numPr>
+          <w:ilvl w:val="0"/>
+          <w:numId w:val="1"/>
+        </w:numPr>
+        <w:rPr>
+          <w:b/>
+          <w:bCs/>
+        </w:rPr>
+      </w:pPr>
+      <w:r>
+        <w:rPr>
+          <w:b/>
+          <w:bCs/>
+        </w:rPr>
+        <w:t>Level of testing</w:t>
+      </w:r>
+    </w:p>
+    <w:p>
+      <w:pPr>
+        <w:pStyle w:val="ListParagraph"/>
+        <w:numPr>
+          <w:ilvl w:val="0"/>
+          <w:numId w:val="1"/>
+        </w:numPr>
+        <w:rPr>
+          <w:b/>
+          <w:bCs/>
+        </w:rPr>
+      </w:pPr>
+      <w:r>
+        <w:rPr>
+          <w:b/>
+          <w:bCs/>
+        </w:rPr>
         <w:t>Lines of code</w:t>
       </w:r>
     </w:p>
     <w:p>
       <w:pPr>
+        <w:pStyle w:val="ListParagraph"/>
+        <w:numPr>
+          <w:ilvl w:val="0"/>
+          <w:numId w:val="1"/>
+        </w:numPr>
         <w:rPr>
           <w:b/>
           <w:bCs/>
@@ -65,6 +148,11 @@
     </w:p>
     <w:p>
       <w:pPr>
+        <w:pStyle w:val="ListParagraph"/>
+        <w:numPr>
+          <w:ilvl w:val="0"/>
+          <w:numId w:val="1"/>
+        </w:numPr>
         <w:rPr>
           <w:b/>
           <w:bCs/>
@@ -80,6 +168,873 @@
     </w:p>
     <w:p>
       <w:pPr>
+        <w:pStyle w:val="ListParagraph"/>
+        <w:numPr>
+          <w:ilvl w:val="0"/>
+          <w:numId w:val="1"/>
+        </w:numPr>
+        <w:rPr>
+          <w:b/>
+          <w:bCs/>
+        </w:rPr>
+      </w:pPr>
+      <w:r>
+        <w:rPr>
+          <w:b/>
+          <w:bCs/>
+        </w:rPr>
+        <w:t xml:space="preserve">Customer satisfaction </w:t>
+      </w:r>
+    </w:p>
+    <w:p>
+      <w:pPr>
+        <w:pStyle w:val="ListParagraph"/>
+        <w:numPr>
+          <w:ilvl w:val="0"/>
+          <w:numId w:val="1"/>
+        </w:numPr>
+        <w:rPr>
+          <w:b/>
+          <w:bCs/>
+        </w:rPr>
+      </w:pPr>
+      <w:r>
+        <w:rPr>
+          <w:b/>
+          <w:bCs/>
+        </w:rPr>
+        <w:t>Line numbers why and why not to use it</w:t>
+      </w:r>
+    </w:p>
+    <w:p>
+      <w:pPr>
+        <w:pStyle w:val="ListParagraph"/>
+        <w:rPr>
+          <w:b/>
+          <w:bCs/>
+        </w:rPr>
+      </w:pPr>
+    </w:p>
+    <w:p>
+      <w:pPr>
+        <w:pStyle w:val="ListParagraph"/>
+        <w:rPr>
+          <w:b/>
+          <w:bCs/>
+        </w:rPr>
+      </w:pPr>
+    </w:p>
+    <w:p>
+      <w:pPr>
+        <w:pStyle w:val="ListParagraph"/>
+        <w:rPr>
+          <w:b/>
+          <w:bCs/>
+        </w:rPr>
+      </w:pPr>
+    </w:p>
+    <w:p>
+      <w:pPr>
+        <w:pStyle w:val="ListParagraph"/>
+        <w:rPr>
+          <w:b/>
+          <w:bCs/>
+        </w:rPr>
+      </w:pPr>
+    </w:p>
+    <w:p>
+      <w:pPr>
+        <w:pStyle w:val="ListParagraph"/>
+        <w:rPr>
+          <w:b/>
+          <w:bCs/>
+        </w:rPr>
+      </w:pPr>
+    </w:p>
+    <w:p>
+      <w:pPr>
+        <w:pStyle w:val="ListParagraph"/>
+        <w:rPr>
+          <w:b/>
+          <w:bCs/>
+        </w:rPr>
+      </w:pPr>
+    </w:p>
+    <w:p>
+      <w:pPr>
+        <w:pStyle w:val="ListParagraph"/>
+        <w:rPr>
+          <w:b/>
+          <w:bCs/>
+        </w:rPr>
+      </w:pPr>
+    </w:p>
+    <w:p>
+      <w:pPr>
+        <w:pStyle w:val="ListParagraph"/>
+        <w:rPr>
+          <w:b/>
+          <w:bCs/>
+        </w:rPr>
+      </w:pPr>
+    </w:p>
+    <w:p>
+      <w:pPr>
+        <w:pStyle w:val="ListParagraph"/>
+        <w:rPr>
+          <w:b/>
+          <w:bCs/>
+        </w:rPr>
+      </w:pPr>
+    </w:p>
+    <w:p>
+      <w:pPr>
+        <w:pStyle w:val="ListParagraph"/>
+        <w:rPr>
+          <w:b/>
+          <w:bCs/>
+        </w:rPr>
+      </w:pPr>
+    </w:p>
+    <w:p>
+      <w:pPr>
+        <w:pStyle w:val="ListParagraph"/>
+        <w:rPr>
+          <w:b/>
+          <w:bCs/>
+        </w:rPr>
+      </w:pPr>
+    </w:p>
+    <w:p>
+      <w:pPr>
+        <w:pStyle w:val="ListParagraph"/>
+        <w:rPr>
+          <w:b/>
+          <w:bCs/>
+        </w:rPr>
+      </w:pPr>
+    </w:p>
+    <w:p>
+      <w:pPr>
+        <w:pStyle w:val="ListParagraph"/>
+        <w:rPr>
+          <w:b/>
+          <w:bCs/>
+        </w:rPr>
+      </w:pPr>
+    </w:p>
+    <w:p>
+      <w:pPr>
+        <w:pStyle w:val="ListParagraph"/>
+        <w:rPr>
+          <w:b/>
+          <w:bCs/>
+        </w:rPr>
+      </w:pPr>
+    </w:p>
+    <w:p>
+      <w:pPr>
+        <w:pStyle w:val="ListParagraph"/>
+        <w:rPr>
+          <w:b/>
+          <w:bCs/>
+        </w:rPr>
+      </w:pPr>
+    </w:p>
+    <w:p>
+      <w:pPr>
+        <w:pStyle w:val="ListParagraph"/>
+        <w:rPr>
+          <w:b/>
+          <w:bCs/>
+        </w:rPr>
+      </w:pPr>
+    </w:p>
+    <w:p>
+      <w:pPr>
+        <w:pStyle w:val="ListParagraph"/>
+        <w:rPr>
+          <w:b/>
+          <w:bCs/>
+        </w:rPr>
+      </w:pPr>
+    </w:p>
+    <w:p>
+      <w:pPr>
+        <w:pStyle w:val="ListParagraph"/>
+        <w:rPr>
+          <w:b/>
+          <w:bCs/>
+        </w:rPr>
+      </w:pPr>
+    </w:p>
+    <w:p>
+      <w:pPr>
+        <w:pStyle w:val="ListParagraph"/>
+        <w:rPr>
+          <w:b/>
+          <w:bCs/>
+        </w:rPr>
+      </w:pPr>
+    </w:p>
+    <w:p>
+      <w:pPr>
+        <w:pStyle w:val="ListParagraph"/>
+        <w:rPr>
+          <w:b/>
+          <w:bCs/>
+        </w:rPr>
+      </w:pPr>
+    </w:p>
+    <w:p>
+      <w:pPr>
+        <w:pStyle w:val="ListParagraph"/>
+        <w:rPr>
+          <w:b/>
+          <w:bCs/>
+        </w:rPr>
+      </w:pPr>
+    </w:p>
+    <w:p>
+      <w:pPr>
+        <w:pStyle w:val="ListParagraph"/>
+        <w:rPr>
+          <w:b/>
+          <w:bCs/>
+        </w:rPr>
+      </w:pPr>
+    </w:p>
+    <w:p>
+      <w:pPr>
+        <w:pStyle w:val="ListParagraph"/>
+        <w:rPr>
+          <w:b/>
+          <w:bCs/>
+        </w:rPr>
+      </w:pPr>
+    </w:p>
+    <w:p>
+      <w:pPr>
+        <w:pStyle w:val="ListParagraph"/>
+        <w:rPr>
+          <w:b/>
+          <w:bCs/>
+        </w:rPr>
+      </w:pPr>
+    </w:p>
+    <w:p>
+      <w:pPr>
+        <w:pStyle w:val="ListParagraph"/>
+        <w:rPr>
+          <w:b/>
+          <w:bCs/>
+        </w:rPr>
+      </w:pPr>
+    </w:p>
+    <w:p>
+      <w:pPr>
+        <w:pStyle w:val="ListParagraph"/>
+        <w:rPr>
+          <w:b/>
+          <w:bCs/>
+        </w:rPr>
+      </w:pPr>
+    </w:p>
+    <w:p>
+      <w:pPr>
+        <w:pStyle w:val="ListParagraph"/>
+        <w:rPr>
+          <w:b/>
+          <w:bCs/>
+        </w:rPr>
+      </w:pPr>
+    </w:p>
+    <w:p>
+      <w:pPr>
+        <w:pStyle w:val="ListParagraph"/>
+        <w:rPr>
+          <w:b/>
+          <w:bCs/>
+        </w:rPr>
+      </w:pPr>
+    </w:p>
+    <w:p>
+      <w:pPr>
+        <w:pStyle w:val="ListParagraph"/>
+        <w:rPr>
+          <w:b/>
+          <w:bCs/>
+        </w:rPr>
+      </w:pPr>
+    </w:p>
+    <w:p>
+      <w:pPr>
+        <w:pStyle w:val="ListParagraph"/>
+        <w:rPr>
+          <w:b/>
+          <w:bCs/>
+        </w:rPr>
+      </w:pPr>
+    </w:p>
+    <w:p>
+      <w:pPr>
+        <w:pStyle w:val="ListParagraph"/>
+        <w:rPr>
+          <w:b/>
+          <w:bCs/>
+        </w:rPr>
+      </w:pPr>
+    </w:p>
+    <w:p>
+      <w:pPr>
+        <w:pStyle w:val="ListParagraph"/>
+        <w:rPr>
+          <w:b/>
+          <w:bCs/>
+        </w:rPr>
+      </w:pPr>
+    </w:p>
+    <w:p>
+      <w:pPr>
+        <w:pStyle w:val="ListParagraph"/>
+        <w:rPr>
+          <w:b/>
+          <w:bCs/>
+        </w:rPr>
+      </w:pPr>
+    </w:p>
+    <w:p>
+      <w:pPr>
+        <w:pStyle w:val="ListParagraph"/>
+        <w:rPr>
+          <w:b/>
+          <w:bCs/>
+        </w:rPr>
+      </w:pPr>
+    </w:p>
+    <w:p>
+      <w:pPr>
+        <w:pStyle w:val="ListParagraph"/>
+        <w:rPr>
+          <w:b/>
+          <w:bCs/>
+        </w:rPr>
+      </w:pPr>
+    </w:p>
+    <w:p>
+      <w:pPr>
+        <w:pStyle w:val="ListParagraph"/>
+        <w:rPr>
+          <w:b/>
+          <w:bCs/>
+        </w:rPr>
+      </w:pPr>
+    </w:p>
+    <w:p>
+      <w:pPr>
+        <w:pStyle w:val="ListParagraph"/>
+        <w:rPr>
+          <w:b/>
+          <w:bCs/>
+        </w:rPr>
+      </w:pPr>
+    </w:p>
+    <w:p>
+      <w:pPr>
+        <w:pStyle w:val="ListParagraph"/>
+        <w:rPr>
+          <w:b/>
+          <w:bCs/>
+        </w:rPr>
+      </w:pPr>
+    </w:p>
+    <w:p>
+      <w:pPr>
+        <w:pStyle w:val="ListParagraph"/>
+        <w:rPr>
+          <w:b/>
+          <w:bCs/>
+        </w:rPr>
+      </w:pPr>
+    </w:p>
+    <w:p>
+      <w:pPr>
+        <w:pStyle w:val="ListParagraph"/>
+        <w:rPr>
+          <w:b/>
+          <w:bCs/>
+        </w:rPr>
+      </w:pPr>
+    </w:p>
+    <w:p>
+      <w:pPr>
+        <w:pStyle w:val="ListParagraph"/>
+        <w:rPr>
+          <w:b/>
+          <w:bCs/>
+        </w:rPr>
+      </w:pPr>
+    </w:p>
+    <w:p>
+      <w:pPr>
+        <w:rPr>
+          <w:b/>
+          <w:bCs/>
+        </w:rPr>
+      </w:pPr>
+      <w:r>
+        <w:rPr>
+          <w:b/>
+          <w:bCs/>
+        </w:rPr>
+        <w:t xml:space="preserve">Computational platforms available </w:t>
+      </w:r>
+    </w:p>
+    <w:p>
+      <w:pPr>
+        <w:pStyle w:val="ListParagraph"/>
+        <w:numPr>
+          <w:ilvl w:val="0"/>
+          <w:numId w:val="2"/>
+        </w:numPr>
+        <w:rPr>
+          <w:b/>
+          <w:bCs/>
+        </w:rPr>
+      </w:pPr>
+      <w:proofErr w:type="spellStart"/>
+      <w:r>
+        <w:rPr>
+          <w:b/>
+          <w:bCs/>
+        </w:rPr>
+        <w:t>Github</w:t>
+      </w:r>
+      <w:proofErr w:type="spellEnd"/>
+    </w:p>
+    <w:p>
+      <w:pPr>
+        <w:pStyle w:val="ListParagraph"/>
+        <w:numPr>
+          <w:ilvl w:val="0"/>
+          <w:numId w:val="2"/>
+        </w:numPr>
+        <w:rPr>
+          <w:b/>
+          <w:bCs/>
+        </w:rPr>
+      </w:pPr>
+      <w:r>
+        <w:rPr>
+          <w:b/>
+          <w:bCs/>
+        </w:rPr>
+        <w:t>Version Control</w:t>
+      </w:r>
+    </w:p>
+    <w:p>
+      <w:pPr>
+        <w:pStyle w:val="ListParagraph"/>
+        <w:numPr>
+          <w:ilvl w:val="0"/>
+          <w:numId w:val="2"/>
+        </w:numPr>
+        <w:rPr>
+          <w:b/>
+          <w:bCs/>
+        </w:rPr>
+      </w:pPr>
+      <w:r>
+        <w:rPr>
+          <w:b/>
+          <w:bCs/>
+        </w:rPr>
+        <w:t>Commits and version control</w:t>
+      </w:r>
+    </w:p>
+    <w:p>
+      <w:pPr>
+        <w:pStyle w:val="ListParagraph"/>
+        <w:numPr>
+          <w:ilvl w:val="0"/>
+          <w:numId w:val="2"/>
+        </w:numPr>
+        <w:rPr>
+          <w:b/>
+          <w:bCs/>
+        </w:rPr>
+      </w:pPr>
+      <w:r>
+        <w:rPr>
+          <w:b/>
+          <w:bCs/>
+        </w:rPr>
+        <w:t>Slack / Teams</w:t>
+      </w:r>
+    </w:p>
+    <w:p>
+      <w:pPr>
+        <w:pStyle w:val="ListParagraph"/>
+        <w:numPr>
+          <w:ilvl w:val="0"/>
+          <w:numId w:val="2"/>
+        </w:numPr>
+        <w:rPr>
+          <w:b/>
+          <w:bCs/>
+        </w:rPr>
+      </w:pPr>
+      <w:r>
+        <w:rPr>
+          <w:b/>
+          <w:bCs/>
+        </w:rPr>
+        <w:t>Trello</w:t>
+      </w:r>
+    </w:p>
+    <w:p>
+      <w:pPr>
+        <w:pStyle w:val="ListParagraph"/>
+        <w:rPr>
+          <w:b/>
+          <w:bCs/>
+        </w:rPr>
+      </w:pPr>
+    </w:p>
+    <w:p>
+      <w:pPr>
+        <w:rPr>
+          <w:b/>
+          <w:bCs/>
+        </w:rPr>
+      </w:pPr>
+    </w:p>
+    <w:p>
+      <w:pPr>
+        <w:rPr>
+          <w:b/>
+          <w:bCs/>
+        </w:rPr>
+      </w:pPr>
+    </w:p>
+    <w:p>
+      <w:pPr>
+        <w:rPr>
+          <w:b/>
+          <w:bCs/>
+        </w:rPr>
+      </w:pPr>
+    </w:p>
+    <w:p>
+      <w:pPr>
+        <w:rPr>
+          <w:b/>
+          <w:bCs/>
+        </w:rPr>
+      </w:pPr>
+    </w:p>
+    <w:p>
+      <w:pPr>
+        <w:rPr>
+          <w:b/>
+          <w:bCs/>
+        </w:rPr>
+      </w:pPr>
+    </w:p>
+    <w:p>
+      <w:pPr>
+        <w:rPr>
+          <w:b/>
+          <w:bCs/>
+        </w:rPr>
+      </w:pPr>
+    </w:p>
+    <w:p>
+      <w:pPr>
+        <w:rPr>
+          <w:b/>
+          <w:bCs/>
+        </w:rPr>
+      </w:pPr>
+    </w:p>
+    <w:p>
+      <w:pPr>
+        <w:rPr>
+          <w:b/>
+          <w:bCs/>
+        </w:rPr>
+      </w:pPr>
+    </w:p>
+    <w:p>
+      <w:pPr>
+        <w:rPr>
+          <w:b/>
+          <w:bCs/>
+        </w:rPr>
+      </w:pPr>
+    </w:p>
+    <w:p>
+      <w:pPr>
+        <w:rPr>
+          <w:b/>
+          <w:bCs/>
+        </w:rPr>
+      </w:pPr>
+    </w:p>
+    <w:p>
+      <w:pPr>
+        <w:rPr>
+          <w:b/>
+          <w:bCs/>
+        </w:rPr>
+      </w:pPr>
+    </w:p>
+    <w:p>
+      <w:pPr>
+        <w:rPr>
+          <w:b/>
+          <w:bCs/>
+        </w:rPr>
+      </w:pPr>
+    </w:p>
+    <w:p>
+      <w:pPr>
+        <w:rPr>
+          <w:b/>
+          <w:bCs/>
+        </w:rPr>
+      </w:pPr>
+    </w:p>
+    <w:p>
+      <w:pPr>
+        <w:rPr>
+          <w:b/>
+          <w:bCs/>
+        </w:rPr>
+      </w:pPr>
+    </w:p>
+    <w:p>
+      <w:pPr>
+        <w:rPr>
+          <w:b/>
+          <w:bCs/>
+        </w:rPr>
+      </w:pPr>
+    </w:p>
+    <w:p>
+      <w:pPr>
+        <w:rPr>
+          <w:b/>
+          <w:bCs/>
+        </w:rPr>
+      </w:pPr>
+    </w:p>
+    <w:p>
+      <w:pPr>
+        <w:rPr>
+          <w:b/>
+          <w:bCs/>
+        </w:rPr>
+      </w:pPr>
+    </w:p>
+    <w:p>
+      <w:pPr>
+        <w:rPr>
+          <w:b/>
+          <w:bCs/>
+        </w:rPr>
+      </w:pPr>
+    </w:p>
+    <w:p>
+      <w:pPr>
+        <w:rPr>
+          <w:b/>
+          <w:bCs/>
+        </w:rPr>
+      </w:pPr>
+    </w:p>
+    <w:p>
+      <w:pPr>
+        <w:rPr>
+          <w:b/>
+          <w:bCs/>
+        </w:rPr>
+      </w:pPr>
+    </w:p>
+    <w:p>
+      <w:pPr>
+        <w:rPr>
+          <w:b/>
+          <w:bCs/>
+        </w:rPr>
+      </w:pPr>
+    </w:p>
+    <w:p>
+      <w:pPr>
+        <w:rPr>
+          <w:b/>
+          <w:bCs/>
+        </w:rPr>
+      </w:pPr>
+    </w:p>
+    <w:p>
+      <w:pPr>
+        <w:rPr>
+          <w:b/>
+          <w:bCs/>
+        </w:rPr>
+      </w:pPr>
+    </w:p>
+    <w:p>
+      <w:pPr>
+        <w:rPr>
+          <w:b/>
+          <w:bCs/>
+        </w:rPr>
+      </w:pPr>
+    </w:p>
+    <w:p>
+      <w:pPr>
+        <w:rPr>
+          <w:b/>
+          <w:bCs/>
+        </w:rPr>
+      </w:pPr>
+    </w:p>
+    <w:p>
+      <w:pPr>
+        <w:rPr>
+          <w:b/>
+          <w:bCs/>
+        </w:rPr>
+      </w:pPr>
+    </w:p>
+    <w:p>
+      <w:pPr>
+        <w:rPr>
+          <w:b/>
+          <w:bCs/>
+        </w:rPr>
+      </w:pPr>
+    </w:p>
+    <w:p>
+      <w:pPr>
+        <w:rPr>
+          <w:b/>
+          <w:bCs/>
+        </w:rPr>
+      </w:pPr>
+    </w:p>
+    <w:p>
+      <w:pPr>
+        <w:rPr>
+          <w:b/>
+          <w:bCs/>
+        </w:rPr>
+      </w:pPr>
+    </w:p>
+    <w:p>
+      <w:pPr>
+        <w:rPr>
+          <w:b/>
+          <w:bCs/>
+        </w:rPr>
+      </w:pPr>
+    </w:p>
+    <w:p>
+      <w:pPr>
+        <w:rPr>
+          <w:b/>
+          <w:bCs/>
+        </w:rPr>
+      </w:pPr>
+    </w:p>
+    <w:p>
+      <w:pPr>
+        <w:rPr>
+          <w:b/>
+          <w:bCs/>
+        </w:rPr>
+      </w:pPr>
+    </w:p>
+    <w:p>
+      <w:pPr>
+        <w:rPr>
+          <w:b/>
+          <w:bCs/>
+        </w:rPr>
+      </w:pPr>
+    </w:p>
+    <w:p>
+      <w:pPr>
+        <w:rPr>
+          <w:b/>
+          <w:bCs/>
+        </w:rPr>
+      </w:pPr>
+    </w:p>
+    <w:p>
+      <w:pPr>
+        <w:rPr>
+          <w:b/>
+          <w:bCs/>
+        </w:rPr>
+      </w:pPr>
+    </w:p>
+    <w:p>
+      <w:pPr>
+        <w:rPr>
+          <w:b/>
+          <w:bCs/>
+        </w:rPr>
+      </w:pPr>
+    </w:p>
+    <w:p>
+      <w:pPr>
+        <w:rPr>
+          <w:b/>
+          <w:bCs/>
+        </w:rPr>
+      </w:pPr>
+    </w:p>
+    <w:p>
+      <w:pPr>
+        <w:rPr>
+          <w:b/>
+          <w:bCs/>
+        </w:rPr>
+      </w:pPr>
+    </w:p>
+    <w:p>
+      <w:pPr>
+        <w:rPr>
+          <w:b/>
+          <w:bCs/>
+        </w:rPr>
+      </w:pPr>
+    </w:p>
+    <w:p>
+      <w:pPr>
+        <w:rPr>
+          <w:b/>
+          <w:bCs/>
+        </w:rPr>
+      </w:pPr>
+      <w:r>
+        <w:rPr>
+          <w:b/>
+          <w:bCs/>
+        </w:rPr>
+        <w:t>Algorithmic approach</w:t>
+      </w:r>
+    </w:p>
+    <w:p>
+      <w:pPr>
+        <w:pStyle w:val="ListParagraph"/>
+        <w:numPr>
+          <w:ilvl w:val="0"/>
+          <w:numId w:val="3"/>
+        </w:numPr>
         <w:rPr>
           <w:b/>
           <w:bCs/>
@@ -95,6 +1050,19 @@
     </w:p>
     <w:p>
       <w:pPr>
+        <w:pStyle w:val="ListParagraph"/>
+      </w:pPr>
+      <w:r>
+        <w:t>Cycle time is defined as “The total time that elapses from the moment when the work is started on a task until its competition”. The difference between lead time and cycle time is that cycle time is from when the tasked is created through till the work is completed whereas the cycle time is from when the work is started till the time the work is completed.  The cycle time data can be  used for future projects for gauging how long it’s going to take a certain team to complete a required task. It can also be used to gauge progress in seeing progression of seeing if your cycle time is getting shorted. If your cycle time is shortening over time it’s a sign of good efficiency. Measuring your cycle time is a very straight forward process. All you need to do us record when the task was started and when the task was completed.</w:t>
+      </w:r>
+    </w:p>
+    <w:p>
+      <w:pPr>
+        <w:pStyle w:val="ListParagraph"/>
+        <w:numPr>
+          <w:ilvl w:val="0"/>
+          <w:numId w:val="3"/>
+        </w:numPr>
         <w:rPr>
           <w:b/>
           <w:bCs/>
@@ -110,66 +1078,979 @@
     </w:p>
     <w:p>
       <w:pPr>
-        <w:rPr>
-          <w:b/>
-          <w:bCs/>
-        </w:rPr>
-      </w:pPr>
-      <w:r>
-        <w:rPr>
-          <w:b/>
-          <w:bCs/>
-        </w:rPr>
-        <w:t xml:space="preserve">Agile methods </w:t>
-      </w:r>
-    </w:p>
-    <w:p>
-      <w:pPr>
-        <w:rPr>
-          <w:b/>
-          <w:bCs/>
-        </w:rPr>
-      </w:pPr>
-      <w:r>
-        <w:rPr>
-          <w:b/>
-          <w:bCs/>
-        </w:rPr>
-        <w:t>Scrum</w:t>
-      </w:r>
-    </w:p>
-    <w:p>
-      <w:pPr>
-        <w:rPr>
-          <w:b/>
-          <w:bCs/>
-        </w:rPr>
-      </w:pPr>
-      <w:r>
-        <w:rPr>
-          <w:b/>
-          <w:bCs/>
-        </w:rPr>
-        <w:t>Sprints</w:t>
-      </w:r>
-    </w:p>
-    <w:p>
-      <w:pPr>
-        <w:rPr>
-          <w:b/>
-          <w:bCs/>
-        </w:rPr>
-      </w:pPr>
-      <w:r>
-        <w:rPr>
-          <w:b/>
-          <w:bCs/>
-        </w:rPr>
-        <w:t>Commits and version control</w:t>
+        <w:pStyle w:val="ListParagraph"/>
+      </w:pPr>
+      <w:r>
+        <w:t xml:space="preserve">It is a fairly straight forward to implement in a new software project. It is a step by step process. </w:t>
+      </w:r>
+      <w:r>
+        <w:t>There is six stages to waterfall methodology. They are :</w:t>
+      </w:r>
+    </w:p>
+    <w:p>
+      <w:pPr>
+        <w:pStyle w:val="ListParagraph"/>
+        <w:numPr>
+          <w:ilvl w:val="0"/>
+          <w:numId w:val="7"/>
+        </w:numPr>
+      </w:pPr>
+      <w:r>
+        <w:t>Requirements</w:t>
+      </w:r>
+    </w:p>
+    <w:p>
+      <w:pPr>
+        <w:pStyle w:val="ListParagraph"/>
+        <w:ind w:left="2880"/>
+      </w:pPr>
+      <w:r>
+        <w:t>During this initial phase, the requirements of the project are noted and taken down. The document that it gets written on is called a requirements document. It defines what the application should do but not how it should do it.</w:t>
+      </w:r>
+    </w:p>
+    <w:p>
+      <w:pPr>
+        <w:pStyle w:val="ListParagraph"/>
+        <w:numPr>
+          <w:ilvl w:val="0"/>
+          <w:numId w:val="7"/>
+        </w:numPr>
+      </w:pPr>
+      <w:r>
+        <w:t>Analysis</w:t>
       </w:r>
       <w:bookmarkStart w:id="0" w:name="_GoBack"/>
       <w:bookmarkEnd w:id="0"/>
     </w:p>
+    <w:p>
+      <w:pPr>
+        <w:pStyle w:val="ListParagraph"/>
+        <w:ind w:left="2880"/>
+      </w:pPr>
+      <w:r>
+        <w:t>During this stage the system gets analysed in order to properly generate the models and business logic that will get used in the application.</w:t>
+      </w:r>
+    </w:p>
+    <w:p>
+      <w:pPr>
+        <w:pStyle w:val="ListParagraph"/>
+        <w:numPr>
+          <w:ilvl w:val="0"/>
+          <w:numId w:val="7"/>
+        </w:numPr>
+      </w:pPr>
+      <w:r>
+        <w:t>Design</w:t>
+      </w:r>
+    </w:p>
+    <w:p>
+      <w:pPr>
+        <w:pStyle w:val="ListParagraph"/>
+        <w:ind w:left="2880"/>
+      </w:pPr>
+      <w:r>
+        <w:t>This stage covers the technical design requirements. In this stage you choose which programming language to use and technologies that you will use in the process. At the end of this stage a design specification report will be generated in which it explains how exactly the logic will be technically implemented.</w:t>
+      </w:r>
+    </w:p>
+    <w:p>
+      <w:pPr>
+        <w:pStyle w:val="ListParagraph"/>
+        <w:numPr>
+          <w:ilvl w:val="0"/>
+          <w:numId w:val="7"/>
+        </w:numPr>
+      </w:pPr>
+      <w:r>
+        <w:t>Coding</w:t>
+      </w:r>
+    </w:p>
+    <w:p>
+      <w:pPr>
+        <w:pStyle w:val="ListParagraph"/>
+        <w:ind w:left="2880"/>
+      </w:pPr>
+      <w:r>
+        <w:t>In this stage the source code is written. This will implement all models and logic that were specified in previous stages</w:t>
+      </w:r>
+    </w:p>
+    <w:p>
+      <w:pPr>
+        <w:pStyle w:val="ListParagraph"/>
+        <w:numPr>
+          <w:ilvl w:val="0"/>
+          <w:numId w:val="7"/>
+        </w:numPr>
+      </w:pPr>
+      <w:r>
+        <w:t>Testing</w:t>
+      </w:r>
+    </w:p>
+    <w:p>
+      <w:pPr>
+        <w:pStyle w:val="ListParagraph"/>
+        <w:ind w:left="2880"/>
+      </w:pPr>
+      <w:r>
+        <w:t xml:space="preserve">This stage involves QA’s(Quality Assurance) and beta testers to test the source code that’s been written to try and find any bugs within the code. These people report back with any bugs that are found. </w:t>
+      </w:r>
+    </w:p>
+    <w:p>
+      <w:pPr>
+        <w:pStyle w:val="ListParagraph"/>
+        <w:numPr>
+          <w:ilvl w:val="0"/>
+          <w:numId w:val="7"/>
+        </w:numPr>
+      </w:pPr>
+      <w:r>
+        <w:lastRenderedPageBreak/>
+        <w:t>Operations</w:t>
+      </w:r>
+    </w:p>
+    <w:p>
+      <w:pPr>
+        <w:pStyle w:val="ListParagraph"/>
+        <w:ind w:left="2880"/>
+      </w:pPr>
+      <w:r>
+        <w:t>In the operations stage the application that has been developed is now ready to be released into a live environment. This stage also involves support and maintenance in order to keep the application up to date and free from bugs.</w:t>
+      </w:r>
+    </w:p>
+    <w:p/>
+    <w:p/>
+    <w:p>
+      <w:pPr>
+        <w:pStyle w:val="ListParagraph"/>
+        <w:numPr>
+          <w:ilvl w:val="0"/>
+          <w:numId w:val="3"/>
+        </w:numPr>
+        <w:rPr>
+          <w:b/>
+          <w:bCs/>
+        </w:rPr>
+      </w:pPr>
+      <w:r>
+        <w:rPr>
+          <w:b/>
+          <w:bCs/>
+        </w:rPr>
+        <w:t xml:space="preserve">Agile methods </w:t>
+      </w:r>
+    </w:p>
+    <w:p>
+      <w:pPr>
+        <w:pStyle w:val="ListParagraph"/>
+      </w:pPr>
+      <w:r>
+        <w:t>Agile methods are used to find ways to enhance the software development process, both lead times and cycle times are taken into account. The lead time is the time taken by a team to generate ideas, then develop that idea before delivering the software product, whereas the cycle time is the time from developing the software and deploying it into production.</w:t>
+      </w:r>
+    </w:p>
+    <w:p>
+      <w:pPr>
+        <w:pStyle w:val="ListParagraph"/>
+        <w:numPr>
+          <w:ilvl w:val="0"/>
+          <w:numId w:val="3"/>
+        </w:numPr>
+        <w:rPr>
+          <w:b/>
+          <w:bCs/>
+        </w:rPr>
+      </w:pPr>
+      <w:r>
+        <w:rPr>
+          <w:b/>
+          <w:bCs/>
+        </w:rPr>
+        <w:t>Scrum</w:t>
+      </w:r>
+    </w:p>
+    <w:p>
+      <w:pPr>
+        <w:pStyle w:val="ListParagraph"/>
+      </w:pPr>
+      <w:r>
+        <w:t>Scrum is a framework within which people can address complex adaptive problems while creating and delivering products to a customer at the highest possible value. Scrum involves a team working together. A scrum is the actual time period when the team works together to finish an increment. The team completes a scrum cycle which can range anywhere from one week to a four week cycle. Within that cycle the team will start off with a sprint planning in which they will set our their targets and the time they want to have it completed by. These goals are set out by the scrum master. By the end of the meeting the full team should be clear on what can be delivered in the sprint and how the increment can be delivered.  The team usually will have a daily scrum which will involve a short meeting of 15 minutes in which they reflect on the work that’s been produced in that day. This helps ensure that each member of the team is on the same page on what needs to be done. The team then has a sprint review at the end of the sprint. In this review they review the work that’s been carried out. The last part of the scrum is called sprint retrospective. The goal is that after the sprint cycle the team will either increment(show what’s been done in the scrum) of demo the project they have completed to the client. The team will also talk about what worked and didn’t work in the scrum. This creates a place where the team can focus on what needs to be improved for the next time.</w:t>
+      </w:r>
+    </w:p>
+    <w:p>
+      <w:pPr>
+        <w:pStyle w:val="ListParagraph"/>
+      </w:pPr>
+    </w:p>
+    <w:p>
+      <w:pPr>
+        <w:pStyle w:val="ListParagraph"/>
+      </w:pPr>
+    </w:p>
+    <w:p>
+      <w:pPr>
+        <w:pStyle w:val="ListParagraph"/>
+        <w:numPr>
+          <w:ilvl w:val="0"/>
+          <w:numId w:val="3"/>
+        </w:numPr>
+        <w:rPr>
+          <w:b/>
+          <w:bCs/>
+        </w:rPr>
+      </w:pPr>
+      <w:r>
+        <w:rPr>
+          <w:b/>
+          <w:bCs/>
+        </w:rPr>
+        <w:t>Algorithm Analysis</w:t>
+      </w:r>
+    </w:p>
+    <w:p>
+      <w:pPr>
+        <w:rPr>
+          <w:b/>
+          <w:bCs/>
+        </w:rPr>
+      </w:pPr>
+    </w:p>
+    <w:p>
+      <w:pPr>
+        <w:rPr>
+          <w:b/>
+          <w:bCs/>
+        </w:rPr>
+      </w:pPr>
+    </w:p>
+    <w:p>
+      <w:pPr>
+        <w:rPr>
+          <w:b/>
+          <w:bCs/>
+        </w:rPr>
+      </w:pPr>
+    </w:p>
+    <w:p>
+      <w:pPr>
+        <w:rPr>
+          <w:b/>
+          <w:bCs/>
+        </w:rPr>
+      </w:pPr>
+    </w:p>
+    <w:p>
+      <w:pPr>
+        <w:rPr>
+          <w:b/>
+          <w:bCs/>
+        </w:rPr>
+      </w:pPr>
+    </w:p>
+    <w:p>
+      <w:pPr>
+        <w:rPr>
+          <w:b/>
+          <w:bCs/>
+        </w:rPr>
+      </w:pPr>
+    </w:p>
+    <w:p>
+      <w:pPr>
+        <w:rPr>
+          <w:b/>
+          <w:bCs/>
+        </w:rPr>
+      </w:pPr>
+    </w:p>
+    <w:p>
+      <w:pPr>
+        <w:rPr>
+          <w:b/>
+          <w:bCs/>
+        </w:rPr>
+      </w:pPr>
+    </w:p>
+    <w:p>
+      <w:pPr>
+        <w:rPr>
+          <w:b/>
+          <w:bCs/>
+        </w:rPr>
+      </w:pPr>
+    </w:p>
+    <w:p>
+      <w:pPr>
+        <w:rPr>
+          <w:b/>
+          <w:bCs/>
+        </w:rPr>
+      </w:pPr>
+    </w:p>
+    <w:p>
+      <w:pPr>
+        <w:rPr>
+          <w:b/>
+          <w:bCs/>
+        </w:rPr>
+      </w:pPr>
+    </w:p>
+    <w:p>
+      <w:pPr>
+        <w:rPr>
+          <w:b/>
+          <w:bCs/>
+        </w:rPr>
+      </w:pPr>
+    </w:p>
+    <w:p>
+      <w:pPr>
+        <w:rPr>
+          <w:b/>
+          <w:bCs/>
+        </w:rPr>
+      </w:pPr>
+    </w:p>
+    <w:p>
+      <w:pPr>
+        <w:rPr>
+          <w:b/>
+          <w:bCs/>
+        </w:rPr>
+      </w:pPr>
+    </w:p>
+    <w:p>
+      <w:pPr>
+        <w:rPr>
+          <w:b/>
+          <w:bCs/>
+        </w:rPr>
+      </w:pPr>
+    </w:p>
+    <w:p>
+      <w:pPr>
+        <w:rPr>
+          <w:b/>
+          <w:bCs/>
+        </w:rPr>
+      </w:pPr>
+    </w:p>
+    <w:p>
+      <w:pPr>
+        <w:rPr>
+          <w:b/>
+          <w:bCs/>
+        </w:rPr>
+      </w:pPr>
+    </w:p>
+    <w:p>
+      <w:pPr>
+        <w:rPr>
+          <w:b/>
+          <w:bCs/>
+        </w:rPr>
+      </w:pPr>
+    </w:p>
+    <w:p>
+      <w:pPr>
+        <w:rPr>
+          <w:b/>
+          <w:bCs/>
+        </w:rPr>
+      </w:pPr>
+    </w:p>
+    <w:p>
+      <w:pPr>
+        <w:rPr>
+          <w:b/>
+          <w:bCs/>
+        </w:rPr>
+      </w:pPr>
+    </w:p>
+    <w:p>
+      <w:pPr>
+        <w:rPr>
+          <w:b/>
+          <w:bCs/>
+        </w:rPr>
+      </w:pPr>
+    </w:p>
+    <w:p>
+      <w:pPr>
+        <w:rPr>
+          <w:b/>
+          <w:bCs/>
+        </w:rPr>
+      </w:pPr>
+    </w:p>
+    <w:p>
+      <w:pPr>
+        <w:rPr>
+          <w:b/>
+          <w:bCs/>
+        </w:rPr>
+      </w:pPr>
+    </w:p>
+    <w:p>
+      <w:pPr>
+        <w:rPr>
+          <w:b/>
+          <w:bCs/>
+        </w:rPr>
+      </w:pPr>
+    </w:p>
+    <w:p>
+      <w:pPr>
+        <w:rPr>
+          <w:b/>
+          <w:bCs/>
+        </w:rPr>
+      </w:pPr>
+    </w:p>
+    <w:p>
+      <w:pPr>
+        <w:rPr>
+          <w:b/>
+          <w:bCs/>
+        </w:rPr>
+      </w:pPr>
+    </w:p>
+    <w:p>
+      <w:pPr>
+        <w:rPr>
+          <w:b/>
+          <w:bCs/>
+        </w:rPr>
+      </w:pPr>
+    </w:p>
+    <w:p>
+      <w:pPr>
+        <w:rPr>
+          <w:b/>
+          <w:bCs/>
+        </w:rPr>
+      </w:pPr>
+    </w:p>
+    <w:p>
+      <w:pPr>
+        <w:rPr>
+          <w:b/>
+          <w:bCs/>
+        </w:rPr>
+      </w:pPr>
+    </w:p>
+    <w:p>
+      <w:pPr>
+        <w:rPr>
+          <w:b/>
+          <w:bCs/>
+        </w:rPr>
+      </w:pPr>
+    </w:p>
+    <w:p>
+      <w:pPr>
+        <w:rPr>
+          <w:b/>
+          <w:bCs/>
+        </w:rPr>
+      </w:pPr>
+    </w:p>
+    <w:p>
+      <w:pPr>
+        <w:rPr>
+          <w:b/>
+          <w:bCs/>
+        </w:rPr>
+      </w:pPr>
+    </w:p>
+    <w:p>
+      <w:pPr>
+        <w:rPr>
+          <w:b/>
+          <w:bCs/>
+        </w:rPr>
+      </w:pPr>
+    </w:p>
+    <w:p>
+      <w:pPr>
+        <w:rPr>
+          <w:b/>
+          <w:bCs/>
+        </w:rPr>
+      </w:pPr>
+    </w:p>
+    <w:p>
+      <w:pPr>
+        <w:rPr>
+          <w:b/>
+          <w:bCs/>
+        </w:rPr>
+      </w:pPr>
+    </w:p>
+    <w:p>
+      <w:pPr>
+        <w:rPr>
+          <w:b/>
+          <w:bCs/>
+        </w:rPr>
+      </w:pPr>
+      <w:r>
+        <w:rPr>
+          <w:b/>
+          <w:bCs/>
+        </w:rPr>
+        <w:t xml:space="preserve">Ethics concerns </w:t>
+      </w:r>
+    </w:p>
+    <w:p>
+      <w:pPr>
+        <w:rPr>
+          <w:b/>
+          <w:bCs/>
+        </w:rPr>
+      </w:pPr>
+    </w:p>
+    <w:p/>
+    <w:p>
+      <w:pPr>
+        <w:rPr>
+          <w:b/>
+          <w:bCs/>
+        </w:rPr>
+      </w:pPr>
+    </w:p>
+    <w:p>
+      <w:pPr>
+        <w:rPr>
+          <w:b/>
+          <w:bCs/>
+        </w:rPr>
+      </w:pPr>
+    </w:p>
+    <w:p>
+      <w:pPr>
+        <w:rPr>
+          <w:b/>
+          <w:bCs/>
+        </w:rPr>
+      </w:pPr>
+    </w:p>
+    <w:p>
+      <w:pPr>
+        <w:rPr>
+          <w:b/>
+          <w:bCs/>
+        </w:rPr>
+      </w:pPr>
+    </w:p>
+    <w:p>
+      <w:pPr>
+        <w:rPr>
+          <w:b/>
+          <w:bCs/>
+        </w:rPr>
+      </w:pPr>
+    </w:p>
+    <w:p>
+      <w:pPr>
+        <w:rPr>
+          <w:b/>
+          <w:bCs/>
+        </w:rPr>
+      </w:pPr>
+    </w:p>
+    <w:p>
+      <w:pPr>
+        <w:rPr>
+          <w:b/>
+          <w:bCs/>
+        </w:rPr>
+      </w:pPr>
+    </w:p>
+    <w:p>
+      <w:pPr>
+        <w:rPr>
+          <w:b/>
+          <w:bCs/>
+        </w:rPr>
+      </w:pPr>
+    </w:p>
+    <w:p>
+      <w:pPr>
+        <w:rPr>
+          <w:b/>
+          <w:bCs/>
+        </w:rPr>
+      </w:pPr>
+    </w:p>
+    <w:p>
+      <w:pPr>
+        <w:rPr>
+          <w:b/>
+          <w:bCs/>
+        </w:rPr>
+      </w:pPr>
+    </w:p>
+    <w:p>
+      <w:pPr>
+        <w:rPr>
+          <w:b/>
+          <w:bCs/>
+        </w:rPr>
+      </w:pPr>
+    </w:p>
+    <w:p>
+      <w:pPr>
+        <w:rPr>
+          <w:b/>
+          <w:bCs/>
+        </w:rPr>
+      </w:pPr>
+    </w:p>
+    <w:p>
+      <w:pPr>
+        <w:rPr>
+          <w:b/>
+          <w:bCs/>
+        </w:rPr>
+      </w:pPr>
+    </w:p>
+    <w:p>
+      <w:pPr>
+        <w:rPr>
+          <w:b/>
+          <w:bCs/>
+        </w:rPr>
+      </w:pPr>
+    </w:p>
+    <w:p>
+      <w:pPr>
+        <w:rPr>
+          <w:b/>
+          <w:bCs/>
+        </w:rPr>
+      </w:pPr>
+    </w:p>
+    <w:p>
+      <w:pPr>
+        <w:rPr>
+          <w:b/>
+          <w:bCs/>
+        </w:rPr>
+      </w:pPr>
+    </w:p>
+    <w:p>
+      <w:pPr>
+        <w:rPr>
+          <w:b/>
+          <w:bCs/>
+        </w:rPr>
+      </w:pPr>
+    </w:p>
+    <w:p>
+      <w:pPr>
+        <w:rPr>
+          <w:b/>
+          <w:bCs/>
+        </w:rPr>
+      </w:pPr>
+    </w:p>
+    <w:p>
+      <w:pPr>
+        <w:rPr>
+          <w:b/>
+          <w:bCs/>
+        </w:rPr>
+      </w:pPr>
+    </w:p>
+    <w:p>
+      <w:pPr>
+        <w:rPr>
+          <w:b/>
+          <w:bCs/>
+        </w:rPr>
+      </w:pPr>
+    </w:p>
+    <w:p>
+      <w:pPr>
+        <w:rPr>
+          <w:b/>
+          <w:bCs/>
+        </w:rPr>
+      </w:pPr>
+    </w:p>
+    <w:p>
+      <w:pPr>
+        <w:rPr>
+          <w:b/>
+          <w:bCs/>
+        </w:rPr>
+      </w:pPr>
+    </w:p>
+    <w:p>
+      <w:pPr>
+        <w:rPr>
+          <w:b/>
+          <w:bCs/>
+        </w:rPr>
+      </w:pPr>
+    </w:p>
+    <w:p>
+      <w:pPr>
+        <w:rPr>
+          <w:b/>
+          <w:bCs/>
+        </w:rPr>
+      </w:pPr>
+    </w:p>
+    <w:p>
+      <w:pPr>
+        <w:rPr>
+          <w:b/>
+          <w:bCs/>
+        </w:rPr>
+      </w:pPr>
+    </w:p>
+    <w:p>
+      <w:pPr>
+        <w:rPr>
+          <w:b/>
+          <w:bCs/>
+        </w:rPr>
+      </w:pPr>
+    </w:p>
+    <w:p>
+      <w:pPr>
+        <w:rPr>
+          <w:b/>
+          <w:bCs/>
+        </w:rPr>
+      </w:pPr>
+    </w:p>
+    <w:p>
+      <w:pPr>
+        <w:rPr>
+          <w:b/>
+          <w:bCs/>
+        </w:rPr>
+      </w:pPr>
+    </w:p>
+    <w:p>
+      <w:pPr>
+        <w:rPr>
+          <w:b/>
+          <w:bCs/>
+        </w:rPr>
+      </w:pPr>
+    </w:p>
+    <w:p>
+      <w:pPr>
+        <w:rPr>
+          <w:b/>
+          <w:bCs/>
+        </w:rPr>
+      </w:pPr>
+    </w:p>
+    <w:p>
+      <w:pPr>
+        <w:rPr>
+          <w:b/>
+          <w:bCs/>
+        </w:rPr>
+      </w:pPr>
+    </w:p>
+    <w:p>
+      <w:pPr>
+        <w:rPr>
+          <w:b/>
+          <w:bCs/>
+        </w:rPr>
+      </w:pPr>
+    </w:p>
+    <w:p>
+      <w:pPr>
+        <w:rPr>
+          <w:b/>
+          <w:bCs/>
+        </w:rPr>
+      </w:pPr>
+    </w:p>
+    <w:p>
+      <w:pPr>
+        <w:rPr>
+          <w:b/>
+          <w:bCs/>
+        </w:rPr>
+      </w:pPr>
+    </w:p>
+    <w:p>
+      <w:pPr>
+        <w:rPr>
+          <w:b/>
+          <w:bCs/>
+        </w:rPr>
+      </w:pPr>
+    </w:p>
+    <w:p>
+      <w:pPr>
+        <w:rPr>
+          <w:b/>
+          <w:bCs/>
+        </w:rPr>
+      </w:pPr>
+    </w:p>
+    <w:p>
+      <w:pPr>
+        <w:rPr>
+          <w:b/>
+          <w:bCs/>
+        </w:rPr>
+      </w:pPr>
+    </w:p>
+    <w:p>
+      <w:pPr>
+        <w:rPr>
+          <w:b/>
+          <w:bCs/>
+        </w:rPr>
+      </w:pPr>
+    </w:p>
+    <w:p>
+      <w:pPr>
+        <w:rPr>
+          <w:b/>
+          <w:bCs/>
+        </w:rPr>
+      </w:pPr>
+    </w:p>
+    <w:p>
+      <w:pPr>
+        <w:rPr>
+          <w:b/>
+          <w:bCs/>
+        </w:rPr>
+      </w:pPr>
+    </w:p>
+    <w:p>
+      <w:pPr>
+        <w:rPr>
+          <w:b/>
+          <w:bCs/>
+        </w:rPr>
+      </w:pPr>
+    </w:p>
+    <w:p>
+      <w:pPr>
+        <w:rPr>
+          <w:b/>
+          <w:bCs/>
+        </w:rPr>
+      </w:pPr>
+    </w:p>
+    <w:p>
+      <w:pPr>
+        <w:rPr>
+          <w:b/>
+          <w:bCs/>
+        </w:rPr>
+      </w:pPr>
+    </w:p>
+    <w:p>
+      <w:pPr>
+        <w:rPr>
+          <w:b/>
+          <w:bCs/>
+        </w:rPr>
+      </w:pPr>
+    </w:p>
+    <w:p>
+      <w:pPr>
+        <w:rPr>
+          <w:b/>
+          <w:bCs/>
+        </w:rPr>
+      </w:pPr>
+      <w:r>
+        <w:rPr>
+          <w:b/>
+          <w:bCs/>
+        </w:rPr>
+        <w:t>Bibliography</w:t>
+      </w:r>
+    </w:p>
+    <w:p>
+      <w:hyperlink r:id="rId5" w:history="1">
+        <w:r>
+          <w:rPr>
+            <w:rStyle w:val="Hyperlink"/>
+          </w:rPr>
+          <w:t>https://diceus.com/top-7-software-quality-metrics-matter/</w:t>
+        </w:r>
+      </w:hyperlink>
+    </w:p>
+    <w:p>
+      <w:hyperlink r:id="rId6" w:history="1">
+        <w:r>
+          <w:rPr>
+            <w:rStyle w:val="Hyperlink"/>
+          </w:rPr>
+          <w:t>https://www.quora.com/What-is-the-average-ratio-of-bugs-to-a-line-of-code</w:t>
+        </w:r>
+      </w:hyperlink>
+    </w:p>
+    <w:p>
+      <w:hyperlink r:id="rId7" w:history="1">
+        <w:r>
+          <w:rPr>
+            <w:rStyle w:val="Hyperlink"/>
+          </w:rPr>
+          <w:t>https://www.scrum.org/resources/what-is-scrum</w:t>
+        </w:r>
+      </w:hyperlink>
+    </w:p>
+    <w:p>
+      <w:hyperlink r:id="rId8" w:history="1">
+        <w:r>
+          <w:rPr>
+            <w:rStyle w:val="Hyperlink"/>
+          </w:rPr>
+          <w:t>https://www.atlassian.com/agile/scrum</w:t>
+        </w:r>
+      </w:hyperlink>
+    </w:p>
+    <w:p>
+      <w:hyperlink r:id="rId9" w:history="1">
+        <w:r>
+          <w:rPr>
+            <w:rStyle w:val="Hyperlink"/>
+          </w:rPr>
+          <w:t>https://www.cgi.com/us/en-us/life-sciences/blog/12-principles-of-agile-methodologies</w:t>
+        </w:r>
+      </w:hyperlink>
+    </w:p>
+    <w:p>
+      <w:hyperlink r:id="rId10" w:history="1">
+        <w:r>
+          <w:rPr>
+            <w:rStyle w:val="Hyperlink"/>
+          </w:rPr>
+          <w:t>https://airbrake.io/blog/sdlc/waterfall-model</w:t>
+        </w:r>
+      </w:hyperlink>
+    </w:p>
+    <w:p>
+      <w:hyperlink r:id="rId11" w:history="1">
+        <w:r>
+          <w:rPr>
+            <w:rStyle w:val="Hyperlink"/>
+          </w:rPr>
+          <w:t>https://screenful.com/blog/software-development-metrics-cycle-time</w:t>
+        </w:r>
+      </w:hyperlink>
+    </w:p>
+    <w:p/>
+    <w:p/>
+    <w:p/>
+    <w:p/>
+    <w:p/>
+    <w:p/>
     <w:sectPr>
       <w:pgSz w:w="11900" w:h="16840"/>
       <w:pgMar w:top="1440" w:right="1440" w:bottom="1440" w:left="1440" w:header="708" w:footer="708" w:gutter="0"/>
@@ -178,6 +2059,742 @@
     </w:sectPr>
   </w:body>
 </w:document>
+</file>
+
+<file path=word/numbering.xml><?xml version="1.0" encoding="utf-8"?>
+<w:numbering xmlns:wpc="http://schemas.microsoft.com/office/word/2010/wordprocessingCanvas" xmlns:cx="http://schemas.microsoft.com/office/drawing/2014/chartex" xmlns:cx1="http://schemas.microsoft.com/office/drawing/2015/9/8/chartex" xmlns:cx2="http://schemas.microsoft.com/office/drawing/2015/10/21/chartex" xmlns:cx3="http://schemas.microsoft.com/office/drawing/2016/5/9/chartex" xmlns:cx4="http://schemas.microsoft.com/office/drawing/2016/5/10/chartex" xmlns:cx5="http://schemas.microsoft.com/office/drawing/2016/5/11/chartex" xmlns:cx6="http://schemas.microsoft.com/office/drawing/2016/5/12/chartex" xmlns:cx7="http://schemas.microsoft.com/office/drawing/2016/5/13/chartex" xmlns:cx8="http://schemas.microsoft.com/office/drawing/2016/5/14/chartex" xmlns:mc="http://schemas.openxmlformats.org/markup-compatibility/2006" xmlns:aink="http://schemas.microsoft.com/office/drawing/2016/ink" xmlns:am3d="http://schemas.microsoft.com/office/drawing/2017/model3d" xmlns:o="urn:schemas-microsoft-com:office:office" xmlns:r="http://schemas.openxmlformats.org/officeDocument/2006/relationships" xmlns:m="http://schemas.openxmlformats.org/officeDocument/2006/math" xmlns:v="urn:schemas-microsoft-com:vml" xmlns:wp14="http://schemas.microsoft.com/office/word/2010/wordprocessingDrawing" xmlns:wp="http://schemas.openxmlformats.org/drawingml/2006/wordprocessingDrawing" xmlns:w10="urn:schemas-microsoft-com:office:word" xmlns:w="http://schemas.openxmlformats.org/wordprocessingml/2006/main" xmlns:w14="http://schemas.microsoft.com/office/word/2010/wordml" xmlns:w15="http://schemas.microsoft.com/office/word/2012/wordml" xmlns:w16cid="http://schemas.microsoft.com/office/word/2016/wordml/cid" xmlns:w16se="http://schemas.microsoft.com/office/word/2015/wordml/symex" xmlns:wpg="http://schemas.microsoft.com/office/word/2010/wordprocessingGroup" xmlns:wpi="http://schemas.microsoft.com/office/word/2010/wordprocessingInk" xmlns:wne="http://schemas.microsoft.com/office/word/2006/wordml" xmlns:wps="http://schemas.microsoft.com/office/word/2010/wordprocessingShape" mc:Ignorable="w14 w15 w16se w16cid wp14">
+  <w:abstractNum w:abstractNumId="0" w15:restartNumberingAfterBreak="0">
+    <w:nsid w:val="084B6642"/>
+    <w:multiLevelType w:val="hybridMultilevel"/>
+    <w:tmpl w:val="589A83E4"/>
+    <w:lvl w:ilvl="0" w:tplc="08090001">
+      <w:start w:val="1"/>
+      <w:numFmt w:val="bullet"/>
+      <w:lvlText w:val=""/>
+      <w:lvlJc w:val="left"/>
+      <w:pPr>
+        <w:ind w:left="720" w:hanging="360"/>
+      </w:pPr>
+      <w:rPr>
+        <w:rFonts w:ascii="Symbol" w:hAnsi="Symbol" w:hint="default"/>
+      </w:rPr>
+    </w:lvl>
+    <w:lvl w:ilvl="1" w:tplc="08090003" w:tentative="1">
+      <w:start w:val="1"/>
+      <w:numFmt w:val="bullet"/>
+      <w:lvlText w:val="o"/>
+      <w:lvlJc w:val="left"/>
+      <w:pPr>
+        <w:ind w:left="1440" w:hanging="360"/>
+      </w:pPr>
+      <w:rPr>
+        <w:rFonts w:ascii="Courier New" w:hAnsi="Courier New" w:cs="Courier New" w:hint="default"/>
+      </w:rPr>
+    </w:lvl>
+    <w:lvl w:ilvl="2" w:tplc="08090005" w:tentative="1">
+      <w:start w:val="1"/>
+      <w:numFmt w:val="bullet"/>
+      <w:lvlText w:val=""/>
+      <w:lvlJc w:val="left"/>
+      <w:pPr>
+        <w:ind w:left="2160" w:hanging="360"/>
+      </w:pPr>
+      <w:rPr>
+        <w:rFonts w:ascii="Wingdings" w:hAnsi="Wingdings" w:hint="default"/>
+      </w:rPr>
+    </w:lvl>
+    <w:lvl w:ilvl="3" w:tplc="08090001" w:tentative="1">
+      <w:start w:val="1"/>
+      <w:numFmt w:val="bullet"/>
+      <w:lvlText w:val=""/>
+      <w:lvlJc w:val="left"/>
+      <w:pPr>
+        <w:ind w:left="2880" w:hanging="360"/>
+      </w:pPr>
+      <w:rPr>
+        <w:rFonts w:ascii="Symbol" w:hAnsi="Symbol" w:hint="default"/>
+      </w:rPr>
+    </w:lvl>
+    <w:lvl w:ilvl="4" w:tplc="08090003" w:tentative="1">
+      <w:start w:val="1"/>
+      <w:numFmt w:val="bullet"/>
+      <w:lvlText w:val="o"/>
+      <w:lvlJc w:val="left"/>
+      <w:pPr>
+        <w:ind w:left="3600" w:hanging="360"/>
+      </w:pPr>
+      <w:rPr>
+        <w:rFonts w:ascii="Courier New" w:hAnsi="Courier New" w:cs="Courier New" w:hint="default"/>
+      </w:rPr>
+    </w:lvl>
+    <w:lvl w:ilvl="5" w:tplc="08090005" w:tentative="1">
+      <w:start w:val="1"/>
+      <w:numFmt w:val="bullet"/>
+      <w:lvlText w:val=""/>
+      <w:lvlJc w:val="left"/>
+      <w:pPr>
+        <w:ind w:left="4320" w:hanging="360"/>
+      </w:pPr>
+      <w:rPr>
+        <w:rFonts w:ascii="Wingdings" w:hAnsi="Wingdings" w:hint="default"/>
+      </w:rPr>
+    </w:lvl>
+    <w:lvl w:ilvl="6" w:tplc="08090001" w:tentative="1">
+      <w:start w:val="1"/>
+      <w:numFmt w:val="bullet"/>
+      <w:lvlText w:val=""/>
+      <w:lvlJc w:val="left"/>
+      <w:pPr>
+        <w:ind w:left="5040" w:hanging="360"/>
+      </w:pPr>
+      <w:rPr>
+        <w:rFonts w:ascii="Symbol" w:hAnsi="Symbol" w:hint="default"/>
+      </w:rPr>
+    </w:lvl>
+    <w:lvl w:ilvl="7" w:tplc="08090003" w:tentative="1">
+      <w:start w:val="1"/>
+      <w:numFmt w:val="bullet"/>
+      <w:lvlText w:val="o"/>
+      <w:lvlJc w:val="left"/>
+      <w:pPr>
+        <w:ind w:left="5760" w:hanging="360"/>
+      </w:pPr>
+      <w:rPr>
+        <w:rFonts w:ascii="Courier New" w:hAnsi="Courier New" w:cs="Courier New" w:hint="default"/>
+      </w:rPr>
+    </w:lvl>
+    <w:lvl w:ilvl="8" w:tplc="08090005" w:tentative="1">
+      <w:start w:val="1"/>
+      <w:numFmt w:val="bullet"/>
+      <w:lvlText w:val=""/>
+      <w:lvlJc w:val="left"/>
+      <w:pPr>
+        <w:ind w:left="6480" w:hanging="360"/>
+      </w:pPr>
+      <w:rPr>
+        <w:rFonts w:ascii="Wingdings" w:hAnsi="Wingdings" w:hint="default"/>
+      </w:rPr>
+    </w:lvl>
+  </w:abstractNum>
+  <w:abstractNum w:abstractNumId="1" w15:restartNumberingAfterBreak="0">
+    <w:nsid w:val="0F9A304A"/>
+    <w:multiLevelType w:val="hybridMultilevel"/>
+    <w:tmpl w:val="7674D0FE"/>
+    <w:lvl w:ilvl="0" w:tplc="0809000F">
+      <w:start w:val="1"/>
+      <w:numFmt w:val="decimal"/>
+      <w:lvlText w:val="%1."/>
+      <w:lvlJc w:val="left"/>
+      <w:pPr>
+        <w:ind w:left="1760" w:hanging="360"/>
+      </w:pPr>
+    </w:lvl>
+    <w:lvl w:ilvl="1" w:tplc="08090019" w:tentative="1">
+      <w:start w:val="1"/>
+      <w:numFmt w:val="lowerLetter"/>
+      <w:lvlText w:val="%2."/>
+      <w:lvlJc w:val="left"/>
+      <w:pPr>
+        <w:ind w:left="2480" w:hanging="360"/>
+      </w:pPr>
+    </w:lvl>
+    <w:lvl w:ilvl="2" w:tplc="0809001B" w:tentative="1">
+      <w:start w:val="1"/>
+      <w:numFmt w:val="lowerRoman"/>
+      <w:lvlText w:val="%3."/>
+      <w:lvlJc w:val="right"/>
+      <w:pPr>
+        <w:ind w:left="3200" w:hanging="180"/>
+      </w:pPr>
+    </w:lvl>
+    <w:lvl w:ilvl="3" w:tplc="0809000F" w:tentative="1">
+      <w:start w:val="1"/>
+      <w:numFmt w:val="decimal"/>
+      <w:lvlText w:val="%4."/>
+      <w:lvlJc w:val="left"/>
+      <w:pPr>
+        <w:ind w:left="3920" w:hanging="360"/>
+      </w:pPr>
+    </w:lvl>
+    <w:lvl w:ilvl="4" w:tplc="08090019" w:tentative="1">
+      <w:start w:val="1"/>
+      <w:numFmt w:val="lowerLetter"/>
+      <w:lvlText w:val="%5."/>
+      <w:lvlJc w:val="left"/>
+      <w:pPr>
+        <w:ind w:left="4640" w:hanging="360"/>
+      </w:pPr>
+    </w:lvl>
+    <w:lvl w:ilvl="5" w:tplc="0809001B" w:tentative="1">
+      <w:start w:val="1"/>
+      <w:numFmt w:val="lowerRoman"/>
+      <w:lvlText w:val="%6."/>
+      <w:lvlJc w:val="right"/>
+      <w:pPr>
+        <w:ind w:left="5360" w:hanging="180"/>
+      </w:pPr>
+    </w:lvl>
+    <w:lvl w:ilvl="6" w:tplc="0809000F" w:tentative="1">
+      <w:start w:val="1"/>
+      <w:numFmt w:val="decimal"/>
+      <w:lvlText w:val="%7."/>
+      <w:lvlJc w:val="left"/>
+      <w:pPr>
+        <w:ind w:left="6080" w:hanging="360"/>
+      </w:pPr>
+    </w:lvl>
+    <w:lvl w:ilvl="7" w:tplc="08090019" w:tentative="1">
+      <w:start w:val="1"/>
+      <w:numFmt w:val="lowerLetter"/>
+      <w:lvlText w:val="%8."/>
+      <w:lvlJc w:val="left"/>
+      <w:pPr>
+        <w:ind w:left="6800" w:hanging="360"/>
+      </w:pPr>
+    </w:lvl>
+    <w:lvl w:ilvl="8" w:tplc="0809001B" w:tentative="1">
+      <w:start w:val="1"/>
+      <w:numFmt w:val="lowerRoman"/>
+      <w:lvlText w:val="%9."/>
+      <w:lvlJc w:val="right"/>
+      <w:pPr>
+        <w:ind w:left="7520" w:hanging="180"/>
+      </w:pPr>
+    </w:lvl>
+  </w:abstractNum>
+  <w:abstractNum w:abstractNumId="2" w15:restartNumberingAfterBreak="0">
+    <w:nsid w:val="119C3FA5"/>
+    <w:multiLevelType w:val="hybridMultilevel"/>
+    <w:tmpl w:val="A50AEC10"/>
+    <w:lvl w:ilvl="0" w:tplc="08090001">
+      <w:start w:val="1"/>
+      <w:numFmt w:val="bullet"/>
+      <w:lvlText w:val=""/>
+      <w:lvlJc w:val="left"/>
+      <w:pPr>
+        <w:ind w:left="720" w:hanging="360"/>
+      </w:pPr>
+      <w:rPr>
+        <w:rFonts w:ascii="Symbol" w:hAnsi="Symbol" w:hint="default"/>
+      </w:rPr>
+    </w:lvl>
+    <w:lvl w:ilvl="1" w:tplc="08090003" w:tentative="1">
+      <w:start w:val="1"/>
+      <w:numFmt w:val="bullet"/>
+      <w:lvlText w:val="o"/>
+      <w:lvlJc w:val="left"/>
+      <w:pPr>
+        <w:ind w:left="1440" w:hanging="360"/>
+      </w:pPr>
+      <w:rPr>
+        <w:rFonts w:ascii="Courier New" w:hAnsi="Courier New" w:cs="Courier New" w:hint="default"/>
+      </w:rPr>
+    </w:lvl>
+    <w:lvl w:ilvl="2" w:tplc="08090005" w:tentative="1">
+      <w:start w:val="1"/>
+      <w:numFmt w:val="bullet"/>
+      <w:lvlText w:val=""/>
+      <w:lvlJc w:val="left"/>
+      <w:pPr>
+        <w:ind w:left="2160" w:hanging="360"/>
+      </w:pPr>
+      <w:rPr>
+        <w:rFonts w:ascii="Wingdings" w:hAnsi="Wingdings" w:hint="default"/>
+      </w:rPr>
+    </w:lvl>
+    <w:lvl w:ilvl="3" w:tplc="08090001" w:tentative="1">
+      <w:start w:val="1"/>
+      <w:numFmt w:val="bullet"/>
+      <w:lvlText w:val=""/>
+      <w:lvlJc w:val="left"/>
+      <w:pPr>
+        <w:ind w:left="2880" w:hanging="360"/>
+      </w:pPr>
+      <w:rPr>
+        <w:rFonts w:ascii="Symbol" w:hAnsi="Symbol" w:hint="default"/>
+      </w:rPr>
+    </w:lvl>
+    <w:lvl w:ilvl="4" w:tplc="08090003" w:tentative="1">
+      <w:start w:val="1"/>
+      <w:numFmt w:val="bullet"/>
+      <w:lvlText w:val="o"/>
+      <w:lvlJc w:val="left"/>
+      <w:pPr>
+        <w:ind w:left="3600" w:hanging="360"/>
+      </w:pPr>
+      <w:rPr>
+        <w:rFonts w:ascii="Courier New" w:hAnsi="Courier New" w:cs="Courier New" w:hint="default"/>
+      </w:rPr>
+    </w:lvl>
+    <w:lvl w:ilvl="5" w:tplc="08090005" w:tentative="1">
+      <w:start w:val="1"/>
+      <w:numFmt w:val="bullet"/>
+      <w:lvlText w:val=""/>
+      <w:lvlJc w:val="left"/>
+      <w:pPr>
+        <w:ind w:left="4320" w:hanging="360"/>
+      </w:pPr>
+      <w:rPr>
+        <w:rFonts w:ascii="Wingdings" w:hAnsi="Wingdings" w:hint="default"/>
+      </w:rPr>
+    </w:lvl>
+    <w:lvl w:ilvl="6" w:tplc="08090001" w:tentative="1">
+      <w:start w:val="1"/>
+      <w:numFmt w:val="bullet"/>
+      <w:lvlText w:val=""/>
+      <w:lvlJc w:val="left"/>
+      <w:pPr>
+        <w:ind w:left="5040" w:hanging="360"/>
+      </w:pPr>
+      <w:rPr>
+        <w:rFonts w:ascii="Symbol" w:hAnsi="Symbol" w:hint="default"/>
+      </w:rPr>
+    </w:lvl>
+    <w:lvl w:ilvl="7" w:tplc="08090003" w:tentative="1">
+      <w:start w:val="1"/>
+      <w:numFmt w:val="bullet"/>
+      <w:lvlText w:val="o"/>
+      <w:lvlJc w:val="left"/>
+      <w:pPr>
+        <w:ind w:left="5760" w:hanging="360"/>
+      </w:pPr>
+      <w:rPr>
+        <w:rFonts w:ascii="Courier New" w:hAnsi="Courier New" w:cs="Courier New" w:hint="default"/>
+      </w:rPr>
+    </w:lvl>
+    <w:lvl w:ilvl="8" w:tplc="08090005" w:tentative="1">
+      <w:start w:val="1"/>
+      <w:numFmt w:val="bullet"/>
+      <w:lvlText w:val=""/>
+      <w:lvlJc w:val="left"/>
+      <w:pPr>
+        <w:ind w:left="6480" w:hanging="360"/>
+      </w:pPr>
+      <w:rPr>
+        <w:rFonts w:ascii="Wingdings" w:hAnsi="Wingdings" w:hint="default"/>
+      </w:rPr>
+    </w:lvl>
+  </w:abstractNum>
+  <w:abstractNum w:abstractNumId="3" w15:restartNumberingAfterBreak="0">
+    <w:nsid w:val="22EB3FB5"/>
+    <w:multiLevelType w:val="hybridMultilevel"/>
+    <w:tmpl w:val="78B40100"/>
+    <w:lvl w:ilvl="0" w:tplc="0809000F">
+      <w:start w:val="1"/>
+      <w:numFmt w:val="decimal"/>
+      <w:lvlText w:val="%1."/>
+      <w:lvlJc w:val="left"/>
+      <w:pPr>
+        <w:ind w:left="2160" w:hanging="360"/>
+      </w:pPr>
+    </w:lvl>
+    <w:lvl w:ilvl="1" w:tplc="08090019" w:tentative="1">
+      <w:start w:val="1"/>
+      <w:numFmt w:val="lowerLetter"/>
+      <w:lvlText w:val="%2."/>
+      <w:lvlJc w:val="left"/>
+      <w:pPr>
+        <w:ind w:left="2880" w:hanging="360"/>
+      </w:pPr>
+    </w:lvl>
+    <w:lvl w:ilvl="2" w:tplc="0809001B" w:tentative="1">
+      <w:start w:val="1"/>
+      <w:numFmt w:val="lowerRoman"/>
+      <w:lvlText w:val="%3."/>
+      <w:lvlJc w:val="right"/>
+      <w:pPr>
+        <w:ind w:left="3600" w:hanging="180"/>
+      </w:pPr>
+    </w:lvl>
+    <w:lvl w:ilvl="3" w:tplc="0809000F" w:tentative="1">
+      <w:start w:val="1"/>
+      <w:numFmt w:val="decimal"/>
+      <w:lvlText w:val="%4."/>
+      <w:lvlJc w:val="left"/>
+      <w:pPr>
+        <w:ind w:left="4320" w:hanging="360"/>
+      </w:pPr>
+    </w:lvl>
+    <w:lvl w:ilvl="4" w:tplc="08090019" w:tentative="1">
+      <w:start w:val="1"/>
+      <w:numFmt w:val="lowerLetter"/>
+      <w:lvlText w:val="%5."/>
+      <w:lvlJc w:val="left"/>
+      <w:pPr>
+        <w:ind w:left="5040" w:hanging="360"/>
+      </w:pPr>
+    </w:lvl>
+    <w:lvl w:ilvl="5" w:tplc="0809001B" w:tentative="1">
+      <w:start w:val="1"/>
+      <w:numFmt w:val="lowerRoman"/>
+      <w:lvlText w:val="%6."/>
+      <w:lvlJc w:val="right"/>
+      <w:pPr>
+        <w:ind w:left="5760" w:hanging="180"/>
+      </w:pPr>
+    </w:lvl>
+    <w:lvl w:ilvl="6" w:tplc="0809000F" w:tentative="1">
+      <w:start w:val="1"/>
+      <w:numFmt w:val="decimal"/>
+      <w:lvlText w:val="%7."/>
+      <w:lvlJc w:val="left"/>
+      <w:pPr>
+        <w:ind w:left="6480" w:hanging="360"/>
+      </w:pPr>
+    </w:lvl>
+    <w:lvl w:ilvl="7" w:tplc="08090019" w:tentative="1">
+      <w:start w:val="1"/>
+      <w:numFmt w:val="lowerLetter"/>
+      <w:lvlText w:val="%8."/>
+      <w:lvlJc w:val="left"/>
+      <w:pPr>
+        <w:ind w:left="7200" w:hanging="360"/>
+      </w:pPr>
+    </w:lvl>
+    <w:lvl w:ilvl="8" w:tplc="0809001B" w:tentative="1">
+      <w:start w:val="1"/>
+      <w:numFmt w:val="lowerRoman"/>
+      <w:lvlText w:val="%9."/>
+      <w:lvlJc w:val="right"/>
+      <w:pPr>
+        <w:ind w:left="7920" w:hanging="180"/>
+      </w:pPr>
+    </w:lvl>
+  </w:abstractNum>
+  <w:abstractNum w:abstractNumId="4" w15:restartNumberingAfterBreak="0">
+    <w:nsid w:val="2B464712"/>
+    <w:multiLevelType w:val="hybridMultilevel"/>
+    <w:tmpl w:val="1CA08B06"/>
+    <w:lvl w:ilvl="0" w:tplc="08090001">
+      <w:start w:val="1"/>
+      <w:numFmt w:val="bullet"/>
+      <w:lvlText w:val=""/>
+      <w:lvlJc w:val="left"/>
+      <w:pPr>
+        <w:ind w:left="720" w:hanging="360"/>
+      </w:pPr>
+      <w:rPr>
+        <w:rFonts w:ascii="Symbol" w:hAnsi="Symbol" w:hint="default"/>
+      </w:rPr>
+    </w:lvl>
+    <w:lvl w:ilvl="1" w:tplc="08090003" w:tentative="1">
+      <w:start w:val="1"/>
+      <w:numFmt w:val="bullet"/>
+      <w:lvlText w:val="o"/>
+      <w:lvlJc w:val="left"/>
+      <w:pPr>
+        <w:ind w:left="1440" w:hanging="360"/>
+      </w:pPr>
+      <w:rPr>
+        <w:rFonts w:ascii="Courier New" w:hAnsi="Courier New" w:cs="Courier New" w:hint="default"/>
+      </w:rPr>
+    </w:lvl>
+    <w:lvl w:ilvl="2" w:tplc="08090005" w:tentative="1">
+      <w:start w:val="1"/>
+      <w:numFmt w:val="bullet"/>
+      <w:lvlText w:val=""/>
+      <w:lvlJc w:val="left"/>
+      <w:pPr>
+        <w:ind w:left="2160" w:hanging="360"/>
+      </w:pPr>
+      <w:rPr>
+        <w:rFonts w:ascii="Wingdings" w:hAnsi="Wingdings" w:hint="default"/>
+      </w:rPr>
+    </w:lvl>
+    <w:lvl w:ilvl="3" w:tplc="08090001" w:tentative="1">
+      <w:start w:val="1"/>
+      <w:numFmt w:val="bullet"/>
+      <w:lvlText w:val=""/>
+      <w:lvlJc w:val="left"/>
+      <w:pPr>
+        <w:ind w:left="2880" w:hanging="360"/>
+      </w:pPr>
+      <w:rPr>
+        <w:rFonts w:ascii="Symbol" w:hAnsi="Symbol" w:hint="default"/>
+      </w:rPr>
+    </w:lvl>
+    <w:lvl w:ilvl="4" w:tplc="08090003" w:tentative="1">
+      <w:start w:val="1"/>
+      <w:numFmt w:val="bullet"/>
+      <w:lvlText w:val="o"/>
+      <w:lvlJc w:val="left"/>
+      <w:pPr>
+        <w:ind w:left="3600" w:hanging="360"/>
+      </w:pPr>
+      <w:rPr>
+        <w:rFonts w:ascii="Courier New" w:hAnsi="Courier New" w:cs="Courier New" w:hint="default"/>
+      </w:rPr>
+    </w:lvl>
+    <w:lvl w:ilvl="5" w:tplc="08090005" w:tentative="1">
+      <w:start w:val="1"/>
+      <w:numFmt w:val="bullet"/>
+      <w:lvlText w:val=""/>
+      <w:lvlJc w:val="left"/>
+      <w:pPr>
+        <w:ind w:left="4320" w:hanging="360"/>
+      </w:pPr>
+      <w:rPr>
+        <w:rFonts w:ascii="Wingdings" w:hAnsi="Wingdings" w:hint="default"/>
+      </w:rPr>
+    </w:lvl>
+    <w:lvl w:ilvl="6" w:tplc="08090001" w:tentative="1">
+      <w:start w:val="1"/>
+      <w:numFmt w:val="bullet"/>
+      <w:lvlText w:val=""/>
+      <w:lvlJc w:val="left"/>
+      <w:pPr>
+        <w:ind w:left="5040" w:hanging="360"/>
+      </w:pPr>
+      <w:rPr>
+        <w:rFonts w:ascii="Symbol" w:hAnsi="Symbol" w:hint="default"/>
+      </w:rPr>
+    </w:lvl>
+    <w:lvl w:ilvl="7" w:tplc="08090003" w:tentative="1">
+      <w:start w:val="1"/>
+      <w:numFmt w:val="bullet"/>
+      <w:lvlText w:val="o"/>
+      <w:lvlJc w:val="left"/>
+      <w:pPr>
+        <w:ind w:left="5760" w:hanging="360"/>
+      </w:pPr>
+      <w:rPr>
+        <w:rFonts w:ascii="Courier New" w:hAnsi="Courier New" w:cs="Courier New" w:hint="default"/>
+      </w:rPr>
+    </w:lvl>
+    <w:lvl w:ilvl="8" w:tplc="08090005" w:tentative="1">
+      <w:start w:val="1"/>
+      <w:numFmt w:val="bullet"/>
+      <w:lvlText w:val=""/>
+      <w:lvlJc w:val="left"/>
+      <w:pPr>
+        <w:ind w:left="6480" w:hanging="360"/>
+      </w:pPr>
+      <w:rPr>
+        <w:rFonts w:ascii="Wingdings" w:hAnsi="Wingdings" w:hint="default"/>
+      </w:rPr>
+    </w:lvl>
+  </w:abstractNum>
+  <w:abstractNum w:abstractNumId="5" w15:restartNumberingAfterBreak="0">
+    <w:nsid w:val="63BA17B7"/>
+    <w:multiLevelType w:val="hybridMultilevel"/>
+    <w:tmpl w:val="EA881EE2"/>
+    <w:lvl w:ilvl="0" w:tplc="08090001">
+      <w:start w:val="1"/>
+      <w:numFmt w:val="bullet"/>
+      <w:lvlText w:val=""/>
+      <w:lvlJc w:val="left"/>
+      <w:pPr>
+        <w:ind w:left="720" w:hanging="360"/>
+      </w:pPr>
+      <w:rPr>
+        <w:rFonts w:ascii="Symbol" w:hAnsi="Symbol" w:hint="default"/>
+      </w:rPr>
+    </w:lvl>
+    <w:lvl w:ilvl="1" w:tplc="08090003" w:tentative="1">
+      <w:start w:val="1"/>
+      <w:numFmt w:val="bullet"/>
+      <w:lvlText w:val="o"/>
+      <w:lvlJc w:val="left"/>
+      <w:pPr>
+        <w:ind w:left="1440" w:hanging="360"/>
+      </w:pPr>
+      <w:rPr>
+        <w:rFonts w:ascii="Courier New" w:hAnsi="Courier New" w:cs="Courier New" w:hint="default"/>
+      </w:rPr>
+    </w:lvl>
+    <w:lvl w:ilvl="2" w:tplc="08090005" w:tentative="1">
+      <w:start w:val="1"/>
+      <w:numFmt w:val="bullet"/>
+      <w:lvlText w:val=""/>
+      <w:lvlJc w:val="left"/>
+      <w:pPr>
+        <w:ind w:left="2160" w:hanging="360"/>
+      </w:pPr>
+      <w:rPr>
+        <w:rFonts w:ascii="Wingdings" w:hAnsi="Wingdings" w:hint="default"/>
+      </w:rPr>
+    </w:lvl>
+    <w:lvl w:ilvl="3" w:tplc="08090001" w:tentative="1">
+      <w:start w:val="1"/>
+      <w:numFmt w:val="bullet"/>
+      <w:lvlText w:val=""/>
+      <w:lvlJc w:val="left"/>
+      <w:pPr>
+        <w:ind w:left="2880" w:hanging="360"/>
+      </w:pPr>
+      <w:rPr>
+        <w:rFonts w:ascii="Symbol" w:hAnsi="Symbol" w:hint="default"/>
+      </w:rPr>
+    </w:lvl>
+    <w:lvl w:ilvl="4" w:tplc="08090003" w:tentative="1">
+      <w:start w:val="1"/>
+      <w:numFmt w:val="bullet"/>
+      <w:lvlText w:val="o"/>
+      <w:lvlJc w:val="left"/>
+      <w:pPr>
+        <w:ind w:left="3600" w:hanging="360"/>
+      </w:pPr>
+      <w:rPr>
+        <w:rFonts w:ascii="Courier New" w:hAnsi="Courier New" w:cs="Courier New" w:hint="default"/>
+      </w:rPr>
+    </w:lvl>
+    <w:lvl w:ilvl="5" w:tplc="08090005" w:tentative="1">
+      <w:start w:val="1"/>
+      <w:numFmt w:val="bullet"/>
+      <w:lvlText w:val=""/>
+      <w:lvlJc w:val="left"/>
+      <w:pPr>
+        <w:ind w:left="4320" w:hanging="360"/>
+      </w:pPr>
+      <w:rPr>
+        <w:rFonts w:ascii="Wingdings" w:hAnsi="Wingdings" w:hint="default"/>
+      </w:rPr>
+    </w:lvl>
+    <w:lvl w:ilvl="6" w:tplc="08090001" w:tentative="1">
+      <w:start w:val="1"/>
+      <w:numFmt w:val="bullet"/>
+      <w:lvlText w:val=""/>
+      <w:lvlJc w:val="left"/>
+      <w:pPr>
+        <w:ind w:left="5040" w:hanging="360"/>
+      </w:pPr>
+      <w:rPr>
+        <w:rFonts w:ascii="Symbol" w:hAnsi="Symbol" w:hint="default"/>
+      </w:rPr>
+    </w:lvl>
+    <w:lvl w:ilvl="7" w:tplc="08090003" w:tentative="1">
+      <w:start w:val="1"/>
+      <w:numFmt w:val="bullet"/>
+      <w:lvlText w:val="o"/>
+      <w:lvlJc w:val="left"/>
+      <w:pPr>
+        <w:ind w:left="5760" w:hanging="360"/>
+      </w:pPr>
+      <w:rPr>
+        <w:rFonts w:ascii="Courier New" w:hAnsi="Courier New" w:cs="Courier New" w:hint="default"/>
+      </w:rPr>
+    </w:lvl>
+    <w:lvl w:ilvl="8" w:tplc="08090005" w:tentative="1">
+      <w:start w:val="1"/>
+      <w:numFmt w:val="bullet"/>
+      <w:lvlText w:val=""/>
+      <w:lvlJc w:val="left"/>
+      <w:pPr>
+        <w:ind w:left="6480" w:hanging="360"/>
+      </w:pPr>
+      <w:rPr>
+        <w:rFonts w:ascii="Wingdings" w:hAnsi="Wingdings" w:hint="default"/>
+      </w:rPr>
+    </w:lvl>
+  </w:abstractNum>
+  <w:abstractNum w:abstractNumId="6" w15:restartNumberingAfterBreak="0">
+    <w:nsid w:val="682366B9"/>
+    <w:multiLevelType w:val="hybridMultilevel"/>
+    <w:tmpl w:val="2A4E4194"/>
+    <w:lvl w:ilvl="0" w:tplc="0809000F">
+      <w:start w:val="1"/>
+      <w:numFmt w:val="decimal"/>
+      <w:lvlText w:val="%1."/>
+      <w:lvlJc w:val="left"/>
+      <w:pPr>
+        <w:ind w:left="720" w:hanging="360"/>
+      </w:pPr>
+    </w:lvl>
+    <w:lvl w:ilvl="1" w:tplc="08090019" w:tentative="1">
+      <w:start w:val="1"/>
+      <w:numFmt w:val="lowerLetter"/>
+      <w:lvlText w:val="%2."/>
+      <w:lvlJc w:val="left"/>
+      <w:pPr>
+        <w:ind w:left="1440" w:hanging="360"/>
+      </w:pPr>
+    </w:lvl>
+    <w:lvl w:ilvl="2" w:tplc="0809001B" w:tentative="1">
+      <w:start w:val="1"/>
+      <w:numFmt w:val="lowerRoman"/>
+      <w:lvlText w:val="%3."/>
+      <w:lvlJc w:val="right"/>
+      <w:pPr>
+        <w:ind w:left="2160" w:hanging="180"/>
+      </w:pPr>
+    </w:lvl>
+    <w:lvl w:ilvl="3" w:tplc="0809000F" w:tentative="1">
+      <w:start w:val="1"/>
+      <w:numFmt w:val="decimal"/>
+      <w:lvlText w:val="%4."/>
+      <w:lvlJc w:val="left"/>
+      <w:pPr>
+        <w:ind w:left="2880" w:hanging="360"/>
+      </w:pPr>
+    </w:lvl>
+    <w:lvl w:ilvl="4" w:tplc="08090019" w:tentative="1">
+      <w:start w:val="1"/>
+      <w:numFmt w:val="lowerLetter"/>
+      <w:lvlText w:val="%5."/>
+      <w:lvlJc w:val="left"/>
+      <w:pPr>
+        <w:ind w:left="3600" w:hanging="360"/>
+      </w:pPr>
+    </w:lvl>
+    <w:lvl w:ilvl="5" w:tplc="0809001B" w:tentative="1">
+      <w:start w:val="1"/>
+      <w:numFmt w:val="lowerRoman"/>
+      <w:lvlText w:val="%6."/>
+      <w:lvlJc w:val="right"/>
+      <w:pPr>
+        <w:ind w:left="4320" w:hanging="180"/>
+      </w:pPr>
+    </w:lvl>
+    <w:lvl w:ilvl="6" w:tplc="0809000F" w:tentative="1">
+      <w:start w:val="1"/>
+      <w:numFmt w:val="decimal"/>
+      <w:lvlText w:val="%7."/>
+      <w:lvlJc w:val="left"/>
+      <w:pPr>
+        <w:ind w:left="5040" w:hanging="360"/>
+      </w:pPr>
+    </w:lvl>
+    <w:lvl w:ilvl="7" w:tplc="08090019" w:tentative="1">
+      <w:start w:val="1"/>
+      <w:numFmt w:val="lowerLetter"/>
+      <w:lvlText w:val="%8."/>
+      <w:lvlJc w:val="left"/>
+      <w:pPr>
+        <w:ind w:left="5760" w:hanging="360"/>
+      </w:pPr>
+    </w:lvl>
+    <w:lvl w:ilvl="8" w:tplc="0809001B" w:tentative="1">
+      <w:start w:val="1"/>
+      <w:numFmt w:val="lowerRoman"/>
+      <w:lvlText w:val="%9."/>
+      <w:lvlJc w:val="right"/>
+      <w:pPr>
+        <w:ind w:left="6480" w:hanging="180"/>
+      </w:pPr>
+    </w:lvl>
+  </w:abstractNum>
+  <w:num w:numId="1">
+    <w:abstractNumId w:val="5"/>
+  </w:num>
+  <w:num w:numId="2">
+    <w:abstractNumId w:val="0"/>
+  </w:num>
+  <w:num w:numId="3">
+    <w:abstractNumId w:val="4"/>
+  </w:num>
+  <w:num w:numId="4">
+    <w:abstractNumId w:val="1"/>
+  </w:num>
+  <w:num w:numId="5">
+    <w:abstractNumId w:val="2"/>
+  </w:num>
+  <w:num w:numId="6">
+    <w:abstractNumId w:val="6"/>
+  </w:num>
+  <w:num w:numId="7">
+    <w:abstractNumId w:val="3"/>
+  </w:num>
+</w:numbering>
 </file>
 
 <file path=word/styles.xml><?xml version="1.0" encoding="utf-8"?>
@@ -603,6 +3220,40 @@
     <w:semiHidden/>
     <w:unhideWhenUsed/>
   </w:style>
+  <w:style w:type="paragraph" w:styleId="ListParagraph">
+    <w:name w:val="List Paragraph"/>
+    <w:basedOn w:val="Normal"/>
+    <w:uiPriority w:val="34"/>
+    <w:qFormat/>
+    <w:rsid w:val="00691E87"/>
+    <w:pPr>
+      <w:ind w:left="720"/>
+      <w:contextualSpacing/>
+    </w:pPr>
+  </w:style>
+  <w:style w:type="character" w:styleId="Hyperlink">
+    <w:name w:val="Hyperlink"/>
+    <w:basedOn w:val="DefaultParagraphFont"/>
+    <w:uiPriority w:val="99"/>
+    <w:unhideWhenUsed/>
+    <w:rsid w:val="00FC0492"/>
+    <w:rPr>
+      <w:color w:val="0563C1" w:themeColor="hyperlink"/>
+      <w:u w:val="single"/>
+    </w:rPr>
+  </w:style>
+  <w:style w:type="character" w:styleId="UnresolvedMention">
+    <w:name w:val="Unresolved Mention"/>
+    <w:basedOn w:val="DefaultParagraphFont"/>
+    <w:uiPriority w:val="99"/>
+    <w:semiHidden/>
+    <w:unhideWhenUsed/>
+    <w:rsid w:val="00FC0492"/>
+    <w:rPr>
+      <w:color w:val="605E5C"/>
+      <w:shd w:val="clear" w:color="auto" w:fill="E1DFDD"/>
+    </w:rPr>
+  </w:style>
 </w:styles>
 </file>
 

</xml_diff>

<commit_message>
Adding rest of measurable data part
</commit_message>
<xml_diff>
--- a/MeasuringSoftwareEngineering.docx
+++ b/MeasuringSoftwareEngineering.docx
@@ -72,19 +72,156 @@
           <w:b/>
           <w:bCs/>
         </w:rPr>
-        <w:t>Number of bugs per 1000 lines of code</w:t>
-      </w:r>
-    </w:p>
-    <w:p>
-      <w:pPr>
-        <w:pStyle w:val="ListParagraph"/>
-      </w:pPr>
-      <w:r>
-        <w:t>The industry average of bugs per 1,000 line of code is between 15 and 50 bugs, this figure depends though on when the code is actually typed</w:t>
-      </w:r>
-      <w:r>
-        <w:t xml:space="preserve">. The basic human error rate is on average 5%. This figure does depend on many different factors such as the level of testing within the code. </w:t>
-      </w:r>
+        <w:t>Lines of code</w:t>
+      </w:r>
+    </w:p>
+    <w:p>
+      <w:pPr>
+        <w:pStyle w:val="ListParagraph"/>
+      </w:pPr>
+      <w:r>
+        <w:t>One of the most common measurements of how much work is done by one software engineer is the LOC (lines of code) that they write. It’s a simple measurement to measure. Basically the more lines of code that they write the better they are. It sounds like the perfect measurement in theory but in reality it has its flaws. For example it’s not fair to measure one software engineer who codes in Python against a software engineer who codes in C. If they were both write the simple hello world program there is a big difference in the LOC</w:t>
+      </w:r>
+    </w:p>
+    <w:p/>
+    <w:p>
+      <w:pPr>
+        <w:pStyle w:val="ListParagraph"/>
+      </w:pPr>
+      <w:r>
+        <w:rPr>
+          <w:noProof/>
+        </w:rPr>
+        <w:drawing>
+          <wp:inline distT="0" distB="0" distL="0" distR="0">
+            <wp:extent cx="2286000" cy="381000"/>
+            <wp:effectExtent l="0" t="0" r="0" b="0"/>
+            <wp:docPr id="1" name="Picture 1"/>
+            <wp:cNvGraphicFramePr>
+              <a:graphicFrameLocks xmlns:a="http://schemas.openxmlformats.org/drawingml/2006/main" noChangeAspect="1"/>
+            </wp:cNvGraphicFramePr>
+            <a:graphic xmlns:a="http://schemas.openxmlformats.org/drawingml/2006/main">
+              <a:graphicData uri="http://schemas.openxmlformats.org/drawingml/2006/picture">
+                <pic:pic xmlns:pic="http://schemas.openxmlformats.org/drawingml/2006/picture">
+                  <pic:nvPicPr>
+                    <pic:cNvPr id="1" name="Screenshot 2019-11-05 at 21.36.26.png"/>
+                    <pic:cNvPicPr/>
+                  </pic:nvPicPr>
+                  <pic:blipFill>
+                    <a:blip r:embed="rId5">
+                      <a:extLst>
+                        <a:ext uri="{28A0092B-C50C-407E-A947-70E740481C1C}">
+                          <a14:useLocalDpi xmlns:a14="http://schemas.microsoft.com/office/drawing/2010/main" val="0"/>
+                        </a:ext>
+                      </a:extLst>
+                    </a:blip>
+                    <a:stretch>
+                      <a:fillRect/>
+                    </a:stretch>
+                  </pic:blipFill>
+                  <pic:spPr>
+                    <a:xfrm>
+                      <a:off x="0" y="0"/>
+                      <a:ext cx="2286000" cy="381000"/>
+                    </a:xfrm>
+                    <a:prstGeom prst="rect">
+                      <a:avLst/>
+                    </a:prstGeom>
+                  </pic:spPr>
+                </pic:pic>
+              </a:graphicData>
+            </a:graphic>
+          </wp:inline>
+        </w:drawing>
+      </w:r>
+    </w:p>
+    <w:p>
+      <w:pPr>
+        <w:pStyle w:val="ListParagraph"/>
+      </w:pPr>
+      <w:r>
+        <w:t>Printing Hello World in Python</w:t>
+      </w:r>
+    </w:p>
+    <w:p>
+      <w:pPr>
+        <w:pStyle w:val="ListParagraph"/>
+      </w:pPr>
+      <w:bookmarkStart w:id="0" w:name="_GoBack"/>
+      <w:bookmarkEnd w:id="0"/>
+    </w:p>
+    <w:p>
+      <w:pPr>
+        <w:pStyle w:val="ListParagraph"/>
+      </w:pPr>
+      <w:r>
+        <w:rPr>
+          <w:noProof/>
+        </w:rPr>
+        <w:drawing>
+          <wp:inline distT="0" distB="0" distL="0" distR="0">
+            <wp:extent cx="2286000" cy="1473200"/>
+            <wp:effectExtent l="0" t="0" r="0" b="0"/>
+            <wp:docPr id="2" name="Picture 2"/>
+            <wp:cNvGraphicFramePr>
+              <a:graphicFrameLocks xmlns:a="http://schemas.openxmlformats.org/drawingml/2006/main" noChangeAspect="1"/>
+            </wp:cNvGraphicFramePr>
+            <a:graphic xmlns:a="http://schemas.openxmlformats.org/drawingml/2006/main">
+              <a:graphicData uri="http://schemas.openxmlformats.org/drawingml/2006/picture">
+                <pic:pic xmlns:pic="http://schemas.openxmlformats.org/drawingml/2006/picture">
+                  <pic:nvPicPr>
+                    <pic:cNvPr id="2" name="Screenshot 2019-11-05 at 21.37.04.png"/>
+                    <pic:cNvPicPr/>
+                  </pic:nvPicPr>
+                  <pic:blipFill>
+                    <a:blip r:embed="rId6">
+                      <a:extLst>
+                        <a:ext uri="{28A0092B-C50C-407E-A947-70E740481C1C}">
+                          <a14:useLocalDpi xmlns:a14="http://schemas.microsoft.com/office/drawing/2010/main" val="0"/>
+                        </a:ext>
+                      </a:extLst>
+                    </a:blip>
+                    <a:stretch>
+                      <a:fillRect/>
+                    </a:stretch>
+                  </pic:blipFill>
+                  <pic:spPr>
+                    <a:xfrm>
+                      <a:off x="0" y="0"/>
+                      <a:ext cx="2286000" cy="1473200"/>
+                    </a:xfrm>
+                    <a:prstGeom prst="rect">
+                      <a:avLst/>
+                    </a:prstGeom>
+                  </pic:spPr>
+                </pic:pic>
+              </a:graphicData>
+            </a:graphic>
+          </wp:inline>
+        </w:drawing>
+      </w:r>
+    </w:p>
+    <w:p>
+      <w:pPr>
+        <w:pStyle w:val="ListParagraph"/>
+      </w:pPr>
+      <w:r>
+        <w:t>Printing Hello World in C</w:t>
+      </w:r>
+    </w:p>
+    <w:p/>
+    <w:p>
+      <w:pPr>
+        <w:pStyle w:val="ListParagraph"/>
+      </w:pPr>
+      <w:r>
+        <w:t xml:space="preserve">It takes 6 LOC to do it in C whereas you can do it in one line in Python. This doesn’t mean that the C software engineer is any better than the python one because they are typing more lines of code, this would be an unfair comparison. Although the LOC measurement can be biased towards certain languages it is one of the best measurements from measuring software engineering. </w:t>
+      </w:r>
+    </w:p>
+    <w:p>
+      <w:pPr>
+        <w:pStyle w:val="ListParagraph"/>
+      </w:pPr>
     </w:p>
     <w:p>
       <w:pPr>
@@ -103,7 +240,21 @@
           <w:b/>
           <w:bCs/>
         </w:rPr>
-        <w:t>Level of testing</w:t>
+        <w:t>Number of bugs per 1000 lines of code</w:t>
+      </w:r>
+    </w:p>
+    <w:p>
+      <w:pPr>
+        <w:pStyle w:val="ListParagraph"/>
+      </w:pPr>
+      <w:r>
+        <w:t>The industry average of bugs per 1,000 line of code is between 15 and 50 bugs, this figure depends though on when the code is actually typed</w:t>
+      </w:r>
+      <w:r>
+        <w:t xml:space="preserve">. The basic human error rate is on average 5%. This figure does depend on many different factors such as the level of testing within the code. </w:t>
+      </w:r>
+      <w:r>
+        <w:t>This can also be another good level of judging the software engineer. If they are writing code that’s riddled with bugs then there will be precious time wasted debugging the code leading to inefficiencies.</w:t>
       </w:r>
     </w:p>
     <w:p>
@@ -123,7 +274,7 @@
           <w:b/>
           <w:bCs/>
         </w:rPr>
-        <w:t>Lines of code</w:t>
+        <w:t>Level of testing</w:t>
       </w:r>
     </w:p>
     <w:p>
@@ -143,8 +294,24 @@
           <w:b/>
           <w:bCs/>
         </w:rPr>
-        <w:t xml:space="preserve">Test Coverage / code coverage </w:t>
-      </w:r>
+        <w:t>Number of commits</w:t>
+      </w:r>
+    </w:p>
+    <w:p>
+      <w:pPr>
+        <w:pStyle w:val="ListParagraph"/>
+      </w:pPr>
+      <w:r>
+        <w:t>Another way of measuring the software engineering process over time is the number of commits. The number of commits over time should be fairly consistent. It can also be good to gauge how someone works for example do their number of commits in a week deteriorate at the end of the week</w:t>
+      </w:r>
+      <w:r>
+        <w:t>.</w:t>
+      </w:r>
+    </w:p>
+    <w:p>
+      <w:pPr>
+        <w:pStyle w:val="ListParagraph"/>
+      </w:pPr>
     </w:p>
     <w:p>
       <w:pPr>
@@ -163,8 +330,34 @@
           <w:b/>
           <w:bCs/>
         </w:rPr>
-        <w:t>Leadership / mentorship</w:t>
-      </w:r>
+        <w:lastRenderedPageBreak/>
+        <w:t xml:space="preserve">Test Coverage / code coverage </w:t>
+      </w:r>
+    </w:p>
+    <w:p>
+      <w:pPr>
+        <w:pStyle w:val="ListParagraph"/>
+      </w:pPr>
+      <w:r>
+        <w:t>Another method used for measuring software engineering is the code coverage. Code coverage measurement simply determines which statements in a body of code have been executed through a test run. When writing tests for code the ideal code coverage is 100% this means that every line of the code has been tested. From our code coverage we can tell if we have enough testing in place.</w:t>
+      </w:r>
+    </w:p>
+    <w:p>
+      <w:pPr>
+        <w:pStyle w:val="ListParagraph"/>
+      </w:pPr>
+      <w:r>
+        <w:t>https://confluence.atlassian.com/clover/about-code-coverage-71599496.html</w:t>
+      </w:r>
+    </w:p>
+    <w:p>
+      <w:pPr>
+        <w:pStyle w:val="ListParagraph"/>
+        <w:rPr>
+          <w:b/>
+          <w:bCs/>
+        </w:rPr>
+      </w:pPr>
     </w:p>
     <w:p>
       <w:pPr>
@@ -183,36 +376,131 @@
           <w:b/>
           <w:bCs/>
         </w:rPr>
-        <w:t xml:space="preserve">Customer satisfaction </w:t>
-      </w:r>
-    </w:p>
-    <w:p>
-      <w:pPr>
-        <w:pStyle w:val="ListParagraph"/>
-        <w:numPr>
-          <w:ilvl w:val="0"/>
-          <w:numId w:val="1"/>
-        </w:numPr>
-        <w:rPr>
-          <w:b/>
-          <w:bCs/>
-        </w:rPr>
-      </w:pPr>
-      <w:r>
-        <w:rPr>
-          <w:b/>
-          <w:bCs/>
-        </w:rPr>
-        <w:t>Line numbers why and why not to use it</w:t>
-      </w:r>
-    </w:p>
-    <w:p>
-      <w:pPr>
-        <w:pStyle w:val="ListParagraph"/>
-        <w:rPr>
-          <w:b/>
-          <w:bCs/>
-        </w:rPr>
+        <w:t>Code Reviews</w:t>
+      </w:r>
+    </w:p>
+    <w:p>
+      <w:pPr>
+        <w:pStyle w:val="ListParagraph"/>
+      </w:pPr>
+      <w:r>
+        <w:t>Code review is a software quality assurance activity in which a human will check a program mainly by reading and inspecting the source code. The ideal review is before 400 lines of code have been written since the last code review. There has been a study that showed after 400 LOC the ability to find defect diminishes. In the study it showed that over a 60-90 minute review the yield was on average 70-90% in defect discovery. It is also suggested that you shouldn’t spend more than 60 minutes reviewing code. The optimal time and amount seems to be spending 50minutes reviewing 300 LOC.</w:t>
+      </w:r>
+    </w:p>
+    <w:p>
+      <w:pPr>
+        <w:pStyle w:val="ListParagraph"/>
+      </w:pPr>
+    </w:p>
+    <w:p>
+      <w:pPr>
+        <w:rPr>
+          <w:rFonts w:ascii="Times New Roman" w:eastAsia="Times New Roman" w:hAnsi="Times New Roman" w:cs="Times New Roman"/>
+          <w:lang w:eastAsia="en-GB"/>
+        </w:rPr>
+      </w:pPr>
+      <w:r>
+        <w:rPr>
+          <w:rFonts w:ascii="Times New Roman" w:eastAsia="Times New Roman" w:hAnsi="Times New Roman" w:cs="Times New Roman"/>
+          <w:lang w:eastAsia="en-GB"/>
+        </w:rPr>
+        <w:fldChar w:fldCharType="begin"/>
+      </w:r>
+      <w:r>
+        <w:rPr>
+          <w:rFonts w:ascii="Times New Roman" w:eastAsia="Times New Roman" w:hAnsi="Times New Roman" w:cs="Times New Roman"/>
+          <w:lang w:eastAsia="en-GB"/>
+        </w:rPr>
+        <w:instrText xml:space="preserve"> INCLUDEPICTURE "/var/folders/08/j9fbq87s3cdgw83r194xrtp40000gn/T/com.microsoft.Word/WebArchiveCopyPasteTempFiles/code-review-best-practices-figure-01.gif" \* MERGEFORMATINET </w:instrText>
+      </w:r>
+      <w:r>
+        <w:rPr>
+          <w:rFonts w:ascii="Times New Roman" w:eastAsia="Times New Roman" w:hAnsi="Times New Roman" w:cs="Times New Roman"/>
+          <w:lang w:eastAsia="en-GB"/>
+        </w:rPr>
+        <w:fldChar w:fldCharType="separate"/>
+      </w:r>
+      <w:r>
+        <w:rPr>
+          <w:rFonts w:ascii="Times New Roman" w:eastAsia="Times New Roman" w:hAnsi="Times New Roman" w:cs="Times New Roman"/>
+          <w:noProof/>
+          <w:lang w:eastAsia="en-GB"/>
+        </w:rPr>
+        <w:drawing>
+          <wp:inline distT="0" distB="0" distL="0" distR="0">
+            <wp:extent cx="4394200" cy="2929255"/>
+            <wp:effectExtent l="0" t="0" r="0" b="0"/>
+            <wp:docPr id="3" name="Picture 3" descr="Code Review Best Practices"/>
+            <wp:cNvGraphicFramePr>
+              <a:graphicFrameLocks xmlns:a="http://schemas.openxmlformats.org/drawingml/2006/main" noChangeAspect="1"/>
+            </wp:cNvGraphicFramePr>
+            <a:graphic xmlns:a="http://schemas.openxmlformats.org/drawingml/2006/main">
+              <a:graphicData uri="http://schemas.openxmlformats.org/drawingml/2006/picture">
+                <pic:pic xmlns:pic="http://schemas.openxmlformats.org/drawingml/2006/picture">
+                  <pic:nvPicPr>
+                    <pic:cNvPr id="0" name="Picture 1" descr="Code Review Best Practices"/>
+                    <pic:cNvPicPr>
+                      <a:picLocks noChangeAspect="1" noChangeArrowheads="1"/>
+                    </pic:cNvPicPr>
+                  </pic:nvPicPr>
+                  <pic:blipFill>
+                    <a:blip r:embed="rId7">
+                      <a:extLst>
+                        <a:ext uri="{28A0092B-C50C-407E-A947-70E740481C1C}">
+                          <a14:useLocalDpi xmlns:a14="http://schemas.microsoft.com/office/drawing/2010/main" val="0"/>
+                        </a:ext>
+                      </a:extLst>
+                    </a:blip>
+                    <a:srcRect/>
+                    <a:stretch>
+                      <a:fillRect/>
+                    </a:stretch>
+                  </pic:blipFill>
+                  <pic:spPr bwMode="auto">
+                    <a:xfrm>
+                      <a:off x="0" y="0"/>
+                      <a:ext cx="4394200" cy="2929255"/>
+                    </a:xfrm>
+                    <a:prstGeom prst="rect">
+                      <a:avLst/>
+                    </a:prstGeom>
+                    <a:noFill/>
+                    <a:ln>
+                      <a:noFill/>
+                    </a:ln>
+                  </pic:spPr>
+                </pic:pic>
+              </a:graphicData>
+            </a:graphic>
+          </wp:inline>
+        </w:drawing>
+      </w:r>
+      <w:r>
+        <w:rPr>
+          <w:rFonts w:ascii="Times New Roman" w:eastAsia="Times New Roman" w:hAnsi="Times New Roman" w:cs="Times New Roman"/>
+          <w:lang w:eastAsia="en-GB"/>
+        </w:rPr>
+        <w:fldChar w:fldCharType="end"/>
+      </w:r>
+    </w:p>
+    <w:p>
+      <w:pPr>
+        <w:rPr>
+          <w:rFonts w:ascii="Times New Roman" w:eastAsia="Times New Roman" w:hAnsi="Times New Roman" w:cs="Times New Roman"/>
+          <w:lang w:eastAsia="en-GB"/>
+        </w:rPr>
+      </w:pPr>
+      <w:r>
+        <w:rPr>
+          <w:rFonts w:ascii="Times New Roman" w:eastAsia="Times New Roman" w:hAnsi="Times New Roman" w:cs="Times New Roman"/>
+          <w:lang w:eastAsia="en-GB"/>
+        </w:rPr>
+        <w:t>https://smartbear.com/learn/code-review/best-practices-for-peer-code-review/</w:t>
+      </w:r>
+    </w:p>
+    <w:p>
+      <w:pPr>
+        <w:pStyle w:val="ListParagraph"/>
       </w:pPr>
     </w:p>
     <w:p>
@@ -1105,7 +1393,11 @@
         <w:ind w:left="2880"/>
       </w:pPr>
       <w:r>
-        <w:t>During this initial phase, the requirements of the project are noted and taken down. The document that it gets written on is called a requirements document. It defines what the application should do but not how it should do it.</w:t>
+        <w:t xml:space="preserve">During this initial phase, the requirements of the project are noted and taken down. The document that it gets written on is </w:t>
+      </w:r>
+      <w:r>
+        <w:lastRenderedPageBreak/>
+        <w:t>called a requirements document. It defines what the application should do but not how it should do it.</w:t>
       </w:r>
     </w:p>
     <w:p>
@@ -1119,8 +1411,6 @@
       <w:r>
         <w:t>Analysis</w:t>
       </w:r>
-      <w:bookmarkStart w:id="0" w:name="_GoBack"/>
-      <w:bookmarkEnd w:id="0"/>
     </w:p>
     <w:p>
       <w:pPr>
@@ -1203,7 +1493,6 @@
         </w:numPr>
       </w:pPr>
       <w:r>
-        <w:lastRenderedPageBreak/>
         <w:t>Operations</w:t>
       </w:r>
     </w:p>
@@ -1271,7 +1560,11 @@
         <w:pStyle w:val="ListParagraph"/>
       </w:pPr>
       <w:r>
-        <w:t>Scrum is a framework within which people can address complex adaptive problems while creating and delivering products to a customer at the highest possible value. Scrum involves a team working together. A scrum is the actual time period when the team works together to finish an increment. The team completes a scrum cycle which can range anywhere from one week to a four week cycle. Within that cycle the team will start off with a sprint planning in which they will set our their targets and the time they want to have it completed by. These goals are set out by the scrum master. By the end of the meeting the full team should be clear on what can be delivered in the sprint and how the increment can be delivered.  The team usually will have a daily scrum which will involve a short meeting of 15 minutes in which they reflect on the work that’s been produced in that day. This helps ensure that each member of the team is on the same page on what needs to be done. The team then has a sprint review at the end of the sprint. In this review they review the work that’s been carried out. The last part of the scrum is called sprint retrospective. The goal is that after the sprint cycle the team will either increment(show what’s been done in the scrum) of demo the project they have completed to the client. The team will also talk about what worked and didn’t work in the scrum. This creates a place where the team can focus on what needs to be improved for the next time.</w:t>
+        <w:t xml:space="preserve">Scrum is a framework within which people can address complex adaptive problems while creating and delivering products to a customer at the highest possible value. Scrum involves a team working together. A scrum is the actual time period when the team works together to finish an increment. The team completes a scrum cycle which can range anywhere from one week to a four week cycle. Within that cycle the team will start off with a sprint planning in which they will set our their targets and the time they want to have it completed by. These goals are set out by the scrum master. By the end of the meeting the full team should be clear on what can be delivered in the sprint and how the increment can be delivered.  The team usually will have a daily scrum which will involve a short meeting of 15 minutes in which they reflect on the work that’s been produced in that day. This helps ensure that </w:t>
+      </w:r>
+      <w:r>
+        <w:lastRenderedPageBreak/>
+        <w:t>each member of the team is on the same page on what needs to be done. The team then has a sprint review at the end of the sprint. In this review they review the work that’s been carried out. The last part of the scrum is called sprint retrospective. The goal is that after the sprint cycle the team will either increment(show what’s been done in the scrum) of demo the project they have completed to the client. The team will also talk about what worked and didn’t work in the scrum. This creates a place where the team can focus on what needs to be improved for the next time.</w:t>
       </w:r>
     </w:p>
     <w:p>
@@ -1976,7 +2269,7 @@
       </w:r>
     </w:p>
     <w:p>
-      <w:hyperlink r:id="rId5" w:history="1">
+      <w:hyperlink r:id="rId8" w:history="1">
         <w:r>
           <w:rPr>
             <w:rStyle w:val="Hyperlink"/>
@@ -1986,7 +2279,7 @@
       </w:hyperlink>
     </w:p>
     <w:p>
-      <w:hyperlink r:id="rId6" w:history="1">
+      <w:hyperlink r:id="rId9" w:history="1">
         <w:r>
           <w:rPr>
             <w:rStyle w:val="Hyperlink"/>
@@ -1996,7 +2289,7 @@
       </w:hyperlink>
     </w:p>
     <w:p>
-      <w:hyperlink r:id="rId7" w:history="1">
+      <w:hyperlink r:id="rId10" w:history="1">
         <w:r>
           <w:rPr>
             <w:rStyle w:val="Hyperlink"/>
@@ -2006,7 +2299,7 @@
       </w:hyperlink>
     </w:p>
     <w:p>
-      <w:hyperlink r:id="rId8" w:history="1">
+      <w:hyperlink r:id="rId11" w:history="1">
         <w:r>
           <w:rPr>
             <w:rStyle w:val="Hyperlink"/>
@@ -2016,7 +2309,7 @@
       </w:hyperlink>
     </w:p>
     <w:p>
-      <w:hyperlink r:id="rId9" w:history="1">
+      <w:hyperlink r:id="rId12" w:history="1">
         <w:r>
           <w:rPr>
             <w:rStyle w:val="Hyperlink"/>
@@ -2026,7 +2319,7 @@
       </w:hyperlink>
     </w:p>
     <w:p>
-      <w:hyperlink r:id="rId10" w:history="1">
+      <w:hyperlink r:id="rId13" w:history="1">
         <w:r>
           <w:rPr>
             <w:rStyle w:val="Hyperlink"/>
@@ -2036,7 +2329,7 @@
       </w:hyperlink>
     </w:p>
     <w:p>
-      <w:hyperlink r:id="rId11" w:history="1">
+      <w:hyperlink r:id="rId14" w:history="1">
         <w:r>
           <w:rPr>
             <w:rStyle w:val="Hyperlink"/>
@@ -2577,7 +2870,7 @@
   <w:abstractNum w:abstractNumId="5" w15:restartNumberingAfterBreak="0">
     <w:nsid w:val="63BA17B7"/>
     <w:multiLevelType w:val="hybridMultilevel"/>
-    <w:tmpl w:val="EA881EE2"/>
+    <w:tmpl w:val="773CC2E6"/>
     <w:lvl w:ilvl="0" w:tplc="08090001">
       <w:start w:val="1"/>
       <w:numFmt w:val="bullet"/>

</xml_diff>

<commit_message>
Adding stuff about measurable data
</commit_message>
<xml_diff>
--- a/MeasuringSoftwareEngineering.docx
+++ b/MeasuringSoftwareEngineering.docx
@@ -147,8 +147,6 @@
       <w:pPr>
         <w:pStyle w:val="ListParagraph"/>
       </w:pPr>
-      <w:bookmarkStart w:id="0" w:name="_GoBack"/>
-      <w:bookmarkEnd w:id="0"/>
     </w:p>
     <w:p>
       <w:pPr>
@@ -264,17 +262,21 @@
           <w:ilvl w:val="0"/>
           <w:numId w:val="1"/>
         </w:numPr>
-        <w:rPr>
-          <w:b/>
-          <w:bCs/>
-        </w:rPr>
-      </w:pPr>
-      <w:r>
-        <w:rPr>
-          <w:b/>
-          <w:bCs/>
-        </w:rPr>
-        <w:t>Level of testing</w:t>
+      </w:pPr>
+      <w:r>
+        <w:rPr>
+          <w:b/>
+          <w:bCs/>
+        </w:rPr>
+        <w:t>Debugging</w:t>
+      </w:r>
+    </w:p>
+    <w:p>
+      <w:pPr>
+        <w:pStyle w:val="ListParagraph"/>
+      </w:pPr>
+      <w:r>
+        <w:t xml:space="preserve">Debugging is a very hard thing to measure. It depends of many different factors. In order to debug you first need to understand the problem within the code before it can even begin to get solved. Some bugs can take a long time to be resolved whereas some can only take a few second to resolve. This leaves it almost impossible to measure the rate of debugging. </w:t>
       </w:r>
     </w:p>
     <w:p>
@@ -302,6 +304,7 @@
         <w:pStyle w:val="ListParagraph"/>
       </w:pPr>
       <w:r>
+        <w:lastRenderedPageBreak/>
         <w:t>Another way of measuring the software engineering process over time is the number of commits. The number of commits over time should be fairly consistent. It can also be good to gauge how someone works for example do their number of commits in a week deteriorate at the end of the week</w:t>
       </w:r>
       <w:r>
@@ -330,7 +333,6 @@
           <w:b/>
           <w:bCs/>
         </w:rPr>
-        <w:lastRenderedPageBreak/>
         <w:t xml:space="preserve">Test Coverage / code coverage </w:t>
       </w:r>
     </w:p>
@@ -385,6 +387,14 @@
       </w:pPr>
       <w:r>
         <w:t>Code review is a software quality assurance activity in which a human will check a program mainly by reading and inspecting the source code. The ideal review is before 400 lines of code have been written since the last code review. There has been a study that showed after 400 LOC the ability to find defect diminishes. In the study it showed that over a 60-90 minute review the yield was on average 70-90% in defect discovery. It is also suggested that you shouldn’t spend more than 60 minutes reviewing code. The optimal time and amount seems to be spending 50minutes reviewing 300 LOC.</w:t>
+      </w:r>
+    </w:p>
+    <w:p>
+      <w:pPr>
+        <w:pStyle w:val="ListParagraph"/>
+      </w:pPr>
+      <w:r>
+        <w:t>The code review should also give feedback to the developer about the readability of the code as well as how well commented it is. The more frequent the code reviews the easier it is to tackle problems such as poor commenting of code.</w:t>
       </w:r>
     </w:p>
     <w:p>
@@ -890,15 +900,54 @@
           <w:bCs/>
         </w:rPr>
       </w:pPr>
-      <w:proofErr w:type="spellStart"/>
-      <w:r>
-        <w:rPr>
-          <w:b/>
-          <w:bCs/>
-        </w:rPr>
-        <w:t>Github</w:t>
-      </w:r>
-      <w:proofErr w:type="spellEnd"/>
+      <w:r>
+        <w:rPr>
+          <w:b/>
+          <w:bCs/>
+        </w:rPr>
+        <w:t>GitPrime</w:t>
+      </w:r>
+    </w:p>
+    <w:p>
+      <w:pPr>
+        <w:pStyle w:val="ListParagraph"/>
+      </w:pPr>
+      <w:r>
+        <w:t xml:space="preserve">GitPrime is a commercial tool that can be integrated with git to provide visual insights and reports for individual developers as well as for entire projects. It creates visual for the likes of commits, pull requests and work habits. It allows for easy tracking of your teams progress and measuring success. Using the platform you can easily spot bad trends that might be creeping into your team allowing you to easily eradicate those trends. You can also measure cycle time using GitPrime which allows you to measure progress and see if you are progressing. It also tells you exactly </w:t>
+      </w:r>
+      <w:r>
+        <w:lastRenderedPageBreak/>
+        <w:t>who’s committing and how much they are committing. All of this data can be used to plan better sprints and reduce cycle time.</w:t>
+      </w:r>
+    </w:p>
+    <w:p>
+      <w:pPr>
+        <w:pStyle w:val="ListParagraph"/>
+      </w:pPr>
+      <w:r>
+        <w:t>GitPrime can also be used to calculate statistics on a certain project such as how responsive the developer is to comments and which parts the developer has been focusing on most over a specific time frame.</w:t>
+      </w:r>
+    </w:p>
+    <w:p>
+      <w:pPr>
+        <w:rPr>
+          <w:b/>
+          <w:bCs/>
+        </w:rPr>
+      </w:pPr>
+    </w:p>
+    <w:p>
+      <w:pPr>
+        <w:ind w:left="720"/>
+      </w:pPr>
+      <w:r>
+        <w:t>https://www.gitprime.com</w:t>
+      </w:r>
+    </w:p>
+    <w:p>
+      <w:pPr>
+        <w:pStyle w:val="ListParagraph"/>
+      </w:pPr>
     </w:p>
     <w:p>
       <w:pPr>
@@ -957,7 +1006,21 @@
           <w:b/>
           <w:bCs/>
         </w:rPr>
-        <w:t>Slack / Teams</w:t>
+        <w:t xml:space="preserve">Slack </w:t>
+      </w:r>
+      <w:r>
+        <w:rPr>
+          <w:b/>
+          <w:bCs/>
+        </w:rPr>
+        <w:t>/</w:t>
+      </w:r>
+      <w:r>
+        <w:rPr>
+          <w:b/>
+          <w:bCs/>
+        </w:rPr>
+        <w:t xml:space="preserve"> Teams</w:t>
       </w:r>
     </w:p>
     <w:p>
@@ -972,6 +1035,32 @@
           <w:bCs/>
         </w:rPr>
       </w:pPr>
+    </w:p>
+    <w:p>
+      <w:pPr>
+        <w:pStyle w:val="ListParagraph"/>
+        <w:numPr>
+          <w:ilvl w:val="0"/>
+          <w:numId w:val="2"/>
+        </w:numPr>
+        <w:rPr>
+          <w:b/>
+          <w:bCs/>
+        </w:rPr>
+      </w:pPr>
+    </w:p>
+    <w:p>
+      <w:pPr>
+        <w:pStyle w:val="ListParagraph"/>
+        <w:numPr>
+          <w:ilvl w:val="0"/>
+          <w:numId w:val="2"/>
+        </w:numPr>
+        <w:rPr>
+          <w:b/>
+          <w:bCs/>
+        </w:rPr>
+      </w:pPr>
       <w:r>
         <w:rPr>
           <w:b/>
@@ -983,6 +1072,16 @@
     <w:p>
       <w:pPr>
         <w:pStyle w:val="ListParagraph"/>
+      </w:pPr>
+      <w:r>
+        <w:t>Trello is a task management app. It gives an excellent visual overview of everything’s that been completed, what’s currently getting completed and what’s left to be completed. It follows the Kanban system which was first developed by Toyota when they were trying to maintain high level of production while maintaining flexibility.</w:t>
+      </w:r>
+      <w:bookmarkStart w:id="0" w:name="_GoBack"/>
+      <w:bookmarkEnd w:id="0"/>
+    </w:p>
+    <w:p>
+      <w:pPr>
+        <w:pStyle w:val="ListParagraph"/>
         <w:rPr>
           <w:b/>
           <w:bCs/>
@@ -1315,6 +1414,46 @@
         </w:rPr>
         <w:t>Algorithmic approach</w:t>
       </w:r>
+    </w:p>
+    <w:p>
+      <w:pPr>
+        <w:pStyle w:val="ListParagraph"/>
+        <w:numPr>
+          <w:ilvl w:val="0"/>
+          <w:numId w:val="8"/>
+        </w:numPr>
+        <w:rPr>
+          <w:b/>
+          <w:bCs/>
+        </w:rPr>
+      </w:pPr>
+      <w:r>
+        <w:rPr>
+          <w:b/>
+          <w:bCs/>
+        </w:rPr>
+        <w:t>Machine Learning</w:t>
+      </w:r>
+    </w:p>
+    <w:p>
+      <w:pPr>
+        <w:pStyle w:val="ListParagraph"/>
+      </w:pPr>
+    </w:p>
+    <w:p>
+      <w:pPr>
+        <w:pStyle w:val="ListParagraph"/>
+      </w:pPr>
+    </w:p>
+    <w:p>
+      <w:pPr>
+        <w:pStyle w:val="ListParagraph"/>
+      </w:pPr>
+    </w:p>
+    <w:p>
+      <w:pPr>
+        <w:pStyle w:val="ListParagraph"/>
+      </w:pPr>
     </w:p>
     <w:p>
       <w:pPr>
@@ -1393,11 +1532,7 @@
         <w:ind w:left="2880"/>
       </w:pPr>
       <w:r>
-        <w:t xml:space="preserve">During this initial phase, the requirements of the project are noted and taken down. The document that it gets written on is </w:t>
-      </w:r>
-      <w:r>
-        <w:lastRenderedPageBreak/>
-        <w:t>called a requirements document. It defines what the application should do but not how it should do it.</w:t>
+        <w:t>During this initial phase, the requirements of the project are noted and taken down. The document that it gets written on is called a requirements document. It defines what the application should do but not how it should do it.</w:t>
       </w:r>
     </w:p>
     <w:p>
@@ -1451,6 +1586,7 @@
         </w:numPr>
       </w:pPr>
       <w:r>
+        <w:lastRenderedPageBreak/>
         <w:t>Coding</w:t>
       </w:r>
     </w:p>
@@ -1560,11 +1696,7 @@
         <w:pStyle w:val="ListParagraph"/>
       </w:pPr>
       <w:r>
-        <w:t xml:space="preserve">Scrum is a framework within which people can address complex adaptive problems while creating and delivering products to a customer at the highest possible value. Scrum involves a team working together. A scrum is the actual time period when the team works together to finish an increment. The team completes a scrum cycle which can range anywhere from one week to a four week cycle. Within that cycle the team will start off with a sprint planning in which they will set our their targets and the time they want to have it completed by. These goals are set out by the scrum master. By the end of the meeting the full team should be clear on what can be delivered in the sprint and how the increment can be delivered.  The team usually will have a daily scrum which will involve a short meeting of 15 minutes in which they reflect on the work that’s been produced in that day. This helps ensure that </w:t>
-      </w:r>
-      <w:r>
-        <w:lastRenderedPageBreak/>
-        <w:t>each member of the team is on the same page on what needs to be done. The team then has a sprint review at the end of the sprint. In this review they review the work that’s been carried out. The last part of the scrum is called sprint retrospective. The goal is that after the sprint cycle the team will either increment(show what’s been done in the scrum) of demo the project they have completed to the client. The team will also talk about what worked and didn’t work in the scrum. This creates a place where the team can focus on what needs to be improved for the next time.</w:t>
+        <w:t>Scrum is a framework within which people can address complex adaptive problems while creating and delivering products to a customer at the highest possible value. Scrum involves a team working together. A scrum is the actual time period when the team works together to finish an increment. The team completes a scrum cycle which can range anywhere from one week to a four week cycle. Within that cycle the team will start off with a sprint planning in which they will set our their targets and the time they want to have it completed by. These goals are set out by the scrum master. By the end of the meeting the full team should be clear on what can be delivered in the sprint and how the increment can be delivered.  The team usually will have a daily scrum which will involve a short meeting of 15 minutes in which they reflect on the work that’s been produced in that day. This helps ensure that each member of the team is on the same page on what needs to be done. The team then has a sprint review at the end of the sprint. In this review they review the work that’s been carried out. The last part of the scrum is called sprint retrospective. The goal is that after the sprint cycle the team will either increment(show what’s been done in the scrum) of demo the project they have completed to the client. The team will also talk about what worked and didn’t work in the scrum. This creates a place where the team can focus on what needs to be improved for the next time.</w:t>
       </w:r>
     </w:p>
     <w:p>
@@ -1890,6 +2022,34 @@
           <w:bCs/>
         </w:rPr>
         <w:t xml:space="preserve">Ethics concerns </w:t>
+      </w:r>
+    </w:p>
+    <w:p>
+      <w:pPr>
+        <w:pStyle w:val="ListParagraph"/>
+        <w:numPr>
+          <w:ilvl w:val="0"/>
+          <w:numId w:val="3"/>
+        </w:numPr>
+        <w:rPr>
+          <w:b/>
+          <w:bCs/>
+        </w:rPr>
+      </w:pPr>
+      <w:r>
+        <w:rPr>
+          <w:b/>
+          <w:bCs/>
+        </w:rPr>
+        <w:t>Data Privacy</w:t>
+      </w:r>
+    </w:p>
+    <w:p>
+      <w:pPr>
+        <w:pStyle w:val="ListParagraph"/>
+      </w:pPr>
+      <w:r>
+        <w:t>One major ethical concern when it comes to measuring software engineering is the area of data protection. The measurement of such data could be really seen as an invasion of the developers privacy. If a manager or boss wants to measure such data it should be completely clear and transparent about what actual data they are taking and measuring.</w:t>
       </w:r>
     </w:p>
     <w:p>
@@ -2757,7 +2917,7 @@
   <w:abstractNum w:abstractNumId="4" w15:restartNumberingAfterBreak="0">
     <w:nsid w:val="2B464712"/>
     <w:multiLevelType w:val="hybridMultilevel"/>
-    <w:tmpl w:val="1CA08B06"/>
+    <w:tmpl w:val="C0ECD1E0"/>
     <w:lvl w:ilvl="0" w:tplc="08090001">
       <w:start w:val="1"/>
       <w:numFmt w:val="bullet"/>
@@ -2868,9 +3028,122 @@
     </w:lvl>
   </w:abstractNum>
   <w:abstractNum w:abstractNumId="5" w15:restartNumberingAfterBreak="0">
+    <w:nsid w:val="51405460"/>
+    <w:multiLevelType w:val="hybridMultilevel"/>
+    <w:tmpl w:val="79786954"/>
+    <w:lvl w:ilvl="0" w:tplc="08090001">
+      <w:start w:val="1"/>
+      <w:numFmt w:val="bullet"/>
+      <w:lvlText w:val=""/>
+      <w:lvlJc w:val="left"/>
+      <w:pPr>
+        <w:ind w:left="720" w:hanging="360"/>
+      </w:pPr>
+      <w:rPr>
+        <w:rFonts w:ascii="Symbol" w:hAnsi="Symbol" w:hint="default"/>
+      </w:rPr>
+    </w:lvl>
+    <w:lvl w:ilvl="1" w:tplc="08090003" w:tentative="1">
+      <w:start w:val="1"/>
+      <w:numFmt w:val="bullet"/>
+      <w:lvlText w:val="o"/>
+      <w:lvlJc w:val="left"/>
+      <w:pPr>
+        <w:ind w:left="1440" w:hanging="360"/>
+      </w:pPr>
+      <w:rPr>
+        <w:rFonts w:ascii="Courier New" w:hAnsi="Courier New" w:cs="Courier New" w:hint="default"/>
+      </w:rPr>
+    </w:lvl>
+    <w:lvl w:ilvl="2" w:tplc="08090005" w:tentative="1">
+      <w:start w:val="1"/>
+      <w:numFmt w:val="bullet"/>
+      <w:lvlText w:val=""/>
+      <w:lvlJc w:val="left"/>
+      <w:pPr>
+        <w:ind w:left="2160" w:hanging="360"/>
+      </w:pPr>
+      <w:rPr>
+        <w:rFonts w:ascii="Wingdings" w:hAnsi="Wingdings" w:hint="default"/>
+      </w:rPr>
+    </w:lvl>
+    <w:lvl w:ilvl="3" w:tplc="08090001" w:tentative="1">
+      <w:start w:val="1"/>
+      <w:numFmt w:val="bullet"/>
+      <w:lvlText w:val=""/>
+      <w:lvlJc w:val="left"/>
+      <w:pPr>
+        <w:ind w:left="2880" w:hanging="360"/>
+      </w:pPr>
+      <w:rPr>
+        <w:rFonts w:ascii="Symbol" w:hAnsi="Symbol" w:hint="default"/>
+      </w:rPr>
+    </w:lvl>
+    <w:lvl w:ilvl="4" w:tplc="08090003" w:tentative="1">
+      <w:start w:val="1"/>
+      <w:numFmt w:val="bullet"/>
+      <w:lvlText w:val="o"/>
+      <w:lvlJc w:val="left"/>
+      <w:pPr>
+        <w:ind w:left="3600" w:hanging="360"/>
+      </w:pPr>
+      <w:rPr>
+        <w:rFonts w:ascii="Courier New" w:hAnsi="Courier New" w:cs="Courier New" w:hint="default"/>
+      </w:rPr>
+    </w:lvl>
+    <w:lvl w:ilvl="5" w:tplc="08090005" w:tentative="1">
+      <w:start w:val="1"/>
+      <w:numFmt w:val="bullet"/>
+      <w:lvlText w:val=""/>
+      <w:lvlJc w:val="left"/>
+      <w:pPr>
+        <w:ind w:left="4320" w:hanging="360"/>
+      </w:pPr>
+      <w:rPr>
+        <w:rFonts w:ascii="Wingdings" w:hAnsi="Wingdings" w:hint="default"/>
+      </w:rPr>
+    </w:lvl>
+    <w:lvl w:ilvl="6" w:tplc="08090001" w:tentative="1">
+      <w:start w:val="1"/>
+      <w:numFmt w:val="bullet"/>
+      <w:lvlText w:val=""/>
+      <w:lvlJc w:val="left"/>
+      <w:pPr>
+        <w:ind w:left="5040" w:hanging="360"/>
+      </w:pPr>
+      <w:rPr>
+        <w:rFonts w:ascii="Symbol" w:hAnsi="Symbol" w:hint="default"/>
+      </w:rPr>
+    </w:lvl>
+    <w:lvl w:ilvl="7" w:tplc="08090003" w:tentative="1">
+      <w:start w:val="1"/>
+      <w:numFmt w:val="bullet"/>
+      <w:lvlText w:val="o"/>
+      <w:lvlJc w:val="left"/>
+      <w:pPr>
+        <w:ind w:left="5760" w:hanging="360"/>
+      </w:pPr>
+      <w:rPr>
+        <w:rFonts w:ascii="Courier New" w:hAnsi="Courier New" w:cs="Courier New" w:hint="default"/>
+      </w:rPr>
+    </w:lvl>
+    <w:lvl w:ilvl="8" w:tplc="08090005" w:tentative="1">
+      <w:start w:val="1"/>
+      <w:numFmt w:val="bullet"/>
+      <w:lvlText w:val=""/>
+      <w:lvlJc w:val="left"/>
+      <w:pPr>
+        <w:ind w:left="6480" w:hanging="360"/>
+      </w:pPr>
+      <w:rPr>
+        <w:rFonts w:ascii="Wingdings" w:hAnsi="Wingdings" w:hint="default"/>
+      </w:rPr>
+    </w:lvl>
+  </w:abstractNum>
+  <w:abstractNum w:abstractNumId="6" w15:restartNumberingAfterBreak="0">
     <w:nsid w:val="63BA17B7"/>
     <w:multiLevelType w:val="hybridMultilevel"/>
-    <w:tmpl w:val="773CC2E6"/>
+    <w:tmpl w:val="4920B998"/>
     <w:lvl w:ilvl="0" w:tplc="08090001">
       <w:start w:val="1"/>
       <w:numFmt w:val="bullet"/>
@@ -2980,7 +3253,7 @@
       </w:rPr>
     </w:lvl>
   </w:abstractNum>
-  <w:abstractNum w:abstractNumId="6" w15:restartNumberingAfterBreak="0">
+  <w:abstractNum w:abstractNumId="7" w15:restartNumberingAfterBreak="0">
     <w:nsid w:val="682366B9"/>
     <w:multiLevelType w:val="hybridMultilevel"/>
     <w:tmpl w:val="2A4E4194"/>
@@ -3067,7 +3340,7 @@
     </w:lvl>
   </w:abstractNum>
   <w:num w:numId="1">
-    <w:abstractNumId w:val="5"/>
+    <w:abstractNumId w:val="6"/>
   </w:num>
   <w:num w:numId="2">
     <w:abstractNumId w:val="0"/>
@@ -3082,10 +3355,13 @@
     <w:abstractNumId w:val="2"/>
   </w:num>
   <w:num w:numId="6">
-    <w:abstractNumId w:val="6"/>
+    <w:abstractNumId w:val="7"/>
   </w:num>
   <w:num w:numId="7">
     <w:abstractNumId w:val="3"/>
+  </w:num>
+  <w:num w:numId="8">
+    <w:abstractNumId w:val="5"/>
   </w:num>
 </w:numbering>
 </file>

</xml_diff>

<commit_message>
Adding parts about Slack and Trello
</commit_message>
<xml_diff>
--- a/MeasuringSoftwareEngineering.docx
+++ b/MeasuringSoftwareEngineering.docx
@@ -1008,20 +1008,51 @@
         </w:rPr>
         <w:t xml:space="preserve">Slack </w:t>
       </w:r>
-      <w:r>
-        <w:rPr>
-          <w:b/>
-          <w:bCs/>
-        </w:rPr>
-        <w:t>/</w:t>
-      </w:r>
-      <w:r>
-        <w:rPr>
-          <w:b/>
-          <w:bCs/>
-        </w:rPr>
-        <w:t xml:space="preserve"> Teams</w:t>
-      </w:r>
+    </w:p>
+    <w:p>
+      <w:pPr>
+        <w:pStyle w:val="ListParagraph"/>
+      </w:pPr>
+      <w:r>
+        <w:t xml:space="preserve">Slack can be described as one massive chatroom for a whole company. It removes the need for emailing between your colleagues. It allows for communication by channels for groups, it also allows private messaging to share information such as files and images as well as other features. Slack also has many </w:t>
+      </w:r>
+      <w:r>
+        <w:t xml:space="preserve">third-party </w:t>
+      </w:r>
+      <w:r>
+        <w:t xml:space="preserve">apps integrated into it such as Dropbox, Google Drive and even Github! </w:t>
+      </w:r>
+      <w:r>
+        <w:t>The integration of these apps means that slack can be seen as a one app does all approach. Th</w:t>
+      </w:r>
+      <w:r>
+        <w:t>is</w:t>
+      </w:r>
+      <w:r>
+        <w:t xml:space="preserve"> </w:t>
+      </w:r>
+      <w:r>
+        <w:t>enables the ability</w:t>
+      </w:r>
+      <w:r>
+        <w:t xml:space="preserve"> to manage your workflow through one platform</w:t>
+      </w:r>
+      <w:r>
+        <w:t xml:space="preserve">. </w:t>
+      </w:r>
+    </w:p>
+    <w:p>
+      <w:pPr>
+        <w:pStyle w:val="ListParagraph"/>
+      </w:pPr>
+      <w:hyperlink r:id="rId8" w:history="1">
+        <w:r>
+          <w:rPr>
+            <w:rStyle w:val="Hyperlink"/>
+          </w:rPr>
+          <w:t>https://www.getcloudapp.com/blog/what-is-slack</w:t>
+        </w:r>
+      </w:hyperlink>
     </w:p>
     <w:p>
       <w:pPr>
@@ -1030,10 +1061,47 @@
           <w:ilvl w:val="0"/>
           <w:numId w:val="2"/>
         </w:numPr>
-        <w:rPr>
-          <w:b/>
-          <w:bCs/>
-        </w:rPr>
+      </w:pPr>
+      <w:r>
+        <w:rPr>
+          <w:b/>
+          <w:bCs/>
+        </w:rPr>
+        <w:t>Teams</w:t>
+      </w:r>
+      <w:bookmarkStart w:id="0" w:name="_GoBack"/>
+      <w:bookmarkEnd w:id="0"/>
+    </w:p>
+    <w:p>
+      <w:pPr>
+        <w:pStyle w:val="ListParagraph"/>
+      </w:pPr>
+      <w:r>
+        <w:t>Teams is similar to Slack but it has its differences, It is a cloud bases team collaboration software. It is part of the office 365 package. Teams allows calling, video meetings and file sharing. It doesn’t have the same third party app integration that Slack has but it has some of its own such as Exchange, PowerPoint and SharePoint. Businesses can use teams to collaborate on projects in real time across different devices including laptops and mobile devices all around the world once they have an internet connection.</w:t>
+      </w:r>
+    </w:p>
+    <w:p>
+      <w:pPr>
+        <w:pStyle w:val="ListParagraph"/>
+      </w:pPr>
+      <w:hyperlink r:id="rId9" w:history="1">
+        <w:r>
+          <w:rPr>
+            <w:rStyle w:val="Hyperlink"/>
+          </w:rPr>
+          <w:t>https://searchunifiedcommunications.techtarget.com/definition/Microsoft-Teams</w:t>
+        </w:r>
+      </w:hyperlink>
+    </w:p>
+    <w:p/>
+    <w:p>
+      <w:pPr>
+        <w:pStyle w:val="ListParagraph"/>
+      </w:pPr>
+    </w:p>
+    <w:p>
+      <w:pPr>
+        <w:pStyle w:val="ListParagraph"/>
       </w:pPr>
     </w:p>
     <w:p>
@@ -1048,61 +1116,230 @@
           <w:bCs/>
         </w:rPr>
       </w:pPr>
+      <w:r>
+        <w:rPr>
+          <w:b/>
+          <w:bCs/>
+        </w:rPr>
+        <w:t>Trello</w:t>
+      </w:r>
+    </w:p>
+    <w:p>
+      <w:pPr>
+        <w:pStyle w:val="ListParagraph"/>
+      </w:pPr>
+      <w:r>
+        <w:t>Trello is a task management app. It gives an excellent visual overview of everything’s that been completed, what’s currently getting completed and what’s left to be completed. It follows the Kanban system which was first developed by Toyota when they were trying to maintain high level of production while maintaining flexibility.</w:t>
+      </w:r>
+      <w:r>
+        <w:t xml:space="preserve"> Trello can be broken into three main parts, they are boards, lists and cards.</w:t>
+      </w:r>
+    </w:p>
+    <w:p>
+      <w:pPr>
+        <w:pStyle w:val="ListParagraph"/>
+      </w:pPr>
+      <w:r>
+        <w:tab/>
+      </w:r>
     </w:p>
     <w:p>
       <w:pPr>
         <w:pStyle w:val="ListParagraph"/>
         <w:numPr>
-          <w:ilvl w:val="0"/>
+          <w:ilvl w:val="1"/>
           <w:numId w:val="2"/>
         </w:numPr>
-        <w:rPr>
-          <w:b/>
-          <w:bCs/>
-        </w:rPr>
-      </w:pPr>
-      <w:r>
-        <w:rPr>
-          <w:b/>
-          <w:bCs/>
-        </w:rPr>
-        <w:t>Trello</w:t>
-      </w:r>
-    </w:p>
-    <w:p>
-      <w:pPr>
-        <w:pStyle w:val="ListParagraph"/>
-      </w:pPr>
-      <w:r>
-        <w:t>Trello is a task management app. It gives an excellent visual overview of everything’s that been completed, what’s currently getting completed and what’s left to be completed. It follows the Kanban system which was first developed by Toyota when they were trying to maintain high level of production while maintaining flexibility.</w:t>
-      </w:r>
-      <w:bookmarkStart w:id="0" w:name="_GoBack"/>
-      <w:bookmarkEnd w:id="0"/>
-    </w:p>
-    <w:p>
-      <w:pPr>
-        <w:pStyle w:val="ListParagraph"/>
-        <w:rPr>
-          <w:b/>
-          <w:bCs/>
-        </w:rPr>
-      </w:pPr>
-    </w:p>
-    <w:p>
-      <w:pPr>
-        <w:rPr>
-          <w:b/>
-          <w:bCs/>
-        </w:rPr>
-      </w:pPr>
-    </w:p>
-    <w:p>
-      <w:pPr>
-        <w:rPr>
-          <w:b/>
-          <w:bCs/>
-        </w:rPr>
-      </w:pPr>
+      </w:pPr>
+      <w:r>
+        <w:t>Board</w:t>
+      </w:r>
+    </w:p>
+    <w:p>
+      <w:pPr>
+        <w:pStyle w:val="ListParagraph"/>
+        <w:ind w:left="1440"/>
+      </w:pPr>
+      <w:r>
+        <w:t>Boards are usually made for projects or when a product is under development. Each board has members that can view the board and control the flow of cards between lists. They can add themselves or others to cards.</w:t>
+      </w:r>
+    </w:p>
+    <w:p>
+      <w:pPr>
+        <w:pStyle w:val="ListParagraph"/>
+        <w:numPr>
+          <w:ilvl w:val="1"/>
+          <w:numId w:val="2"/>
+        </w:numPr>
+      </w:pPr>
+      <w:r>
+        <w:t>List</w:t>
+      </w:r>
+    </w:p>
+    <w:p>
+      <w:pPr>
+        <w:pStyle w:val="ListParagraph"/>
+        <w:ind w:left="1440"/>
+      </w:pPr>
+      <w:r>
+        <w:t>A list is used to divide a board into different categories. The list is typically broken into 3 categories, that is tasks that are completed, tasks that are currently being completed and tasks that are to be completed. This makes it very easy to visualize everything.</w:t>
+      </w:r>
+    </w:p>
+    <w:p>
+      <w:pPr>
+        <w:pStyle w:val="ListParagraph"/>
+        <w:numPr>
+          <w:ilvl w:val="1"/>
+          <w:numId w:val="2"/>
+        </w:numPr>
+      </w:pPr>
+      <w:r>
+        <w:lastRenderedPageBreak/>
+        <w:t>Card</w:t>
+      </w:r>
+    </w:p>
+    <w:p>
+      <w:pPr>
+        <w:pStyle w:val="ListParagraph"/>
+        <w:ind w:left="1440"/>
+      </w:pPr>
+      <w:r>
+        <w:t>A card represents a specific element of a project. Cards get moved through lists as they get completed. A card could be an individual task or it could be an item within a checklist made up of many smaller cards.</w:t>
+      </w:r>
+    </w:p>
+    <w:p>
+      <w:pPr>
+        <w:pStyle w:val="ListParagraph"/>
+        <w:ind w:left="1440"/>
+      </w:pPr>
+    </w:p>
+    <w:p>
+      <w:pPr>
+        <w:jc w:val="center"/>
+        <w:rPr>
+          <w:rFonts w:ascii="Times New Roman" w:eastAsia="Times New Roman" w:hAnsi="Times New Roman" w:cs="Times New Roman"/>
+          <w:lang w:eastAsia="en-GB"/>
+        </w:rPr>
+      </w:pPr>
+      <w:r>
+        <w:rPr>
+          <w:rFonts w:ascii="Times New Roman" w:eastAsia="Times New Roman" w:hAnsi="Times New Roman" w:cs="Times New Roman"/>
+          <w:lang w:eastAsia="en-GB"/>
+        </w:rPr>
+        <w:fldChar w:fldCharType="begin"/>
+      </w:r>
+      <w:r>
+        <w:rPr>
+          <w:rFonts w:ascii="Times New Roman" w:eastAsia="Times New Roman" w:hAnsi="Times New Roman" w:cs="Times New Roman"/>
+          <w:lang w:eastAsia="en-GB"/>
+        </w:rPr>
+        <w:instrText xml:space="preserve"> INCLUDEPICTURE "https://blog.trello.com/hs-fs/hubfs/Screen_Shot_2018-07-05_at_2.43.52_PM.png?width=2876&amp;name=Screen_Shot_2018-07-05_at_2.43.52_PM.png" \* MERGEFORMATINET </w:instrText>
+      </w:r>
+      <w:r>
+        <w:rPr>
+          <w:rFonts w:ascii="Times New Roman" w:eastAsia="Times New Roman" w:hAnsi="Times New Roman" w:cs="Times New Roman"/>
+          <w:lang w:eastAsia="en-GB"/>
+        </w:rPr>
+        <w:fldChar w:fldCharType="separate"/>
+      </w:r>
+      <w:r>
+        <w:rPr>
+          <w:rFonts w:ascii="Times New Roman" w:eastAsia="Times New Roman" w:hAnsi="Times New Roman" w:cs="Times New Roman"/>
+          <w:noProof/>
+          <w:lang w:eastAsia="en-GB"/>
+        </w:rPr>
+        <w:drawing>
+          <wp:inline distT="0" distB="0" distL="0" distR="0">
+            <wp:extent cx="3886200" cy="1864687"/>
+            <wp:effectExtent l="0" t="0" r="0" b="2540"/>
+            <wp:docPr id="4" name="Picture 4" descr="Sample Trello Board: Agile Development for engineering"/>
+            <wp:cNvGraphicFramePr>
+              <a:graphicFrameLocks xmlns:a="http://schemas.openxmlformats.org/drawingml/2006/main" noChangeAspect="1"/>
+            </wp:cNvGraphicFramePr>
+            <a:graphic xmlns:a="http://schemas.openxmlformats.org/drawingml/2006/main">
+              <a:graphicData uri="http://schemas.openxmlformats.org/drawingml/2006/picture">
+                <pic:pic xmlns:pic="http://schemas.openxmlformats.org/drawingml/2006/picture">
+                  <pic:nvPicPr>
+                    <pic:cNvPr id="0" name="Picture 3" descr="Sample Trello Board: Agile Development for engineering"/>
+                    <pic:cNvPicPr>
+                      <a:picLocks noChangeAspect="1" noChangeArrowheads="1"/>
+                    </pic:cNvPicPr>
+                  </pic:nvPicPr>
+                  <pic:blipFill>
+                    <a:blip r:embed="rId10" cstate="print">
+                      <a:extLst>
+                        <a:ext uri="{28A0092B-C50C-407E-A947-70E740481C1C}">
+                          <a14:useLocalDpi xmlns:a14="http://schemas.microsoft.com/office/drawing/2010/main" val="0"/>
+                        </a:ext>
+                      </a:extLst>
+                    </a:blip>
+                    <a:srcRect/>
+                    <a:stretch>
+                      <a:fillRect/>
+                    </a:stretch>
+                  </pic:blipFill>
+                  <pic:spPr bwMode="auto">
+                    <a:xfrm>
+                      <a:off x="0" y="0"/>
+                      <a:ext cx="3889450" cy="1866246"/>
+                    </a:xfrm>
+                    <a:prstGeom prst="rect">
+                      <a:avLst/>
+                    </a:prstGeom>
+                    <a:noFill/>
+                    <a:ln>
+                      <a:noFill/>
+                    </a:ln>
+                  </pic:spPr>
+                </pic:pic>
+              </a:graphicData>
+            </a:graphic>
+          </wp:inline>
+        </w:drawing>
+      </w:r>
+      <w:r>
+        <w:rPr>
+          <w:rFonts w:ascii="Times New Roman" w:eastAsia="Times New Roman" w:hAnsi="Times New Roman" w:cs="Times New Roman"/>
+          <w:lang w:eastAsia="en-GB"/>
+        </w:rPr>
+        <w:fldChar w:fldCharType="end"/>
+      </w:r>
+    </w:p>
+    <w:p>
+      <w:pPr>
+        <w:jc w:val="center"/>
+      </w:pPr>
+      <w:r>
+        <w:t>What a sample Trello Board looks like</w:t>
+      </w:r>
+    </w:p>
+    <w:p/>
+    <w:p>
+      <w:pPr>
+        <w:pStyle w:val="ListParagraph"/>
+        <w:ind w:left="2160"/>
+      </w:pPr>
+    </w:p>
+    <w:p>
+      <w:pPr>
+        <w:rPr>
+          <w:b/>
+          <w:bCs/>
+        </w:rPr>
+      </w:pPr>
+    </w:p>
+    <w:p>
+      <w:pPr>
+        <w:rPr>
+          <w:b/>
+          <w:bCs/>
+        </w:rPr>
+      </w:pPr>
+    </w:p>
+    <w:p>
+      <w:r>
+        <w:t>https://wpcurve.com/trello-for-project-management/</w:t>
+      </w:r>
     </w:p>
     <w:p>
       <w:pPr>
@@ -2429,7 +2666,7 @@
       </w:r>
     </w:p>
     <w:p>
-      <w:hyperlink r:id="rId8" w:history="1">
+      <w:hyperlink r:id="rId11" w:history="1">
         <w:r>
           <w:rPr>
             <w:rStyle w:val="Hyperlink"/>
@@ -2439,7 +2676,7 @@
       </w:hyperlink>
     </w:p>
     <w:p>
-      <w:hyperlink r:id="rId9" w:history="1">
+      <w:hyperlink r:id="rId12" w:history="1">
         <w:r>
           <w:rPr>
             <w:rStyle w:val="Hyperlink"/>
@@ -2449,7 +2686,7 @@
       </w:hyperlink>
     </w:p>
     <w:p>
-      <w:hyperlink r:id="rId10" w:history="1">
+      <w:hyperlink r:id="rId13" w:history="1">
         <w:r>
           <w:rPr>
             <w:rStyle w:val="Hyperlink"/>
@@ -2459,7 +2696,7 @@
       </w:hyperlink>
     </w:p>
     <w:p>
-      <w:hyperlink r:id="rId11" w:history="1">
+      <w:hyperlink r:id="rId14" w:history="1">
         <w:r>
           <w:rPr>
             <w:rStyle w:val="Hyperlink"/>
@@ -2469,7 +2706,7 @@
       </w:hyperlink>
     </w:p>
     <w:p>
-      <w:hyperlink r:id="rId12" w:history="1">
+      <w:hyperlink r:id="rId15" w:history="1">
         <w:r>
           <w:rPr>
             <w:rStyle w:val="Hyperlink"/>
@@ -2479,7 +2716,7 @@
       </w:hyperlink>
     </w:p>
     <w:p>
-      <w:hyperlink r:id="rId13" w:history="1">
+      <w:hyperlink r:id="rId16" w:history="1">
         <w:r>
           <w:rPr>
             <w:rStyle w:val="Hyperlink"/>
@@ -2489,7 +2726,7 @@
       </w:hyperlink>
     </w:p>
     <w:p>
-      <w:hyperlink r:id="rId14" w:history="1">
+      <w:hyperlink r:id="rId17" w:history="1">
         <w:r>
           <w:rPr>
             <w:rStyle w:val="Hyperlink"/>
@@ -2519,7 +2756,7 @@
   <w:abstractNum w:abstractNumId="0" w15:restartNumberingAfterBreak="0">
     <w:nsid w:val="084B6642"/>
     <w:multiLevelType w:val="hybridMultilevel"/>
-    <w:tmpl w:val="589A83E4"/>
+    <w:tmpl w:val="A29A876E"/>
     <w:lvl w:ilvl="0" w:tplc="08090001">
       <w:start w:val="1"/>
       <w:numFmt w:val="bullet"/>
@@ -2532,7 +2769,7 @@
         <w:rFonts w:ascii="Symbol" w:hAnsi="Symbol" w:hint="default"/>
       </w:rPr>
     </w:lvl>
-    <w:lvl w:ilvl="1" w:tplc="08090003" w:tentative="1">
+    <w:lvl w:ilvl="1" w:tplc="08090003">
       <w:start w:val="1"/>
       <w:numFmt w:val="bullet"/>
       <w:lvlText w:val="o"/>
@@ -2544,7 +2781,7 @@
         <w:rFonts w:ascii="Courier New" w:hAnsi="Courier New" w:cs="Courier New" w:hint="default"/>
       </w:rPr>
     </w:lvl>
-    <w:lvl w:ilvl="2" w:tplc="08090005" w:tentative="1">
+    <w:lvl w:ilvl="2" w:tplc="08090005">
       <w:start w:val="1"/>
       <w:numFmt w:val="bullet"/>
       <w:lvlText w:val=""/>
@@ -2716,6 +2953,119 @@
     </w:lvl>
   </w:abstractNum>
   <w:abstractNum w:abstractNumId="2" w15:restartNumberingAfterBreak="0">
+    <w:nsid w:val="0FDC2247"/>
+    <w:multiLevelType w:val="hybridMultilevel"/>
+    <w:tmpl w:val="73169BE8"/>
+    <w:lvl w:ilvl="0" w:tplc="08090001">
+      <w:start w:val="1"/>
+      <w:numFmt w:val="bullet"/>
+      <w:lvlText w:val=""/>
+      <w:lvlJc w:val="left"/>
+      <w:pPr>
+        <w:ind w:left="2160" w:hanging="360"/>
+      </w:pPr>
+      <w:rPr>
+        <w:rFonts w:ascii="Symbol" w:hAnsi="Symbol" w:hint="default"/>
+      </w:rPr>
+    </w:lvl>
+    <w:lvl w:ilvl="1" w:tplc="08090003" w:tentative="1">
+      <w:start w:val="1"/>
+      <w:numFmt w:val="bullet"/>
+      <w:lvlText w:val="o"/>
+      <w:lvlJc w:val="left"/>
+      <w:pPr>
+        <w:ind w:left="2880" w:hanging="360"/>
+      </w:pPr>
+      <w:rPr>
+        <w:rFonts w:ascii="Courier New" w:hAnsi="Courier New" w:cs="Courier New" w:hint="default"/>
+      </w:rPr>
+    </w:lvl>
+    <w:lvl w:ilvl="2" w:tplc="08090005" w:tentative="1">
+      <w:start w:val="1"/>
+      <w:numFmt w:val="bullet"/>
+      <w:lvlText w:val=""/>
+      <w:lvlJc w:val="left"/>
+      <w:pPr>
+        <w:ind w:left="3600" w:hanging="360"/>
+      </w:pPr>
+      <w:rPr>
+        <w:rFonts w:ascii="Wingdings" w:hAnsi="Wingdings" w:hint="default"/>
+      </w:rPr>
+    </w:lvl>
+    <w:lvl w:ilvl="3" w:tplc="08090001" w:tentative="1">
+      <w:start w:val="1"/>
+      <w:numFmt w:val="bullet"/>
+      <w:lvlText w:val=""/>
+      <w:lvlJc w:val="left"/>
+      <w:pPr>
+        <w:ind w:left="4320" w:hanging="360"/>
+      </w:pPr>
+      <w:rPr>
+        <w:rFonts w:ascii="Symbol" w:hAnsi="Symbol" w:hint="default"/>
+      </w:rPr>
+    </w:lvl>
+    <w:lvl w:ilvl="4" w:tplc="08090003" w:tentative="1">
+      <w:start w:val="1"/>
+      <w:numFmt w:val="bullet"/>
+      <w:lvlText w:val="o"/>
+      <w:lvlJc w:val="left"/>
+      <w:pPr>
+        <w:ind w:left="5040" w:hanging="360"/>
+      </w:pPr>
+      <w:rPr>
+        <w:rFonts w:ascii="Courier New" w:hAnsi="Courier New" w:cs="Courier New" w:hint="default"/>
+      </w:rPr>
+    </w:lvl>
+    <w:lvl w:ilvl="5" w:tplc="08090005" w:tentative="1">
+      <w:start w:val="1"/>
+      <w:numFmt w:val="bullet"/>
+      <w:lvlText w:val=""/>
+      <w:lvlJc w:val="left"/>
+      <w:pPr>
+        <w:ind w:left="5760" w:hanging="360"/>
+      </w:pPr>
+      <w:rPr>
+        <w:rFonts w:ascii="Wingdings" w:hAnsi="Wingdings" w:hint="default"/>
+      </w:rPr>
+    </w:lvl>
+    <w:lvl w:ilvl="6" w:tplc="08090001" w:tentative="1">
+      <w:start w:val="1"/>
+      <w:numFmt w:val="bullet"/>
+      <w:lvlText w:val=""/>
+      <w:lvlJc w:val="left"/>
+      <w:pPr>
+        <w:ind w:left="6480" w:hanging="360"/>
+      </w:pPr>
+      <w:rPr>
+        <w:rFonts w:ascii="Symbol" w:hAnsi="Symbol" w:hint="default"/>
+      </w:rPr>
+    </w:lvl>
+    <w:lvl w:ilvl="7" w:tplc="08090003" w:tentative="1">
+      <w:start w:val="1"/>
+      <w:numFmt w:val="bullet"/>
+      <w:lvlText w:val="o"/>
+      <w:lvlJc w:val="left"/>
+      <w:pPr>
+        <w:ind w:left="7200" w:hanging="360"/>
+      </w:pPr>
+      <w:rPr>
+        <w:rFonts w:ascii="Courier New" w:hAnsi="Courier New" w:cs="Courier New" w:hint="default"/>
+      </w:rPr>
+    </w:lvl>
+    <w:lvl w:ilvl="8" w:tplc="08090005" w:tentative="1">
+      <w:start w:val="1"/>
+      <w:numFmt w:val="bullet"/>
+      <w:lvlText w:val=""/>
+      <w:lvlJc w:val="left"/>
+      <w:pPr>
+        <w:ind w:left="7920" w:hanging="360"/>
+      </w:pPr>
+      <w:rPr>
+        <w:rFonts w:ascii="Wingdings" w:hAnsi="Wingdings" w:hint="default"/>
+      </w:rPr>
+    </w:lvl>
+  </w:abstractNum>
+  <w:abstractNum w:abstractNumId="3" w15:restartNumberingAfterBreak="0">
     <w:nsid w:val="119C3FA5"/>
     <w:multiLevelType w:val="hybridMultilevel"/>
     <w:tmpl w:val="A50AEC10"/>
@@ -2828,7 +3178,7 @@
       </w:rPr>
     </w:lvl>
   </w:abstractNum>
-  <w:abstractNum w:abstractNumId="3" w15:restartNumberingAfterBreak="0">
+  <w:abstractNum w:abstractNumId="4" w15:restartNumberingAfterBreak="0">
     <w:nsid w:val="22EB3FB5"/>
     <w:multiLevelType w:val="hybridMultilevel"/>
     <w:tmpl w:val="78B40100"/>
@@ -2914,7 +3264,7 @@
       </w:pPr>
     </w:lvl>
   </w:abstractNum>
-  <w:abstractNum w:abstractNumId="4" w15:restartNumberingAfterBreak="0">
+  <w:abstractNum w:abstractNumId="5" w15:restartNumberingAfterBreak="0">
     <w:nsid w:val="2B464712"/>
     <w:multiLevelType w:val="hybridMultilevel"/>
     <w:tmpl w:val="C0ECD1E0"/>
@@ -3027,7 +3377,120 @@
       </w:rPr>
     </w:lvl>
   </w:abstractNum>
-  <w:abstractNum w:abstractNumId="5" w15:restartNumberingAfterBreak="0">
+  <w:abstractNum w:abstractNumId="6" w15:restartNumberingAfterBreak="0">
+    <w:nsid w:val="423C3657"/>
+    <w:multiLevelType w:val="hybridMultilevel"/>
+    <w:tmpl w:val="B9BC1722"/>
+    <w:lvl w:ilvl="0" w:tplc="08090001">
+      <w:start w:val="1"/>
+      <w:numFmt w:val="bullet"/>
+      <w:lvlText w:val=""/>
+      <w:lvlJc w:val="left"/>
+      <w:pPr>
+        <w:ind w:left="2160" w:hanging="360"/>
+      </w:pPr>
+      <w:rPr>
+        <w:rFonts w:ascii="Symbol" w:hAnsi="Symbol" w:hint="default"/>
+      </w:rPr>
+    </w:lvl>
+    <w:lvl w:ilvl="1" w:tplc="08090003" w:tentative="1">
+      <w:start w:val="1"/>
+      <w:numFmt w:val="bullet"/>
+      <w:lvlText w:val="o"/>
+      <w:lvlJc w:val="left"/>
+      <w:pPr>
+        <w:ind w:left="2880" w:hanging="360"/>
+      </w:pPr>
+      <w:rPr>
+        <w:rFonts w:ascii="Courier New" w:hAnsi="Courier New" w:cs="Courier New" w:hint="default"/>
+      </w:rPr>
+    </w:lvl>
+    <w:lvl w:ilvl="2" w:tplc="08090005" w:tentative="1">
+      <w:start w:val="1"/>
+      <w:numFmt w:val="bullet"/>
+      <w:lvlText w:val=""/>
+      <w:lvlJc w:val="left"/>
+      <w:pPr>
+        <w:ind w:left="3600" w:hanging="360"/>
+      </w:pPr>
+      <w:rPr>
+        <w:rFonts w:ascii="Wingdings" w:hAnsi="Wingdings" w:hint="default"/>
+      </w:rPr>
+    </w:lvl>
+    <w:lvl w:ilvl="3" w:tplc="08090001" w:tentative="1">
+      <w:start w:val="1"/>
+      <w:numFmt w:val="bullet"/>
+      <w:lvlText w:val=""/>
+      <w:lvlJc w:val="left"/>
+      <w:pPr>
+        <w:ind w:left="4320" w:hanging="360"/>
+      </w:pPr>
+      <w:rPr>
+        <w:rFonts w:ascii="Symbol" w:hAnsi="Symbol" w:hint="default"/>
+      </w:rPr>
+    </w:lvl>
+    <w:lvl w:ilvl="4" w:tplc="08090003" w:tentative="1">
+      <w:start w:val="1"/>
+      <w:numFmt w:val="bullet"/>
+      <w:lvlText w:val="o"/>
+      <w:lvlJc w:val="left"/>
+      <w:pPr>
+        <w:ind w:left="5040" w:hanging="360"/>
+      </w:pPr>
+      <w:rPr>
+        <w:rFonts w:ascii="Courier New" w:hAnsi="Courier New" w:cs="Courier New" w:hint="default"/>
+      </w:rPr>
+    </w:lvl>
+    <w:lvl w:ilvl="5" w:tplc="08090005" w:tentative="1">
+      <w:start w:val="1"/>
+      <w:numFmt w:val="bullet"/>
+      <w:lvlText w:val=""/>
+      <w:lvlJc w:val="left"/>
+      <w:pPr>
+        <w:ind w:left="5760" w:hanging="360"/>
+      </w:pPr>
+      <w:rPr>
+        <w:rFonts w:ascii="Wingdings" w:hAnsi="Wingdings" w:hint="default"/>
+      </w:rPr>
+    </w:lvl>
+    <w:lvl w:ilvl="6" w:tplc="08090001" w:tentative="1">
+      <w:start w:val="1"/>
+      <w:numFmt w:val="bullet"/>
+      <w:lvlText w:val=""/>
+      <w:lvlJc w:val="left"/>
+      <w:pPr>
+        <w:ind w:left="6480" w:hanging="360"/>
+      </w:pPr>
+      <w:rPr>
+        <w:rFonts w:ascii="Symbol" w:hAnsi="Symbol" w:hint="default"/>
+      </w:rPr>
+    </w:lvl>
+    <w:lvl w:ilvl="7" w:tplc="08090003" w:tentative="1">
+      <w:start w:val="1"/>
+      <w:numFmt w:val="bullet"/>
+      <w:lvlText w:val="o"/>
+      <w:lvlJc w:val="left"/>
+      <w:pPr>
+        <w:ind w:left="7200" w:hanging="360"/>
+      </w:pPr>
+      <w:rPr>
+        <w:rFonts w:ascii="Courier New" w:hAnsi="Courier New" w:cs="Courier New" w:hint="default"/>
+      </w:rPr>
+    </w:lvl>
+    <w:lvl w:ilvl="8" w:tplc="08090005" w:tentative="1">
+      <w:start w:val="1"/>
+      <w:numFmt w:val="bullet"/>
+      <w:lvlText w:val=""/>
+      <w:lvlJc w:val="left"/>
+      <w:pPr>
+        <w:ind w:left="7920" w:hanging="360"/>
+      </w:pPr>
+      <w:rPr>
+        <w:rFonts w:ascii="Wingdings" w:hAnsi="Wingdings" w:hint="default"/>
+      </w:rPr>
+    </w:lvl>
+  </w:abstractNum>
+  <w:abstractNum w:abstractNumId="7" w15:restartNumberingAfterBreak="0">
     <w:nsid w:val="51405460"/>
     <w:multiLevelType w:val="hybridMultilevel"/>
     <w:tmpl w:val="79786954"/>
@@ -3140,7 +3603,7 @@
       </w:rPr>
     </w:lvl>
   </w:abstractNum>
-  <w:abstractNum w:abstractNumId="6" w15:restartNumberingAfterBreak="0">
+  <w:abstractNum w:abstractNumId="8" w15:restartNumberingAfterBreak="0">
     <w:nsid w:val="63BA17B7"/>
     <w:multiLevelType w:val="hybridMultilevel"/>
     <w:tmpl w:val="4920B998"/>
@@ -3253,7 +3716,7 @@
       </w:rPr>
     </w:lvl>
   </w:abstractNum>
-  <w:abstractNum w:abstractNumId="7" w15:restartNumberingAfterBreak="0">
+  <w:abstractNum w:abstractNumId="9" w15:restartNumberingAfterBreak="0">
     <w:nsid w:val="682366B9"/>
     <w:multiLevelType w:val="hybridMultilevel"/>
     <w:tmpl w:val="2A4E4194"/>
@@ -3340,28 +3803,34 @@
     </w:lvl>
   </w:abstractNum>
   <w:num w:numId="1">
-    <w:abstractNumId w:val="6"/>
+    <w:abstractNumId w:val="8"/>
   </w:num>
   <w:num w:numId="2">
     <w:abstractNumId w:val="0"/>
   </w:num>
   <w:num w:numId="3">
-    <w:abstractNumId w:val="4"/>
+    <w:abstractNumId w:val="5"/>
   </w:num>
   <w:num w:numId="4">
     <w:abstractNumId w:val="1"/>
   </w:num>
   <w:num w:numId="5">
-    <w:abstractNumId w:val="2"/>
+    <w:abstractNumId w:val="3"/>
   </w:num>
   <w:num w:numId="6">
+    <w:abstractNumId w:val="9"/>
+  </w:num>
+  <w:num w:numId="7">
+    <w:abstractNumId w:val="4"/>
+  </w:num>
+  <w:num w:numId="8">
     <w:abstractNumId w:val="7"/>
   </w:num>
-  <w:num w:numId="7">
-    <w:abstractNumId w:val="3"/>
+  <w:num w:numId="9">
+    <w:abstractNumId w:val="6"/>
   </w:num>
-  <w:num w:numId="8">
-    <w:abstractNumId w:val="5"/>
+  <w:num w:numId="10">
+    <w:abstractNumId w:val="2"/>
   </w:num>
 </w:numbering>
 </file>
@@ -3823,6 +4292,18 @@
       <w:shd w:val="clear" w:color="auto" w:fill="E1DFDD"/>
     </w:rPr>
   </w:style>
+  <w:style w:type="character" w:styleId="FollowedHyperlink">
+    <w:name w:val="FollowedHyperlink"/>
+    <w:basedOn w:val="DefaultParagraphFont"/>
+    <w:uiPriority w:val="99"/>
+    <w:semiHidden/>
+    <w:unhideWhenUsed/>
+    <w:rsid w:val="002778F0"/>
+    <w:rPr>
+      <w:color w:val="954F72" w:themeColor="followedHyperlink"/>
+      <w:u w:val="single"/>
+    </w:rPr>
+  </w:style>
 </w:styles>
 </file>
 

</xml_diff>

<commit_message>
Formatting down,just referencing left to do
</commit_message>
<xml_diff>
--- a/MeasuringSoftwareEngineering.docx
+++ b/MeasuringSoftwareEngineering.docx
@@ -4,6 +4,97 @@
   <w:body>
     <w:p>
       <w:pPr>
+        <w:rPr>
+          <w:rFonts w:ascii="Times New Roman" w:eastAsia="Times New Roman" w:hAnsi="Times New Roman" w:cs="Times New Roman"/>
+          <w:lang w:eastAsia="en-GB"/>
+        </w:rPr>
+      </w:pPr>
+      <w:r>
+        <w:rPr>
+          <w:rFonts w:ascii="Times New Roman" w:eastAsia="Times New Roman" w:hAnsi="Times New Roman" w:cs="Times New Roman"/>
+          <w:lang w:eastAsia="en-GB"/>
+        </w:rPr>
+        <w:fldChar w:fldCharType="begin"/>
+      </w:r>
+      <w:r>
+        <w:rPr>
+          <w:rFonts w:ascii="Times New Roman" w:eastAsia="Times New Roman" w:hAnsi="Times New Roman" w:cs="Times New Roman"/>
+          <w:lang w:eastAsia="en-GB"/>
+        </w:rPr>
+        <w:instrText xml:space="preserve"> INCLUDEPICTURE "/var/folders/08/j9fbq87s3cdgw83r194xrtp40000gn/T/com.microsoft.Word/WebArchiveCopyPasteTempFiles/trinity-common-use.jpg" \* MERGEFORMATINET </w:instrText>
+      </w:r>
+      <w:r>
+        <w:rPr>
+          <w:rFonts w:ascii="Times New Roman" w:eastAsia="Times New Roman" w:hAnsi="Times New Roman" w:cs="Times New Roman"/>
+          <w:lang w:eastAsia="en-GB"/>
+        </w:rPr>
+        <w:fldChar w:fldCharType="separate"/>
+      </w:r>
+      <w:r>
+        <w:rPr>
+          <w:rFonts w:ascii="Times New Roman" w:eastAsia="Times New Roman" w:hAnsi="Times New Roman" w:cs="Times New Roman"/>
+          <w:noProof/>
+          <w:lang w:eastAsia="en-GB"/>
+        </w:rPr>
+        <w:drawing>
+          <wp:inline distT="0" distB="0" distL="0" distR="0">
+            <wp:extent cx="3733800" cy="1028869"/>
+            <wp:effectExtent l="0" t="0" r="0" b="0"/>
+            <wp:docPr id="6" name="Picture 6" descr="Image result for trinity college dublin logo"/>
+            <wp:cNvGraphicFramePr>
+              <a:graphicFrameLocks xmlns:a="http://schemas.openxmlformats.org/drawingml/2006/main" noChangeAspect="1"/>
+            </wp:cNvGraphicFramePr>
+            <a:graphic xmlns:a="http://schemas.openxmlformats.org/drawingml/2006/main">
+              <a:graphicData uri="http://schemas.openxmlformats.org/drawingml/2006/picture">
+                <pic:pic xmlns:pic="http://schemas.openxmlformats.org/drawingml/2006/picture">
+                  <pic:nvPicPr>
+                    <pic:cNvPr id="0" name="Picture 10" descr="Image result for trinity college dublin logo"/>
+                    <pic:cNvPicPr>
+                      <a:picLocks noChangeAspect="1" noChangeArrowheads="1"/>
+                    </pic:cNvPicPr>
+                  </pic:nvPicPr>
+                  <pic:blipFill>
+                    <a:blip r:embed="rId8" cstate="print">
+                      <a:extLst>
+                        <a:ext uri="{28A0092B-C50C-407E-A947-70E740481C1C}">
+                          <a14:useLocalDpi xmlns:a14="http://schemas.microsoft.com/office/drawing/2010/main" val="0"/>
+                        </a:ext>
+                      </a:extLst>
+                    </a:blip>
+                    <a:srcRect/>
+                    <a:stretch>
+                      <a:fillRect/>
+                    </a:stretch>
+                  </pic:blipFill>
+                  <pic:spPr bwMode="auto">
+                    <a:xfrm>
+                      <a:off x="0" y="0"/>
+                      <a:ext cx="3757509" cy="1035402"/>
+                    </a:xfrm>
+                    <a:prstGeom prst="rect">
+                      <a:avLst/>
+                    </a:prstGeom>
+                    <a:noFill/>
+                    <a:ln>
+                      <a:noFill/>
+                    </a:ln>
+                  </pic:spPr>
+                </pic:pic>
+              </a:graphicData>
+            </a:graphic>
+          </wp:inline>
+        </w:drawing>
+      </w:r>
+      <w:r>
+        <w:rPr>
+          <w:rFonts w:ascii="Times New Roman" w:eastAsia="Times New Roman" w:hAnsi="Times New Roman" w:cs="Times New Roman"/>
+          <w:lang w:eastAsia="en-GB"/>
+        </w:rPr>
+        <w:fldChar w:fldCharType="end"/>
+      </w:r>
+    </w:p>
+    <w:p>
+      <w:pPr>
         <w:spacing w:line="360" w:lineRule="auto"/>
         <w:jc w:val="center"/>
         <w:rPr>
@@ -18,12 +109,13 @@
           <w:sz w:val="26"/>
           <w:szCs w:val="26"/>
         </w:rPr>
-        <w:t xml:space="preserve">Measuring Software Engineering </w:t>
-      </w:r>
-    </w:p>
-    <w:p>
-      <w:pPr>
-        <w:spacing w:line="360" w:lineRule="auto"/>
+        <w:t>____________________________________________________________________</w:t>
+      </w:r>
+    </w:p>
+    <w:p>
+      <w:pPr>
+        <w:spacing w:line="360" w:lineRule="auto"/>
+        <w:jc w:val="center"/>
         <w:rPr>
           <w:rFonts w:cstheme="minorHAnsi"/>
           <w:b/>
@@ -40,35 +132,2082 @@
           <w:sz w:val="26"/>
           <w:szCs w:val="26"/>
         </w:rPr>
+        <w:t xml:space="preserve">CS33012 Software Engineering </w:t>
+      </w:r>
+    </w:p>
+    <w:p>
+      <w:pPr>
+        <w:spacing w:line="360" w:lineRule="auto"/>
+        <w:jc w:val="center"/>
+        <w:rPr>
+          <w:rFonts w:cstheme="minorHAnsi"/>
+          <w:b/>
+          <w:bCs/>
+          <w:sz w:val="26"/>
+          <w:szCs w:val="26"/>
+        </w:rPr>
+      </w:pPr>
+      <w:r>
+        <w:rPr>
+          <w:rFonts w:cstheme="minorHAnsi"/>
+          <w:b/>
+          <w:bCs/>
+          <w:sz w:val="26"/>
+          <w:szCs w:val="26"/>
+        </w:rPr>
+        <w:t xml:space="preserve">Measuring Software Engineering </w:t>
+      </w:r>
+    </w:p>
+    <w:p>
+      <w:pPr>
+        <w:spacing w:line="360" w:lineRule="auto"/>
+        <w:jc w:val="center"/>
+        <w:rPr>
+          <w:rFonts w:cstheme="minorHAnsi"/>
+          <w:b/>
+          <w:bCs/>
+          <w:sz w:val="26"/>
+          <w:szCs w:val="26"/>
+        </w:rPr>
+      </w:pPr>
+      <w:r>
+        <w:rPr>
+          <w:rFonts w:cstheme="minorHAnsi"/>
+          <w:b/>
+          <w:bCs/>
+          <w:sz w:val="26"/>
+          <w:szCs w:val="26"/>
+        </w:rPr>
+        <w:t>Patrick Dillon Ryan</w:t>
+      </w:r>
+    </w:p>
+    <w:p>
+      <w:pPr>
+        <w:spacing w:line="360" w:lineRule="auto"/>
+        <w:jc w:val="center"/>
+        <w:rPr>
+          <w:rFonts w:cstheme="minorHAnsi"/>
+          <w:b/>
+          <w:bCs/>
+          <w:sz w:val="26"/>
+          <w:szCs w:val="26"/>
+        </w:rPr>
+      </w:pPr>
+      <w:r>
+        <w:rPr>
+          <w:rFonts w:cstheme="minorHAnsi"/>
+          <w:b/>
+          <w:bCs/>
+          <w:sz w:val="26"/>
+          <w:szCs w:val="26"/>
+        </w:rPr>
+        <w:t>Student number: 17340382</w:t>
+      </w:r>
+    </w:p>
+    <w:p>
+      <w:pPr>
+        <w:spacing w:line="360" w:lineRule="auto"/>
+        <w:jc w:val="center"/>
+        <w:rPr>
+          <w:rFonts w:cstheme="minorHAnsi"/>
+          <w:sz w:val="26"/>
+          <w:szCs w:val="26"/>
+        </w:rPr>
+      </w:pPr>
+      <w:r>
+        <w:rPr>
+          <w:rFonts w:cstheme="minorHAnsi"/>
+          <w:sz w:val="26"/>
+          <w:szCs w:val="26"/>
+        </w:rPr>
+        <w:t>___________________________________________________________________</w:t>
+      </w:r>
+    </w:p>
+    <w:p>
+      <w:pPr>
+        <w:spacing w:line="360" w:lineRule="auto"/>
+        <w:jc w:val="center"/>
+        <w:rPr>
+          <w:rFonts w:cstheme="minorHAnsi"/>
+          <w:sz w:val="26"/>
+          <w:szCs w:val="26"/>
+        </w:rPr>
+      </w:pPr>
+    </w:p>
+    <w:p>
+      <w:pPr>
+        <w:spacing w:line="360" w:lineRule="auto"/>
+        <w:jc w:val="center"/>
+        <w:rPr>
+          <w:rFonts w:cstheme="minorHAnsi"/>
+          <w:sz w:val="26"/>
+          <w:szCs w:val="26"/>
+        </w:rPr>
+      </w:pPr>
+    </w:p>
+    <w:p>
+      <w:pPr>
+        <w:spacing w:line="360" w:lineRule="auto"/>
+        <w:jc w:val="center"/>
+        <w:rPr>
+          <w:rFonts w:cstheme="minorHAnsi"/>
+          <w:sz w:val="26"/>
+          <w:szCs w:val="26"/>
+        </w:rPr>
+      </w:pPr>
+    </w:p>
+    <w:p>
+      <w:pPr>
+        <w:spacing w:line="360" w:lineRule="auto"/>
+        <w:jc w:val="center"/>
+        <w:rPr>
+          <w:rFonts w:cstheme="minorHAnsi"/>
+          <w:sz w:val="26"/>
+          <w:szCs w:val="26"/>
+        </w:rPr>
+      </w:pPr>
+    </w:p>
+    <w:p>
+      <w:pPr>
+        <w:spacing w:line="360" w:lineRule="auto"/>
+        <w:jc w:val="center"/>
+        <w:rPr>
+          <w:rFonts w:cstheme="minorHAnsi"/>
+          <w:sz w:val="26"/>
+          <w:szCs w:val="26"/>
+        </w:rPr>
+      </w:pPr>
+    </w:p>
+    <w:p>
+      <w:pPr>
+        <w:spacing w:line="360" w:lineRule="auto"/>
+        <w:jc w:val="center"/>
+        <w:rPr>
+          <w:rFonts w:cstheme="minorHAnsi"/>
+          <w:sz w:val="26"/>
+          <w:szCs w:val="26"/>
+        </w:rPr>
+      </w:pPr>
+    </w:p>
+    <w:p>
+      <w:pPr>
+        <w:spacing w:line="360" w:lineRule="auto"/>
+        <w:jc w:val="center"/>
+        <w:rPr>
+          <w:rFonts w:cstheme="minorHAnsi"/>
+          <w:sz w:val="26"/>
+          <w:szCs w:val="26"/>
+        </w:rPr>
+      </w:pPr>
+    </w:p>
+    <w:p>
+      <w:pPr>
+        <w:spacing w:line="360" w:lineRule="auto"/>
+        <w:jc w:val="center"/>
+        <w:rPr>
+          <w:rFonts w:cstheme="minorHAnsi"/>
+          <w:sz w:val="26"/>
+          <w:szCs w:val="26"/>
+        </w:rPr>
+      </w:pPr>
+    </w:p>
+    <w:p>
+      <w:pPr>
+        <w:spacing w:line="360" w:lineRule="auto"/>
+        <w:jc w:val="center"/>
+        <w:rPr>
+          <w:rFonts w:cstheme="minorHAnsi"/>
+          <w:sz w:val="26"/>
+          <w:szCs w:val="26"/>
+        </w:rPr>
+      </w:pPr>
+    </w:p>
+    <w:p>
+      <w:pPr>
+        <w:spacing w:line="360" w:lineRule="auto"/>
+        <w:jc w:val="center"/>
+        <w:rPr>
+          <w:rFonts w:cstheme="minorHAnsi"/>
+          <w:sz w:val="26"/>
+          <w:szCs w:val="26"/>
+        </w:rPr>
+      </w:pPr>
+    </w:p>
+    <w:p>
+      <w:pPr>
+        <w:spacing w:line="360" w:lineRule="auto"/>
+        <w:jc w:val="center"/>
+        <w:rPr>
+          <w:rFonts w:cstheme="minorHAnsi"/>
+          <w:sz w:val="26"/>
+          <w:szCs w:val="26"/>
+        </w:rPr>
+      </w:pPr>
+    </w:p>
+    <w:p>
+      <w:pPr>
+        <w:spacing w:line="360" w:lineRule="auto"/>
+        <w:jc w:val="center"/>
+        <w:rPr>
+          <w:rFonts w:cstheme="minorHAnsi"/>
+          <w:sz w:val="26"/>
+          <w:szCs w:val="26"/>
+        </w:rPr>
+      </w:pPr>
+    </w:p>
+    <w:p>
+      <w:pPr>
+        <w:spacing w:line="360" w:lineRule="auto"/>
+        <w:jc w:val="center"/>
+        <w:rPr>
+          <w:rFonts w:cstheme="minorHAnsi"/>
+          <w:sz w:val="26"/>
+          <w:szCs w:val="26"/>
+        </w:rPr>
+      </w:pPr>
+    </w:p>
+    <w:p>
+      <w:pPr>
+        <w:spacing w:line="360" w:lineRule="auto"/>
+        <w:jc w:val="center"/>
+        <w:rPr>
+          <w:rFonts w:cstheme="minorHAnsi"/>
+          <w:sz w:val="26"/>
+          <w:szCs w:val="26"/>
+        </w:rPr>
+      </w:pPr>
+    </w:p>
+    <w:p>
+      <w:pPr>
+        <w:spacing w:line="360" w:lineRule="auto"/>
+        <w:jc w:val="center"/>
+        <w:rPr>
+          <w:rFonts w:cstheme="minorHAnsi"/>
+          <w:sz w:val="26"/>
+          <w:szCs w:val="26"/>
+        </w:rPr>
+      </w:pPr>
+    </w:p>
+    <w:p>
+      <w:pPr>
+        <w:spacing w:line="360" w:lineRule="auto"/>
+        <w:jc w:val="center"/>
+        <w:rPr>
+          <w:rFonts w:cstheme="minorHAnsi"/>
+          <w:sz w:val="26"/>
+          <w:szCs w:val="26"/>
+        </w:rPr>
+      </w:pPr>
+    </w:p>
+    <w:p>
+      <w:pPr>
+        <w:spacing w:line="360" w:lineRule="auto"/>
+        <w:jc w:val="center"/>
+        <w:rPr>
+          <w:rFonts w:cstheme="minorHAnsi"/>
+          <w:sz w:val="26"/>
+          <w:szCs w:val="26"/>
+        </w:rPr>
+      </w:pPr>
+    </w:p>
+    <w:p>
+      <w:pPr>
+        <w:spacing w:line="360" w:lineRule="auto"/>
+        <w:jc w:val="center"/>
+        <w:rPr>
+          <w:rFonts w:cstheme="minorHAnsi"/>
+          <w:sz w:val="26"/>
+          <w:szCs w:val="26"/>
+        </w:rPr>
+      </w:pPr>
+    </w:p>
+    <w:p>
+      <w:pPr>
+        <w:spacing w:line="360" w:lineRule="auto"/>
+        <w:jc w:val="center"/>
+        <w:rPr>
+          <w:rFonts w:cstheme="minorHAnsi"/>
+          <w:sz w:val="26"/>
+          <w:szCs w:val="26"/>
+        </w:rPr>
+      </w:pPr>
+    </w:p>
+    <w:p>
+      <w:pPr>
+        <w:spacing w:line="360" w:lineRule="auto"/>
+        <w:jc w:val="center"/>
+        <w:rPr>
+          <w:rFonts w:cstheme="minorHAnsi"/>
+          <w:sz w:val="26"/>
+          <w:szCs w:val="26"/>
+        </w:rPr>
+      </w:pPr>
+    </w:p>
+    <w:sdt>
+      <w:sdtPr>
+        <w:id w:val="1069381005"/>
+        <w:docPartObj>
+          <w:docPartGallery w:val="Table of Contents"/>
+          <w:docPartUnique/>
+        </w:docPartObj>
+      </w:sdtPr>
+      <w:sdtEndPr>
+        <w:rPr>
+          <w:rFonts w:asciiTheme="minorHAnsi" w:eastAsiaTheme="minorHAnsi" w:hAnsiTheme="minorHAnsi" w:cstheme="minorBidi"/>
+          <w:b/>
+          <w:bCs/>
+          <w:noProof/>
+          <w:color w:val="auto"/>
+          <w:sz w:val="24"/>
+          <w:szCs w:val="24"/>
+        </w:rPr>
+      </w:sdtEndPr>
+      <w:sdtContent>
+        <w:p>
+          <w:pPr>
+            <w:pStyle w:val="Heading1"/>
+          </w:pPr>
+          <w:r>
+            <w:t>Table of Contents</w:t>
+          </w:r>
+          <w:bookmarkStart w:id="0" w:name="_GoBack"/>
+          <w:bookmarkEnd w:id="0"/>
+        </w:p>
+        <w:p>
+          <w:pPr>
+            <w:pStyle w:val="TOC1"/>
+            <w:tabs>
+              <w:tab w:val="right" w:leader="dot" w:pos="9010"/>
+            </w:tabs>
+            <w:rPr>
+              <w:rFonts w:eastAsiaTheme="minorEastAsia"/>
+              <w:b w:val="0"/>
+              <w:bCs w:val="0"/>
+              <w:noProof/>
+              <w:sz w:val="24"/>
+              <w:szCs w:val="24"/>
+              <w:lang w:eastAsia="en-GB"/>
+            </w:rPr>
+          </w:pPr>
+          <w:r>
+            <w:rPr>
+              <w:b w:val="0"/>
+              <w:bCs w:val="0"/>
+            </w:rPr>
+            <w:fldChar w:fldCharType="begin"/>
+          </w:r>
+          <w:r>
+            <w:instrText xml:space="preserve"> TOC \o "1-3" \h \z \u </w:instrText>
+          </w:r>
+          <w:r>
+            <w:rPr>
+              <w:b w:val="0"/>
+              <w:bCs w:val="0"/>
+            </w:rPr>
+            <w:fldChar w:fldCharType="separate"/>
+          </w:r>
+          <w:hyperlink w:anchor="_Toc24022621" w:history="1">
+            <w:r>
+              <w:rPr>
+                <w:rStyle w:val="Hyperlink"/>
+                <w:noProof/>
+              </w:rPr>
+              <w:t>Introduction</w:t>
+            </w:r>
+            <w:r>
+              <w:rPr>
+                <w:noProof/>
+                <w:webHidden/>
+              </w:rPr>
+              <w:tab/>
+            </w:r>
+            <w:r>
+              <w:rPr>
+                <w:noProof/>
+                <w:webHidden/>
+              </w:rPr>
+              <w:fldChar w:fldCharType="begin"/>
+            </w:r>
+            <w:r>
+              <w:rPr>
+                <w:noProof/>
+                <w:webHidden/>
+              </w:rPr>
+              <w:instrText xml:space="preserve"> PAGEREF _Toc24022621 \h </w:instrText>
+            </w:r>
+            <w:r>
+              <w:rPr>
+                <w:noProof/>
+                <w:webHidden/>
+              </w:rPr>
+            </w:r>
+            <w:r>
+              <w:rPr>
+                <w:noProof/>
+                <w:webHidden/>
+              </w:rPr>
+              <w:fldChar w:fldCharType="separate"/>
+            </w:r>
+            <w:r>
+              <w:rPr>
+                <w:noProof/>
+                <w:webHidden/>
+              </w:rPr>
+              <w:t>3</w:t>
+            </w:r>
+            <w:r>
+              <w:rPr>
+                <w:noProof/>
+                <w:webHidden/>
+              </w:rPr>
+              <w:fldChar w:fldCharType="end"/>
+            </w:r>
+          </w:hyperlink>
+        </w:p>
+        <w:p>
+          <w:pPr>
+            <w:pStyle w:val="TOC1"/>
+            <w:tabs>
+              <w:tab w:val="right" w:leader="dot" w:pos="9010"/>
+            </w:tabs>
+            <w:rPr>
+              <w:rFonts w:eastAsiaTheme="minorEastAsia"/>
+              <w:b w:val="0"/>
+              <w:bCs w:val="0"/>
+              <w:noProof/>
+              <w:sz w:val="24"/>
+              <w:szCs w:val="24"/>
+              <w:lang w:eastAsia="en-GB"/>
+            </w:rPr>
+          </w:pPr>
+          <w:hyperlink w:anchor="_Toc24022622" w:history="1">
+            <w:r>
+              <w:rPr>
+                <w:rStyle w:val="Hyperlink"/>
+                <w:noProof/>
+              </w:rPr>
+              <w:t>Measurable data</w:t>
+            </w:r>
+            <w:r>
+              <w:rPr>
+                <w:noProof/>
+                <w:webHidden/>
+              </w:rPr>
+              <w:tab/>
+            </w:r>
+            <w:r>
+              <w:rPr>
+                <w:noProof/>
+                <w:webHidden/>
+              </w:rPr>
+              <w:fldChar w:fldCharType="begin"/>
+            </w:r>
+            <w:r>
+              <w:rPr>
+                <w:noProof/>
+                <w:webHidden/>
+              </w:rPr>
+              <w:instrText xml:space="preserve"> PAGEREF _Toc24022622 \h </w:instrText>
+            </w:r>
+            <w:r>
+              <w:rPr>
+                <w:noProof/>
+                <w:webHidden/>
+              </w:rPr>
+            </w:r>
+            <w:r>
+              <w:rPr>
+                <w:noProof/>
+                <w:webHidden/>
+              </w:rPr>
+              <w:fldChar w:fldCharType="separate"/>
+            </w:r>
+            <w:r>
+              <w:rPr>
+                <w:noProof/>
+                <w:webHidden/>
+              </w:rPr>
+              <w:t>4</w:t>
+            </w:r>
+            <w:r>
+              <w:rPr>
+                <w:noProof/>
+                <w:webHidden/>
+              </w:rPr>
+              <w:fldChar w:fldCharType="end"/>
+            </w:r>
+          </w:hyperlink>
+        </w:p>
+        <w:p>
+          <w:pPr>
+            <w:pStyle w:val="TOC2"/>
+            <w:tabs>
+              <w:tab w:val="right" w:leader="dot" w:pos="9010"/>
+            </w:tabs>
+            <w:rPr>
+              <w:rFonts w:eastAsiaTheme="minorEastAsia"/>
+              <w:i w:val="0"/>
+              <w:iCs w:val="0"/>
+              <w:noProof/>
+              <w:sz w:val="24"/>
+              <w:szCs w:val="24"/>
+              <w:lang w:eastAsia="en-GB"/>
+            </w:rPr>
+          </w:pPr>
+          <w:hyperlink w:anchor="_Toc24022623" w:history="1">
+            <w:r>
+              <w:rPr>
+                <w:rStyle w:val="Hyperlink"/>
+                <w:noProof/>
+              </w:rPr>
+              <w:t>Lines of code</w:t>
+            </w:r>
+            <w:r>
+              <w:rPr>
+                <w:noProof/>
+                <w:webHidden/>
+              </w:rPr>
+              <w:tab/>
+            </w:r>
+            <w:r>
+              <w:rPr>
+                <w:noProof/>
+                <w:webHidden/>
+              </w:rPr>
+              <w:fldChar w:fldCharType="begin"/>
+            </w:r>
+            <w:r>
+              <w:rPr>
+                <w:noProof/>
+                <w:webHidden/>
+              </w:rPr>
+              <w:instrText xml:space="preserve"> PAGEREF _Toc24022623 \h </w:instrText>
+            </w:r>
+            <w:r>
+              <w:rPr>
+                <w:noProof/>
+                <w:webHidden/>
+              </w:rPr>
+            </w:r>
+            <w:r>
+              <w:rPr>
+                <w:noProof/>
+                <w:webHidden/>
+              </w:rPr>
+              <w:fldChar w:fldCharType="separate"/>
+            </w:r>
+            <w:r>
+              <w:rPr>
+                <w:noProof/>
+                <w:webHidden/>
+              </w:rPr>
+              <w:t>4</w:t>
+            </w:r>
+            <w:r>
+              <w:rPr>
+                <w:noProof/>
+                <w:webHidden/>
+              </w:rPr>
+              <w:fldChar w:fldCharType="end"/>
+            </w:r>
+          </w:hyperlink>
+        </w:p>
+        <w:p>
+          <w:pPr>
+            <w:pStyle w:val="TOC2"/>
+            <w:tabs>
+              <w:tab w:val="right" w:leader="dot" w:pos="9010"/>
+            </w:tabs>
+            <w:rPr>
+              <w:rFonts w:eastAsiaTheme="minorEastAsia"/>
+              <w:i w:val="0"/>
+              <w:iCs w:val="0"/>
+              <w:noProof/>
+              <w:sz w:val="24"/>
+              <w:szCs w:val="24"/>
+              <w:lang w:eastAsia="en-GB"/>
+            </w:rPr>
+          </w:pPr>
+          <w:hyperlink w:anchor="_Toc24022624" w:history="1">
+            <w:r>
+              <w:rPr>
+                <w:rStyle w:val="Hyperlink"/>
+                <w:noProof/>
+              </w:rPr>
+              <w:t>Number of bugs per 1000 lines of code</w:t>
+            </w:r>
+            <w:r>
+              <w:rPr>
+                <w:noProof/>
+                <w:webHidden/>
+              </w:rPr>
+              <w:tab/>
+            </w:r>
+            <w:r>
+              <w:rPr>
+                <w:noProof/>
+                <w:webHidden/>
+              </w:rPr>
+              <w:fldChar w:fldCharType="begin"/>
+            </w:r>
+            <w:r>
+              <w:rPr>
+                <w:noProof/>
+                <w:webHidden/>
+              </w:rPr>
+              <w:instrText xml:space="preserve"> PAGEREF _Toc24022624 \h </w:instrText>
+            </w:r>
+            <w:r>
+              <w:rPr>
+                <w:noProof/>
+                <w:webHidden/>
+              </w:rPr>
+            </w:r>
+            <w:r>
+              <w:rPr>
+                <w:noProof/>
+                <w:webHidden/>
+              </w:rPr>
+              <w:fldChar w:fldCharType="separate"/>
+            </w:r>
+            <w:r>
+              <w:rPr>
+                <w:noProof/>
+                <w:webHidden/>
+              </w:rPr>
+              <w:t>5</w:t>
+            </w:r>
+            <w:r>
+              <w:rPr>
+                <w:noProof/>
+                <w:webHidden/>
+              </w:rPr>
+              <w:fldChar w:fldCharType="end"/>
+            </w:r>
+          </w:hyperlink>
+        </w:p>
+        <w:p>
+          <w:pPr>
+            <w:pStyle w:val="TOC2"/>
+            <w:tabs>
+              <w:tab w:val="right" w:leader="dot" w:pos="9010"/>
+            </w:tabs>
+            <w:rPr>
+              <w:rFonts w:eastAsiaTheme="minorEastAsia"/>
+              <w:i w:val="0"/>
+              <w:iCs w:val="0"/>
+              <w:noProof/>
+              <w:sz w:val="24"/>
+              <w:szCs w:val="24"/>
+              <w:lang w:eastAsia="en-GB"/>
+            </w:rPr>
+          </w:pPr>
+          <w:hyperlink w:anchor="_Toc24022625" w:history="1">
+            <w:r>
+              <w:rPr>
+                <w:rStyle w:val="Hyperlink"/>
+                <w:noProof/>
+              </w:rPr>
+              <w:t>Debugging</w:t>
+            </w:r>
+            <w:r>
+              <w:rPr>
+                <w:noProof/>
+                <w:webHidden/>
+              </w:rPr>
+              <w:tab/>
+            </w:r>
+            <w:r>
+              <w:rPr>
+                <w:noProof/>
+                <w:webHidden/>
+              </w:rPr>
+              <w:fldChar w:fldCharType="begin"/>
+            </w:r>
+            <w:r>
+              <w:rPr>
+                <w:noProof/>
+                <w:webHidden/>
+              </w:rPr>
+              <w:instrText xml:space="preserve"> PAGEREF _Toc24022625 \h </w:instrText>
+            </w:r>
+            <w:r>
+              <w:rPr>
+                <w:noProof/>
+                <w:webHidden/>
+              </w:rPr>
+            </w:r>
+            <w:r>
+              <w:rPr>
+                <w:noProof/>
+                <w:webHidden/>
+              </w:rPr>
+              <w:fldChar w:fldCharType="separate"/>
+            </w:r>
+            <w:r>
+              <w:rPr>
+                <w:noProof/>
+                <w:webHidden/>
+              </w:rPr>
+              <w:t>5</w:t>
+            </w:r>
+            <w:r>
+              <w:rPr>
+                <w:noProof/>
+                <w:webHidden/>
+              </w:rPr>
+              <w:fldChar w:fldCharType="end"/>
+            </w:r>
+          </w:hyperlink>
+        </w:p>
+        <w:p>
+          <w:pPr>
+            <w:pStyle w:val="TOC2"/>
+            <w:tabs>
+              <w:tab w:val="right" w:leader="dot" w:pos="9010"/>
+            </w:tabs>
+            <w:rPr>
+              <w:rFonts w:eastAsiaTheme="minorEastAsia"/>
+              <w:i w:val="0"/>
+              <w:iCs w:val="0"/>
+              <w:noProof/>
+              <w:sz w:val="24"/>
+              <w:szCs w:val="24"/>
+              <w:lang w:eastAsia="en-GB"/>
+            </w:rPr>
+          </w:pPr>
+          <w:hyperlink w:anchor="_Toc24022626" w:history="1">
+            <w:r>
+              <w:rPr>
+                <w:rStyle w:val="Hyperlink"/>
+                <w:noProof/>
+              </w:rPr>
+              <w:t>Number of commits</w:t>
+            </w:r>
+            <w:r>
+              <w:rPr>
+                <w:noProof/>
+                <w:webHidden/>
+              </w:rPr>
+              <w:tab/>
+            </w:r>
+            <w:r>
+              <w:rPr>
+                <w:noProof/>
+                <w:webHidden/>
+              </w:rPr>
+              <w:fldChar w:fldCharType="begin"/>
+            </w:r>
+            <w:r>
+              <w:rPr>
+                <w:noProof/>
+                <w:webHidden/>
+              </w:rPr>
+              <w:instrText xml:space="preserve"> PAGEREF _Toc24022626 \h </w:instrText>
+            </w:r>
+            <w:r>
+              <w:rPr>
+                <w:noProof/>
+                <w:webHidden/>
+              </w:rPr>
+            </w:r>
+            <w:r>
+              <w:rPr>
+                <w:noProof/>
+                <w:webHidden/>
+              </w:rPr>
+              <w:fldChar w:fldCharType="separate"/>
+            </w:r>
+            <w:r>
+              <w:rPr>
+                <w:noProof/>
+                <w:webHidden/>
+              </w:rPr>
+              <w:t>5</w:t>
+            </w:r>
+            <w:r>
+              <w:rPr>
+                <w:noProof/>
+                <w:webHidden/>
+              </w:rPr>
+              <w:fldChar w:fldCharType="end"/>
+            </w:r>
+          </w:hyperlink>
+        </w:p>
+        <w:p>
+          <w:pPr>
+            <w:pStyle w:val="TOC2"/>
+            <w:tabs>
+              <w:tab w:val="right" w:leader="dot" w:pos="9010"/>
+            </w:tabs>
+            <w:rPr>
+              <w:rFonts w:eastAsiaTheme="minorEastAsia"/>
+              <w:i w:val="0"/>
+              <w:iCs w:val="0"/>
+              <w:noProof/>
+              <w:sz w:val="24"/>
+              <w:szCs w:val="24"/>
+              <w:lang w:eastAsia="en-GB"/>
+            </w:rPr>
+          </w:pPr>
+          <w:hyperlink w:anchor="_Toc24022627" w:history="1">
+            <w:r>
+              <w:rPr>
+                <w:rStyle w:val="Hyperlink"/>
+                <w:noProof/>
+              </w:rPr>
+              <w:t>Test Coverage / code coverage</w:t>
+            </w:r>
+            <w:r>
+              <w:rPr>
+                <w:noProof/>
+                <w:webHidden/>
+              </w:rPr>
+              <w:tab/>
+            </w:r>
+            <w:r>
+              <w:rPr>
+                <w:noProof/>
+                <w:webHidden/>
+              </w:rPr>
+              <w:fldChar w:fldCharType="begin"/>
+            </w:r>
+            <w:r>
+              <w:rPr>
+                <w:noProof/>
+                <w:webHidden/>
+              </w:rPr>
+              <w:instrText xml:space="preserve"> PAGEREF _Toc24022627 \h </w:instrText>
+            </w:r>
+            <w:r>
+              <w:rPr>
+                <w:noProof/>
+                <w:webHidden/>
+              </w:rPr>
+            </w:r>
+            <w:r>
+              <w:rPr>
+                <w:noProof/>
+                <w:webHidden/>
+              </w:rPr>
+              <w:fldChar w:fldCharType="separate"/>
+            </w:r>
+            <w:r>
+              <w:rPr>
+                <w:noProof/>
+                <w:webHidden/>
+              </w:rPr>
+              <w:t>5</w:t>
+            </w:r>
+            <w:r>
+              <w:rPr>
+                <w:noProof/>
+                <w:webHidden/>
+              </w:rPr>
+              <w:fldChar w:fldCharType="end"/>
+            </w:r>
+          </w:hyperlink>
+        </w:p>
+        <w:p>
+          <w:pPr>
+            <w:pStyle w:val="TOC2"/>
+            <w:tabs>
+              <w:tab w:val="right" w:leader="dot" w:pos="9010"/>
+            </w:tabs>
+            <w:rPr>
+              <w:rFonts w:eastAsiaTheme="minorEastAsia"/>
+              <w:i w:val="0"/>
+              <w:iCs w:val="0"/>
+              <w:noProof/>
+              <w:sz w:val="24"/>
+              <w:szCs w:val="24"/>
+              <w:lang w:eastAsia="en-GB"/>
+            </w:rPr>
+          </w:pPr>
+          <w:hyperlink w:anchor="_Toc24022628" w:history="1">
+            <w:r>
+              <w:rPr>
+                <w:rStyle w:val="Hyperlink"/>
+                <w:noProof/>
+              </w:rPr>
+              <w:t>Code Reviews</w:t>
+            </w:r>
+            <w:r>
+              <w:rPr>
+                <w:noProof/>
+                <w:webHidden/>
+              </w:rPr>
+              <w:tab/>
+            </w:r>
+            <w:r>
+              <w:rPr>
+                <w:noProof/>
+                <w:webHidden/>
+              </w:rPr>
+              <w:fldChar w:fldCharType="begin"/>
+            </w:r>
+            <w:r>
+              <w:rPr>
+                <w:noProof/>
+                <w:webHidden/>
+              </w:rPr>
+              <w:instrText xml:space="preserve"> PAGEREF _Toc24022628 \h </w:instrText>
+            </w:r>
+            <w:r>
+              <w:rPr>
+                <w:noProof/>
+                <w:webHidden/>
+              </w:rPr>
+            </w:r>
+            <w:r>
+              <w:rPr>
+                <w:noProof/>
+                <w:webHidden/>
+              </w:rPr>
+              <w:fldChar w:fldCharType="separate"/>
+            </w:r>
+            <w:r>
+              <w:rPr>
+                <w:noProof/>
+                <w:webHidden/>
+              </w:rPr>
+              <w:t>6</w:t>
+            </w:r>
+            <w:r>
+              <w:rPr>
+                <w:noProof/>
+                <w:webHidden/>
+              </w:rPr>
+              <w:fldChar w:fldCharType="end"/>
+            </w:r>
+          </w:hyperlink>
+        </w:p>
+        <w:p>
+          <w:pPr>
+            <w:pStyle w:val="TOC1"/>
+            <w:tabs>
+              <w:tab w:val="right" w:leader="dot" w:pos="9010"/>
+            </w:tabs>
+            <w:rPr>
+              <w:rFonts w:eastAsiaTheme="minorEastAsia"/>
+              <w:b w:val="0"/>
+              <w:bCs w:val="0"/>
+              <w:noProof/>
+              <w:sz w:val="24"/>
+              <w:szCs w:val="24"/>
+              <w:lang w:eastAsia="en-GB"/>
+            </w:rPr>
+          </w:pPr>
+          <w:hyperlink w:anchor="_Toc24022629" w:history="1">
+            <w:r>
+              <w:rPr>
+                <w:rStyle w:val="Hyperlink"/>
+                <w:noProof/>
+              </w:rPr>
+              <w:t>Computational platforms available</w:t>
+            </w:r>
+            <w:r>
+              <w:rPr>
+                <w:noProof/>
+                <w:webHidden/>
+              </w:rPr>
+              <w:tab/>
+            </w:r>
+            <w:r>
+              <w:rPr>
+                <w:noProof/>
+                <w:webHidden/>
+              </w:rPr>
+              <w:fldChar w:fldCharType="begin"/>
+            </w:r>
+            <w:r>
+              <w:rPr>
+                <w:noProof/>
+                <w:webHidden/>
+              </w:rPr>
+              <w:instrText xml:space="preserve"> PAGEREF _Toc24022629 \h </w:instrText>
+            </w:r>
+            <w:r>
+              <w:rPr>
+                <w:noProof/>
+                <w:webHidden/>
+              </w:rPr>
+            </w:r>
+            <w:r>
+              <w:rPr>
+                <w:noProof/>
+                <w:webHidden/>
+              </w:rPr>
+              <w:fldChar w:fldCharType="separate"/>
+            </w:r>
+            <w:r>
+              <w:rPr>
+                <w:noProof/>
+                <w:webHidden/>
+              </w:rPr>
+              <w:t>7</w:t>
+            </w:r>
+            <w:r>
+              <w:rPr>
+                <w:noProof/>
+                <w:webHidden/>
+              </w:rPr>
+              <w:fldChar w:fldCharType="end"/>
+            </w:r>
+          </w:hyperlink>
+        </w:p>
+        <w:p>
+          <w:pPr>
+            <w:pStyle w:val="TOC2"/>
+            <w:tabs>
+              <w:tab w:val="right" w:leader="dot" w:pos="9010"/>
+            </w:tabs>
+            <w:rPr>
+              <w:rFonts w:eastAsiaTheme="minorEastAsia"/>
+              <w:i w:val="0"/>
+              <w:iCs w:val="0"/>
+              <w:noProof/>
+              <w:sz w:val="24"/>
+              <w:szCs w:val="24"/>
+              <w:lang w:eastAsia="en-GB"/>
+            </w:rPr>
+          </w:pPr>
+          <w:hyperlink w:anchor="_Toc24022630" w:history="1">
+            <w:r>
+              <w:rPr>
+                <w:rStyle w:val="Hyperlink"/>
+                <w:noProof/>
+              </w:rPr>
+              <w:t>GitPrime</w:t>
+            </w:r>
+            <w:r>
+              <w:rPr>
+                <w:noProof/>
+                <w:webHidden/>
+              </w:rPr>
+              <w:tab/>
+            </w:r>
+            <w:r>
+              <w:rPr>
+                <w:noProof/>
+                <w:webHidden/>
+              </w:rPr>
+              <w:fldChar w:fldCharType="begin"/>
+            </w:r>
+            <w:r>
+              <w:rPr>
+                <w:noProof/>
+                <w:webHidden/>
+              </w:rPr>
+              <w:instrText xml:space="preserve"> PAGEREF _Toc24022630 \h </w:instrText>
+            </w:r>
+            <w:r>
+              <w:rPr>
+                <w:noProof/>
+                <w:webHidden/>
+              </w:rPr>
+            </w:r>
+            <w:r>
+              <w:rPr>
+                <w:noProof/>
+                <w:webHidden/>
+              </w:rPr>
+              <w:fldChar w:fldCharType="separate"/>
+            </w:r>
+            <w:r>
+              <w:rPr>
+                <w:noProof/>
+                <w:webHidden/>
+              </w:rPr>
+              <w:t>7</w:t>
+            </w:r>
+            <w:r>
+              <w:rPr>
+                <w:noProof/>
+                <w:webHidden/>
+              </w:rPr>
+              <w:fldChar w:fldCharType="end"/>
+            </w:r>
+          </w:hyperlink>
+        </w:p>
+        <w:p>
+          <w:pPr>
+            <w:pStyle w:val="TOC2"/>
+            <w:tabs>
+              <w:tab w:val="right" w:leader="dot" w:pos="9010"/>
+            </w:tabs>
+            <w:rPr>
+              <w:rFonts w:eastAsiaTheme="minorEastAsia"/>
+              <w:i w:val="0"/>
+              <w:iCs w:val="0"/>
+              <w:noProof/>
+              <w:sz w:val="24"/>
+              <w:szCs w:val="24"/>
+              <w:lang w:eastAsia="en-GB"/>
+            </w:rPr>
+          </w:pPr>
+          <w:hyperlink w:anchor="_Toc24022631" w:history="1">
+            <w:r>
+              <w:rPr>
+                <w:rStyle w:val="Hyperlink"/>
+                <w:noProof/>
+              </w:rPr>
+              <w:t>Slack</w:t>
+            </w:r>
+            <w:r>
+              <w:rPr>
+                <w:noProof/>
+                <w:webHidden/>
+              </w:rPr>
+              <w:tab/>
+            </w:r>
+            <w:r>
+              <w:rPr>
+                <w:noProof/>
+                <w:webHidden/>
+              </w:rPr>
+              <w:fldChar w:fldCharType="begin"/>
+            </w:r>
+            <w:r>
+              <w:rPr>
+                <w:noProof/>
+                <w:webHidden/>
+              </w:rPr>
+              <w:instrText xml:space="preserve"> PAGEREF _Toc24022631 \h </w:instrText>
+            </w:r>
+            <w:r>
+              <w:rPr>
+                <w:noProof/>
+                <w:webHidden/>
+              </w:rPr>
+            </w:r>
+            <w:r>
+              <w:rPr>
+                <w:noProof/>
+                <w:webHidden/>
+              </w:rPr>
+              <w:fldChar w:fldCharType="separate"/>
+            </w:r>
+            <w:r>
+              <w:rPr>
+                <w:noProof/>
+                <w:webHidden/>
+              </w:rPr>
+              <w:t>7</w:t>
+            </w:r>
+            <w:r>
+              <w:rPr>
+                <w:noProof/>
+                <w:webHidden/>
+              </w:rPr>
+              <w:fldChar w:fldCharType="end"/>
+            </w:r>
+          </w:hyperlink>
+        </w:p>
+        <w:p>
+          <w:pPr>
+            <w:pStyle w:val="TOC2"/>
+            <w:tabs>
+              <w:tab w:val="right" w:leader="dot" w:pos="9010"/>
+            </w:tabs>
+            <w:rPr>
+              <w:rFonts w:eastAsiaTheme="minorEastAsia"/>
+              <w:i w:val="0"/>
+              <w:iCs w:val="0"/>
+              <w:noProof/>
+              <w:sz w:val="24"/>
+              <w:szCs w:val="24"/>
+              <w:lang w:eastAsia="en-GB"/>
+            </w:rPr>
+          </w:pPr>
+          <w:hyperlink w:anchor="_Toc24022632" w:history="1">
+            <w:r>
+              <w:rPr>
+                <w:rStyle w:val="Hyperlink"/>
+                <w:noProof/>
+              </w:rPr>
+              <w:t>Teams</w:t>
+            </w:r>
+            <w:r>
+              <w:rPr>
+                <w:noProof/>
+                <w:webHidden/>
+              </w:rPr>
+              <w:tab/>
+            </w:r>
+            <w:r>
+              <w:rPr>
+                <w:noProof/>
+                <w:webHidden/>
+              </w:rPr>
+              <w:fldChar w:fldCharType="begin"/>
+            </w:r>
+            <w:r>
+              <w:rPr>
+                <w:noProof/>
+                <w:webHidden/>
+              </w:rPr>
+              <w:instrText xml:space="preserve"> PAGEREF _Toc24022632 \h </w:instrText>
+            </w:r>
+            <w:r>
+              <w:rPr>
+                <w:noProof/>
+                <w:webHidden/>
+              </w:rPr>
+            </w:r>
+            <w:r>
+              <w:rPr>
+                <w:noProof/>
+                <w:webHidden/>
+              </w:rPr>
+              <w:fldChar w:fldCharType="separate"/>
+            </w:r>
+            <w:r>
+              <w:rPr>
+                <w:noProof/>
+                <w:webHidden/>
+              </w:rPr>
+              <w:t>7</w:t>
+            </w:r>
+            <w:r>
+              <w:rPr>
+                <w:noProof/>
+                <w:webHidden/>
+              </w:rPr>
+              <w:fldChar w:fldCharType="end"/>
+            </w:r>
+          </w:hyperlink>
+        </w:p>
+        <w:p>
+          <w:pPr>
+            <w:pStyle w:val="TOC2"/>
+            <w:tabs>
+              <w:tab w:val="right" w:leader="dot" w:pos="9010"/>
+            </w:tabs>
+            <w:rPr>
+              <w:rFonts w:eastAsiaTheme="minorEastAsia"/>
+              <w:i w:val="0"/>
+              <w:iCs w:val="0"/>
+              <w:noProof/>
+              <w:sz w:val="24"/>
+              <w:szCs w:val="24"/>
+              <w:lang w:eastAsia="en-GB"/>
+            </w:rPr>
+          </w:pPr>
+          <w:hyperlink w:anchor="_Toc24022633" w:history="1">
+            <w:r>
+              <w:rPr>
+                <w:rStyle w:val="Hyperlink"/>
+                <w:noProof/>
+              </w:rPr>
+              <w:t>Trello</w:t>
+            </w:r>
+            <w:r>
+              <w:rPr>
+                <w:noProof/>
+                <w:webHidden/>
+              </w:rPr>
+              <w:tab/>
+            </w:r>
+            <w:r>
+              <w:rPr>
+                <w:noProof/>
+                <w:webHidden/>
+              </w:rPr>
+              <w:fldChar w:fldCharType="begin"/>
+            </w:r>
+            <w:r>
+              <w:rPr>
+                <w:noProof/>
+                <w:webHidden/>
+              </w:rPr>
+              <w:instrText xml:space="preserve"> PAGEREF _Toc24022633 \h </w:instrText>
+            </w:r>
+            <w:r>
+              <w:rPr>
+                <w:noProof/>
+                <w:webHidden/>
+              </w:rPr>
+            </w:r>
+            <w:r>
+              <w:rPr>
+                <w:noProof/>
+                <w:webHidden/>
+              </w:rPr>
+              <w:fldChar w:fldCharType="separate"/>
+            </w:r>
+            <w:r>
+              <w:rPr>
+                <w:noProof/>
+                <w:webHidden/>
+              </w:rPr>
+              <w:t>8</w:t>
+            </w:r>
+            <w:r>
+              <w:rPr>
+                <w:noProof/>
+                <w:webHidden/>
+              </w:rPr>
+              <w:fldChar w:fldCharType="end"/>
+            </w:r>
+          </w:hyperlink>
+        </w:p>
+        <w:p>
+          <w:pPr>
+            <w:pStyle w:val="TOC1"/>
+            <w:tabs>
+              <w:tab w:val="right" w:leader="dot" w:pos="9010"/>
+            </w:tabs>
+            <w:rPr>
+              <w:rFonts w:eastAsiaTheme="minorEastAsia"/>
+              <w:b w:val="0"/>
+              <w:bCs w:val="0"/>
+              <w:noProof/>
+              <w:sz w:val="24"/>
+              <w:szCs w:val="24"/>
+              <w:lang w:eastAsia="en-GB"/>
+            </w:rPr>
+          </w:pPr>
+          <w:hyperlink w:anchor="_Toc24022634" w:history="1">
+            <w:r>
+              <w:rPr>
+                <w:rStyle w:val="Hyperlink"/>
+                <w:noProof/>
+              </w:rPr>
+              <w:t>Algorithmic approach</w:t>
+            </w:r>
+            <w:r>
+              <w:rPr>
+                <w:noProof/>
+                <w:webHidden/>
+              </w:rPr>
+              <w:tab/>
+            </w:r>
+            <w:r>
+              <w:rPr>
+                <w:noProof/>
+                <w:webHidden/>
+              </w:rPr>
+              <w:fldChar w:fldCharType="begin"/>
+            </w:r>
+            <w:r>
+              <w:rPr>
+                <w:noProof/>
+                <w:webHidden/>
+              </w:rPr>
+              <w:instrText xml:space="preserve"> PAGEREF _Toc24022634 \h </w:instrText>
+            </w:r>
+            <w:r>
+              <w:rPr>
+                <w:noProof/>
+                <w:webHidden/>
+              </w:rPr>
+            </w:r>
+            <w:r>
+              <w:rPr>
+                <w:noProof/>
+                <w:webHidden/>
+              </w:rPr>
+              <w:fldChar w:fldCharType="separate"/>
+            </w:r>
+            <w:r>
+              <w:rPr>
+                <w:noProof/>
+                <w:webHidden/>
+              </w:rPr>
+              <w:t>10</w:t>
+            </w:r>
+            <w:r>
+              <w:rPr>
+                <w:noProof/>
+                <w:webHidden/>
+              </w:rPr>
+              <w:fldChar w:fldCharType="end"/>
+            </w:r>
+          </w:hyperlink>
+        </w:p>
+        <w:p>
+          <w:pPr>
+            <w:pStyle w:val="TOC2"/>
+            <w:tabs>
+              <w:tab w:val="right" w:leader="dot" w:pos="9010"/>
+            </w:tabs>
+            <w:rPr>
+              <w:rFonts w:eastAsiaTheme="minorEastAsia"/>
+              <w:i w:val="0"/>
+              <w:iCs w:val="0"/>
+              <w:noProof/>
+              <w:sz w:val="24"/>
+              <w:szCs w:val="24"/>
+              <w:lang w:eastAsia="en-GB"/>
+            </w:rPr>
+          </w:pPr>
+          <w:hyperlink w:anchor="_Toc24022635" w:history="1">
+            <w:r>
+              <w:rPr>
+                <w:rStyle w:val="Hyperlink"/>
+                <w:noProof/>
+              </w:rPr>
+              <w:t>Halstead’s Software metrics</w:t>
+            </w:r>
+            <w:r>
+              <w:rPr>
+                <w:noProof/>
+                <w:webHidden/>
+              </w:rPr>
+              <w:tab/>
+            </w:r>
+            <w:r>
+              <w:rPr>
+                <w:noProof/>
+                <w:webHidden/>
+              </w:rPr>
+              <w:fldChar w:fldCharType="begin"/>
+            </w:r>
+            <w:r>
+              <w:rPr>
+                <w:noProof/>
+                <w:webHidden/>
+              </w:rPr>
+              <w:instrText xml:space="preserve"> PAGEREF _Toc24022635 \h </w:instrText>
+            </w:r>
+            <w:r>
+              <w:rPr>
+                <w:noProof/>
+                <w:webHidden/>
+              </w:rPr>
+            </w:r>
+            <w:r>
+              <w:rPr>
+                <w:noProof/>
+                <w:webHidden/>
+              </w:rPr>
+              <w:fldChar w:fldCharType="separate"/>
+            </w:r>
+            <w:r>
+              <w:rPr>
+                <w:noProof/>
+                <w:webHidden/>
+              </w:rPr>
+              <w:t>10</w:t>
+            </w:r>
+            <w:r>
+              <w:rPr>
+                <w:noProof/>
+                <w:webHidden/>
+              </w:rPr>
+              <w:fldChar w:fldCharType="end"/>
+            </w:r>
+          </w:hyperlink>
+        </w:p>
+        <w:p>
+          <w:pPr>
+            <w:pStyle w:val="TOC2"/>
+            <w:tabs>
+              <w:tab w:val="right" w:leader="dot" w:pos="9010"/>
+            </w:tabs>
+            <w:rPr>
+              <w:rFonts w:eastAsiaTheme="minorEastAsia"/>
+              <w:i w:val="0"/>
+              <w:iCs w:val="0"/>
+              <w:noProof/>
+              <w:sz w:val="24"/>
+              <w:szCs w:val="24"/>
+              <w:lang w:eastAsia="en-GB"/>
+            </w:rPr>
+          </w:pPr>
+          <w:hyperlink w:anchor="_Toc24022636" w:history="1">
+            <w:r>
+              <w:rPr>
+                <w:rStyle w:val="Hyperlink"/>
+                <w:noProof/>
+              </w:rPr>
+              <w:t>Cycle time</w:t>
+            </w:r>
+            <w:r>
+              <w:rPr>
+                <w:noProof/>
+                <w:webHidden/>
+              </w:rPr>
+              <w:tab/>
+            </w:r>
+            <w:r>
+              <w:rPr>
+                <w:noProof/>
+                <w:webHidden/>
+              </w:rPr>
+              <w:fldChar w:fldCharType="begin"/>
+            </w:r>
+            <w:r>
+              <w:rPr>
+                <w:noProof/>
+                <w:webHidden/>
+              </w:rPr>
+              <w:instrText xml:space="preserve"> PAGEREF _Toc24022636 \h </w:instrText>
+            </w:r>
+            <w:r>
+              <w:rPr>
+                <w:noProof/>
+                <w:webHidden/>
+              </w:rPr>
+            </w:r>
+            <w:r>
+              <w:rPr>
+                <w:noProof/>
+                <w:webHidden/>
+              </w:rPr>
+              <w:fldChar w:fldCharType="separate"/>
+            </w:r>
+            <w:r>
+              <w:rPr>
+                <w:noProof/>
+                <w:webHidden/>
+              </w:rPr>
+              <w:t>13</w:t>
+            </w:r>
+            <w:r>
+              <w:rPr>
+                <w:noProof/>
+                <w:webHidden/>
+              </w:rPr>
+              <w:fldChar w:fldCharType="end"/>
+            </w:r>
+          </w:hyperlink>
+        </w:p>
+        <w:p>
+          <w:pPr>
+            <w:pStyle w:val="TOC2"/>
+            <w:tabs>
+              <w:tab w:val="right" w:leader="dot" w:pos="9010"/>
+            </w:tabs>
+            <w:rPr>
+              <w:rFonts w:eastAsiaTheme="minorEastAsia"/>
+              <w:i w:val="0"/>
+              <w:iCs w:val="0"/>
+              <w:noProof/>
+              <w:sz w:val="24"/>
+              <w:szCs w:val="24"/>
+              <w:lang w:eastAsia="en-GB"/>
+            </w:rPr>
+          </w:pPr>
+          <w:hyperlink w:anchor="_Toc24022637" w:history="1">
+            <w:r>
+              <w:rPr>
+                <w:rStyle w:val="Hyperlink"/>
+                <w:noProof/>
+              </w:rPr>
+              <w:t>Waterfall</w:t>
+            </w:r>
+            <w:r>
+              <w:rPr>
+                <w:noProof/>
+                <w:webHidden/>
+              </w:rPr>
+              <w:tab/>
+            </w:r>
+            <w:r>
+              <w:rPr>
+                <w:noProof/>
+                <w:webHidden/>
+              </w:rPr>
+              <w:fldChar w:fldCharType="begin"/>
+            </w:r>
+            <w:r>
+              <w:rPr>
+                <w:noProof/>
+                <w:webHidden/>
+              </w:rPr>
+              <w:instrText xml:space="preserve"> PAGEREF _Toc24022637 \h </w:instrText>
+            </w:r>
+            <w:r>
+              <w:rPr>
+                <w:noProof/>
+                <w:webHidden/>
+              </w:rPr>
+            </w:r>
+            <w:r>
+              <w:rPr>
+                <w:noProof/>
+                <w:webHidden/>
+              </w:rPr>
+              <w:fldChar w:fldCharType="separate"/>
+            </w:r>
+            <w:r>
+              <w:rPr>
+                <w:noProof/>
+                <w:webHidden/>
+              </w:rPr>
+              <w:t>13</w:t>
+            </w:r>
+            <w:r>
+              <w:rPr>
+                <w:noProof/>
+                <w:webHidden/>
+              </w:rPr>
+              <w:fldChar w:fldCharType="end"/>
+            </w:r>
+          </w:hyperlink>
+        </w:p>
+        <w:p>
+          <w:pPr>
+            <w:pStyle w:val="TOC2"/>
+            <w:tabs>
+              <w:tab w:val="right" w:leader="dot" w:pos="9010"/>
+            </w:tabs>
+            <w:rPr>
+              <w:rFonts w:eastAsiaTheme="minorEastAsia"/>
+              <w:i w:val="0"/>
+              <w:iCs w:val="0"/>
+              <w:noProof/>
+              <w:sz w:val="24"/>
+              <w:szCs w:val="24"/>
+              <w:lang w:eastAsia="en-GB"/>
+            </w:rPr>
+          </w:pPr>
+          <w:hyperlink w:anchor="_Toc24022638" w:history="1">
+            <w:r>
+              <w:rPr>
+                <w:rStyle w:val="Hyperlink"/>
+                <w:noProof/>
+              </w:rPr>
+              <w:t>Agile methods</w:t>
+            </w:r>
+            <w:r>
+              <w:rPr>
+                <w:noProof/>
+                <w:webHidden/>
+              </w:rPr>
+              <w:tab/>
+            </w:r>
+            <w:r>
+              <w:rPr>
+                <w:noProof/>
+                <w:webHidden/>
+              </w:rPr>
+              <w:fldChar w:fldCharType="begin"/>
+            </w:r>
+            <w:r>
+              <w:rPr>
+                <w:noProof/>
+                <w:webHidden/>
+              </w:rPr>
+              <w:instrText xml:space="preserve"> PAGEREF _Toc24022638 \h </w:instrText>
+            </w:r>
+            <w:r>
+              <w:rPr>
+                <w:noProof/>
+                <w:webHidden/>
+              </w:rPr>
+            </w:r>
+            <w:r>
+              <w:rPr>
+                <w:noProof/>
+                <w:webHidden/>
+              </w:rPr>
+              <w:fldChar w:fldCharType="separate"/>
+            </w:r>
+            <w:r>
+              <w:rPr>
+                <w:noProof/>
+                <w:webHidden/>
+              </w:rPr>
+              <w:t>14</w:t>
+            </w:r>
+            <w:r>
+              <w:rPr>
+                <w:noProof/>
+                <w:webHidden/>
+              </w:rPr>
+              <w:fldChar w:fldCharType="end"/>
+            </w:r>
+          </w:hyperlink>
+        </w:p>
+        <w:p>
+          <w:pPr>
+            <w:pStyle w:val="TOC2"/>
+            <w:tabs>
+              <w:tab w:val="right" w:leader="dot" w:pos="9010"/>
+            </w:tabs>
+            <w:rPr>
+              <w:rFonts w:eastAsiaTheme="minorEastAsia"/>
+              <w:i w:val="0"/>
+              <w:iCs w:val="0"/>
+              <w:noProof/>
+              <w:sz w:val="24"/>
+              <w:szCs w:val="24"/>
+              <w:lang w:eastAsia="en-GB"/>
+            </w:rPr>
+          </w:pPr>
+          <w:hyperlink w:anchor="_Toc24022639" w:history="1">
+            <w:r>
+              <w:rPr>
+                <w:rStyle w:val="Hyperlink"/>
+                <w:noProof/>
+              </w:rPr>
+              <w:t>Scrum</w:t>
+            </w:r>
+            <w:r>
+              <w:rPr>
+                <w:noProof/>
+                <w:webHidden/>
+              </w:rPr>
+              <w:tab/>
+            </w:r>
+            <w:r>
+              <w:rPr>
+                <w:noProof/>
+                <w:webHidden/>
+              </w:rPr>
+              <w:fldChar w:fldCharType="begin"/>
+            </w:r>
+            <w:r>
+              <w:rPr>
+                <w:noProof/>
+                <w:webHidden/>
+              </w:rPr>
+              <w:instrText xml:space="preserve"> PAGEREF _Toc24022639 \h </w:instrText>
+            </w:r>
+            <w:r>
+              <w:rPr>
+                <w:noProof/>
+                <w:webHidden/>
+              </w:rPr>
+            </w:r>
+            <w:r>
+              <w:rPr>
+                <w:noProof/>
+                <w:webHidden/>
+              </w:rPr>
+              <w:fldChar w:fldCharType="separate"/>
+            </w:r>
+            <w:r>
+              <w:rPr>
+                <w:noProof/>
+                <w:webHidden/>
+              </w:rPr>
+              <w:t>15</w:t>
+            </w:r>
+            <w:r>
+              <w:rPr>
+                <w:noProof/>
+                <w:webHidden/>
+              </w:rPr>
+              <w:fldChar w:fldCharType="end"/>
+            </w:r>
+          </w:hyperlink>
+        </w:p>
+        <w:p>
+          <w:pPr>
+            <w:pStyle w:val="TOC1"/>
+            <w:tabs>
+              <w:tab w:val="right" w:leader="dot" w:pos="9010"/>
+            </w:tabs>
+            <w:rPr>
+              <w:rFonts w:eastAsiaTheme="minorEastAsia"/>
+              <w:b w:val="0"/>
+              <w:bCs w:val="0"/>
+              <w:noProof/>
+              <w:sz w:val="24"/>
+              <w:szCs w:val="24"/>
+              <w:lang w:eastAsia="en-GB"/>
+            </w:rPr>
+          </w:pPr>
+          <w:hyperlink w:anchor="_Toc24022640" w:history="1">
+            <w:r>
+              <w:rPr>
+                <w:rStyle w:val="Hyperlink"/>
+                <w:noProof/>
+              </w:rPr>
+              <w:t>Ethical concerns</w:t>
+            </w:r>
+            <w:r>
+              <w:rPr>
+                <w:noProof/>
+                <w:webHidden/>
+              </w:rPr>
+              <w:tab/>
+            </w:r>
+            <w:r>
+              <w:rPr>
+                <w:noProof/>
+                <w:webHidden/>
+              </w:rPr>
+              <w:fldChar w:fldCharType="begin"/>
+            </w:r>
+            <w:r>
+              <w:rPr>
+                <w:noProof/>
+                <w:webHidden/>
+              </w:rPr>
+              <w:instrText xml:space="preserve"> PAGEREF _Toc24022640 \h </w:instrText>
+            </w:r>
+            <w:r>
+              <w:rPr>
+                <w:noProof/>
+                <w:webHidden/>
+              </w:rPr>
+            </w:r>
+            <w:r>
+              <w:rPr>
+                <w:noProof/>
+                <w:webHidden/>
+              </w:rPr>
+              <w:fldChar w:fldCharType="separate"/>
+            </w:r>
+            <w:r>
+              <w:rPr>
+                <w:noProof/>
+                <w:webHidden/>
+              </w:rPr>
+              <w:t>16</w:t>
+            </w:r>
+            <w:r>
+              <w:rPr>
+                <w:noProof/>
+                <w:webHidden/>
+              </w:rPr>
+              <w:fldChar w:fldCharType="end"/>
+            </w:r>
+          </w:hyperlink>
+        </w:p>
+        <w:p>
+          <w:pPr>
+            <w:pStyle w:val="TOC1"/>
+            <w:tabs>
+              <w:tab w:val="right" w:leader="dot" w:pos="9010"/>
+            </w:tabs>
+            <w:rPr>
+              <w:rFonts w:eastAsiaTheme="minorEastAsia"/>
+              <w:b w:val="0"/>
+              <w:bCs w:val="0"/>
+              <w:noProof/>
+              <w:sz w:val="24"/>
+              <w:szCs w:val="24"/>
+              <w:lang w:eastAsia="en-GB"/>
+            </w:rPr>
+          </w:pPr>
+          <w:hyperlink w:anchor="_Toc24022641" w:history="1">
+            <w:r>
+              <w:rPr>
+                <w:rStyle w:val="Hyperlink"/>
+                <w:noProof/>
+              </w:rPr>
+              <w:t>Conclusion</w:t>
+            </w:r>
+            <w:r>
+              <w:rPr>
+                <w:noProof/>
+                <w:webHidden/>
+              </w:rPr>
+              <w:tab/>
+            </w:r>
+            <w:r>
+              <w:rPr>
+                <w:noProof/>
+                <w:webHidden/>
+              </w:rPr>
+              <w:fldChar w:fldCharType="begin"/>
+            </w:r>
+            <w:r>
+              <w:rPr>
+                <w:noProof/>
+                <w:webHidden/>
+              </w:rPr>
+              <w:instrText xml:space="preserve"> PAGEREF _Toc24022641 \h </w:instrText>
+            </w:r>
+            <w:r>
+              <w:rPr>
+                <w:noProof/>
+                <w:webHidden/>
+              </w:rPr>
+            </w:r>
+            <w:r>
+              <w:rPr>
+                <w:noProof/>
+                <w:webHidden/>
+              </w:rPr>
+              <w:fldChar w:fldCharType="separate"/>
+            </w:r>
+            <w:r>
+              <w:rPr>
+                <w:noProof/>
+                <w:webHidden/>
+              </w:rPr>
+              <w:t>17</w:t>
+            </w:r>
+            <w:r>
+              <w:rPr>
+                <w:noProof/>
+                <w:webHidden/>
+              </w:rPr>
+              <w:fldChar w:fldCharType="end"/>
+            </w:r>
+          </w:hyperlink>
+        </w:p>
+        <w:p>
+          <w:pPr>
+            <w:pStyle w:val="TOC1"/>
+            <w:tabs>
+              <w:tab w:val="right" w:leader="dot" w:pos="9010"/>
+            </w:tabs>
+            <w:rPr>
+              <w:rFonts w:eastAsiaTheme="minorEastAsia"/>
+              <w:b w:val="0"/>
+              <w:bCs w:val="0"/>
+              <w:noProof/>
+              <w:sz w:val="24"/>
+              <w:szCs w:val="24"/>
+              <w:lang w:eastAsia="en-GB"/>
+            </w:rPr>
+          </w:pPr>
+          <w:hyperlink w:anchor="_Toc24022642" w:history="1">
+            <w:r>
+              <w:rPr>
+                <w:rStyle w:val="Hyperlink"/>
+                <w:noProof/>
+              </w:rPr>
+              <w:t>Bibliography</w:t>
+            </w:r>
+            <w:r>
+              <w:rPr>
+                <w:noProof/>
+                <w:webHidden/>
+              </w:rPr>
+              <w:tab/>
+            </w:r>
+            <w:r>
+              <w:rPr>
+                <w:noProof/>
+                <w:webHidden/>
+              </w:rPr>
+              <w:fldChar w:fldCharType="begin"/>
+            </w:r>
+            <w:r>
+              <w:rPr>
+                <w:noProof/>
+                <w:webHidden/>
+              </w:rPr>
+              <w:instrText xml:space="preserve"> PAGEREF _Toc24022642 \h </w:instrText>
+            </w:r>
+            <w:r>
+              <w:rPr>
+                <w:noProof/>
+                <w:webHidden/>
+              </w:rPr>
+            </w:r>
+            <w:r>
+              <w:rPr>
+                <w:noProof/>
+                <w:webHidden/>
+              </w:rPr>
+              <w:fldChar w:fldCharType="separate"/>
+            </w:r>
+            <w:r>
+              <w:rPr>
+                <w:noProof/>
+                <w:webHidden/>
+              </w:rPr>
+              <w:t>18</w:t>
+            </w:r>
+            <w:r>
+              <w:rPr>
+                <w:noProof/>
+                <w:webHidden/>
+              </w:rPr>
+              <w:fldChar w:fldCharType="end"/>
+            </w:r>
+          </w:hyperlink>
+        </w:p>
+        <w:p>
+          <w:r>
+            <w:rPr>
+              <w:b/>
+              <w:bCs/>
+              <w:noProof/>
+            </w:rPr>
+            <w:fldChar w:fldCharType="end"/>
+          </w:r>
+        </w:p>
+      </w:sdtContent>
+    </w:sdt>
+    <w:p>
+      <w:pPr>
+        <w:spacing w:line="360" w:lineRule="auto"/>
+        <w:jc w:val="center"/>
+        <w:rPr>
+          <w:rFonts w:cstheme="minorHAnsi"/>
+          <w:sz w:val="26"/>
+          <w:szCs w:val="26"/>
+        </w:rPr>
+      </w:pPr>
+    </w:p>
+    <w:p>
+      <w:pPr>
+        <w:spacing w:line="360" w:lineRule="auto"/>
+        <w:jc w:val="center"/>
+        <w:rPr>
+          <w:rFonts w:cstheme="minorHAnsi"/>
+          <w:sz w:val="26"/>
+          <w:szCs w:val="26"/>
+        </w:rPr>
+      </w:pPr>
+    </w:p>
+    <w:p>
+      <w:pPr>
+        <w:spacing w:line="360" w:lineRule="auto"/>
+        <w:jc w:val="center"/>
+        <w:rPr>
+          <w:rFonts w:cstheme="minorHAnsi"/>
+          <w:sz w:val="26"/>
+          <w:szCs w:val="26"/>
+        </w:rPr>
+      </w:pPr>
+    </w:p>
+    <w:p>
+      <w:pPr>
+        <w:spacing w:line="360" w:lineRule="auto"/>
+        <w:jc w:val="center"/>
+        <w:rPr>
+          <w:rFonts w:cstheme="minorHAnsi"/>
+          <w:sz w:val="26"/>
+          <w:szCs w:val="26"/>
+        </w:rPr>
+      </w:pPr>
+    </w:p>
+    <w:p>
+      <w:pPr>
+        <w:pStyle w:val="Heading1"/>
+      </w:pPr>
+    </w:p>
+    <w:p/>
+    <w:p/>
+    <w:p>
+      <w:pPr>
+        <w:pStyle w:val="Heading1"/>
+      </w:pPr>
+      <w:bookmarkStart w:id="1" w:name="_Toc24022621"/>
+      <w:r>
+        <w:lastRenderedPageBreak/>
         <w:t>Introduction</w:t>
       </w:r>
-    </w:p>
-    <w:p>
-      <w:pPr>
-        <w:spacing w:line="360" w:lineRule="auto"/>
-        <w:rPr>
-          <w:rFonts w:cstheme="minorHAnsi"/>
-          <w:sz w:val="26"/>
-          <w:szCs w:val="26"/>
-        </w:rPr>
-      </w:pPr>
-      <w:r>
-        <w:rPr>
-          <w:rFonts w:cstheme="minorHAnsi"/>
-          <w:sz w:val="26"/>
-          <w:szCs w:val="26"/>
-        </w:rPr>
-        <w:t xml:space="preserve">In this essay I plan in talking about the measuring of software engineering under 4 different headings, they are Measurable data, computational platforms available, algorithmic approach and then finally ethical concerns. Technology plays a major role in the world we live in today especially as software </w:t>
-      </w:r>
-      <w:bookmarkStart w:id="0" w:name="_GoBack"/>
-      <w:bookmarkEnd w:id="0"/>
-      <w:r>
-        <w:rPr>
-          <w:rFonts w:cstheme="minorHAnsi"/>
-          <w:sz w:val="26"/>
-          <w:szCs w:val="26"/>
-        </w:rPr>
-        <w:t xml:space="preserve">engineers. Software engineering is defined as </w:t>
+      <w:bookmarkEnd w:id="1"/>
+    </w:p>
+    <w:p>
+      <w:pPr>
+        <w:spacing w:line="360" w:lineRule="auto"/>
+        <w:rPr>
+          <w:rFonts w:cstheme="minorHAnsi"/>
+          <w:sz w:val="26"/>
+          <w:szCs w:val="26"/>
+        </w:rPr>
+      </w:pPr>
+      <w:r>
+        <w:rPr>
+          <w:rFonts w:cstheme="minorHAnsi"/>
+          <w:sz w:val="26"/>
+          <w:szCs w:val="26"/>
+        </w:rPr>
+        <w:t xml:space="preserve">In this essay I plan in talking about the measuring of software engineering under 4 different headings, they are Measurable data, computational platforms available, algorithmic approach and then finally ethical concerns. Technology plays a major role in the world we live in today especially as software engineers. Software engineering is defined as </w:t>
       </w:r>
     </w:p>
     <w:p>
@@ -268,63 +2407,27 @@
     </w:p>
     <w:p>
       <w:pPr>
-        <w:spacing w:line="360" w:lineRule="auto"/>
-        <w:rPr>
-          <w:rFonts w:cstheme="minorHAnsi"/>
-          <w:b/>
-          <w:bCs/>
-          <w:sz w:val="26"/>
-          <w:szCs w:val="26"/>
-        </w:rPr>
-      </w:pPr>
-      <w:r>
-        <w:rPr>
-          <w:rFonts w:cstheme="minorHAnsi"/>
-          <w:b/>
-          <w:bCs/>
-          <w:sz w:val="26"/>
-          <w:szCs w:val="26"/>
-        </w:rPr>
+        <w:pStyle w:val="Heading1"/>
+      </w:pPr>
+      <w:bookmarkStart w:id="2" w:name="_Toc24022622"/>
+      <w:r>
         <w:lastRenderedPageBreak/>
         <w:t>Measurable</w:t>
       </w:r>
       <w:r>
-        <w:rPr>
-          <w:rFonts w:cstheme="minorHAnsi"/>
-          <w:b/>
-          <w:bCs/>
-          <w:sz w:val="26"/>
-          <w:szCs w:val="26"/>
-        </w:rPr>
         <w:t xml:space="preserve"> data</w:t>
       </w:r>
-    </w:p>
-    <w:p>
-      <w:pPr>
-        <w:pStyle w:val="ListParagraph"/>
-        <w:numPr>
-          <w:ilvl w:val="0"/>
-          <w:numId w:val="1"/>
-        </w:numPr>
-        <w:spacing w:line="360" w:lineRule="auto"/>
-        <w:rPr>
-          <w:rFonts w:cstheme="minorHAnsi"/>
-          <w:b/>
-          <w:bCs/>
-          <w:sz w:val="26"/>
-          <w:szCs w:val="26"/>
-        </w:rPr>
-      </w:pPr>
-      <w:r>
-        <w:rPr>
-          <w:rFonts w:cstheme="minorHAnsi"/>
-          <w:b/>
-          <w:bCs/>
-          <w:sz w:val="26"/>
-          <w:szCs w:val="26"/>
-        </w:rPr>
+      <w:bookmarkEnd w:id="2"/>
+    </w:p>
+    <w:p>
+      <w:pPr>
+        <w:pStyle w:val="Heading2"/>
+      </w:pPr>
+      <w:bookmarkStart w:id="3" w:name="_Toc24022623"/>
+      <w:r>
         <w:t>Lines of code</w:t>
       </w:r>
+      <w:bookmarkEnd w:id="3"/>
     </w:p>
     <w:p>
       <w:pPr>
@@ -399,7 +2502,7 @@
                     <pic:cNvPicPr/>
                   </pic:nvPicPr>
                   <pic:blipFill>
-                    <a:blip r:embed="rId5">
+                    <a:blip r:embed="rId9">
                       <a:extLst>
                         <a:ext uri="{28A0092B-C50C-407E-A947-70E740481C1C}">
                           <a14:useLocalDpi xmlns:a14="http://schemas.microsoft.com/office/drawing/2010/main" val="0"/>
@@ -489,7 +2592,7 @@
                     <pic:cNvPicPr/>
                   </pic:nvPicPr>
                   <pic:blipFill>
-                    <a:blip r:embed="rId6">
+                    <a:blip r:embed="rId10">
                       <a:extLst>
                         <a:ext uri="{28A0092B-C50C-407E-A947-70E740481C1C}">
                           <a14:useLocalDpi xmlns:a14="http://schemas.microsoft.com/office/drawing/2010/main" val="0"/>
@@ -577,11 +2680,181 @@
     </w:p>
     <w:p>
       <w:pPr>
+        <w:pStyle w:val="Heading2"/>
+      </w:pPr>
+      <w:bookmarkStart w:id="4" w:name="_Toc24022624"/>
+      <w:r>
+        <w:lastRenderedPageBreak/>
+        <w:t>Number of bugs per 1000 lines of code</w:t>
+      </w:r>
+      <w:bookmarkEnd w:id="4"/>
+    </w:p>
+    <w:p>
+      <w:pPr>
         <w:pStyle w:val="ListParagraph"/>
-        <w:numPr>
-          <w:ilvl w:val="0"/>
-          <w:numId w:val="1"/>
-        </w:numPr>
+        <w:spacing w:line="360" w:lineRule="auto"/>
+        <w:rPr>
+          <w:rFonts w:cstheme="minorHAnsi"/>
+          <w:sz w:val="26"/>
+          <w:szCs w:val="26"/>
+        </w:rPr>
+      </w:pPr>
+      <w:r>
+        <w:rPr>
+          <w:rFonts w:cstheme="minorHAnsi"/>
+          <w:sz w:val="26"/>
+          <w:szCs w:val="26"/>
+        </w:rPr>
+        <w:t>The industry average of bugs per 1,000 line of code is between 15 and 50 bugs, this figure depends though on when the code is actually typed</w:t>
+      </w:r>
+      <w:r>
+        <w:rPr>
+          <w:rFonts w:cstheme="minorHAnsi"/>
+          <w:sz w:val="26"/>
+          <w:szCs w:val="26"/>
+        </w:rPr>
+        <w:t xml:space="preserve">. The basic human error rate is on average 5%. This figure does depend on many different factors such as the level of testing within the code. </w:t>
+      </w:r>
+      <w:r>
+        <w:rPr>
+          <w:rFonts w:cstheme="minorHAnsi"/>
+          <w:sz w:val="26"/>
+          <w:szCs w:val="26"/>
+        </w:rPr>
+        <w:t>This can also be another good level of judging the software engineer. If they are writing code that’s riddled with bugs then there will be precious time wasted debugging the code leading to inefficiencies.</w:t>
+      </w:r>
+    </w:p>
+    <w:p>
+      <w:pPr>
+        <w:pStyle w:val="Heading2"/>
+      </w:pPr>
+      <w:bookmarkStart w:id="5" w:name="_Toc24022625"/>
+      <w:r>
+        <w:t>Debugging</w:t>
+      </w:r>
+      <w:bookmarkEnd w:id="5"/>
+    </w:p>
+    <w:p>
+      <w:pPr>
+        <w:pStyle w:val="ListParagraph"/>
+        <w:spacing w:line="360" w:lineRule="auto"/>
+        <w:rPr>
+          <w:rFonts w:cstheme="minorHAnsi"/>
+          <w:sz w:val="26"/>
+          <w:szCs w:val="26"/>
+        </w:rPr>
+      </w:pPr>
+      <w:r>
+        <w:rPr>
+          <w:rFonts w:cstheme="minorHAnsi"/>
+          <w:sz w:val="26"/>
+          <w:szCs w:val="26"/>
+        </w:rPr>
+        <w:t xml:space="preserve">Debugging is a very hard thing to measure. It depends of many different factors. In order to debug you first need to understand the problem within the code before it can even begin to get solved. Some bugs can take a long time to be resolved whereas some can only take a few second to resolve. This leaves it almost impossible to measure the rate of debugging. </w:t>
+      </w:r>
+    </w:p>
+    <w:p>
+      <w:pPr>
+        <w:pStyle w:val="Heading2"/>
+      </w:pPr>
+      <w:bookmarkStart w:id="6" w:name="_Toc24022626"/>
+      <w:r>
+        <w:t>Number of commits</w:t>
+      </w:r>
+      <w:bookmarkEnd w:id="6"/>
+    </w:p>
+    <w:p>
+      <w:pPr>
+        <w:pStyle w:val="ListParagraph"/>
+        <w:spacing w:line="360" w:lineRule="auto"/>
+        <w:rPr>
+          <w:rFonts w:cstheme="minorHAnsi"/>
+          <w:sz w:val="26"/>
+          <w:szCs w:val="26"/>
+        </w:rPr>
+      </w:pPr>
+      <w:r>
+        <w:rPr>
+          <w:rFonts w:cstheme="minorHAnsi"/>
+          <w:sz w:val="26"/>
+          <w:szCs w:val="26"/>
+        </w:rPr>
+        <w:t>Another way of measuring the software engineering process over time is the number of commits. The number of commits over time should be fairly consistent. It can also be good to gauge how someone works for example do their number of commits in a week deteriorate at the end of the week</w:t>
+      </w:r>
+      <w:r>
+        <w:rPr>
+          <w:rFonts w:cstheme="minorHAnsi"/>
+          <w:sz w:val="26"/>
+          <w:szCs w:val="26"/>
+        </w:rPr>
+        <w:t>.</w:t>
+      </w:r>
+    </w:p>
+    <w:p>
+      <w:pPr>
+        <w:pStyle w:val="ListParagraph"/>
+        <w:spacing w:line="360" w:lineRule="auto"/>
+        <w:rPr>
+          <w:rFonts w:cstheme="minorHAnsi"/>
+          <w:sz w:val="26"/>
+          <w:szCs w:val="26"/>
+        </w:rPr>
+      </w:pPr>
+    </w:p>
+    <w:p>
+      <w:pPr>
+        <w:pStyle w:val="Heading2"/>
+      </w:pPr>
+      <w:bookmarkStart w:id="7" w:name="_Toc24022627"/>
+      <w:r>
+        <w:t>Test Coverage / code coverage</w:t>
+      </w:r>
+      <w:bookmarkEnd w:id="7"/>
+      <w:r>
+        <w:t xml:space="preserve"> </w:t>
+      </w:r>
+    </w:p>
+    <w:p>
+      <w:pPr>
+        <w:pStyle w:val="ListParagraph"/>
+        <w:spacing w:line="360" w:lineRule="auto"/>
+        <w:rPr>
+          <w:rFonts w:cstheme="minorHAnsi"/>
+          <w:sz w:val="26"/>
+          <w:szCs w:val="26"/>
+        </w:rPr>
+      </w:pPr>
+      <w:r>
+        <w:rPr>
+          <w:rFonts w:cstheme="minorHAnsi"/>
+          <w:sz w:val="26"/>
+          <w:szCs w:val="26"/>
+        </w:rPr>
+        <w:t>Another method used for measuring software engineering is the code coverage. Code coverage measurement simply determines which statements in a body of code have been executed through a test run. When writing tests for code the ideal code coverage is 100% this means that every line of the code has been tested. From our code coverage we can tell if we have enough testing in place.</w:t>
+      </w:r>
+    </w:p>
+    <w:p>
+      <w:pPr>
+        <w:pStyle w:val="ListParagraph"/>
+        <w:spacing w:line="360" w:lineRule="auto"/>
+        <w:rPr>
+          <w:rFonts w:cstheme="minorHAnsi"/>
+          <w:sz w:val="26"/>
+          <w:szCs w:val="26"/>
+        </w:rPr>
+      </w:pPr>
+      <w:r>
+        <w:rPr>
+          <w:rFonts w:cstheme="minorHAnsi"/>
+          <w:sz w:val="26"/>
+          <w:szCs w:val="26"/>
+        </w:rPr>
+        <w:t>https://confluence.atlassian.com/clover/about-code-coverage-71599496.html</w:t>
+      </w:r>
+    </w:p>
+    <w:p>
+      <w:pPr>
+        <w:pStyle w:val="ListParagraph"/>
         <w:spacing w:line="360" w:lineRule="auto"/>
         <w:rPr>
           <w:rFonts w:cstheme="minorHAnsi"/>
@@ -591,267 +2864,17 @@
           <w:szCs w:val="26"/>
         </w:rPr>
       </w:pPr>
-      <w:r>
-        <w:rPr>
-          <w:rFonts w:cstheme="minorHAnsi"/>
-          <w:b/>
-          <w:bCs/>
-          <w:sz w:val="26"/>
-          <w:szCs w:val="26"/>
-        </w:rPr>
-        <w:lastRenderedPageBreak/>
-        <w:t>Number of bugs per 1000 lines of code</w:t>
-      </w:r>
-    </w:p>
-    <w:p>
-      <w:pPr>
-        <w:pStyle w:val="ListParagraph"/>
-        <w:spacing w:line="360" w:lineRule="auto"/>
-        <w:rPr>
-          <w:rFonts w:cstheme="minorHAnsi"/>
-          <w:sz w:val="26"/>
-          <w:szCs w:val="26"/>
-        </w:rPr>
-      </w:pPr>
-      <w:r>
-        <w:rPr>
-          <w:rFonts w:cstheme="minorHAnsi"/>
-          <w:sz w:val="26"/>
-          <w:szCs w:val="26"/>
-        </w:rPr>
-        <w:t>The industry average of bugs per 1,000 line of code is between 15 and 50 bugs, this figure depends though on when the code is actually typed</w:t>
-      </w:r>
-      <w:r>
-        <w:rPr>
-          <w:rFonts w:cstheme="minorHAnsi"/>
-          <w:sz w:val="26"/>
-          <w:szCs w:val="26"/>
-        </w:rPr>
-        <w:t xml:space="preserve">. The basic human error rate is on average 5%. This figure does depend on many different factors such as the level of testing within the code. </w:t>
-      </w:r>
-      <w:r>
-        <w:rPr>
-          <w:rFonts w:cstheme="minorHAnsi"/>
-          <w:sz w:val="26"/>
-          <w:szCs w:val="26"/>
-        </w:rPr>
-        <w:t>This can also be another good level of judging the software engineer. If they are writing code that’s riddled with bugs then there will be precious time wasted debugging the code leading to inefficiencies.</w:t>
-      </w:r>
-    </w:p>
-    <w:p>
-      <w:pPr>
-        <w:pStyle w:val="ListParagraph"/>
-        <w:numPr>
-          <w:ilvl w:val="0"/>
-          <w:numId w:val="1"/>
-        </w:numPr>
-        <w:spacing w:line="360" w:lineRule="auto"/>
-        <w:rPr>
-          <w:rFonts w:cstheme="minorHAnsi"/>
-          <w:sz w:val="26"/>
-          <w:szCs w:val="26"/>
-        </w:rPr>
-      </w:pPr>
-      <w:r>
-        <w:rPr>
-          <w:rFonts w:cstheme="minorHAnsi"/>
-          <w:b/>
-          <w:bCs/>
-          <w:sz w:val="26"/>
-          <w:szCs w:val="26"/>
-        </w:rPr>
-        <w:t>Debugging</w:t>
-      </w:r>
-    </w:p>
-    <w:p>
-      <w:pPr>
-        <w:pStyle w:val="ListParagraph"/>
-        <w:spacing w:line="360" w:lineRule="auto"/>
-        <w:rPr>
-          <w:rFonts w:cstheme="minorHAnsi"/>
-          <w:sz w:val="26"/>
-          <w:szCs w:val="26"/>
-        </w:rPr>
-      </w:pPr>
-      <w:r>
-        <w:rPr>
-          <w:rFonts w:cstheme="minorHAnsi"/>
-          <w:sz w:val="26"/>
-          <w:szCs w:val="26"/>
-        </w:rPr>
-        <w:t xml:space="preserve">Debugging is a very hard thing to measure. It depends of many different factors. In order to debug you first need to understand the problem within the code before it can even begin to get solved. Some bugs can take a long time to be resolved whereas some can only take a few second to resolve. This leaves it almost impossible to measure the rate of debugging. </w:t>
-      </w:r>
-    </w:p>
-    <w:p>
-      <w:pPr>
-        <w:pStyle w:val="ListParagraph"/>
-        <w:numPr>
-          <w:ilvl w:val="0"/>
-          <w:numId w:val="1"/>
-        </w:numPr>
-        <w:spacing w:line="360" w:lineRule="auto"/>
-        <w:rPr>
-          <w:rFonts w:cstheme="minorHAnsi"/>
-          <w:b/>
-          <w:bCs/>
-          <w:sz w:val="26"/>
-          <w:szCs w:val="26"/>
-        </w:rPr>
-      </w:pPr>
-      <w:r>
-        <w:rPr>
-          <w:rFonts w:cstheme="minorHAnsi"/>
-          <w:b/>
-          <w:bCs/>
-          <w:sz w:val="26"/>
-          <w:szCs w:val="26"/>
-        </w:rPr>
-        <w:t>Number of commits</w:t>
-      </w:r>
-    </w:p>
-    <w:p>
-      <w:pPr>
-        <w:pStyle w:val="ListParagraph"/>
-        <w:spacing w:line="360" w:lineRule="auto"/>
-        <w:rPr>
-          <w:rFonts w:cstheme="minorHAnsi"/>
-          <w:sz w:val="26"/>
-          <w:szCs w:val="26"/>
-        </w:rPr>
-      </w:pPr>
-      <w:r>
-        <w:rPr>
-          <w:rFonts w:cstheme="minorHAnsi"/>
-          <w:sz w:val="26"/>
-          <w:szCs w:val="26"/>
-        </w:rPr>
-        <w:t>Another way of measuring the software engineering process over time is the number of commits. The number of commits over time should be fairly consistent. It can also be good to gauge how someone works for example do their number of commits in a week deteriorate at the end of the week</w:t>
-      </w:r>
-      <w:r>
-        <w:rPr>
-          <w:rFonts w:cstheme="minorHAnsi"/>
-          <w:sz w:val="26"/>
-          <w:szCs w:val="26"/>
-        </w:rPr>
-        <w:t>.</w:t>
-      </w:r>
-    </w:p>
-    <w:p>
-      <w:pPr>
-        <w:pStyle w:val="ListParagraph"/>
-        <w:spacing w:line="360" w:lineRule="auto"/>
-        <w:rPr>
-          <w:rFonts w:cstheme="minorHAnsi"/>
-          <w:sz w:val="26"/>
-          <w:szCs w:val="26"/>
-        </w:rPr>
-      </w:pPr>
-    </w:p>
-    <w:p>
-      <w:pPr>
-        <w:pStyle w:val="ListParagraph"/>
-        <w:numPr>
-          <w:ilvl w:val="0"/>
-          <w:numId w:val="1"/>
-        </w:numPr>
-        <w:spacing w:line="360" w:lineRule="auto"/>
-        <w:rPr>
-          <w:rFonts w:cstheme="minorHAnsi"/>
-          <w:b/>
-          <w:bCs/>
-          <w:sz w:val="26"/>
-          <w:szCs w:val="26"/>
-        </w:rPr>
-      </w:pPr>
-      <w:r>
-        <w:rPr>
-          <w:rFonts w:cstheme="minorHAnsi"/>
-          <w:b/>
-          <w:bCs/>
-          <w:sz w:val="26"/>
-          <w:szCs w:val="26"/>
-        </w:rPr>
-        <w:t xml:space="preserve">Test Coverage / code coverage </w:t>
-      </w:r>
-    </w:p>
-    <w:p>
-      <w:pPr>
-        <w:pStyle w:val="ListParagraph"/>
-        <w:spacing w:line="360" w:lineRule="auto"/>
-        <w:rPr>
-          <w:rFonts w:cstheme="minorHAnsi"/>
-          <w:sz w:val="26"/>
-          <w:szCs w:val="26"/>
-        </w:rPr>
-      </w:pPr>
-      <w:r>
-        <w:rPr>
-          <w:rFonts w:cstheme="minorHAnsi"/>
-          <w:sz w:val="26"/>
-          <w:szCs w:val="26"/>
-        </w:rPr>
-        <w:t>Another method used for measuring software engineering is the code coverage. Code coverage measurement simply determines which statements in a body of code have been executed through a test run. When writing tests for code the ideal code coverage is 100% this means that every line of the code has been tested. From our code coverage we can tell if we have enough testing in place.</w:t>
-      </w:r>
-    </w:p>
-    <w:p>
-      <w:pPr>
-        <w:pStyle w:val="ListParagraph"/>
-        <w:spacing w:line="360" w:lineRule="auto"/>
-        <w:rPr>
-          <w:rFonts w:cstheme="minorHAnsi"/>
-          <w:sz w:val="26"/>
-          <w:szCs w:val="26"/>
-        </w:rPr>
-      </w:pPr>
-      <w:r>
-        <w:rPr>
-          <w:rFonts w:cstheme="minorHAnsi"/>
-          <w:sz w:val="26"/>
-          <w:szCs w:val="26"/>
-        </w:rPr>
-        <w:t>https://confluence.atlassian.com/clover/about-code-coverage-71599496.html</w:t>
-      </w:r>
-    </w:p>
-    <w:p>
-      <w:pPr>
-        <w:pStyle w:val="ListParagraph"/>
-        <w:spacing w:line="360" w:lineRule="auto"/>
-        <w:rPr>
-          <w:rFonts w:cstheme="minorHAnsi"/>
-          <w:b/>
-          <w:bCs/>
-          <w:sz w:val="26"/>
-          <w:szCs w:val="26"/>
-        </w:rPr>
-      </w:pPr>
-    </w:p>
-    <w:p>
-      <w:pPr>
-        <w:pStyle w:val="ListParagraph"/>
-        <w:numPr>
-          <w:ilvl w:val="0"/>
-          <w:numId w:val="1"/>
-        </w:numPr>
-        <w:spacing w:line="360" w:lineRule="auto"/>
-        <w:rPr>
-          <w:rFonts w:cstheme="minorHAnsi"/>
-          <w:b/>
-          <w:bCs/>
-          <w:sz w:val="26"/>
-          <w:szCs w:val="26"/>
-        </w:rPr>
-      </w:pPr>
-      <w:r>
-        <w:rPr>
-          <w:rFonts w:cstheme="minorHAnsi"/>
-          <w:b/>
-          <w:bCs/>
-          <w:sz w:val="26"/>
-          <w:szCs w:val="26"/>
-        </w:rPr>
+    </w:p>
+    <w:p>
+      <w:pPr>
+        <w:pStyle w:val="Heading2"/>
+      </w:pPr>
+      <w:bookmarkStart w:id="8" w:name="_Toc24022628"/>
+      <w:r>
         <w:lastRenderedPageBreak/>
         <w:t>Code Reviews</w:t>
       </w:r>
+      <w:bookmarkEnd w:id="8"/>
     </w:p>
     <w:p>
       <w:pPr>
@@ -965,7 +2988,7 @@
                     </pic:cNvPicPr>
                   </pic:nvPicPr>
                   <pic:blipFill>
-                    <a:blip r:embed="rId7">
+                    <a:blip r:embed="rId11">
                       <a:extLst>
                         <a:ext uri="{28A0092B-C50C-407E-A947-70E740481C1C}">
                           <a14:useLocalDpi xmlns:a14="http://schemas.microsoft.com/office/drawing/2010/main" val="0"/>
@@ -1076,6 +3099,68 @@
     </w:p>
     <w:p>
       <w:pPr>
+        <w:pStyle w:val="Heading1"/>
+      </w:pPr>
+      <w:bookmarkStart w:id="9" w:name="_Toc24022629"/>
+      <w:r>
+        <w:lastRenderedPageBreak/>
+        <w:t>Computational platforms available</w:t>
+      </w:r>
+      <w:bookmarkEnd w:id="9"/>
+      <w:r>
+        <w:t xml:space="preserve"> </w:t>
+      </w:r>
+    </w:p>
+    <w:p>
+      <w:pPr>
+        <w:pStyle w:val="Heading2"/>
+      </w:pPr>
+      <w:bookmarkStart w:id="10" w:name="_Toc24022630"/>
+      <w:r>
+        <w:t>GitPrime</w:t>
+      </w:r>
+      <w:bookmarkEnd w:id="10"/>
+    </w:p>
+    <w:p>
+      <w:pPr>
+        <w:pStyle w:val="ListParagraph"/>
+        <w:spacing w:line="360" w:lineRule="auto"/>
+        <w:rPr>
+          <w:rFonts w:cstheme="minorHAnsi"/>
+          <w:sz w:val="26"/>
+          <w:szCs w:val="26"/>
+        </w:rPr>
+      </w:pPr>
+      <w:r>
+        <w:rPr>
+          <w:rFonts w:cstheme="minorHAnsi"/>
+          <w:sz w:val="26"/>
+          <w:szCs w:val="26"/>
+        </w:rPr>
+        <w:t>GitPrime is a commercial tool that can be integrated with git to provide visual insights and reports for individual developers as well as for entire projects. It creates visual for the likes of commits, pull requests and work habits. It allows for easy tracking of your teams progress and measuring success. Using the platform you can easily spot bad trends that might be creeping into your team allowing you to easily eradicate those trends. You can also measure cycle time using GitPrime which allows you to measure progress and see if you are progressing. It also tells you exactly who’s committing and how much they are committing. All of this data can be used to plan better sprints and reduce cycle time.</w:t>
+      </w:r>
+    </w:p>
+    <w:p>
+      <w:pPr>
+        <w:pStyle w:val="ListParagraph"/>
+        <w:spacing w:line="360" w:lineRule="auto"/>
+        <w:rPr>
+          <w:rFonts w:cstheme="minorHAnsi"/>
+          <w:sz w:val="26"/>
+          <w:szCs w:val="26"/>
+        </w:rPr>
+      </w:pPr>
+      <w:r>
+        <w:rPr>
+          <w:rFonts w:cstheme="minorHAnsi"/>
+          <w:sz w:val="26"/>
+          <w:szCs w:val="26"/>
+        </w:rPr>
+        <w:t>GitPrime can also be used to calculate statistics on a certain project such as how responsive the developer is to comments and which parts the developer has been focusing on most over a specific time frame.</w:t>
+      </w:r>
+    </w:p>
+    <w:p>
+      <w:pPr>
         <w:spacing w:line="360" w:lineRule="auto"/>
         <w:rPr>
           <w:rFonts w:cstheme="minorHAnsi"/>
@@ -1085,43 +3170,120 @@
           <w:szCs w:val="26"/>
         </w:rPr>
       </w:pPr>
-      <w:r>
-        <w:rPr>
-          <w:rFonts w:cstheme="minorHAnsi"/>
-          <w:b/>
-          <w:bCs/>
-          <w:sz w:val="26"/>
-          <w:szCs w:val="26"/>
-        </w:rPr>
-        <w:lastRenderedPageBreak/>
-        <w:t xml:space="preserve">Computational platforms available </w:t>
+    </w:p>
+    <w:p>
+      <w:pPr>
+        <w:spacing w:line="360" w:lineRule="auto"/>
+        <w:ind w:left="720"/>
+        <w:rPr>
+          <w:rFonts w:cstheme="minorHAnsi"/>
+          <w:sz w:val="26"/>
+          <w:szCs w:val="26"/>
+        </w:rPr>
+      </w:pPr>
+      <w:r>
+        <w:rPr>
+          <w:rFonts w:cstheme="minorHAnsi"/>
+          <w:sz w:val="26"/>
+          <w:szCs w:val="26"/>
+        </w:rPr>
+        <w:t>https://www.gitprime.com</w:t>
+      </w:r>
+    </w:p>
+    <w:p>
+      <w:pPr>
+        <w:pStyle w:val="Heading2"/>
+      </w:pPr>
+      <w:bookmarkStart w:id="11" w:name="_Toc24022631"/>
+      <w:r>
+        <w:t>Slack</w:t>
+      </w:r>
+      <w:bookmarkEnd w:id="11"/>
+      <w:r>
+        <w:t xml:space="preserve"> </w:t>
       </w:r>
     </w:p>
     <w:p>
       <w:pPr>
         <w:pStyle w:val="ListParagraph"/>
-        <w:numPr>
-          <w:ilvl w:val="0"/>
-          <w:numId w:val="2"/>
-        </w:numPr>
-        <w:spacing w:line="360" w:lineRule="auto"/>
-        <w:rPr>
-          <w:rFonts w:cstheme="minorHAnsi"/>
-          <w:b/>
-          <w:bCs/>
-          <w:sz w:val="26"/>
-          <w:szCs w:val="26"/>
-        </w:rPr>
-      </w:pPr>
-      <w:r>
-        <w:rPr>
-          <w:rFonts w:cstheme="minorHAnsi"/>
-          <w:b/>
-          <w:bCs/>
-          <w:sz w:val="26"/>
-          <w:szCs w:val="26"/>
-        </w:rPr>
-        <w:t>GitPrime</w:t>
+        <w:spacing w:line="360" w:lineRule="auto"/>
+        <w:rPr>
+          <w:rFonts w:cstheme="minorHAnsi"/>
+          <w:sz w:val="26"/>
+          <w:szCs w:val="26"/>
+        </w:rPr>
+      </w:pPr>
+      <w:r>
+        <w:rPr>
+          <w:rFonts w:cstheme="minorHAnsi"/>
+          <w:sz w:val="26"/>
+          <w:szCs w:val="26"/>
+        </w:rPr>
+        <w:t xml:space="preserve">Slack can be described as one massive chatroom for a whole company. It removes the need for emailing between your colleagues. It allows for communication by channels for groups, it also allows private messaging to share information such as files and images as well as other features. Slack also has many </w:t>
+      </w:r>
+      <w:r>
+        <w:rPr>
+          <w:rFonts w:cstheme="minorHAnsi"/>
+          <w:sz w:val="26"/>
+          <w:szCs w:val="26"/>
+        </w:rPr>
+        <w:t xml:space="preserve">third-party </w:t>
+      </w:r>
+      <w:r>
+        <w:rPr>
+          <w:rFonts w:cstheme="minorHAnsi"/>
+          <w:sz w:val="26"/>
+          <w:szCs w:val="26"/>
+        </w:rPr>
+        <w:t xml:space="preserve">apps integrated into it such as Dropbox, Google Drive and even Github! </w:t>
+      </w:r>
+      <w:r>
+        <w:rPr>
+          <w:rFonts w:cstheme="minorHAnsi"/>
+          <w:sz w:val="26"/>
+          <w:szCs w:val="26"/>
+        </w:rPr>
+        <w:t>The integration of these apps means that slack can be seen as a one app does all approach. Th</w:t>
+      </w:r>
+      <w:r>
+        <w:rPr>
+          <w:rFonts w:cstheme="minorHAnsi"/>
+          <w:sz w:val="26"/>
+          <w:szCs w:val="26"/>
+        </w:rPr>
+        <w:t>is</w:t>
+      </w:r>
+      <w:r>
+        <w:rPr>
+          <w:rFonts w:cstheme="minorHAnsi"/>
+          <w:sz w:val="26"/>
+          <w:szCs w:val="26"/>
+        </w:rPr>
+        <w:t xml:space="preserve"> </w:t>
+      </w:r>
+      <w:r>
+        <w:rPr>
+          <w:rFonts w:cstheme="minorHAnsi"/>
+          <w:sz w:val="26"/>
+          <w:szCs w:val="26"/>
+        </w:rPr>
+        <w:t>enables the ability</w:t>
+      </w:r>
+      <w:r>
+        <w:rPr>
+          <w:rFonts w:cstheme="minorHAnsi"/>
+          <w:sz w:val="26"/>
+          <w:szCs w:val="26"/>
+        </w:rPr>
+        <w:t xml:space="preserve"> to manage your workflow through one platform</w:t>
+      </w:r>
+      <w:r>
+        <w:rPr>
+          <w:rFonts w:cstheme="minorHAnsi"/>
+          <w:sz w:val="26"/>
+          <w:szCs w:val="26"/>
+        </w:rPr>
+        <w:t xml:space="preserve">. </w:t>
       </w:r>
     </w:p>
     <w:p>
@@ -1134,186 +3296,7 @@
           <w:szCs w:val="26"/>
         </w:rPr>
       </w:pPr>
-      <w:r>
-        <w:rPr>
-          <w:rFonts w:cstheme="minorHAnsi"/>
-          <w:sz w:val="26"/>
-          <w:szCs w:val="26"/>
-        </w:rPr>
-        <w:t>GitPrime is a commercial tool that can be integrated with git to provide visual insights and reports for individual developers as well as for entire projects. It creates visual for the likes of commits, pull requests and work habits. It allows for easy tracking of your teams progress and measuring success. Using the platform you can easily spot bad trends that might be creeping into your team allowing you to easily eradicate those trends. You can also measure cycle time using GitPrime which allows you to measure progress and see if you are progressing. It also tells you exactly who’s committing and how much they are committing. All of this data can be used to plan better sprints and reduce cycle time.</w:t>
-      </w:r>
-    </w:p>
-    <w:p>
-      <w:pPr>
-        <w:pStyle w:val="ListParagraph"/>
-        <w:spacing w:line="360" w:lineRule="auto"/>
-        <w:rPr>
-          <w:rFonts w:cstheme="minorHAnsi"/>
-          <w:sz w:val="26"/>
-          <w:szCs w:val="26"/>
-        </w:rPr>
-      </w:pPr>
-      <w:r>
-        <w:rPr>
-          <w:rFonts w:cstheme="minorHAnsi"/>
-          <w:sz w:val="26"/>
-          <w:szCs w:val="26"/>
-        </w:rPr>
-        <w:t>GitPrime can also be used to calculate statistics on a certain project such as how responsive the developer is to comments and which parts the developer has been focusing on most over a specific time frame.</w:t>
-      </w:r>
-    </w:p>
-    <w:p>
-      <w:pPr>
-        <w:spacing w:line="360" w:lineRule="auto"/>
-        <w:rPr>
-          <w:rFonts w:cstheme="minorHAnsi"/>
-          <w:b/>
-          <w:bCs/>
-          <w:sz w:val="26"/>
-          <w:szCs w:val="26"/>
-        </w:rPr>
-      </w:pPr>
-    </w:p>
-    <w:p>
-      <w:pPr>
-        <w:spacing w:line="360" w:lineRule="auto"/>
-        <w:ind w:left="720"/>
-        <w:rPr>
-          <w:rFonts w:cstheme="minorHAnsi"/>
-          <w:sz w:val="26"/>
-          <w:szCs w:val="26"/>
-        </w:rPr>
-      </w:pPr>
-      <w:r>
-        <w:rPr>
-          <w:rFonts w:cstheme="minorHAnsi"/>
-          <w:sz w:val="26"/>
-          <w:szCs w:val="26"/>
-        </w:rPr>
-        <w:t>https://www.gitprime.com</w:t>
-      </w:r>
-    </w:p>
-    <w:p>
-      <w:pPr>
-        <w:pStyle w:val="ListParagraph"/>
-        <w:numPr>
-          <w:ilvl w:val="0"/>
-          <w:numId w:val="2"/>
-        </w:numPr>
-        <w:spacing w:line="360" w:lineRule="auto"/>
-        <w:rPr>
-          <w:rFonts w:cstheme="minorHAnsi"/>
-          <w:b/>
-          <w:bCs/>
-          <w:sz w:val="26"/>
-          <w:szCs w:val="26"/>
-        </w:rPr>
-      </w:pPr>
-      <w:r>
-        <w:rPr>
-          <w:rFonts w:cstheme="minorHAnsi"/>
-          <w:b/>
-          <w:bCs/>
-          <w:sz w:val="26"/>
-          <w:szCs w:val="26"/>
-        </w:rPr>
-        <w:t xml:space="preserve">Slack </w:t>
-      </w:r>
-    </w:p>
-    <w:p>
-      <w:pPr>
-        <w:pStyle w:val="ListParagraph"/>
-        <w:spacing w:line="360" w:lineRule="auto"/>
-        <w:rPr>
-          <w:rFonts w:cstheme="minorHAnsi"/>
-          <w:sz w:val="26"/>
-          <w:szCs w:val="26"/>
-        </w:rPr>
-      </w:pPr>
-      <w:r>
-        <w:rPr>
-          <w:rFonts w:cstheme="minorHAnsi"/>
-          <w:sz w:val="26"/>
-          <w:szCs w:val="26"/>
-        </w:rPr>
-        <w:t xml:space="preserve">Slack can be described as one massive chatroom for a whole company. It removes the need for emailing between your colleagues. It allows for communication by channels for groups, it also allows private messaging to share information such as files and images as well as other features. Slack also has many </w:t>
-      </w:r>
-      <w:r>
-        <w:rPr>
-          <w:rFonts w:cstheme="minorHAnsi"/>
-          <w:sz w:val="26"/>
-          <w:szCs w:val="26"/>
-        </w:rPr>
-        <w:t xml:space="preserve">third-party </w:t>
-      </w:r>
-      <w:r>
-        <w:rPr>
-          <w:rFonts w:cstheme="minorHAnsi"/>
-          <w:sz w:val="26"/>
-          <w:szCs w:val="26"/>
-        </w:rPr>
-        <w:t xml:space="preserve">apps integrated into it such as Dropbox, Google Drive and even Github! </w:t>
-      </w:r>
-      <w:r>
-        <w:rPr>
-          <w:rFonts w:cstheme="minorHAnsi"/>
-          <w:sz w:val="26"/>
-          <w:szCs w:val="26"/>
-        </w:rPr>
-        <w:t>The integration of these apps means that slack can be seen as a one app does all approach. Th</w:t>
-      </w:r>
-      <w:r>
-        <w:rPr>
-          <w:rFonts w:cstheme="minorHAnsi"/>
-          <w:sz w:val="26"/>
-          <w:szCs w:val="26"/>
-        </w:rPr>
-        <w:t>is</w:t>
-      </w:r>
-      <w:r>
-        <w:rPr>
-          <w:rFonts w:cstheme="minorHAnsi"/>
-          <w:sz w:val="26"/>
-          <w:szCs w:val="26"/>
-        </w:rPr>
-        <w:t xml:space="preserve"> </w:t>
-      </w:r>
-      <w:r>
-        <w:rPr>
-          <w:rFonts w:cstheme="minorHAnsi"/>
-          <w:sz w:val="26"/>
-          <w:szCs w:val="26"/>
-        </w:rPr>
-        <w:t>enables the ability</w:t>
-      </w:r>
-      <w:r>
-        <w:rPr>
-          <w:rFonts w:cstheme="minorHAnsi"/>
-          <w:sz w:val="26"/>
-          <w:szCs w:val="26"/>
-        </w:rPr>
-        <w:t xml:space="preserve"> to manage your workflow through one platform</w:t>
-      </w:r>
-      <w:r>
-        <w:rPr>
-          <w:rFonts w:cstheme="minorHAnsi"/>
-          <w:sz w:val="26"/>
-          <w:szCs w:val="26"/>
-        </w:rPr>
-        <w:t xml:space="preserve">. </w:t>
-      </w:r>
-    </w:p>
-    <w:p>
-      <w:pPr>
-        <w:pStyle w:val="ListParagraph"/>
-        <w:spacing w:line="360" w:lineRule="auto"/>
-        <w:rPr>
-          <w:rFonts w:cstheme="minorHAnsi"/>
-          <w:sz w:val="26"/>
-          <w:szCs w:val="26"/>
-        </w:rPr>
-      </w:pPr>
-      <w:hyperlink r:id="rId8" w:history="1">
+      <w:hyperlink r:id="rId12" w:history="1">
         <w:r>
           <w:rPr>
             <w:rStyle w:val="Hyperlink"/>
@@ -1327,27 +3310,40 @@
     </w:p>
     <w:p>
       <w:pPr>
+        <w:pStyle w:val="Heading2"/>
+      </w:pPr>
+      <w:bookmarkStart w:id="12" w:name="_Toc24022632"/>
+      <w:r>
+        <w:t>Teams</w:t>
+      </w:r>
+      <w:bookmarkEnd w:id="12"/>
+    </w:p>
+    <w:p>
+      <w:pPr>
         <w:pStyle w:val="ListParagraph"/>
-        <w:numPr>
-          <w:ilvl w:val="0"/>
-          <w:numId w:val="2"/>
-        </w:numPr>
-        <w:spacing w:line="360" w:lineRule="auto"/>
-        <w:rPr>
-          <w:rFonts w:cstheme="minorHAnsi"/>
-          <w:sz w:val="26"/>
-          <w:szCs w:val="26"/>
-        </w:rPr>
-      </w:pPr>
-      <w:r>
-        <w:rPr>
-          <w:rFonts w:cstheme="minorHAnsi"/>
-          <w:b/>
-          <w:bCs/>
-          <w:sz w:val="26"/>
-          <w:szCs w:val="26"/>
-        </w:rPr>
-        <w:t>Teams</w:t>
+        <w:spacing w:line="360" w:lineRule="auto"/>
+        <w:rPr>
+          <w:rFonts w:cstheme="minorHAnsi"/>
+          <w:sz w:val="26"/>
+          <w:szCs w:val="26"/>
+        </w:rPr>
+      </w:pPr>
+      <w:r>
+        <w:rPr>
+          <w:rFonts w:cstheme="minorHAnsi"/>
+          <w:sz w:val="26"/>
+          <w:szCs w:val="26"/>
+        </w:rPr>
+        <w:t xml:space="preserve">Teams is similar to Slack but it has its differences, It is a cloud bases team collaboration software. It is part of the office 365 package. Teams allows </w:t>
+      </w:r>
+      <w:r>
+        <w:rPr>
+          <w:rFonts w:cstheme="minorHAnsi"/>
+          <w:sz w:val="26"/>
+          <w:szCs w:val="26"/>
+        </w:rPr>
+        <w:lastRenderedPageBreak/>
+        <w:t>calling, video meetings and file sharing. It doesn’t have the same third party app integration that Slack has but it has some of its own such as Exchange, PowerPoint and SharePoint. Businesses can use teams to collaborate on projects in real time across different devices including laptops and mobile devices all around the world once they have an internet connection.</w:t>
       </w:r>
     </w:p>
     <w:p>
@@ -1360,27 +3356,7 @@
           <w:szCs w:val="26"/>
         </w:rPr>
       </w:pPr>
-      <w:r>
-        <w:rPr>
-          <w:rFonts w:cstheme="minorHAnsi"/>
-          <w:sz w:val="26"/>
-          <w:szCs w:val="26"/>
-        </w:rPr>
-        <w:lastRenderedPageBreak/>
-        <w:t>Teams is similar to Slack but it has its differences, It is a cloud bases team collaboration software. It is part of the office 365 package. Teams allows calling, video meetings and file sharing. It doesn’t have the same third party app integration that Slack has but it has some of its own such as Exchange, PowerPoint and SharePoint. Businesses can use teams to collaborate on projects in real time across different devices including laptops and mobile devices all around the world once they have an internet connection.</w:t>
-      </w:r>
-    </w:p>
-    <w:p>
-      <w:pPr>
-        <w:pStyle w:val="ListParagraph"/>
-        <w:spacing w:line="360" w:lineRule="auto"/>
-        <w:rPr>
-          <w:rFonts w:cstheme="minorHAnsi"/>
-          <w:sz w:val="26"/>
-          <w:szCs w:val="26"/>
-        </w:rPr>
-      </w:pPr>
-      <w:hyperlink r:id="rId9" w:history="1">
+      <w:hyperlink r:id="rId13" w:history="1">
         <w:r>
           <w:rPr>
             <w:rStyle w:val="Hyperlink"/>
@@ -1414,30 +3390,13 @@
     </w:p>
     <w:p>
       <w:pPr>
-        <w:pStyle w:val="ListParagraph"/>
-        <w:numPr>
-          <w:ilvl w:val="0"/>
-          <w:numId w:val="2"/>
-        </w:numPr>
-        <w:spacing w:line="360" w:lineRule="auto"/>
-        <w:rPr>
-          <w:rFonts w:cstheme="minorHAnsi"/>
-          <w:b/>
-          <w:bCs/>
-          <w:sz w:val="26"/>
-          <w:szCs w:val="26"/>
-        </w:rPr>
-      </w:pPr>
-      <w:r>
-        <w:rPr>
-          <w:rFonts w:cstheme="minorHAnsi"/>
-          <w:b/>
-          <w:bCs/>
-          <w:sz w:val="26"/>
-          <w:szCs w:val="26"/>
-        </w:rPr>
+        <w:pStyle w:val="Heading2"/>
+      </w:pPr>
+      <w:bookmarkStart w:id="13" w:name="_Toc24022633"/>
+      <w:r>
         <w:t>Trello</w:t>
       </w:r>
+      <w:bookmarkEnd w:id="13"/>
     </w:p>
     <w:p>
       <w:pPr>
@@ -1591,27 +3550,27 @@
           <w:sz w:val="26"/>
           <w:szCs w:val="26"/>
         </w:rPr>
+        <w:t>Card</w:t>
+      </w:r>
+    </w:p>
+    <w:p>
+      <w:pPr>
+        <w:pStyle w:val="ListParagraph"/>
+        <w:spacing w:line="360" w:lineRule="auto"/>
+        <w:ind w:left="1440"/>
+        <w:rPr>
+          <w:rFonts w:cstheme="minorHAnsi"/>
+          <w:sz w:val="26"/>
+          <w:szCs w:val="26"/>
+        </w:rPr>
+      </w:pPr>
+      <w:r>
+        <w:rPr>
+          <w:rFonts w:cstheme="minorHAnsi"/>
+          <w:sz w:val="26"/>
+          <w:szCs w:val="26"/>
+        </w:rPr>
         <w:lastRenderedPageBreak/>
-        <w:t>Card</w:t>
-      </w:r>
-    </w:p>
-    <w:p>
-      <w:pPr>
-        <w:pStyle w:val="ListParagraph"/>
-        <w:spacing w:line="360" w:lineRule="auto"/>
-        <w:ind w:left="1440"/>
-        <w:rPr>
-          <w:rFonts w:cstheme="minorHAnsi"/>
-          <w:sz w:val="26"/>
-          <w:szCs w:val="26"/>
-        </w:rPr>
-      </w:pPr>
-      <w:r>
-        <w:rPr>
-          <w:rFonts w:cstheme="minorHAnsi"/>
-          <w:sz w:val="26"/>
-          <w:szCs w:val="26"/>
-        </w:rPr>
         <w:t>A card represents a specific element of a project. Cards get moved through lists as they get completed. A card could be an individual task or it could be an item within a checklist made up of many smaller cards.</w:t>
       </w:r>
     </w:p>
@@ -1691,7 +3650,7 @@
                     </pic:cNvPicPr>
                   </pic:nvPicPr>
                   <pic:blipFill>
-                    <a:blip r:embed="rId10" cstate="print">
+                    <a:blip r:embed="rId14" cstate="print">
                       <a:extLst>
                         <a:ext uri="{28A0092B-C50C-407E-A947-70E740481C1C}">
                           <a14:useLocalDpi xmlns:a14="http://schemas.microsoft.com/office/drawing/2010/main" val="0"/>
@@ -1961,53 +3920,24 @@
     </w:p>
     <w:p>
       <w:pPr>
-        <w:spacing w:line="360" w:lineRule="auto"/>
-        <w:rPr>
-          <w:rFonts w:cstheme="minorHAnsi"/>
-          <w:b/>
-          <w:bCs/>
-          <w:sz w:val="26"/>
-          <w:szCs w:val="26"/>
-        </w:rPr>
-      </w:pPr>
-      <w:r>
-        <w:rPr>
-          <w:rFonts w:cstheme="minorHAnsi"/>
-          <w:b/>
-          <w:bCs/>
-          <w:sz w:val="26"/>
-          <w:szCs w:val="26"/>
-        </w:rPr>
+        <w:pStyle w:val="Heading1"/>
+      </w:pPr>
+      <w:bookmarkStart w:id="14" w:name="_Toc24022634"/>
+      <w:r>
         <w:lastRenderedPageBreak/>
         <w:t>Algorithmic approach</w:t>
       </w:r>
-    </w:p>
-    <w:p>
-      <w:pPr>
-        <w:pStyle w:val="ListParagraph"/>
-        <w:numPr>
-          <w:ilvl w:val="0"/>
-          <w:numId w:val="8"/>
-        </w:numPr>
-        <w:spacing w:line="360" w:lineRule="auto"/>
-        <w:rPr>
-          <w:rFonts w:cstheme="minorHAnsi"/>
-          <w:b/>
-          <w:bCs/>
-          <w:sz w:val="26"/>
-          <w:szCs w:val="26"/>
-        </w:rPr>
-      </w:pPr>
-      <w:r>
-        <w:rPr>
-          <w:rFonts w:cstheme="minorHAnsi"/>
-          <w:b/>
-          <w:bCs/>
-          <w:sz w:val="26"/>
-          <w:szCs w:val="26"/>
-        </w:rPr>
+      <w:bookmarkEnd w:id="14"/>
+    </w:p>
+    <w:p>
+      <w:pPr>
+        <w:pStyle w:val="Heading2"/>
+      </w:pPr>
+      <w:bookmarkStart w:id="15" w:name="_Toc24022635"/>
+      <w:r>
         <w:t>Halstead’s Software metrics</w:t>
       </w:r>
+      <w:bookmarkEnd w:id="15"/>
     </w:p>
     <w:p>
       <w:pPr>
@@ -3584,31 +5514,14 @@
     </w:p>
     <w:p>
       <w:pPr>
-        <w:pStyle w:val="ListParagraph"/>
-        <w:numPr>
-          <w:ilvl w:val="0"/>
-          <w:numId w:val="3"/>
-        </w:numPr>
-        <w:spacing w:line="360" w:lineRule="auto"/>
-        <w:rPr>
-          <w:rFonts w:cstheme="minorHAnsi"/>
-          <w:b/>
-          <w:bCs/>
-          <w:sz w:val="26"/>
-          <w:szCs w:val="26"/>
-        </w:rPr>
-      </w:pPr>
-      <w:r>
-        <w:rPr>
-          <w:rFonts w:cstheme="minorHAnsi"/>
-          <w:b/>
-          <w:bCs/>
-          <w:sz w:val="26"/>
-          <w:szCs w:val="26"/>
-        </w:rPr>
+        <w:pStyle w:val="Heading2"/>
+      </w:pPr>
+      <w:bookmarkStart w:id="16" w:name="_Toc24022636"/>
+      <w:r>
         <w:lastRenderedPageBreak/>
         <w:t>Cycle time</w:t>
       </w:r>
+      <w:bookmarkEnd w:id="16"/>
     </w:p>
     <w:p>
       <w:pPr>
@@ -3631,30 +5544,13 @@
     </w:p>
     <w:p>
       <w:pPr>
-        <w:pStyle w:val="ListParagraph"/>
-        <w:numPr>
-          <w:ilvl w:val="0"/>
-          <w:numId w:val="3"/>
-        </w:numPr>
-        <w:spacing w:line="360" w:lineRule="auto"/>
-        <w:rPr>
-          <w:rFonts w:cstheme="minorHAnsi"/>
-          <w:b/>
-          <w:bCs/>
-          <w:sz w:val="26"/>
-          <w:szCs w:val="26"/>
-        </w:rPr>
-      </w:pPr>
-      <w:r>
-        <w:rPr>
-          <w:rFonts w:cstheme="minorHAnsi"/>
-          <w:b/>
-          <w:bCs/>
-          <w:sz w:val="26"/>
-          <w:szCs w:val="26"/>
-        </w:rPr>
+        <w:pStyle w:val="Heading2"/>
+      </w:pPr>
+      <w:bookmarkStart w:id="17" w:name="_Toc24022637"/>
+      <w:r>
         <w:t>Waterfall</w:t>
       </w:r>
+      <w:bookmarkEnd w:id="17"/>
     </w:p>
     <w:p>
       <w:pPr>
@@ -3809,7 +5705,7 @@
           <w:sz w:val="26"/>
           <w:szCs w:val="26"/>
         </w:rPr>
-        <w:t xml:space="preserve">This stage covers the technical design requirements. In this stage you choose which programming language to use and technologies that you will use in the process. At </w:t>
+        <w:t xml:space="preserve">This stage covers the technical design requirements. In this stage you choose which programming language to use and technologies that you will use in the process. At the end of this stage a design specification report will be </w:t>
       </w:r>
       <w:r>
         <w:rPr>
@@ -3818,7 +5714,7 @@
           <w:szCs w:val="26"/>
         </w:rPr>
         <w:lastRenderedPageBreak/>
-        <w:t>the end of this stage a design specification report will be generated in which it explains how exactly the logic will be technically implemented.</w:t>
+        <w:t>generated in which it explains how exactly the logic will be technically implemented.</w:t>
       </w:r>
     </w:p>
     <w:p>
@@ -3972,11 +5868,123 @@
     </w:p>
     <w:p>
       <w:pPr>
+        <w:pStyle w:val="Heading2"/>
+      </w:pPr>
+      <w:bookmarkStart w:id="18" w:name="_Toc24022638"/>
+      <w:r>
+        <w:t>Agile methods</w:t>
+      </w:r>
+      <w:bookmarkEnd w:id="18"/>
+      <w:r>
+        <w:t xml:space="preserve"> </w:t>
+      </w:r>
+    </w:p>
+    <w:p>
+      <w:pPr>
         <w:pStyle w:val="ListParagraph"/>
-        <w:numPr>
-          <w:ilvl w:val="0"/>
-          <w:numId w:val="3"/>
-        </w:numPr>
+        <w:spacing w:line="360" w:lineRule="auto"/>
+        <w:rPr>
+          <w:rFonts w:cstheme="minorHAnsi"/>
+          <w:sz w:val="26"/>
+          <w:szCs w:val="26"/>
+        </w:rPr>
+      </w:pPr>
+      <w:r>
+        <w:rPr>
+          <w:rFonts w:cstheme="minorHAnsi"/>
+          <w:sz w:val="26"/>
+          <w:szCs w:val="26"/>
+        </w:rPr>
+        <w:t>Agile methods are used to find ways to enhance the software development process, both lead times and cycle times are taken into account. The lead time is the time taken by a team to generate ideas, then develop that idea before delivering the software product, whereas the cycle time is the time from developing the software and deploying it into production.</w:t>
+      </w:r>
+    </w:p>
+    <w:p>
+      <w:pPr>
+        <w:pStyle w:val="ListParagraph"/>
+        <w:spacing w:line="360" w:lineRule="auto"/>
+        <w:rPr>
+          <w:rFonts w:cstheme="minorHAnsi"/>
+          <w:sz w:val="26"/>
+          <w:szCs w:val="26"/>
+        </w:rPr>
+      </w:pPr>
+    </w:p>
+    <w:p>
+      <w:pPr>
+        <w:pStyle w:val="ListParagraph"/>
+        <w:spacing w:line="360" w:lineRule="auto"/>
+        <w:rPr>
+          <w:rFonts w:cstheme="minorHAnsi"/>
+          <w:sz w:val="26"/>
+          <w:szCs w:val="26"/>
+        </w:rPr>
+      </w:pPr>
+    </w:p>
+    <w:p>
+      <w:pPr>
+        <w:pStyle w:val="ListParagraph"/>
+        <w:spacing w:line="360" w:lineRule="auto"/>
+        <w:rPr>
+          <w:rFonts w:cstheme="minorHAnsi"/>
+          <w:sz w:val="26"/>
+          <w:szCs w:val="26"/>
+        </w:rPr>
+      </w:pPr>
+    </w:p>
+    <w:p>
+      <w:pPr>
+        <w:pStyle w:val="ListParagraph"/>
+        <w:spacing w:line="360" w:lineRule="auto"/>
+        <w:rPr>
+          <w:rFonts w:cstheme="minorHAnsi"/>
+          <w:sz w:val="26"/>
+          <w:szCs w:val="26"/>
+        </w:rPr>
+      </w:pPr>
+    </w:p>
+    <w:p>
+      <w:pPr>
+        <w:pStyle w:val="Heading2"/>
+      </w:pPr>
+      <w:bookmarkStart w:id="19" w:name="_Toc24022639"/>
+      <w:r>
+        <w:lastRenderedPageBreak/>
+        <w:t>Scrum</w:t>
+      </w:r>
+      <w:bookmarkEnd w:id="19"/>
+    </w:p>
+    <w:p>
+      <w:pPr>
+        <w:pStyle w:val="ListParagraph"/>
+        <w:spacing w:line="360" w:lineRule="auto"/>
+        <w:rPr>
+          <w:rFonts w:cstheme="minorHAnsi"/>
+          <w:sz w:val="26"/>
+          <w:szCs w:val="26"/>
+        </w:rPr>
+      </w:pPr>
+      <w:r>
+        <w:rPr>
+          <w:rFonts w:cstheme="minorHAnsi"/>
+          <w:sz w:val="26"/>
+          <w:szCs w:val="26"/>
+        </w:rPr>
+        <w:t>Scrum is a framework within which people can address complex adaptive problems while creating and delivering products to a customer at the highest possible value. Scrum involves a team working together. A scrum is the actual time period when the team works together to finish an increment. The team completes a scrum cycle which can range anywhere from one week to a four week cycle. Within that cycle the team will start off with a sprint planning in which they will set our their targets and the time they want to have it completed by. These goals are set out by the scrum master. By the end of the meeting the full team should be clear on what can be delivered in the sprint and how the increment can be delivered.  The team usually will have a daily scrum which will involve a short meeting of 15 minutes in which they reflect on the work that’s been produced in that day. This helps ensure that each member of the team is on the same page on what needs to be done. The team then has a sprint review at the end of the sprint. In this review they review the work that’s been carried out. The last part of the scrum is called sprint retrospective. The goal is that after the sprint cycle the team will either increment(show what’s been done in the scrum) of demo the project they have completed to the client. The team will also talk about what worked and didn’t work in the scrum. This creates a place where the team can focus on what needs to be improved for the next time.</w:t>
+      </w:r>
+    </w:p>
+    <w:p>
+      <w:pPr>
+        <w:pStyle w:val="ListParagraph"/>
+        <w:spacing w:line="360" w:lineRule="auto"/>
+        <w:rPr>
+          <w:rFonts w:cstheme="minorHAnsi"/>
+          <w:sz w:val="26"/>
+          <w:szCs w:val="26"/>
+        </w:rPr>
+      </w:pPr>
+    </w:p>
+    <w:p>
+      <w:pPr>
         <w:spacing w:line="360" w:lineRule="auto"/>
         <w:rPr>
           <w:rFonts w:cstheme="minorHAnsi"/>
@@ -3986,7 +5994,10 @@
           <w:szCs w:val="26"/>
         </w:rPr>
       </w:pPr>
-      <w:r>
+    </w:p>
+    <w:p>
+      <w:pPr>
+        <w:spacing w:line="360" w:lineRule="auto"/>
         <w:rPr>
           <w:rFonts w:cstheme="minorHAnsi"/>
           <w:b/>
@@ -3994,79 +6005,10 @@
           <w:sz w:val="26"/>
           <w:szCs w:val="26"/>
         </w:rPr>
-        <w:t xml:space="preserve">Agile methods </w:t>
-      </w:r>
-    </w:p>
-    <w:p>
-      <w:pPr>
-        <w:pStyle w:val="ListParagraph"/>
-        <w:spacing w:line="360" w:lineRule="auto"/>
-        <w:rPr>
-          <w:rFonts w:cstheme="minorHAnsi"/>
-          <w:sz w:val="26"/>
-          <w:szCs w:val="26"/>
-        </w:rPr>
-      </w:pPr>
-      <w:r>
-        <w:rPr>
-          <w:rFonts w:cstheme="minorHAnsi"/>
-          <w:sz w:val="26"/>
-          <w:szCs w:val="26"/>
-        </w:rPr>
-        <w:t>Agile methods are used to find ways to enhance the software development process, both lead times and cycle times are taken into account. The lead time is the time taken by a team to generate ideas, then develop that idea before delivering the software product, whereas the cycle time is the time from developing the software and deploying it into production.</w:t>
-      </w:r>
-    </w:p>
-    <w:p>
-      <w:pPr>
-        <w:pStyle w:val="ListParagraph"/>
-        <w:spacing w:line="360" w:lineRule="auto"/>
-        <w:rPr>
-          <w:rFonts w:cstheme="minorHAnsi"/>
-          <w:sz w:val="26"/>
-          <w:szCs w:val="26"/>
-        </w:rPr>
-      </w:pPr>
-    </w:p>
-    <w:p>
-      <w:pPr>
-        <w:pStyle w:val="ListParagraph"/>
-        <w:spacing w:line="360" w:lineRule="auto"/>
-        <w:rPr>
-          <w:rFonts w:cstheme="minorHAnsi"/>
-          <w:sz w:val="26"/>
-          <w:szCs w:val="26"/>
-        </w:rPr>
-      </w:pPr>
-    </w:p>
-    <w:p>
-      <w:pPr>
-        <w:pStyle w:val="ListParagraph"/>
-        <w:spacing w:line="360" w:lineRule="auto"/>
-        <w:rPr>
-          <w:rFonts w:cstheme="minorHAnsi"/>
-          <w:sz w:val="26"/>
-          <w:szCs w:val="26"/>
-        </w:rPr>
-      </w:pPr>
-    </w:p>
-    <w:p>
-      <w:pPr>
-        <w:pStyle w:val="ListParagraph"/>
-        <w:spacing w:line="360" w:lineRule="auto"/>
-        <w:rPr>
-          <w:rFonts w:cstheme="minorHAnsi"/>
-          <w:sz w:val="26"/>
-          <w:szCs w:val="26"/>
-        </w:rPr>
-      </w:pPr>
-    </w:p>
-    <w:p>
-      <w:pPr>
-        <w:pStyle w:val="ListParagraph"/>
-        <w:numPr>
-          <w:ilvl w:val="0"/>
-          <w:numId w:val="3"/>
-        </w:numPr>
+      </w:pPr>
+    </w:p>
+    <w:p>
+      <w:pPr>
         <w:spacing w:line="360" w:lineRule="auto"/>
         <w:rPr>
           <w:rFonts w:cstheme="minorHAnsi"/>
@@ -4076,7 +6018,10 @@
           <w:szCs w:val="26"/>
         </w:rPr>
       </w:pPr>
-      <w:r>
+    </w:p>
+    <w:p>
+      <w:pPr>
+        <w:spacing w:line="360" w:lineRule="auto"/>
         <w:rPr>
           <w:rFonts w:cstheme="minorHAnsi"/>
           <w:b/>
@@ -4084,37 +6029,6 @@
           <w:sz w:val="26"/>
           <w:szCs w:val="26"/>
         </w:rPr>
-        <w:t>Scrum</w:t>
-      </w:r>
-    </w:p>
-    <w:p>
-      <w:pPr>
-        <w:pStyle w:val="ListParagraph"/>
-        <w:spacing w:line="360" w:lineRule="auto"/>
-        <w:rPr>
-          <w:rFonts w:cstheme="minorHAnsi"/>
-          <w:sz w:val="26"/>
-          <w:szCs w:val="26"/>
-        </w:rPr>
-      </w:pPr>
-      <w:r>
-        <w:rPr>
-          <w:rFonts w:cstheme="minorHAnsi"/>
-          <w:sz w:val="26"/>
-          <w:szCs w:val="26"/>
-        </w:rPr>
-        <w:t>Scrum is a framework within which people can address complex adaptive problems while creating and delivering products to a customer at the highest possible value. Scrum involves a team working together. A scrum is the actual time period when the team works together to finish an increment. The team completes a scrum cycle which can range anywhere from one week to a four week cycle. Within that cycle the team will start off with a sprint planning in which they will set our their targets and the time they want to have it completed by. These goals are set out by the scrum master. By the end of the meeting the full team should be clear on what can be delivered in the sprint and how the increment can be delivered.  The team usually will have a daily scrum which will involve a short meeting of 15 minutes in which they reflect on the work that’s been produced in that day. This helps ensure that each member of the team is on the same page on what needs to be done. The team then has a sprint review at the end of the sprint. In this review they review the work that’s been carried out. The last part of the scrum is called sprint retrospective. The goal is that after the sprint cycle the team will either increment(show what’s been done in the scrum) of demo the project they have completed to the client. The team will also talk about what worked and didn’t work in the scrum. This creates a place where the team can focus on what needs to be improved for the next time.</w:t>
-      </w:r>
-    </w:p>
-    <w:p>
-      <w:pPr>
-        <w:pStyle w:val="ListParagraph"/>
-        <w:spacing w:line="360" w:lineRule="auto"/>
-        <w:rPr>
-          <w:rFonts w:cstheme="minorHAnsi"/>
-          <w:sz w:val="26"/>
-          <w:szCs w:val="26"/>
-        </w:rPr>
       </w:pPr>
     </w:p>
     <w:p>
@@ -4143,6 +6057,184 @@
     </w:p>
     <w:p>
       <w:pPr>
+        <w:pStyle w:val="Heading1"/>
+      </w:pPr>
+      <w:bookmarkStart w:id="20" w:name="_Toc24022640"/>
+      <w:r>
+        <w:lastRenderedPageBreak/>
+        <w:t>Ethic</w:t>
+      </w:r>
+      <w:r>
+        <w:t>al</w:t>
+      </w:r>
+      <w:r>
+        <w:t xml:space="preserve"> concerns</w:t>
+      </w:r>
+      <w:bookmarkEnd w:id="20"/>
+      <w:r>
+        <w:t xml:space="preserve"> </w:t>
+      </w:r>
+    </w:p>
+    <w:p>
+      <w:pPr>
+        <w:spacing w:line="360" w:lineRule="auto"/>
+        <w:rPr>
+          <w:rFonts w:cstheme="minorHAnsi"/>
+          <w:sz w:val="26"/>
+          <w:szCs w:val="26"/>
+        </w:rPr>
+      </w:pPr>
+      <w:r>
+        <w:rPr>
+          <w:rFonts w:cstheme="minorHAnsi"/>
+          <w:sz w:val="26"/>
+          <w:szCs w:val="26"/>
+        </w:rPr>
+        <w:t>One major ethical concern when it comes to measuring software engineering is the area of data protection. The measurement of such data could be really seen as an invasion of the developers privacy. If a manager or boss wants to measure such data it should be completely clear and transparent about what actual data they are taking and measuring.</w:t>
+      </w:r>
+    </w:p>
+    <w:p>
+      <w:pPr>
+        <w:spacing w:line="360" w:lineRule="auto"/>
+        <w:rPr>
+          <w:rFonts w:cstheme="minorHAnsi"/>
+          <w:sz w:val="26"/>
+          <w:szCs w:val="26"/>
+        </w:rPr>
+      </w:pPr>
+    </w:p>
+    <w:p>
+      <w:pPr>
+        <w:spacing w:line="360" w:lineRule="auto"/>
+        <w:rPr>
+          <w:rFonts w:cstheme="minorHAnsi"/>
+          <w:sz w:val="26"/>
+          <w:szCs w:val="26"/>
+        </w:rPr>
+      </w:pPr>
+      <w:r>
+        <w:rPr>
+          <w:rFonts w:cstheme="minorHAnsi"/>
+          <w:sz w:val="26"/>
+          <w:szCs w:val="26"/>
+        </w:rPr>
+        <w:t xml:space="preserve">Having developers under constant monitoring within a workplace can be a real ethical concern. And can be a major impact on the developers privacy. While some of the metrics that have been talked about above can be excellent for measuring software engineering we need to be careful that we don’t over analyse the workers and breach their privacy. </w:t>
+      </w:r>
+    </w:p>
+    <w:p>
+      <w:pPr>
+        <w:spacing w:line="360" w:lineRule="auto"/>
+        <w:rPr>
+          <w:rFonts w:cstheme="minorHAnsi"/>
+          <w:sz w:val="26"/>
+          <w:szCs w:val="26"/>
+        </w:rPr>
+      </w:pPr>
+      <w:r>
+        <w:rPr>
+          <w:rFonts w:cstheme="minorHAnsi"/>
+          <w:sz w:val="26"/>
+          <w:szCs w:val="26"/>
+        </w:rPr>
+        <w:t xml:space="preserve">A dictatorship style workplace could happen if the bosses gather metrics from the developers daily life such as who they talk too, how long they spend writing code and even how long they take in the bathroom. This could create a bad atmosphere within a workplace which would lead to be a drop in productivity. </w:t>
+      </w:r>
+    </w:p>
+    <w:p>
+      <w:pPr>
+        <w:spacing w:line="360" w:lineRule="auto"/>
+        <w:rPr>
+          <w:rFonts w:cstheme="minorHAnsi"/>
+          <w:sz w:val="26"/>
+          <w:szCs w:val="26"/>
+        </w:rPr>
+      </w:pPr>
+    </w:p>
+    <w:p>
+      <w:pPr>
+        <w:spacing w:line="360" w:lineRule="auto"/>
+        <w:rPr>
+          <w:rFonts w:cstheme="minorHAnsi"/>
+          <w:sz w:val="26"/>
+          <w:szCs w:val="26"/>
+        </w:rPr>
+      </w:pPr>
+      <w:r>
+        <w:rPr>
+          <w:rFonts w:cstheme="minorHAnsi"/>
+          <w:sz w:val="26"/>
+          <w:szCs w:val="26"/>
+        </w:rPr>
+        <w:t xml:space="preserve">We have seen in the last few years with the likes of Facebook, Google, Microsoft that their offices are being advertised as cool friendly places to work in, with many perks such as free food. Although these are very tempting and will entice many software engineers to go work for these big tech companies these bonuses come at a price. The likes of google and Microsoft will offer the likes of free food but they carefully pick the times they will serve it. Breakfast in google could be from 7am – 8am and dinner might not be until 7pm. This is so that the workers won’t want to leave the offices and stay there working longer and getting the most of their employees. This can very easily lead to employees having no life at all outside of work due to them being in the office working every hour of the day. </w:t>
+      </w:r>
+      <w:r>
+        <w:rPr>
+          <w:rFonts w:cstheme="minorHAnsi"/>
+          <w:sz w:val="26"/>
+          <w:szCs w:val="26"/>
+        </w:rPr>
+        <w:t>This is very unethical as although they may advertise it as the employee getting to choose their working hours they are subconsciously getting tricked into working longer hours.</w:t>
+      </w:r>
+    </w:p>
+    <w:p>
+      <w:pPr>
+        <w:spacing w:line="360" w:lineRule="auto"/>
+        <w:rPr>
+          <w:rFonts w:cstheme="minorHAnsi"/>
+          <w:sz w:val="26"/>
+          <w:szCs w:val="26"/>
+        </w:rPr>
+      </w:pPr>
+    </w:p>
+    <w:p>
+      <w:pPr>
+        <w:pStyle w:val="Heading1"/>
+      </w:pPr>
+      <w:bookmarkStart w:id="21" w:name="_Toc24022641"/>
+      <w:r>
+        <w:t>Conclusion</w:t>
+      </w:r>
+      <w:bookmarkEnd w:id="21"/>
+    </w:p>
+    <w:p>
+      <w:pPr>
+        <w:spacing w:line="360" w:lineRule="auto"/>
+        <w:rPr>
+          <w:rFonts w:cstheme="minorHAnsi"/>
+          <w:sz w:val="26"/>
+          <w:szCs w:val="26"/>
+        </w:rPr>
+      </w:pPr>
+      <w:r>
+        <w:rPr>
+          <w:rFonts w:cstheme="minorHAnsi"/>
+          <w:sz w:val="26"/>
+          <w:szCs w:val="26"/>
+        </w:rPr>
+        <w:t>In conclusion it is clear to see that it is no easy task measuring software engineering. Previous metrics used throughout history have been very good and well worked but many of them are now outdated and a new system is needed for measuring. We must be careful though that with whatever new metrics we come up with for measuring it that it can’t breach the privacy of the software engineer nor can it be unethical.</w:t>
+      </w:r>
+    </w:p>
+    <w:p>
+      <w:pPr>
+        <w:spacing w:line="360" w:lineRule="auto"/>
+        <w:rPr>
+          <w:rFonts w:cstheme="minorHAnsi"/>
+          <w:sz w:val="26"/>
+          <w:szCs w:val="26"/>
+        </w:rPr>
+      </w:pPr>
+    </w:p>
+    <w:p>
+      <w:pPr>
+        <w:spacing w:line="360" w:lineRule="auto"/>
+        <w:rPr>
+          <w:rFonts w:cstheme="minorHAnsi"/>
+          <w:sz w:val="26"/>
+          <w:szCs w:val="26"/>
+        </w:rPr>
+      </w:pPr>
+    </w:p>
+    <w:p>
+      <w:pPr>
         <w:spacing w:line="360" w:lineRule="auto"/>
         <w:rPr>
           <w:rFonts w:cstheme="minorHAnsi"/>
@@ -4200,7 +6292,10 @@
           <w:szCs w:val="26"/>
         </w:rPr>
       </w:pPr>
-      <w:r>
+    </w:p>
+    <w:p>
+      <w:pPr>
+        <w:spacing w:line="360" w:lineRule="auto"/>
         <w:rPr>
           <w:rFonts w:cstheme="minorHAnsi"/>
           <w:b/>
@@ -4208,10 +6303,11 @@
           <w:sz w:val="26"/>
           <w:szCs w:val="26"/>
         </w:rPr>
-        <w:lastRenderedPageBreak/>
-        <w:t>Ethic</w:t>
-      </w:r>
-      <w:r>
+      </w:pPr>
+    </w:p>
+    <w:p>
+      <w:pPr>
+        <w:spacing w:line="360" w:lineRule="auto"/>
         <w:rPr>
           <w:rFonts w:cstheme="minorHAnsi"/>
           <w:b/>
@@ -4219,9 +6315,11 @@
           <w:sz w:val="26"/>
           <w:szCs w:val="26"/>
         </w:rPr>
-        <w:t>al</w:t>
-      </w:r>
-      <w:r>
+      </w:pPr>
+    </w:p>
+    <w:p>
+      <w:pPr>
+        <w:spacing w:line="360" w:lineRule="auto"/>
         <w:rPr>
           <w:rFonts w:cstheme="minorHAnsi"/>
           <w:b/>
@@ -4229,117 +6327,6 @@
           <w:sz w:val="26"/>
           <w:szCs w:val="26"/>
         </w:rPr>
-        <w:t xml:space="preserve"> concerns </w:t>
-      </w:r>
-    </w:p>
-    <w:p>
-      <w:pPr>
-        <w:spacing w:line="360" w:lineRule="auto"/>
-        <w:rPr>
-          <w:rFonts w:cstheme="minorHAnsi"/>
-          <w:sz w:val="26"/>
-          <w:szCs w:val="26"/>
-        </w:rPr>
-      </w:pPr>
-      <w:r>
-        <w:rPr>
-          <w:rFonts w:cstheme="minorHAnsi"/>
-          <w:sz w:val="26"/>
-          <w:szCs w:val="26"/>
-        </w:rPr>
-        <w:t>One major ethical concern when it comes to measuring software engineering is the area of data protection. The measurement of such data could be really seen as an invasion of the developers privacy. If a manager or boss wants to measure such data it should be completely clear and transparent about what actual data they are taking and measuring.</w:t>
-      </w:r>
-    </w:p>
-    <w:p>
-      <w:pPr>
-        <w:spacing w:line="360" w:lineRule="auto"/>
-        <w:rPr>
-          <w:rFonts w:cstheme="minorHAnsi"/>
-          <w:sz w:val="26"/>
-          <w:szCs w:val="26"/>
-        </w:rPr>
-      </w:pPr>
-    </w:p>
-    <w:p>
-      <w:pPr>
-        <w:spacing w:line="360" w:lineRule="auto"/>
-        <w:rPr>
-          <w:rFonts w:cstheme="minorHAnsi"/>
-          <w:sz w:val="26"/>
-          <w:szCs w:val="26"/>
-        </w:rPr>
-      </w:pPr>
-      <w:r>
-        <w:rPr>
-          <w:rFonts w:cstheme="minorHAnsi"/>
-          <w:sz w:val="26"/>
-          <w:szCs w:val="26"/>
-        </w:rPr>
-        <w:t xml:space="preserve">Having developers under constant monitoring within a workplace can be a real ethical concern. And can be a major impact on the developers privacy. While some of the metrics that have been talked about above can be excellent for measuring software engineering we need to be careful that we don’t over analyse the workers and breach their privacy. </w:t>
-      </w:r>
-    </w:p>
-    <w:p>
-      <w:pPr>
-        <w:spacing w:line="360" w:lineRule="auto"/>
-        <w:rPr>
-          <w:rFonts w:cstheme="minorHAnsi"/>
-          <w:sz w:val="26"/>
-          <w:szCs w:val="26"/>
-        </w:rPr>
-      </w:pPr>
-      <w:r>
-        <w:rPr>
-          <w:rFonts w:cstheme="minorHAnsi"/>
-          <w:sz w:val="26"/>
-          <w:szCs w:val="26"/>
-        </w:rPr>
-        <w:t xml:space="preserve">A dictatorship style workplace could happen if the bosses gather metrics from the developers daily life such as who they talk too, how long they spend writing code and even how long they take in the bathroom. This could create a bad atmosphere within a workplace which would lead to be a drop in productivity. </w:t>
-      </w:r>
-    </w:p>
-    <w:p>
-      <w:pPr>
-        <w:spacing w:line="360" w:lineRule="auto"/>
-        <w:rPr>
-          <w:rFonts w:cstheme="minorHAnsi"/>
-          <w:sz w:val="26"/>
-          <w:szCs w:val="26"/>
-        </w:rPr>
-      </w:pPr>
-    </w:p>
-    <w:p>
-      <w:pPr>
-        <w:spacing w:line="360" w:lineRule="auto"/>
-        <w:rPr>
-          <w:rFonts w:cstheme="minorHAnsi"/>
-          <w:sz w:val="26"/>
-          <w:szCs w:val="26"/>
-        </w:rPr>
-      </w:pPr>
-      <w:r>
-        <w:rPr>
-          <w:rFonts w:cstheme="minorHAnsi"/>
-          <w:sz w:val="26"/>
-          <w:szCs w:val="26"/>
-        </w:rPr>
-        <w:t xml:space="preserve">We have seen in the last few years with the likes of Facebook, Google, Microsoft that their offices are being advertised as cool friendly places to work in, with many perks such as free food. Although these are very tempting and will entice many software engineers to go work for these big tech companies these bonuses come at a price. The likes of google and Microsoft will offer the likes of free food but they carefully pick the times they will serve it. Breakfast in google could be from 7am – 8am and dinner might not be until 7pm. This is so that the workers won’t want to leave the offices and stay there working longer and getting the most of their employees. This can very easily lead to employees having no life at all outside of work due to them being in the office working every hour of the day. </w:t>
-      </w:r>
-      <w:r>
-        <w:rPr>
-          <w:rFonts w:cstheme="minorHAnsi"/>
-          <w:sz w:val="26"/>
-          <w:szCs w:val="26"/>
-        </w:rPr>
-        <w:t>This is very unethical as although they may advertise it as the employee getting to choose their working hours they are subconsciously getting tricked into working longer hours.</w:t>
-      </w:r>
-    </w:p>
-    <w:p>
-      <w:pPr>
-        <w:spacing w:line="360" w:lineRule="auto"/>
-        <w:rPr>
-          <w:rFonts w:cstheme="minorHAnsi"/>
-          <w:sz w:val="26"/>
-          <w:szCs w:val="26"/>
-        </w:rPr>
       </w:pPr>
     </w:p>
     <w:p>
@@ -4353,7 +6340,10 @@
           <w:szCs w:val="26"/>
         </w:rPr>
       </w:pPr>
-      <w:r>
+    </w:p>
+    <w:p>
+      <w:pPr>
+        <w:spacing w:line="360" w:lineRule="auto"/>
         <w:rPr>
           <w:rFonts w:cstheme="minorHAnsi"/>
           <w:b/>
@@ -4361,45 +6351,6 @@
           <w:sz w:val="26"/>
           <w:szCs w:val="26"/>
         </w:rPr>
-        <w:t>Conclusion</w:t>
-      </w:r>
-    </w:p>
-    <w:p>
-      <w:pPr>
-        <w:spacing w:line="360" w:lineRule="auto"/>
-        <w:rPr>
-          <w:rFonts w:cstheme="minorHAnsi"/>
-          <w:sz w:val="26"/>
-          <w:szCs w:val="26"/>
-        </w:rPr>
-      </w:pPr>
-      <w:r>
-        <w:rPr>
-          <w:rFonts w:cstheme="minorHAnsi"/>
-          <w:sz w:val="26"/>
-          <w:szCs w:val="26"/>
-        </w:rPr>
-        <w:t>In conclusion it is clear to see that it is no easy task measuring software engineering. Previous metrics used throughout history have been very good and well worked but many of them are now outdated and a new system is needed for measuring. We must be careful though that with whatever new metrics we come up with for measuring it that it can’t breach the privacy of the software engineer nor can it be unethical.</w:t>
-      </w:r>
-    </w:p>
-    <w:p>
-      <w:pPr>
-        <w:spacing w:line="360" w:lineRule="auto"/>
-        <w:rPr>
-          <w:rFonts w:cstheme="minorHAnsi"/>
-          <w:sz w:val="26"/>
-          <w:szCs w:val="26"/>
-        </w:rPr>
-      </w:pPr>
-    </w:p>
-    <w:p>
-      <w:pPr>
-        <w:spacing w:line="360" w:lineRule="auto"/>
-        <w:rPr>
-          <w:rFonts w:cstheme="minorHAnsi"/>
-          <w:sz w:val="26"/>
-          <w:szCs w:val="26"/>
-        </w:rPr>
       </w:pPr>
     </w:p>
     <w:p>
@@ -4512,157 +6463,25 @@
     </w:p>
     <w:p>
       <w:pPr>
-        <w:spacing w:line="360" w:lineRule="auto"/>
-        <w:rPr>
-          <w:rFonts w:cstheme="minorHAnsi"/>
-          <w:b/>
-          <w:bCs/>
-          <w:sz w:val="26"/>
-          <w:szCs w:val="26"/>
-        </w:rPr>
-      </w:pPr>
-    </w:p>
-    <w:p>
-      <w:pPr>
-        <w:spacing w:line="360" w:lineRule="auto"/>
-        <w:rPr>
-          <w:rFonts w:cstheme="minorHAnsi"/>
-          <w:b/>
-          <w:bCs/>
-          <w:sz w:val="26"/>
-          <w:szCs w:val="26"/>
-        </w:rPr>
-      </w:pPr>
-    </w:p>
-    <w:p>
-      <w:pPr>
-        <w:spacing w:line="360" w:lineRule="auto"/>
-        <w:rPr>
-          <w:rFonts w:cstheme="minorHAnsi"/>
-          <w:b/>
-          <w:bCs/>
-          <w:sz w:val="26"/>
-          <w:szCs w:val="26"/>
-        </w:rPr>
-      </w:pPr>
-    </w:p>
-    <w:p>
-      <w:pPr>
-        <w:spacing w:line="360" w:lineRule="auto"/>
-        <w:rPr>
-          <w:rFonts w:cstheme="minorHAnsi"/>
-          <w:b/>
-          <w:bCs/>
-          <w:sz w:val="26"/>
-          <w:szCs w:val="26"/>
-        </w:rPr>
-      </w:pPr>
-    </w:p>
-    <w:p>
-      <w:pPr>
-        <w:spacing w:line="360" w:lineRule="auto"/>
-        <w:rPr>
-          <w:rFonts w:cstheme="minorHAnsi"/>
-          <w:b/>
-          <w:bCs/>
-          <w:sz w:val="26"/>
-          <w:szCs w:val="26"/>
-        </w:rPr>
-      </w:pPr>
-    </w:p>
-    <w:p>
-      <w:pPr>
-        <w:spacing w:line="360" w:lineRule="auto"/>
-        <w:rPr>
-          <w:rFonts w:cstheme="minorHAnsi"/>
-          <w:b/>
-          <w:bCs/>
-          <w:sz w:val="26"/>
-          <w:szCs w:val="26"/>
-        </w:rPr>
-      </w:pPr>
-    </w:p>
-    <w:p>
-      <w:pPr>
-        <w:spacing w:line="360" w:lineRule="auto"/>
-        <w:rPr>
-          <w:rFonts w:cstheme="minorHAnsi"/>
-          <w:b/>
-          <w:bCs/>
-          <w:sz w:val="26"/>
-          <w:szCs w:val="26"/>
-        </w:rPr>
-      </w:pPr>
-    </w:p>
-    <w:p>
-      <w:pPr>
-        <w:spacing w:line="360" w:lineRule="auto"/>
-        <w:rPr>
-          <w:rFonts w:cstheme="minorHAnsi"/>
-          <w:b/>
-          <w:bCs/>
-          <w:sz w:val="26"/>
-          <w:szCs w:val="26"/>
-        </w:rPr>
-      </w:pPr>
-    </w:p>
-    <w:p>
-      <w:pPr>
-        <w:spacing w:line="360" w:lineRule="auto"/>
-        <w:rPr>
-          <w:rFonts w:cstheme="minorHAnsi"/>
-          <w:b/>
-          <w:bCs/>
-          <w:sz w:val="26"/>
-          <w:szCs w:val="26"/>
-        </w:rPr>
-      </w:pPr>
-    </w:p>
-    <w:p>
-      <w:pPr>
-        <w:spacing w:line="360" w:lineRule="auto"/>
-        <w:rPr>
-          <w:rFonts w:cstheme="minorHAnsi"/>
-          <w:b/>
-          <w:bCs/>
-          <w:sz w:val="26"/>
-          <w:szCs w:val="26"/>
-        </w:rPr>
-      </w:pPr>
-    </w:p>
-    <w:p>
-      <w:pPr>
-        <w:spacing w:line="360" w:lineRule="auto"/>
-        <w:rPr>
-          <w:rFonts w:cstheme="minorHAnsi"/>
-          <w:b/>
-          <w:bCs/>
-          <w:sz w:val="26"/>
-          <w:szCs w:val="26"/>
-        </w:rPr>
-      </w:pPr>
-      <w:r>
-        <w:rPr>
-          <w:rFonts w:cstheme="minorHAnsi"/>
-          <w:b/>
-          <w:bCs/>
-          <w:sz w:val="26"/>
-          <w:szCs w:val="26"/>
-        </w:rPr>
+        <w:pStyle w:val="Heading1"/>
+      </w:pPr>
+      <w:bookmarkStart w:id="22" w:name="_Toc24022642"/>
+      <w:r>
         <w:lastRenderedPageBreak/>
         <w:t>Bibliography</w:t>
       </w:r>
-    </w:p>
-    <w:p>
-      <w:pPr>
-        <w:spacing w:line="360" w:lineRule="auto"/>
-        <w:rPr>
-          <w:rFonts w:cstheme="minorHAnsi"/>
-          <w:sz w:val="26"/>
-          <w:szCs w:val="26"/>
-        </w:rPr>
-      </w:pPr>
-      <w:hyperlink r:id="rId11" w:history="1">
+      <w:bookmarkEnd w:id="22"/>
+    </w:p>
+    <w:p>
+      <w:pPr>
+        <w:spacing w:line="360" w:lineRule="auto"/>
+        <w:rPr>
+          <w:rFonts w:cstheme="minorHAnsi"/>
+          <w:sz w:val="26"/>
+          <w:szCs w:val="26"/>
+        </w:rPr>
+      </w:pPr>
+      <w:hyperlink r:id="rId15" w:history="1">
         <w:r>
           <w:rPr>
             <w:rStyle w:val="Hyperlink"/>
@@ -4683,7 +6502,7 @@
           <w:szCs w:val="26"/>
         </w:rPr>
       </w:pPr>
-      <w:hyperlink r:id="rId12" w:history="1">
+      <w:hyperlink r:id="rId16" w:history="1">
         <w:r>
           <w:rPr>
             <w:rStyle w:val="Hyperlink"/>
@@ -4704,7 +6523,7 @@
           <w:szCs w:val="26"/>
         </w:rPr>
       </w:pPr>
-      <w:hyperlink r:id="rId13" w:history="1">
+      <w:hyperlink r:id="rId17" w:history="1">
         <w:r>
           <w:rPr>
             <w:rStyle w:val="Hyperlink"/>
@@ -4725,7 +6544,7 @@
           <w:szCs w:val="26"/>
         </w:rPr>
       </w:pPr>
-      <w:hyperlink r:id="rId14" w:history="1">
+      <w:hyperlink r:id="rId18" w:history="1">
         <w:r>
           <w:rPr>
             <w:rStyle w:val="Hyperlink"/>
@@ -4746,7 +6565,7 @@
           <w:szCs w:val="26"/>
         </w:rPr>
       </w:pPr>
-      <w:hyperlink r:id="rId15" w:history="1">
+      <w:hyperlink r:id="rId19" w:history="1">
         <w:r>
           <w:rPr>
             <w:rStyle w:val="Hyperlink"/>
@@ -4767,7 +6586,7 @@
           <w:szCs w:val="26"/>
         </w:rPr>
       </w:pPr>
-      <w:hyperlink r:id="rId16" w:history="1">
+      <w:hyperlink r:id="rId20" w:history="1">
         <w:r>
           <w:rPr>
             <w:rStyle w:val="Hyperlink"/>
@@ -4788,7 +6607,7 @@
           <w:szCs w:val="26"/>
         </w:rPr>
       </w:pPr>
-      <w:hyperlink r:id="rId17" w:history="1">
+      <w:hyperlink r:id="rId21" w:history="1">
         <w:r>
           <w:rPr>
             <w:rStyle w:val="Hyperlink"/>
@@ -4816,6 +6635,8 @@
     <w:p/>
     <w:p/>
     <w:sectPr>
+      <w:footerReference w:type="even" r:id="rId22"/>
+      <w:footerReference w:type="default" r:id="rId23"/>
       <w:pgSz w:w="11900" w:h="16840"/>
       <w:pgMar w:top="1440" w:right="1440" w:bottom="1440" w:left="1440" w:header="708" w:footer="708" w:gutter="0"/>
       <w:cols w:space="708"/>
@@ -4823,6 +6644,171 @@
     </w:sectPr>
   </w:body>
 </w:document>
+</file>
+
+<file path=word/endnotes.xml><?xml version="1.0" encoding="utf-8"?>
+<w:endnotes xmlns:wpc="http://schemas.microsoft.com/office/word/2010/wordprocessingCanvas" xmlns:cx="http://schemas.microsoft.com/office/drawing/2014/chartex" xmlns:cx1="http://schemas.microsoft.com/office/drawing/2015/9/8/chartex" xmlns:cx2="http://schemas.microsoft.com/office/drawing/2015/10/21/chartex" xmlns:cx3="http://schemas.microsoft.com/office/drawing/2016/5/9/chartex" xmlns:cx4="http://schemas.microsoft.com/office/drawing/2016/5/10/chartex" xmlns:cx5="http://schemas.microsoft.com/office/drawing/2016/5/11/chartex" xmlns:cx6="http://schemas.microsoft.com/office/drawing/2016/5/12/chartex" xmlns:cx7="http://schemas.microsoft.com/office/drawing/2016/5/13/chartex" xmlns:cx8="http://schemas.microsoft.com/office/drawing/2016/5/14/chartex" xmlns:mc="http://schemas.openxmlformats.org/markup-compatibility/2006" xmlns:aink="http://schemas.microsoft.com/office/drawing/2016/ink" xmlns:am3d="http://schemas.microsoft.com/office/drawing/2017/model3d" xmlns:o="urn:schemas-microsoft-com:office:office" xmlns:r="http://schemas.openxmlformats.org/officeDocument/2006/relationships" xmlns:m="http://schemas.openxmlformats.org/officeDocument/2006/math" xmlns:v="urn:schemas-microsoft-com:vml" xmlns:wp14="http://schemas.microsoft.com/office/word/2010/wordprocessingDrawing" xmlns:wp="http://schemas.openxmlformats.org/drawingml/2006/wordprocessingDrawing" xmlns:w10="urn:schemas-microsoft-com:office:word" xmlns:w="http://schemas.openxmlformats.org/wordprocessingml/2006/main" xmlns:w14="http://schemas.microsoft.com/office/word/2010/wordml" xmlns:w15="http://schemas.microsoft.com/office/word/2012/wordml" xmlns:w16cid="http://schemas.microsoft.com/office/word/2016/wordml/cid" xmlns:w16se="http://schemas.microsoft.com/office/word/2015/wordml/symex" xmlns:wpg="http://schemas.microsoft.com/office/word/2010/wordprocessingGroup" xmlns:wpi="http://schemas.microsoft.com/office/word/2010/wordprocessingInk" xmlns:wne="http://schemas.microsoft.com/office/word/2006/wordml" xmlns:wps="http://schemas.microsoft.com/office/word/2010/wordprocessingShape" mc:Ignorable="w14 w15 w16se w16cid wp14">
+  <w:endnote w:type="separator" w:id="-1">
+    <w:p>
+      <w:r>
+        <w:separator/>
+      </w:r>
+    </w:p>
+  </w:endnote>
+  <w:endnote w:type="continuationSeparator" w:id="0">
+    <w:p>
+      <w:r>
+        <w:continuationSeparator/>
+      </w:r>
+    </w:p>
+  </w:endnote>
+</w:endnotes>
+</file>
+
+<file path=word/footer1.xml><?xml version="1.0" encoding="utf-8"?>
+<w:ftr xmlns:wpc="http://schemas.microsoft.com/office/word/2010/wordprocessingCanvas" xmlns:cx="http://schemas.microsoft.com/office/drawing/2014/chartex" xmlns:cx1="http://schemas.microsoft.com/office/drawing/2015/9/8/chartex" xmlns:cx2="http://schemas.microsoft.com/office/drawing/2015/10/21/chartex" xmlns:cx3="http://schemas.microsoft.com/office/drawing/2016/5/9/chartex" xmlns:cx4="http://schemas.microsoft.com/office/drawing/2016/5/10/chartex" xmlns:cx5="http://schemas.microsoft.com/office/drawing/2016/5/11/chartex" xmlns:cx6="http://schemas.microsoft.com/office/drawing/2016/5/12/chartex" xmlns:cx7="http://schemas.microsoft.com/office/drawing/2016/5/13/chartex" xmlns:cx8="http://schemas.microsoft.com/office/drawing/2016/5/14/chartex" xmlns:mc="http://schemas.openxmlformats.org/markup-compatibility/2006" xmlns:aink="http://schemas.microsoft.com/office/drawing/2016/ink" xmlns:am3d="http://schemas.microsoft.com/office/drawing/2017/model3d" xmlns:o="urn:schemas-microsoft-com:office:office" xmlns:r="http://schemas.openxmlformats.org/officeDocument/2006/relationships" xmlns:m="http://schemas.openxmlformats.org/officeDocument/2006/math" xmlns:v="urn:schemas-microsoft-com:vml" xmlns:wp14="http://schemas.microsoft.com/office/word/2010/wordprocessingDrawing" xmlns:wp="http://schemas.openxmlformats.org/drawingml/2006/wordprocessingDrawing" xmlns:w10="urn:schemas-microsoft-com:office:word" xmlns:w="http://schemas.openxmlformats.org/wordprocessingml/2006/main" xmlns:w14="http://schemas.microsoft.com/office/word/2010/wordml" xmlns:w15="http://schemas.microsoft.com/office/word/2012/wordml" xmlns:w16cid="http://schemas.microsoft.com/office/word/2016/wordml/cid" xmlns:w16se="http://schemas.microsoft.com/office/word/2015/wordml/symex" xmlns:wpg="http://schemas.microsoft.com/office/word/2010/wordprocessingGroup" xmlns:wpi="http://schemas.microsoft.com/office/word/2010/wordprocessingInk" xmlns:wne="http://schemas.microsoft.com/office/word/2006/wordml" xmlns:wps="http://schemas.microsoft.com/office/word/2010/wordprocessingShape" mc:Ignorable="w14 w15 w16se w16cid wp14">
+  <w:sdt>
+    <w:sdtPr>
+      <w:rPr>
+        <w:rStyle w:val="PageNumber"/>
+      </w:rPr>
+      <w:id w:val="780376215"/>
+      <w:docPartObj>
+        <w:docPartGallery w:val="Page Numbers (Bottom of Page)"/>
+        <w:docPartUnique/>
+      </w:docPartObj>
+    </w:sdtPr>
+    <w:sdtContent>
+      <w:p>
+        <w:pPr>
+          <w:pStyle w:val="Footer"/>
+          <w:framePr w:wrap="none" w:vAnchor="text" w:hAnchor="margin" w:xAlign="right" w:y="1"/>
+          <w:rPr>
+            <w:rStyle w:val="PageNumber"/>
+          </w:rPr>
+        </w:pPr>
+        <w:r>
+          <w:rPr>
+            <w:rStyle w:val="PageNumber"/>
+          </w:rPr>
+          <w:fldChar w:fldCharType="begin"/>
+        </w:r>
+        <w:r>
+          <w:rPr>
+            <w:rStyle w:val="PageNumber"/>
+          </w:rPr>
+          <w:instrText xml:space="preserve"> PAGE </w:instrText>
+        </w:r>
+        <w:r>
+          <w:rPr>
+            <w:rStyle w:val="PageNumber"/>
+          </w:rPr>
+          <w:fldChar w:fldCharType="end"/>
+        </w:r>
+      </w:p>
+    </w:sdtContent>
+  </w:sdt>
+  <w:p>
+    <w:pPr>
+      <w:pStyle w:val="Footer"/>
+      <w:ind w:right="360"/>
+    </w:pPr>
+  </w:p>
+</w:ftr>
+</file>
+
+<file path=word/footer2.xml><?xml version="1.0" encoding="utf-8"?>
+<w:ftr xmlns:wpc="http://schemas.microsoft.com/office/word/2010/wordprocessingCanvas" xmlns:cx="http://schemas.microsoft.com/office/drawing/2014/chartex" xmlns:cx1="http://schemas.microsoft.com/office/drawing/2015/9/8/chartex" xmlns:cx2="http://schemas.microsoft.com/office/drawing/2015/10/21/chartex" xmlns:cx3="http://schemas.microsoft.com/office/drawing/2016/5/9/chartex" xmlns:cx4="http://schemas.microsoft.com/office/drawing/2016/5/10/chartex" xmlns:cx5="http://schemas.microsoft.com/office/drawing/2016/5/11/chartex" xmlns:cx6="http://schemas.microsoft.com/office/drawing/2016/5/12/chartex" xmlns:cx7="http://schemas.microsoft.com/office/drawing/2016/5/13/chartex" xmlns:cx8="http://schemas.microsoft.com/office/drawing/2016/5/14/chartex" xmlns:mc="http://schemas.openxmlformats.org/markup-compatibility/2006" xmlns:aink="http://schemas.microsoft.com/office/drawing/2016/ink" xmlns:am3d="http://schemas.microsoft.com/office/drawing/2017/model3d" xmlns:o="urn:schemas-microsoft-com:office:office" xmlns:r="http://schemas.openxmlformats.org/officeDocument/2006/relationships" xmlns:m="http://schemas.openxmlformats.org/officeDocument/2006/math" xmlns:v="urn:schemas-microsoft-com:vml" xmlns:wp14="http://schemas.microsoft.com/office/word/2010/wordprocessingDrawing" xmlns:wp="http://schemas.openxmlformats.org/drawingml/2006/wordprocessingDrawing" xmlns:w10="urn:schemas-microsoft-com:office:word" xmlns:w="http://schemas.openxmlformats.org/wordprocessingml/2006/main" xmlns:w14="http://schemas.microsoft.com/office/word/2010/wordml" xmlns:w15="http://schemas.microsoft.com/office/word/2012/wordml" xmlns:w16cid="http://schemas.microsoft.com/office/word/2016/wordml/cid" xmlns:w16se="http://schemas.microsoft.com/office/word/2015/wordml/symex" xmlns:wpg="http://schemas.microsoft.com/office/word/2010/wordprocessingGroup" xmlns:wpi="http://schemas.microsoft.com/office/word/2010/wordprocessingInk" xmlns:wne="http://schemas.microsoft.com/office/word/2006/wordml" xmlns:wps="http://schemas.microsoft.com/office/word/2010/wordprocessingShape" mc:Ignorable="w14 w15 w16se w16cid wp14">
+  <w:sdt>
+    <w:sdtPr>
+      <w:rPr>
+        <w:rStyle w:val="PageNumber"/>
+      </w:rPr>
+      <w:id w:val="1253935073"/>
+      <w:docPartObj>
+        <w:docPartGallery w:val="Page Numbers (Bottom of Page)"/>
+        <w:docPartUnique/>
+      </w:docPartObj>
+    </w:sdtPr>
+    <w:sdtContent>
+      <w:p>
+        <w:pPr>
+          <w:pStyle w:val="Footer"/>
+          <w:framePr w:wrap="none" w:vAnchor="text" w:hAnchor="margin" w:xAlign="right" w:y="1"/>
+          <w:rPr>
+            <w:rStyle w:val="PageNumber"/>
+          </w:rPr>
+        </w:pPr>
+        <w:r>
+          <w:rPr>
+            <w:rStyle w:val="PageNumber"/>
+          </w:rPr>
+          <w:fldChar w:fldCharType="begin"/>
+        </w:r>
+        <w:r>
+          <w:rPr>
+            <w:rStyle w:val="PageNumber"/>
+          </w:rPr>
+          <w:instrText xml:space="preserve"> PAGE </w:instrText>
+        </w:r>
+        <w:r>
+          <w:rPr>
+            <w:rStyle w:val="PageNumber"/>
+          </w:rPr>
+          <w:fldChar w:fldCharType="separate"/>
+        </w:r>
+        <w:r>
+          <w:rPr>
+            <w:rStyle w:val="PageNumber"/>
+            <w:noProof/>
+          </w:rPr>
+          <w:t>2</w:t>
+        </w:r>
+        <w:r>
+          <w:rPr>
+            <w:rStyle w:val="PageNumber"/>
+          </w:rPr>
+          <w:fldChar w:fldCharType="end"/>
+        </w:r>
+      </w:p>
+    </w:sdtContent>
+  </w:sdt>
+  <w:p>
+    <w:pPr>
+      <w:pStyle w:val="Footer"/>
+      <w:ind w:right="360"/>
+    </w:pPr>
+    <w:r>
+      <w:t xml:space="preserve">Measuring Software Engineering </w:t>
+    </w:r>
+    <w:r>
+      <w:tab/>
+    </w:r>
+    <w:r>
+      <w:tab/>
+      <w:t>Student number 17340382</w:t>
+    </w:r>
+  </w:p>
+</w:ftr>
+</file>
+
+<file path=word/footnotes.xml><?xml version="1.0" encoding="utf-8"?>
+<w:footnotes xmlns:wpc="http://schemas.microsoft.com/office/word/2010/wordprocessingCanvas" xmlns:cx="http://schemas.microsoft.com/office/drawing/2014/chartex" xmlns:cx1="http://schemas.microsoft.com/office/drawing/2015/9/8/chartex" xmlns:cx2="http://schemas.microsoft.com/office/drawing/2015/10/21/chartex" xmlns:cx3="http://schemas.microsoft.com/office/drawing/2016/5/9/chartex" xmlns:cx4="http://schemas.microsoft.com/office/drawing/2016/5/10/chartex" xmlns:cx5="http://schemas.microsoft.com/office/drawing/2016/5/11/chartex" xmlns:cx6="http://schemas.microsoft.com/office/drawing/2016/5/12/chartex" xmlns:cx7="http://schemas.microsoft.com/office/drawing/2016/5/13/chartex" xmlns:cx8="http://schemas.microsoft.com/office/drawing/2016/5/14/chartex" xmlns:mc="http://schemas.openxmlformats.org/markup-compatibility/2006" xmlns:aink="http://schemas.microsoft.com/office/drawing/2016/ink" xmlns:am3d="http://schemas.microsoft.com/office/drawing/2017/model3d" xmlns:o="urn:schemas-microsoft-com:office:office" xmlns:r="http://schemas.openxmlformats.org/officeDocument/2006/relationships" xmlns:m="http://schemas.openxmlformats.org/officeDocument/2006/math" xmlns:v="urn:schemas-microsoft-com:vml" xmlns:wp14="http://schemas.microsoft.com/office/word/2010/wordprocessingDrawing" xmlns:wp="http://schemas.openxmlformats.org/drawingml/2006/wordprocessingDrawing" xmlns:w10="urn:schemas-microsoft-com:office:word" xmlns:w="http://schemas.openxmlformats.org/wordprocessingml/2006/main" xmlns:w14="http://schemas.microsoft.com/office/word/2010/wordml" xmlns:w15="http://schemas.microsoft.com/office/word/2012/wordml" xmlns:w16cid="http://schemas.microsoft.com/office/word/2016/wordml/cid" xmlns:w16se="http://schemas.microsoft.com/office/word/2015/wordml/symex" xmlns:wpg="http://schemas.microsoft.com/office/word/2010/wordprocessingGroup" xmlns:wpi="http://schemas.microsoft.com/office/word/2010/wordprocessingInk" xmlns:wne="http://schemas.microsoft.com/office/word/2006/wordml" xmlns:wps="http://schemas.microsoft.com/office/word/2010/wordprocessingShape" mc:Ignorable="w14 w15 w16se w16cid wp14">
+  <w:footnote w:type="separator" w:id="-1">
+    <w:p>
+      <w:r>
+        <w:separator/>
+      </w:r>
+    </w:p>
+  </w:footnote>
+  <w:footnote w:type="continuationSeparator" w:id="0">
+    <w:p>
+      <w:r>
+        <w:continuationSeparator/>
+      </w:r>
+    </w:p>
+  </w:footnote>
+</w:footnotes>
 </file>
 
 <file path=word/numbering.xml><?xml version="1.0" encoding="utf-8"?>
@@ -6394,6 +8380,49 @@
     <w:name w:val="Normal"/>
     <w:qFormat/>
   </w:style>
+  <w:style w:type="paragraph" w:styleId="Heading1">
+    <w:name w:val="heading 1"/>
+    <w:basedOn w:val="Normal"/>
+    <w:next w:val="Normal"/>
+    <w:link w:val="Heading1Char"/>
+    <w:uiPriority w:val="9"/>
+    <w:qFormat/>
+    <w:rsid w:val="000E52A4"/>
+    <w:pPr>
+      <w:keepNext/>
+      <w:keepLines/>
+      <w:spacing w:before="240"/>
+      <w:outlineLvl w:val="0"/>
+    </w:pPr>
+    <w:rPr>
+      <w:rFonts w:asciiTheme="majorHAnsi" w:eastAsiaTheme="majorEastAsia" w:hAnsiTheme="majorHAnsi" w:cstheme="majorBidi"/>
+      <w:color w:val="2F5496" w:themeColor="accent1" w:themeShade="BF"/>
+      <w:sz w:val="32"/>
+      <w:szCs w:val="32"/>
+    </w:rPr>
+  </w:style>
+  <w:style w:type="paragraph" w:styleId="Heading2">
+    <w:name w:val="heading 2"/>
+    <w:basedOn w:val="Normal"/>
+    <w:next w:val="Normal"/>
+    <w:link w:val="Heading2Char"/>
+    <w:uiPriority w:val="9"/>
+    <w:unhideWhenUsed/>
+    <w:qFormat/>
+    <w:rsid w:val="000E52A4"/>
+    <w:pPr>
+      <w:keepNext/>
+      <w:keepLines/>
+      <w:spacing w:before="40"/>
+      <w:outlineLvl w:val="1"/>
+    </w:pPr>
+    <w:rPr>
+      <w:rFonts w:asciiTheme="majorHAnsi" w:eastAsiaTheme="majorEastAsia" w:hAnsiTheme="majorHAnsi" w:cstheme="majorBidi"/>
+      <w:color w:val="2F5496" w:themeColor="accent1" w:themeShade="BF"/>
+      <w:sz w:val="26"/>
+      <w:szCs w:val="26"/>
+    </w:rPr>
+  </w:style>
   <w:style w:type="character" w:default="1" w:styleId="DefaultParagraphFont">
     <w:name w:val="Default Paragraph Font"/>
     <w:uiPriority w:val="1"/>
@@ -6486,6 +8515,258 @@
     <w:name w:val="apple-converted-space"/>
     <w:basedOn w:val="DefaultParagraphFont"/>
     <w:rsid w:val="00CB7A42"/>
+  </w:style>
+  <w:style w:type="paragraph" w:styleId="Header">
+    <w:name w:val="header"/>
+    <w:basedOn w:val="Normal"/>
+    <w:link w:val="HeaderChar"/>
+    <w:uiPriority w:val="99"/>
+    <w:unhideWhenUsed/>
+    <w:rsid w:val="000E52A4"/>
+    <w:pPr>
+      <w:tabs>
+        <w:tab w:val="center" w:pos="4680"/>
+        <w:tab w:val="right" w:pos="9360"/>
+      </w:tabs>
+    </w:pPr>
+  </w:style>
+  <w:style w:type="character" w:customStyle="1" w:styleId="HeaderChar">
+    <w:name w:val="Header Char"/>
+    <w:basedOn w:val="DefaultParagraphFont"/>
+    <w:link w:val="Header"/>
+    <w:uiPriority w:val="99"/>
+    <w:rsid w:val="000E52A4"/>
+  </w:style>
+  <w:style w:type="paragraph" w:styleId="Footer">
+    <w:name w:val="footer"/>
+    <w:basedOn w:val="Normal"/>
+    <w:link w:val="FooterChar"/>
+    <w:uiPriority w:val="99"/>
+    <w:unhideWhenUsed/>
+    <w:rsid w:val="000E52A4"/>
+    <w:pPr>
+      <w:tabs>
+        <w:tab w:val="center" w:pos="4680"/>
+        <w:tab w:val="right" w:pos="9360"/>
+      </w:tabs>
+    </w:pPr>
+  </w:style>
+  <w:style w:type="character" w:customStyle="1" w:styleId="FooterChar">
+    <w:name w:val="Footer Char"/>
+    <w:basedOn w:val="DefaultParagraphFont"/>
+    <w:link w:val="Footer"/>
+    <w:uiPriority w:val="99"/>
+    <w:rsid w:val="000E52A4"/>
+  </w:style>
+  <w:style w:type="character" w:customStyle="1" w:styleId="Heading1Char">
+    <w:name w:val="Heading 1 Char"/>
+    <w:basedOn w:val="DefaultParagraphFont"/>
+    <w:link w:val="Heading1"/>
+    <w:uiPriority w:val="9"/>
+    <w:rsid w:val="000E52A4"/>
+    <w:rPr>
+      <w:rFonts w:asciiTheme="majorHAnsi" w:eastAsiaTheme="majorEastAsia" w:hAnsiTheme="majorHAnsi" w:cstheme="majorBidi"/>
+      <w:color w:val="2F5496" w:themeColor="accent1" w:themeShade="BF"/>
+      <w:sz w:val="32"/>
+      <w:szCs w:val="32"/>
+    </w:rPr>
+  </w:style>
+  <w:style w:type="character" w:customStyle="1" w:styleId="Heading2Char">
+    <w:name w:val="Heading 2 Char"/>
+    <w:basedOn w:val="DefaultParagraphFont"/>
+    <w:link w:val="Heading2"/>
+    <w:uiPriority w:val="9"/>
+    <w:rsid w:val="000E52A4"/>
+    <w:rPr>
+      <w:rFonts w:asciiTheme="majorHAnsi" w:eastAsiaTheme="majorEastAsia" w:hAnsiTheme="majorHAnsi" w:cstheme="majorBidi"/>
+      <w:color w:val="2F5496" w:themeColor="accent1" w:themeShade="BF"/>
+      <w:sz w:val="26"/>
+      <w:szCs w:val="26"/>
+    </w:rPr>
+  </w:style>
+  <w:style w:type="paragraph" w:styleId="TOCHeading">
+    <w:name w:val="TOC Heading"/>
+    <w:basedOn w:val="Heading1"/>
+    <w:next w:val="Normal"/>
+    <w:uiPriority w:val="39"/>
+    <w:unhideWhenUsed/>
+    <w:qFormat/>
+    <w:rsid w:val="000E52A4"/>
+    <w:pPr>
+      <w:spacing w:before="480" w:line="276" w:lineRule="auto"/>
+      <w:outlineLvl w:val="9"/>
+    </w:pPr>
+    <w:rPr>
+      <w:b/>
+      <w:bCs/>
+      <w:sz w:val="28"/>
+      <w:szCs w:val="28"/>
+      <w:lang w:val="en-US"/>
+    </w:rPr>
+  </w:style>
+  <w:style w:type="paragraph" w:styleId="TOC1">
+    <w:name w:val="toc 1"/>
+    <w:basedOn w:val="Normal"/>
+    <w:next w:val="Normal"/>
+    <w:autoRedefine/>
+    <w:uiPriority w:val="39"/>
+    <w:unhideWhenUsed/>
+    <w:rsid w:val="000E52A4"/>
+    <w:pPr>
+      <w:spacing w:before="240" w:after="120"/>
+    </w:pPr>
+    <w:rPr>
+      <w:b/>
+      <w:bCs/>
+      <w:sz w:val="20"/>
+      <w:szCs w:val="20"/>
+    </w:rPr>
+  </w:style>
+  <w:style w:type="paragraph" w:styleId="TOC2">
+    <w:name w:val="toc 2"/>
+    <w:basedOn w:val="Normal"/>
+    <w:next w:val="Normal"/>
+    <w:autoRedefine/>
+    <w:uiPriority w:val="39"/>
+    <w:unhideWhenUsed/>
+    <w:rsid w:val="000E52A4"/>
+    <w:pPr>
+      <w:spacing w:before="120"/>
+      <w:ind w:left="240"/>
+    </w:pPr>
+    <w:rPr>
+      <w:i/>
+      <w:iCs/>
+      <w:sz w:val="20"/>
+      <w:szCs w:val="20"/>
+    </w:rPr>
+  </w:style>
+  <w:style w:type="paragraph" w:styleId="TOC3">
+    <w:name w:val="toc 3"/>
+    <w:basedOn w:val="Normal"/>
+    <w:next w:val="Normal"/>
+    <w:autoRedefine/>
+    <w:uiPriority w:val="39"/>
+    <w:semiHidden/>
+    <w:unhideWhenUsed/>
+    <w:rsid w:val="000E52A4"/>
+    <w:pPr>
+      <w:ind w:left="480"/>
+    </w:pPr>
+    <w:rPr>
+      <w:sz w:val="20"/>
+      <w:szCs w:val="20"/>
+    </w:rPr>
+  </w:style>
+  <w:style w:type="paragraph" w:styleId="TOC4">
+    <w:name w:val="toc 4"/>
+    <w:basedOn w:val="Normal"/>
+    <w:next w:val="Normal"/>
+    <w:autoRedefine/>
+    <w:uiPriority w:val="39"/>
+    <w:semiHidden/>
+    <w:unhideWhenUsed/>
+    <w:rsid w:val="000E52A4"/>
+    <w:pPr>
+      <w:ind w:left="720"/>
+    </w:pPr>
+    <w:rPr>
+      <w:sz w:val="20"/>
+      <w:szCs w:val="20"/>
+    </w:rPr>
+  </w:style>
+  <w:style w:type="paragraph" w:styleId="TOC5">
+    <w:name w:val="toc 5"/>
+    <w:basedOn w:val="Normal"/>
+    <w:next w:val="Normal"/>
+    <w:autoRedefine/>
+    <w:uiPriority w:val="39"/>
+    <w:semiHidden/>
+    <w:unhideWhenUsed/>
+    <w:rsid w:val="000E52A4"/>
+    <w:pPr>
+      <w:ind w:left="960"/>
+    </w:pPr>
+    <w:rPr>
+      <w:sz w:val="20"/>
+      <w:szCs w:val="20"/>
+    </w:rPr>
+  </w:style>
+  <w:style w:type="paragraph" w:styleId="TOC6">
+    <w:name w:val="toc 6"/>
+    <w:basedOn w:val="Normal"/>
+    <w:next w:val="Normal"/>
+    <w:autoRedefine/>
+    <w:uiPriority w:val="39"/>
+    <w:semiHidden/>
+    <w:unhideWhenUsed/>
+    <w:rsid w:val="000E52A4"/>
+    <w:pPr>
+      <w:ind w:left="1200"/>
+    </w:pPr>
+    <w:rPr>
+      <w:sz w:val="20"/>
+      <w:szCs w:val="20"/>
+    </w:rPr>
+  </w:style>
+  <w:style w:type="paragraph" w:styleId="TOC7">
+    <w:name w:val="toc 7"/>
+    <w:basedOn w:val="Normal"/>
+    <w:next w:val="Normal"/>
+    <w:autoRedefine/>
+    <w:uiPriority w:val="39"/>
+    <w:semiHidden/>
+    <w:unhideWhenUsed/>
+    <w:rsid w:val="000E52A4"/>
+    <w:pPr>
+      <w:ind w:left="1440"/>
+    </w:pPr>
+    <w:rPr>
+      <w:sz w:val="20"/>
+      <w:szCs w:val="20"/>
+    </w:rPr>
+  </w:style>
+  <w:style w:type="paragraph" w:styleId="TOC8">
+    <w:name w:val="toc 8"/>
+    <w:basedOn w:val="Normal"/>
+    <w:next w:val="Normal"/>
+    <w:autoRedefine/>
+    <w:uiPriority w:val="39"/>
+    <w:semiHidden/>
+    <w:unhideWhenUsed/>
+    <w:rsid w:val="000E52A4"/>
+    <w:pPr>
+      <w:ind w:left="1680"/>
+    </w:pPr>
+    <w:rPr>
+      <w:sz w:val="20"/>
+      <w:szCs w:val="20"/>
+    </w:rPr>
+  </w:style>
+  <w:style w:type="paragraph" w:styleId="TOC9">
+    <w:name w:val="toc 9"/>
+    <w:basedOn w:val="Normal"/>
+    <w:next w:val="Normal"/>
+    <w:autoRedefine/>
+    <w:uiPriority w:val="39"/>
+    <w:semiHidden/>
+    <w:unhideWhenUsed/>
+    <w:rsid w:val="000E52A4"/>
+    <w:pPr>
+      <w:ind w:left="1920"/>
+    </w:pPr>
+    <w:rPr>
+      <w:sz w:val="20"/>
+      <w:szCs w:val="20"/>
+    </w:rPr>
+  </w:style>
+  <w:style w:type="character" w:styleId="PageNumber">
+    <w:name w:val="page number"/>
+    <w:basedOn w:val="DefaultParagraphFont"/>
+    <w:uiPriority w:val="99"/>
+    <w:semiHidden/>
+    <w:unhideWhenUsed/>
+    <w:rsid w:val="000E52A4"/>
   </w:style>
 </w:styles>
 </file>
@@ -6783,4 +9064,16 @@
     </a:ext>
   </a:extLst>
 </a:theme>
+</file>
+
+<file path=customXml/item1.xml><?xml version="1.0" encoding="utf-8"?>
+<b:Sources xmlns:b="http://schemas.openxmlformats.org/officeDocument/2006/bibliography" xmlns="http://schemas.openxmlformats.org/officeDocument/2006/bibliography" SelectedStyle="/APASixthEditionOfficeOnline.xsl" StyleName="APA" Version="6"/>
+</file>
+
+<file path=customXml/itemProps1.xml><?xml version="1.0" encoding="utf-8"?>
+<ds:datastoreItem xmlns:ds="http://schemas.openxmlformats.org/officeDocument/2006/customXml" ds:itemID="{84DD47ED-6CB3-7846-9072-128921C12123}">
+  <ds:schemaRefs>
+    <ds:schemaRef ds:uri="http://schemas.openxmlformats.org/officeDocument/2006/bibliography"/>
+  </ds:schemaRefs>
+</ds:datastoreItem>
 </file>
</xml_diff>

<commit_message>
Essay completed and referenced
</commit_message>
<xml_diff>
--- a/MeasuringSoftwareEngineering.docx
+++ b/MeasuringSoftwareEngineering.docx
@@ -443,6 +443,7 @@
         </w:rPr>
       </w:pPr>
     </w:p>
+    <w:bookmarkStart w:id="0" w:name="_Toc24030557" w:displacedByCustomXml="next"/>
     <w:sdt>
       <w:sdtPr>
         <w:id w:val="1069381005"/>
@@ -470,7 +471,6 @@
           <w:r>
             <w:t>Table of Contents</w:t>
           </w:r>
-          <w:bookmarkStart w:id="0" w:name="_GoBack"/>
           <w:bookmarkEnd w:id="0"/>
         </w:p>
         <w:p>
@@ -484,8 +484,6 @@
               <w:b w:val="0"/>
               <w:bCs w:val="0"/>
               <w:noProof/>
-              <w:sz w:val="24"/>
-              <w:szCs w:val="24"/>
               <w:lang w:eastAsia="en-GB"/>
             </w:rPr>
           </w:pPr>
@@ -506,13 +504,13 @@
             </w:rPr>
             <w:fldChar w:fldCharType="separate"/>
           </w:r>
-          <w:hyperlink w:anchor="_Toc24022621" w:history="1">
+          <w:hyperlink w:anchor="_Toc24030557" w:history="1">
             <w:r>
               <w:rPr>
                 <w:rStyle w:val="Hyperlink"/>
                 <w:noProof/>
               </w:rPr>
-              <w:t>Introduction</w:t>
+              <w:t>Table of Contents</w:t>
             </w:r>
             <w:r>
               <w:rPr>
@@ -533,7 +531,7 @@
                 <w:noProof/>
                 <w:webHidden/>
               </w:rPr>
-              <w:instrText xml:space="preserve"> PAGEREF _Toc24022621 \h </w:instrText>
+              <w:instrText xml:space="preserve"> PAGEREF _Toc24030557 \h </w:instrText>
             </w:r>
             <w:r>
               <w:rPr>
@@ -553,7 +551,7 @@
                 <w:noProof/>
                 <w:webHidden/>
               </w:rPr>
-              <w:t>3</w:t>
+              <w:t>2</w:t>
             </w:r>
             <w:r>
               <w:rPr>
@@ -575,18 +573,16 @@
               <w:b w:val="0"/>
               <w:bCs w:val="0"/>
               <w:noProof/>
-              <w:sz w:val="24"/>
-              <w:szCs w:val="24"/>
               <w:lang w:eastAsia="en-GB"/>
             </w:rPr>
           </w:pPr>
-          <w:hyperlink w:anchor="_Toc24022622" w:history="1">
+          <w:hyperlink w:anchor="_Toc24030558" w:history="1">
             <w:r>
               <w:rPr>
                 <w:rStyle w:val="Hyperlink"/>
                 <w:noProof/>
               </w:rPr>
-              <w:t>Measurable data</w:t>
+              <w:t>Introduction</w:t>
             </w:r>
             <w:r>
               <w:rPr>
@@ -607,7 +603,7 @@
                 <w:noProof/>
                 <w:webHidden/>
               </w:rPr>
-              <w:instrText xml:space="preserve"> PAGEREF _Toc24022622 \h </w:instrText>
+              <w:instrText xml:space="preserve"> PAGEREF _Toc24030558 \h </w:instrText>
             </w:r>
             <w:r>
               <w:rPr>
@@ -627,451 +623,7 @@
                 <w:noProof/>
                 <w:webHidden/>
               </w:rPr>
-              <w:t>4</w:t>
-            </w:r>
-            <w:r>
-              <w:rPr>
-                <w:noProof/>
-                <w:webHidden/>
-              </w:rPr>
-              <w:fldChar w:fldCharType="end"/>
-            </w:r>
-          </w:hyperlink>
-        </w:p>
-        <w:p>
-          <w:pPr>
-            <w:pStyle w:val="TOC2"/>
-            <w:tabs>
-              <w:tab w:val="right" w:leader="dot" w:pos="9010"/>
-            </w:tabs>
-            <w:rPr>
-              <w:rFonts w:eastAsiaTheme="minorEastAsia"/>
-              <w:i w:val="0"/>
-              <w:iCs w:val="0"/>
-              <w:noProof/>
-              <w:sz w:val="24"/>
-              <w:szCs w:val="24"/>
-              <w:lang w:eastAsia="en-GB"/>
-            </w:rPr>
-          </w:pPr>
-          <w:hyperlink w:anchor="_Toc24022623" w:history="1">
-            <w:r>
-              <w:rPr>
-                <w:rStyle w:val="Hyperlink"/>
-                <w:noProof/>
-              </w:rPr>
-              <w:t>Lines of code</w:t>
-            </w:r>
-            <w:r>
-              <w:rPr>
-                <w:noProof/>
-                <w:webHidden/>
-              </w:rPr>
-              <w:tab/>
-            </w:r>
-            <w:r>
-              <w:rPr>
-                <w:noProof/>
-                <w:webHidden/>
-              </w:rPr>
-              <w:fldChar w:fldCharType="begin"/>
-            </w:r>
-            <w:r>
-              <w:rPr>
-                <w:noProof/>
-                <w:webHidden/>
-              </w:rPr>
-              <w:instrText xml:space="preserve"> PAGEREF _Toc24022623 \h </w:instrText>
-            </w:r>
-            <w:r>
-              <w:rPr>
-                <w:noProof/>
-                <w:webHidden/>
-              </w:rPr>
-            </w:r>
-            <w:r>
-              <w:rPr>
-                <w:noProof/>
-                <w:webHidden/>
-              </w:rPr>
-              <w:fldChar w:fldCharType="separate"/>
-            </w:r>
-            <w:r>
-              <w:rPr>
-                <w:noProof/>
-                <w:webHidden/>
-              </w:rPr>
-              <w:t>4</w:t>
-            </w:r>
-            <w:r>
-              <w:rPr>
-                <w:noProof/>
-                <w:webHidden/>
-              </w:rPr>
-              <w:fldChar w:fldCharType="end"/>
-            </w:r>
-          </w:hyperlink>
-        </w:p>
-        <w:p>
-          <w:pPr>
-            <w:pStyle w:val="TOC2"/>
-            <w:tabs>
-              <w:tab w:val="right" w:leader="dot" w:pos="9010"/>
-            </w:tabs>
-            <w:rPr>
-              <w:rFonts w:eastAsiaTheme="minorEastAsia"/>
-              <w:i w:val="0"/>
-              <w:iCs w:val="0"/>
-              <w:noProof/>
-              <w:sz w:val="24"/>
-              <w:szCs w:val="24"/>
-              <w:lang w:eastAsia="en-GB"/>
-            </w:rPr>
-          </w:pPr>
-          <w:hyperlink w:anchor="_Toc24022624" w:history="1">
-            <w:r>
-              <w:rPr>
-                <w:rStyle w:val="Hyperlink"/>
-                <w:noProof/>
-              </w:rPr>
-              <w:t>Number of bugs per 1000 lines of code</w:t>
-            </w:r>
-            <w:r>
-              <w:rPr>
-                <w:noProof/>
-                <w:webHidden/>
-              </w:rPr>
-              <w:tab/>
-            </w:r>
-            <w:r>
-              <w:rPr>
-                <w:noProof/>
-                <w:webHidden/>
-              </w:rPr>
-              <w:fldChar w:fldCharType="begin"/>
-            </w:r>
-            <w:r>
-              <w:rPr>
-                <w:noProof/>
-                <w:webHidden/>
-              </w:rPr>
-              <w:instrText xml:space="preserve"> PAGEREF _Toc24022624 \h </w:instrText>
-            </w:r>
-            <w:r>
-              <w:rPr>
-                <w:noProof/>
-                <w:webHidden/>
-              </w:rPr>
-            </w:r>
-            <w:r>
-              <w:rPr>
-                <w:noProof/>
-                <w:webHidden/>
-              </w:rPr>
-              <w:fldChar w:fldCharType="separate"/>
-            </w:r>
-            <w:r>
-              <w:rPr>
-                <w:noProof/>
-                <w:webHidden/>
-              </w:rPr>
-              <w:t>5</w:t>
-            </w:r>
-            <w:r>
-              <w:rPr>
-                <w:noProof/>
-                <w:webHidden/>
-              </w:rPr>
-              <w:fldChar w:fldCharType="end"/>
-            </w:r>
-          </w:hyperlink>
-        </w:p>
-        <w:p>
-          <w:pPr>
-            <w:pStyle w:val="TOC2"/>
-            <w:tabs>
-              <w:tab w:val="right" w:leader="dot" w:pos="9010"/>
-            </w:tabs>
-            <w:rPr>
-              <w:rFonts w:eastAsiaTheme="minorEastAsia"/>
-              <w:i w:val="0"/>
-              <w:iCs w:val="0"/>
-              <w:noProof/>
-              <w:sz w:val="24"/>
-              <w:szCs w:val="24"/>
-              <w:lang w:eastAsia="en-GB"/>
-            </w:rPr>
-          </w:pPr>
-          <w:hyperlink w:anchor="_Toc24022625" w:history="1">
-            <w:r>
-              <w:rPr>
-                <w:rStyle w:val="Hyperlink"/>
-                <w:noProof/>
-              </w:rPr>
-              <w:t>Debugging</w:t>
-            </w:r>
-            <w:r>
-              <w:rPr>
-                <w:noProof/>
-                <w:webHidden/>
-              </w:rPr>
-              <w:tab/>
-            </w:r>
-            <w:r>
-              <w:rPr>
-                <w:noProof/>
-                <w:webHidden/>
-              </w:rPr>
-              <w:fldChar w:fldCharType="begin"/>
-            </w:r>
-            <w:r>
-              <w:rPr>
-                <w:noProof/>
-                <w:webHidden/>
-              </w:rPr>
-              <w:instrText xml:space="preserve"> PAGEREF _Toc24022625 \h </w:instrText>
-            </w:r>
-            <w:r>
-              <w:rPr>
-                <w:noProof/>
-                <w:webHidden/>
-              </w:rPr>
-            </w:r>
-            <w:r>
-              <w:rPr>
-                <w:noProof/>
-                <w:webHidden/>
-              </w:rPr>
-              <w:fldChar w:fldCharType="separate"/>
-            </w:r>
-            <w:r>
-              <w:rPr>
-                <w:noProof/>
-                <w:webHidden/>
-              </w:rPr>
-              <w:t>5</w:t>
-            </w:r>
-            <w:r>
-              <w:rPr>
-                <w:noProof/>
-                <w:webHidden/>
-              </w:rPr>
-              <w:fldChar w:fldCharType="end"/>
-            </w:r>
-          </w:hyperlink>
-        </w:p>
-        <w:p>
-          <w:pPr>
-            <w:pStyle w:val="TOC2"/>
-            <w:tabs>
-              <w:tab w:val="right" w:leader="dot" w:pos="9010"/>
-            </w:tabs>
-            <w:rPr>
-              <w:rFonts w:eastAsiaTheme="minorEastAsia"/>
-              <w:i w:val="0"/>
-              <w:iCs w:val="0"/>
-              <w:noProof/>
-              <w:sz w:val="24"/>
-              <w:szCs w:val="24"/>
-              <w:lang w:eastAsia="en-GB"/>
-            </w:rPr>
-          </w:pPr>
-          <w:hyperlink w:anchor="_Toc24022626" w:history="1">
-            <w:r>
-              <w:rPr>
-                <w:rStyle w:val="Hyperlink"/>
-                <w:noProof/>
-              </w:rPr>
-              <w:t>Number of commits</w:t>
-            </w:r>
-            <w:r>
-              <w:rPr>
-                <w:noProof/>
-                <w:webHidden/>
-              </w:rPr>
-              <w:tab/>
-            </w:r>
-            <w:r>
-              <w:rPr>
-                <w:noProof/>
-                <w:webHidden/>
-              </w:rPr>
-              <w:fldChar w:fldCharType="begin"/>
-            </w:r>
-            <w:r>
-              <w:rPr>
-                <w:noProof/>
-                <w:webHidden/>
-              </w:rPr>
-              <w:instrText xml:space="preserve"> PAGEREF _Toc24022626 \h </w:instrText>
-            </w:r>
-            <w:r>
-              <w:rPr>
-                <w:noProof/>
-                <w:webHidden/>
-              </w:rPr>
-            </w:r>
-            <w:r>
-              <w:rPr>
-                <w:noProof/>
-                <w:webHidden/>
-              </w:rPr>
-              <w:fldChar w:fldCharType="separate"/>
-            </w:r>
-            <w:r>
-              <w:rPr>
-                <w:noProof/>
-                <w:webHidden/>
-              </w:rPr>
-              <w:t>5</w:t>
-            </w:r>
-            <w:r>
-              <w:rPr>
-                <w:noProof/>
-                <w:webHidden/>
-              </w:rPr>
-              <w:fldChar w:fldCharType="end"/>
-            </w:r>
-          </w:hyperlink>
-        </w:p>
-        <w:p>
-          <w:pPr>
-            <w:pStyle w:val="TOC2"/>
-            <w:tabs>
-              <w:tab w:val="right" w:leader="dot" w:pos="9010"/>
-            </w:tabs>
-            <w:rPr>
-              <w:rFonts w:eastAsiaTheme="minorEastAsia"/>
-              <w:i w:val="0"/>
-              <w:iCs w:val="0"/>
-              <w:noProof/>
-              <w:sz w:val="24"/>
-              <w:szCs w:val="24"/>
-              <w:lang w:eastAsia="en-GB"/>
-            </w:rPr>
-          </w:pPr>
-          <w:hyperlink w:anchor="_Toc24022627" w:history="1">
-            <w:r>
-              <w:rPr>
-                <w:rStyle w:val="Hyperlink"/>
-                <w:noProof/>
-              </w:rPr>
-              <w:t>Test Coverage / code coverage</w:t>
-            </w:r>
-            <w:r>
-              <w:rPr>
-                <w:noProof/>
-                <w:webHidden/>
-              </w:rPr>
-              <w:tab/>
-            </w:r>
-            <w:r>
-              <w:rPr>
-                <w:noProof/>
-                <w:webHidden/>
-              </w:rPr>
-              <w:fldChar w:fldCharType="begin"/>
-            </w:r>
-            <w:r>
-              <w:rPr>
-                <w:noProof/>
-                <w:webHidden/>
-              </w:rPr>
-              <w:instrText xml:space="preserve"> PAGEREF _Toc24022627 \h </w:instrText>
-            </w:r>
-            <w:r>
-              <w:rPr>
-                <w:noProof/>
-                <w:webHidden/>
-              </w:rPr>
-            </w:r>
-            <w:r>
-              <w:rPr>
-                <w:noProof/>
-                <w:webHidden/>
-              </w:rPr>
-              <w:fldChar w:fldCharType="separate"/>
-            </w:r>
-            <w:r>
-              <w:rPr>
-                <w:noProof/>
-                <w:webHidden/>
-              </w:rPr>
-              <w:t>5</w:t>
-            </w:r>
-            <w:r>
-              <w:rPr>
-                <w:noProof/>
-                <w:webHidden/>
-              </w:rPr>
-              <w:fldChar w:fldCharType="end"/>
-            </w:r>
-          </w:hyperlink>
-        </w:p>
-        <w:p>
-          <w:pPr>
-            <w:pStyle w:val="TOC2"/>
-            <w:tabs>
-              <w:tab w:val="right" w:leader="dot" w:pos="9010"/>
-            </w:tabs>
-            <w:rPr>
-              <w:rFonts w:eastAsiaTheme="minorEastAsia"/>
-              <w:i w:val="0"/>
-              <w:iCs w:val="0"/>
-              <w:noProof/>
-              <w:sz w:val="24"/>
-              <w:szCs w:val="24"/>
-              <w:lang w:eastAsia="en-GB"/>
-            </w:rPr>
-          </w:pPr>
-          <w:hyperlink w:anchor="_Toc24022628" w:history="1">
-            <w:r>
-              <w:rPr>
-                <w:rStyle w:val="Hyperlink"/>
-                <w:noProof/>
-              </w:rPr>
-              <w:t>Code Reviews</w:t>
-            </w:r>
-            <w:r>
-              <w:rPr>
-                <w:noProof/>
-                <w:webHidden/>
-              </w:rPr>
-              <w:tab/>
-            </w:r>
-            <w:r>
-              <w:rPr>
-                <w:noProof/>
-                <w:webHidden/>
-              </w:rPr>
-              <w:fldChar w:fldCharType="begin"/>
-            </w:r>
-            <w:r>
-              <w:rPr>
-                <w:noProof/>
-                <w:webHidden/>
-              </w:rPr>
-              <w:instrText xml:space="preserve"> PAGEREF _Toc24022628 \h </w:instrText>
-            </w:r>
-            <w:r>
-              <w:rPr>
-                <w:noProof/>
-                <w:webHidden/>
-              </w:rPr>
-            </w:r>
-            <w:r>
-              <w:rPr>
-                <w:noProof/>
-                <w:webHidden/>
-              </w:rPr>
-              <w:fldChar w:fldCharType="separate"/>
-            </w:r>
-            <w:r>
-              <w:rPr>
-                <w:noProof/>
-                <w:webHidden/>
-              </w:rPr>
-              <w:t>6</w:t>
+              <w:t>3</w:t>
             </w:r>
             <w:r>
               <w:rPr>
@@ -1093,18 +645,16 @@
               <w:b w:val="0"/>
               <w:bCs w:val="0"/>
               <w:noProof/>
-              <w:sz w:val="24"/>
-              <w:szCs w:val="24"/>
               <w:lang w:eastAsia="en-GB"/>
             </w:rPr>
           </w:pPr>
-          <w:hyperlink w:anchor="_Toc24022629" w:history="1">
+          <w:hyperlink w:anchor="_Toc24030559" w:history="1">
             <w:r>
               <w:rPr>
                 <w:rStyle w:val="Hyperlink"/>
                 <w:noProof/>
               </w:rPr>
-              <w:t>Computational platforms available</w:t>
+              <w:t>Measurable data</w:t>
             </w:r>
             <w:r>
               <w:rPr>
@@ -1125,7 +675,7 @@
                 <w:noProof/>
                 <w:webHidden/>
               </w:rPr>
-              <w:instrText xml:space="preserve"> PAGEREF _Toc24022629 \h </w:instrText>
+              <w:instrText xml:space="preserve"> PAGEREF _Toc24030559 \h </w:instrText>
             </w:r>
             <w:r>
               <w:rPr>
@@ -1145,7 +695,7 @@
                 <w:noProof/>
                 <w:webHidden/>
               </w:rPr>
-              <w:t>7</w:t>
+              <w:t>4</w:t>
             </w:r>
             <w:r>
               <w:rPr>
@@ -1164,21 +714,21 @@
             </w:tabs>
             <w:rPr>
               <w:rFonts w:eastAsiaTheme="minorEastAsia"/>
-              <w:i w:val="0"/>
-              <w:iCs w:val="0"/>
+              <w:i/>
+              <w:iCs/>
               <w:noProof/>
               <w:sz w:val="24"/>
               <w:szCs w:val="24"/>
               <w:lang w:eastAsia="en-GB"/>
             </w:rPr>
           </w:pPr>
-          <w:hyperlink w:anchor="_Toc24022630" w:history="1">
+          <w:hyperlink w:anchor="_Toc24030560" w:history="1">
             <w:r>
               <w:rPr>
                 <w:rStyle w:val="Hyperlink"/>
                 <w:noProof/>
               </w:rPr>
-              <w:t>GitPrime</w:t>
+              <w:t>Lines of code</w:t>
             </w:r>
             <w:r>
               <w:rPr>
@@ -1199,7 +749,7 @@
                 <w:noProof/>
                 <w:webHidden/>
               </w:rPr>
-              <w:instrText xml:space="preserve"> PAGEREF _Toc24022630 \h </w:instrText>
+              <w:instrText xml:space="preserve"> PAGEREF _Toc24030560 \h </w:instrText>
             </w:r>
             <w:r>
               <w:rPr>
@@ -1219,7 +769,7 @@
                 <w:noProof/>
                 <w:webHidden/>
               </w:rPr>
-              <w:t>7</w:t>
+              <w:t>4</w:t>
             </w:r>
             <w:r>
               <w:rPr>
@@ -1238,21 +788,21 @@
             </w:tabs>
             <w:rPr>
               <w:rFonts w:eastAsiaTheme="minorEastAsia"/>
-              <w:i w:val="0"/>
-              <w:iCs w:val="0"/>
+              <w:i/>
+              <w:iCs/>
               <w:noProof/>
               <w:sz w:val="24"/>
               <w:szCs w:val="24"/>
               <w:lang w:eastAsia="en-GB"/>
             </w:rPr>
           </w:pPr>
-          <w:hyperlink w:anchor="_Toc24022631" w:history="1">
+          <w:hyperlink w:anchor="_Toc24030561" w:history="1">
             <w:r>
               <w:rPr>
                 <w:rStyle w:val="Hyperlink"/>
                 <w:noProof/>
               </w:rPr>
-              <w:t>Slack</w:t>
+              <w:t>Number of bugs per 1000 lines of code</w:t>
             </w:r>
             <w:r>
               <w:rPr>
@@ -1273,7 +823,7 @@
                 <w:noProof/>
                 <w:webHidden/>
               </w:rPr>
-              <w:instrText xml:space="preserve"> PAGEREF _Toc24022631 \h </w:instrText>
+              <w:instrText xml:space="preserve"> PAGEREF _Toc24030561 \h </w:instrText>
             </w:r>
             <w:r>
               <w:rPr>
@@ -1293,7 +843,7 @@
                 <w:noProof/>
                 <w:webHidden/>
               </w:rPr>
-              <w:t>7</w:t>
+              <w:t>5</w:t>
             </w:r>
             <w:r>
               <w:rPr>
@@ -1312,21 +862,21 @@
             </w:tabs>
             <w:rPr>
               <w:rFonts w:eastAsiaTheme="minorEastAsia"/>
-              <w:i w:val="0"/>
-              <w:iCs w:val="0"/>
+              <w:i/>
+              <w:iCs/>
               <w:noProof/>
               <w:sz w:val="24"/>
               <w:szCs w:val="24"/>
               <w:lang w:eastAsia="en-GB"/>
             </w:rPr>
           </w:pPr>
-          <w:hyperlink w:anchor="_Toc24022632" w:history="1">
+          <w:hyperlink w:anchor="_Toc24030562" w:history="1">
             <w:r>
               <w:rPr>
                 <w:rStyle w:val="Hyperlink"/>
                 <w:noProof/>
               </w:rPr>
-              <w:t>Teams</w:t>
+              <w:t>Debugging</w:t>
             </w:r>
             <w:r>
               <w:rPr>
@@ -1347,7 +897,7 @@
                 <w:noProof/>
                 <w:webHidden/>
               </w:rPr>
-              <w:instrText xml:space="preserve"> PAGEREF _Toc24022632 \h </w:instrText>
+              <w:instrText xml:space="preserve"> PAGEREF _Toc24030562 \h </w:instrText>
             </w:r>
             <w:r>
               <w:rPr>
@@ -1367,7 +917,7 @@
                 <w:noProof/>
                 <w:webHidden/>
               </w:rPr>
-              <w:t>7</w:t>
+              <w:t>5</w:t>
             </w:r>
             <w:r>
               <w:rPr>
@@ -1386,21 +936,21 @@
             </w:tabs>
             <w:rPr>
               <w:rFonts w:eastAsiaTheme="minorEastAsia"/>
-              <w:i w:val="0"/>
-              <w:iCs w:val="0"/>
+              <w:i/>
+              <w:iCs/>
               <w:noProof/>
               <w:sz w:val="24"/>
               <w:szCs w:val="24"/>
               <w:lang w:eastAsia="en-GB"/>
             </w:rPr>
           </w:pPr>
-          <w:hyperlink w:anchor="_Toc24022633" w:history="1">
+          <w:hyperlink w:anchor="_Toc24030563" w:history="1">
             <w:r>
               <w:rPr>
                 <w:rStyle w:val="Hyperlink"/>
                 <w:noProof/>
               </w:rPr>
-              <w:t>Trello</w:t>
+              <w:t>Number of commits</w:t>
             </w:r>
             <w:r>
               <w:rPr>
@@ -1421,7 +971,7 @@
                 <w:noProof/>
                 <w:webHidden/>
               </w:rPr>
-              <w:instrText xml:space="preserve"> PAGEREF _Toc24022633 \h </w:instrText>
+              <w:instrText xml:space="preserve"> PAGEREF _Toc24030563 \h </w:instrText>
             </w:r>
             <w:r>
               <w:rPr>
@@ -1441,7 +991,155 @@
                 <w:noProof/>
                 <w:webHidden/>
               </w:rPr>
-              <w:t>8</w:t>
+              <w:t>5</w:t>
+            </w:r>
+            <w:r>
+              <w:rPr>
+                <w:noProof/>
+                <w:webHidden/>
+              </w:rPr>
+              <w:fldChar w:fldCharType="end"/>
+            </w:r>
+          </w:hyperlink>
+        </w:p>
+        <w:p>
+          <w:pPr>
+            <w:pStyle w:val="TOC2"/>
+            <w:tabs>
+              <w:tab w:val="right" w:leader="dot" w:pos="9010"/>
+            </w:tabs>
+            <w:rPr>
+              <w:rFonts w:eastAsiaTheme="minorEastAsia"/>
+              <w:i/>
+              <w:iCs/>
+              <w:noProof/>
+              <w:sz w:val="24"/>
+              <w:szCs w:val="24"/>
+              <w:lang w:eastAsia="en-GB"/>
+            </w:rPr>
+          </w:pPr>
+          <w:hyperlink w:anchor="_Toc24030564" w:history="1">
+            <w:r>
+              <w:rPr>
+                <w:rStyle w:val="Hyperlink"/>
+                <w:noProof/>
+              </w:rPr>
+              <w:t>Test Coverage / code coverage</w:t>
+            </w:r>
+            <w:r>
+              <w:rPr>
+                <w:noProof/>
+                <w:webHidden/>
+              </w:rPr>
+              <w:tab/>
+            </w:r>
+            <w:r>
+              <w:rPr>
+                <w:noProof/>
+                <w:webHidden/>
+              </w:rPr>
+              <w:fldChar w:fldCharType="begin"/>
+            </w:r>
+            <w:r>
+              <w:rPr>
+                <w:noProof/>
+                <w:webHidden/>
+              </w:rPr>
+              <w:instrText xml:space="preserve"> PAGEREF _Toc24030564 \h </w:instrText>
+            </w:r>
+            <w:r>
+              <w:rPr>
+                <w:noProof/>
+                <w:webHidden/>
+              </w:rPr>
+            </w:r>
+            <w:r>
+              <w:rPr>
+                <w:noProof/>
+                <w:webHidden/>
+              </w:rPr>
+              <w:fldChar w:fldCharType="separate"/>
+            </w:r>
+            <w:r>
+              <w:rPr>
+                <w:noProof/>
+                <w:webHidden/>
+              </w:rPr>
+              <w:t>5</w:t>
+            </w:r>
+            <w:r>
+              <w:rPr>
+                <w:noProof/>
+                <w:webHidden/>
+              </w:rPr>
+              <w:fldChar w:fldCharType="end"/>
+            </w:r>
+          </w:hyperlink>
+        </w:p>
+        <w:p>
+          <w:pPr>
+            <w:pStyle w:val="TOC2"/>
+            <w:tabs>
+              <w:tab w:val="right" w:leader="dot" w:pos="9010"/>
+            </w:tabs>
+            <w:rPr>
+              <w:rFonts w:eastAsiaTheme="minorEastAsia"/>
+              <w:i/>
+              <w:iCs/>
+              <w:noProof/>
+              <w:sz w:val="24"/>
+              <w:szCs w:val="24"/>
+              <w:lang w:eastAsia="en-GB"/>
+            </w:rPr>
+          </w:pPr>
+          <w:hyperlink w:anchor="_Toc24030565" w:history="1">
+            <w:r>
+              <w:rPr>
+                <w:rStyle w:val="Hyperlink"/>
+                <w:noProof/>
+              </w:rPr>
+              <w:t>Code Reviews</w:t>
+            </w:r>
+            <w:r>
+              <w:rPr>
+                <w:noProof/>
+                <w:webHidden/>
+              </w:rPr>
+              <w:tab/>
+            </w:r>
+            <w:r>
+              <w:rPr>
+                <w:noProof/>
+                <w:webHidden/>
+              </w:rPr>
+              <w:fldChar w:fldCharType="begin"/>
+            </w:r>
+            <w:r>
+              <w:rPr>
+                <w:noProof/>
+                <w:webHidden/>
+              </w:rPr>
+              <w:instrText xml:space="preserve"> PAGEREF _Toc24030565 \h </w:instrText>
+            </w:r>
+            <w:r>
+              <w:rPr>
+                <w:noProof/>
+                <w:webHidden/>
+              </w:rPr>
+            </w:r>
+            <w:r>
+              <w:rPr>
+                <w:noProof/>
+                <w:webHidden/>
+              </w:rPr>
+              <w:fldChar w:fldCharType="separate"/>
+            </w:r>
+            <w:r>
+              <w:rPr>
+                <w:noProof/>
+                <w:webHidden/>
+              </w:rPr>
+              <w:t>6</w:t>
             </w:r>
             <w:r>
               <w:rPr>
@@ -1463,18 +1161,16 @@
               <w:b w:val="0"/>
               <w:bCs w:val="0"/>
               <w:noProof/>
-              <w:sz w:val="24"/>
-              <w:szCs w:val="24"/>
               <w:lang w:eastAsia="en-GB"/>
             </w:rPr>
           </w:pPr>
-          <w:hyperlink w:anchor="_Toc24022634" w:history="1">
+          <w:hyperlink w:anchor="_Toc24030566" w:history="1">
             <w:r>
               <w:rPr>
                 <w:rStyle w:val="Hyperlink"/>
                 <w:noProof/>
               </w:rPr>
-              <w:t>Algorithmic approach</w:t>
+              <w:t>Computational platforms available</w:t>
             </w:r>
             <w:r>
               <w:rPr>
@@ -1495,7 +1191,7 @@
                 <w:noProof/>
                 <w:webHidden/>
               </w:rPr>
-              <w:instrText xml:space="preserve"> PAGEREF _Toc24022634 \h </w:instrText>
+              <w:instrText xml:space="preserve"> PAGEREF _Toc24030566 \h </w:instrText>
             </w:r>
             <w:r>
               <w:rPr>
@@ -1515,7 +1211,7 @@
                 <w:noProof/>
                 <w:webHidden/>
               </w:rPr>
-              <w:t>10</w:t>
+              <w:t>7</w:t>
             </w:r>
             <w:r>
               <w:rPr>
@@ -1534,21 +1230,21 @@
             </w:tabs>
             <w:rPr>
               <w:rFonts w:eastAsiaTheme="minorEastAsia"/>
-              <w:i w:val="0"/>
-              <w:iCs w:val="0"/>
+              <w:i/>
+              <w:iCs/>
               <w:noProof/>
               <w:sz w:val="24"/>
               <w:szCs w:val="24"/>
               <w:lang w:eastAsia="en-GB"/>
             </w:rPr>
           </w:pPr>
-          <w:hyperlink w:anchor="_Toc24022635" w:history="1">
+          <w:hyperlink w:anchor="_Toc24030567" w:history="1">
             <w:r>
               <w:rPr>
                 <w:rStyle w:val="Hyperlink"/>
                 <w:noProof/>
               </w:rPr>
-              <w:t>Halstead’s Software metrics</w:t>
+              <w:t>GitPrime</w:t>
             </w:r>
             <w:r>
               <w:rPr>
@@ -1569,7 +1265,7 @@
                 <w:noProof/>
                 <w:webHidden/>
               </w:rPr>
-              <w:instrText xml:space="preserve"> PAGEREF _Toc24022635 \h </w:instrText>
+              <w:instrText xml:space="preserve"> PAGEREF _Toc24030567 \h </w:instrText>
             </w:r>
             <w:r>
               <w:rPr>
@@ -1589,7 +1285,7 @@
                 <w:noProof/>
                 <w:webHidden/>
               </w:rPr>
-              <w:t>10</w:t>
+              <w:t>7</w:t>
             </w:r>
             <w:r>
               <w:rPr>
@@ -1608,21 +1304,21 @@
             </w:tabs>
             <w:rPr>
               <w:rFonts w:eastAsiaTheme="minorEastAsia"/>
-              <w:i w:val="0"/>
-              <w:iCs w:val="0"/>
+              <w:i/>
+              <w:iCs/>
               <w:noProof/>
               <w:sz w:val="24"/>
               <w:szCs w:val="24"/>
               <w:lang w:eastAsia="en-GB"/>
             </w:rPr>
           </w:pPr>
-          <w:hyperlink w:anchor="_Toc24022636" w:history="1">
+          <w:hyperlink w:anchor="_Toc24030568" w:history="1">
             <w:r>
               <w:rPr>
                 <w:rStyle w:val="Hyperlink"/>
                 <w:noProof/>
               </w:rPr>
-              <w:t>Cycle time</w:t>
+              <w:t>Slack</w:t>
             </w:r>
             <w:r>
               <w:rPr>
@@ -1643,7 +1339,7 @@
                 <w:noProof/>
                 <w:webHidden/>
               </w:rPr>
-              <w:instrText xml:space="preserve"> PAGEREF _Toc24022636 \h </w:instrText>
+              <w:instrText xml:space="preserve"> PAGEREF _Toc24030568 \h </w:instrText>
             </w:r>
             <w:r>
               <w:rPr>
@@ -1663,7 +1359,7 @@
                 <w:noProof/>
                 <w:webHidden/>
               </w:rPr>
-              <w:t>13</w:t>
+              <w:t>7</w:t>
             </w:r>
             <w:r>
               <w:rPr>
@@ -1682,21 +1378,21 @@
             </w:tabs>
             <w:rPr>
               <w:rFonts w:eastAsiaTheme="minorEastAsia"/>
-              <w:i w:val="0"/>
-              <w:iCs w:val="0"/>
+              <w:i/>
+              <w:iCs/>
               <w:noProof/>
               <w:sz w:val="24"/>
               <w:szCs w:val="24"/>
               <w:lang w:eastAsia="en-GB"/>
             </w:rPr>
           </w:pPr>
-          <w:hyperlink w:anchor="_Toc24022637" w:history="1">
+          <w:hyperlink w:anchor="_Toc24030569" w:history="1">
             <w:r>
               <w:rPr>
                 <w:rStyle w:val="Hyperlink"/>
                 <w:noProof/>
               </w:rPr>
-              <w:t>Waterfall</w:t>
+              <w:t>Teams</w:t>
             </w:r>
             <w:r>
               <w:rPr>
@@ -1717,7 +1413,7 @@
                 <w:noProof/>
                 <w:webHidden/>
               </w:rPr>
-              <w:instrText xml:space="preserve"> PAGEREF _Toc24022637 \h </w:instrText>
+              <w:instrText xml:space="preserve"> PAGEREF _Toc24030569 \h </w:instrText>
             </w:r>
             <w:r>
               <w:rPr>
@@ -1737,7 +1433,7 @@
                 <w:noProof/>
                 <w:webHidden/>
               </w:rPr>
-              <w:t>13</w:t>
+              <w:t>8</w:t>
             </w:r>
             <w:r>
               <w:rPr>
@@ -1756,21 +1452,21 @@
             </w:tabs>
             <w:rPr>
               <w:rFonts w:eastAsiaTheme="minorEastAsia"/>
-              <w:i w:val="0"/>
-              <w:iCs w:val="0"/>
+              <w:i/>
+              <w:iCs/>
               <w:noProof/>
               <w:sz w:val="24"/>
               <w:szCs w:val="24"/>
               <w:lang w:eastAsia="en-GB"/>
             </w:rPr>
           </w:pPr>
-          <w:hyperlink w:anchor="_Toc24022638" w:history="1">
+          <w:hyperlink w:anchor="_Toc24030570" w:history="1">
             <w:r>
               <w:rPr>
                 <w:rStyle w:val="Hyperlink"/>
                 <w:noProof/>
               </w:rPr>
-              <w:t>Agile methods</w:t>
+              <w:t>Trello</w:t>
             </w:r>
             <w:r>
               <w:rPr>
@@ -1791,7 +1487,7 @@
                 <w:noProof/>
                 <w:webHidden/>
               </w:rPr>
-              <w:instrText xml:space="preserve"> PAGEREF _Toc24022638 \h </w:instrText>
+              <w:instrText xml:space="preserve"> PAGEREF _Toc24030570 \h </w:instrText>
             </w:r>
             <w:r>
               <w:rPr>
@@ -1811,81 +1507,7 @@
                 <w:noProof/>
                 <w:webHidden/>
               </w:rPr>
-              <w:t>14</w:t>
-            </w:r>
-            <w:r>
-              <w:rPr>
-                <w:noProof/>
-                <w:webHidden/>
-              </w:rPr>
-              <w:fldChar w:fldCharType="end"/>
-            </w:r>
-          </w:hyperlink>
-        </w:p>
-        <w:p>
-          <w:pPr>
-            <w:pStyle w:val="TOC2"/>
-            <w:tabs>
-              <w:tab w:val="right" w:leader="dot" w:pos="9010"/>
-            </w:tabs>
-            <w:rPr>
-              <w:rFonts w:eastAsiaTheme="minorEastAsia"/>
-              <w:i w:val="0"/>
-              <w:iCs w:val="0"/>
-              <w:noProof/>
-              <w:sz w:val="24"/>
-              <w:szCs w:val="24"/>
-              <w:lang w:eastAsia="en-GB"/>
-            </w:rPr>
-          </w:pPr>
-          <w:hyperlink w:anchor="_Toc24022639" w:history="1">
-            <w:r>
-              <w:rPr>
-                <w:rStyle w:val="Hyperlink"/>
-                <w:noProof/>
-              </w:rPr>
-              <w:t>Scrum</w:t>
-            </w:r>
-            <w:r>
-              <w:rPr>
-                <w:noProof/>
-                <w:webHidden/>
-              </w:rPr>
-              <w:tab/>
-            </w:r>
-            <w:r>
-              <w:rPr>
-                <w:noProof/>
-                <w:webHidden/>
-              </w:rPr>
-              <w:fldChar w:fldCharType="begin"/>
-            </w:r>
-            <w:r>
-              <w:rPr>
-                <w:noProof/>
-                <w:webHidden/>
-              </w:rPr>
-              <w:instrText xml:space="preserve"> PAGEREF _Toc24022639 \h </w:instrText>
-            </w:r>
-            <w:r>
-              <w:rPr>
-                <w:noProof/>
-                <w:webHidden/>
-              </w:rPr>
-            </w:r>
-            <w:r>
-              <w:rPr>
-                <w:noProof/>
-                <w:webHidden/>
-              </w:rPr>
-              <w:fldChar w:fldCharType="separate"/>
-            </w:r>
-            <w:r>
-              <w:rPr>
-                <w:noProof/>
-                <w:webHidden/>
-              </w:rPr>
-              <w:t>15</w:t>
+              <w:t>8</w:t>
             </w:r>
             <w:r>
               <w:rPr>
@@ -1907,18 +1529,90 @@
               <w:b w:val="0"/>
               <w:bCs w:val="0"/>
               <w:noProof/>
+              <w:lang w:eastAsia="en-GB"/>
+            </w:rPr>
+          </w:pPr>
+          <w:hyperlink w:anchor="_Toc24030571" w:history="1">
+            <w:r>
+              <w:rPr>
+                <w:rStyle w:val="Hyperlink"/>
+                <w:noProof/>
+              </w:rPr>
+              <w:t>Algorithmic approach</w:t>
+            </w:r>
+            <w:r>
+              <w:rPr>
+                <w:noProof/>
+                <w:webHidden/>
+              </w:rPr>
+              <w:tab/>
+            </w:r>
+            <w:r>
+              <w:rPr>
+                <w:noProof/>
+                <w:webHidden/>
+              </w:rPr>
+              <w:fldChar w:fldCharType="begin"/>
+            </w:r>
+            <w:r>
+              <w:rPr>
+                <w:noProof/>
+                <w:webHidden/>
+              </w:rPr>
+              <w:instrText xml:space="preserve"> PAGEREF _Toc24030571 \h </w:instrText>
+            </w:r>
+            <w:r>
+              <w:rPr>
+                <w:noProof/>
+                <w:webHidden/>
+              </w:rPr>
+            </w:r>
+            <w:r>
+              <w:rPr>
+                <w:noProof/>
+                <w:webHidden/>
+              </w:rPr>
+              <w:fldChar w:fldCharType="separate"/>
+            </w:r>
+            <w:r>
+              <w:rPr>
+                <w:noProof/>
+                <w:webHidden/>
+              </w:rPr>
+              <w:t>10</w:t>
+            </w:r>
+            <w:r>
+              <w:rPr>
+                <w:noProof/>
+                <w:webHidden/>
+              </w:rPr>
+              <w:fldChar w:fldCharType="end"/>
+            </w:r>
+          </w:hyperlink>
+        </w:p>
+        <w:p>
+          <w:pPr>
+            <w:pStyle w:val="TOC2"/>
+            <w:tabs>
+              <w:tab w:val="right" w:leader="dot" w:pos="9010"/>
+            </w:tabs>
+            <w:rPr>
+              <w:rFonts w:eastAsiaTheme="minorEastAsia"/>
+              <w:i/>
+              <w:iCs/>
+              <w:noProof/>
               <w:sz w:val="24"/>
               <w:szCs w:val="24"/>
               <w:lang w:eastAsia="en-GB"/>
             </w:rPr>
           </w:pPr>
-          <w:hyperlink w:anchor="_Toc24022640" w:history="1">
+          <w:hyperlink w:anchor="_Toc24030572" w:history="1">
             <w:r>
               <w:rPr>
                 <w:rStyle w:val="Hyperlink"/>
                 <w:noProof/>
               </w:rPr>
-              <w:t>Ethical concerns</w:t>
+              <w:t>Halstead’s Software metrics</w:t>
             </w:r>
             <w:r>
               <w:rPr>
@@ -1939,7 +1633,7 @@
                 <w:noProof/>
                 <w:webHidden/>
               </w:rPr>
-              <w:instrText xml:space="preserve"> PAGEREF _Toc24022640 \h </w:instrText>
+              <w:instrText xml:space="preserve"> PAGEREF _Toc24030572 \h </w:instrText>
             </w:r>
             <w:r>
               <w:rPr>
@@ -1959,7 +1653,303 @@
                 <w:noProof/>
                 <w:webHidden/>
               </w:rPr>
-              <w:t>16</w:t>
+              <w:t>10</w:t>
+            </w:r>
+            <w:r>
+              <w:rPr>
+                <w:noProof/>
+                <w:webHidden/>
+              </w:rPr>
+              <w:fldChar w:fldCharType="end"/>
+            </w:r>
+          </w:hyperlink>
+        </w:p>
+        <w:p>
+          <w:pPr>
+            <w:pStyle w:val="TOC2"/>
+            <w:tabs>
+              <w:tab w:val="right" w:leader="dot" w:pos="9010"/>
+            </w:tabs>
+            <w:rPr>
+              <w:rFonts w:eastAsiaTheme="minorEastAsia"/>
+              <w:i/>
+              <w:iCs/>
+              <w:noProof/>
+              <w:sz w:val="24"/>
+              <w:szCs w:val="24"/>
+              <w:lang w:eastAsia="en-GB"/>
+            </w:rPr>
+          </w:pPr>
+          <w:hyperlink w:anchor="_Toc24030573" w:history="1">
+            <w:r>
+              <w:rPr>
+                <w:rStyle w:val="Hyperlink"/>
+                <w:noProof/>
+              </w:rPr>
+              <w:t>Cycle time</w:t>
+            </w:r>
+            <w:r>
+              <w:rPr>
+                <w:noProof/>
+                <w:webHidden/>
+              </w:rPr>
+              <w:tab/>
+            </w:r>
+            <w:r>
+              <w:rPr>
+                <w:noProof/>
+                <w:webHidden/>
+              </w:rPr>
+              <w:fldChar w:fldCharType="begin"/>
+            </w:r>
+            <w:r>
+              <w:rPr>
+                <w:noProof/>
+                <w:webHidden/>
+              </w:rPr>
+              <w:instrText xml:space="preserve"> PAGEREF _Toc24030573 \h </w:instrText>
+            </w:r>
+            <w:r>
+              <w:rPr>
+                <w:noProof/>
+                <w:webHidden/>
+              </w:rPr>
+            </w:r>
+            <w:r>
+              <w:rPr>
+                <w:noProof/>
+                <w:webHidden/>
+              </w:rPr>
+              <w:fldChar w:fldCharType="separate"/>
+            </w:r>
+            <w:r>
+              <w:rPr>
+                <w:noProof/>
+                <w:webHidden/>
+              </w:rPr>
+              <w:t>13</w:t>
+            </w:r>
+            <w:r>
+              <w:rPr>
+                <w:noProof/>
+                <w:webHidden/>
+              </w:rPr>
+              <w:fldChar w:fldCharType="end"/>
+            </w:r>
+          </w:hyperlink>
+        </w:p>
+        <w:p>
+          <w:pPr>
+            <w:pStyle w:val="TOC2"/>
+            <w:tabs>
+              <w:tab w:val="right" w:leader="dot" w:pos="9010"/>
+            </w:tabs>
+            <w:rPr>
+              <w:rFonts w:eastAsiaTheme="minorEastAsia"/>
+              <w:i/>
+              <w:iCs/>
+              <w:noProof/>
+              <w:sz w:val="24"/>
+              <w:szCs w:val="24"/>
+              <w:lang w:eastAsia="en-GB"/>
+            </w:rPr>
+          </w:pPr>
+          <w:hyperlink w:anchor="_Toc24030574" w:history="1">
+            <w:r>
+              <w:rPr>
+                <w:rStyle w:val="Hyperlink"/>
+                <w:noProof/>
+              </w:rPr>
+              <w:t>Waterfall</w:t>
+            </w:r>
+            <w:r>
+              <w:rPr>
+                <w:noProof/>
+                <w:webHidden/>
+              </w:rPr>
+              <w:tab/>
+            </w:r>
+            <w:r>
+              <w:rPr>
+                <w:noProof/>
+                <w:webHidden/>
+              </w:rPr>
+              <w:fldChar w:fldCharType="begin"/>
+            </w:r>
+            <w:r>
+              <w:rPr>
+                <w:noProof/>
+                <w:webHidden/>
+              </w:rPr>
+              <w:instrText xml:space="preserve"> PAGEREF _Toc24030574 \h </w:instrText>
+            </w:r>
+            <w:r>
+              <w:rPr>
+                <w:noProof/>
+                <w:webHidden/>
+              </w:rPr>
+            </w:r>
+            <w:r>
+              <w:rPr>
+                <w:noProof/>
+                <w:webHidden/>
+              </w:rPr>
+              <w:fldChar w:fldCharType="separate"/>
+            </w:r>
+            <w:r>
+              <w:rPr>
+                <w:noProof/>
+                <w:webHidden/>
+              </w:rPr>
+              <w:t>13</w:t>
+            </w:r>
+            <w:r>
+              <w:rPr>
+                <w:noProof/>
+                <w:webHidden/>
+              </w:rPr>
+              <w:fldChar w:fldCharType="end"/>
+            </w:r>
+          </w:hyperlink>
+        </w:p>
+        <w:p>
+          <w:pPr>
+            <w:pStyle w:val="TOC2"/>
+            <w:tabs>
+              <w:tab w:val="right" w:leader="dot" w:pos="9010"/>
+            </w:tabs>
+            <w:rPr>
+              <w:rFonts w:eastAsiaTheme="minorEastAsia"/>
+              <w:i/>
+              <w:iCs/>
+              <w:noProof/>
+              <w:sz w:val="24"/>
+              <w:szCs w:val="24"/>
+              <w:lang w:eastAsia="en-GB"/>
+            </w:rPr>
+          </w:pPr>
+          <w:hyperlink w:anchor="_Toc24030575" w:history="1">
+            <w:r>
+              <w:rPr>
+                <w:rStyle w:val="Hyperlink"/>
+                <w:noProof/>
+              </w:rPr>
+              <w:t>Agile methods</w:t>
+            </w:r>
+            <w:r>
+              <w:rPr>
+                <w:noProof/>
+                <w:webHidden/>
+              </w:rPr>
+              <w:tab/>
+            </w:r>
+            <w:r>
+              <w:rPr>
+                <w:noProof/>
+                <w:webHidden/>
+              </w:rPr>
+              <w:fldChar w:fldCharType="begin"/>
+            </w:r>
+            <w:r>
+              <w:rPr>
+                <w:noProof/>
+                <w:webHidden/>
+              </w:rPr>
+              <w:instrText xml:space="preserve"> PAGEREF _Toc24030575 \h </w:instrText>
+            </w:r>
+            <w:r>
+              <w:rPr>
+                <w:noProof/>
+                <w:webHidden/>
+              </w:rPr>
+            </w:r>
+            <w:r>
+              <w:rPr>
+                <w:noProof/>
+                <w:webHidden/>
+              </w:rPr>
+              <w:fldChar w:fldCharType="separate"/>
+            </w:r>
+            <w:r>
+              <w:rPr>
+                <w:noProof/>
+                <w:webHidden/>
+              </w:rPr>
+              <w:t>15</w:t>
+            </w:r>
+            <w:r>
+              <w:rPr>
+                <w:noProof/>
+                <w:webHidden/>
+              </w:rPr>
+              <w:fldChar w:fldCharType="end"/>
+            </w:r>
+          </w:hyperlink>
+        </w:p>
+        <w:p>
+          <w:pPr>
+            <w:pStyle w:val="TOC2"/>
+            <w:tabs>
+              <w:tab w:val="right" w:leader="dot" w:pos="9010"/>
+            </w:tabs>
+            <w:rPr>
+              <w:rFonts w:eastAsiaTheme="minorEastAsia"/>
+              <w:i/>
+              <w:iCs/>
+              <w:noProof/>
+              <w:sz w:val="24"/>
+              <w:szCs w:val="24"/>
+              <w:lang w:eastAsia="en-GB"/>
+            </w:rPr>
+          </w:pPr>
+          <w:hyperlink w:anchor="_Toc24030576" w:history="1">
+            <w:r>
+              <w:rPr>
+                <w:rStyle w:val="Hyperlink"/>
+                <w:noProof/>
+              </w:rPr>
+              <w:t>Scrum</w:t>
+            </w:r>
+            <w:r>
+              <w:rPr>
+                <w:noProof/>
+                <w:webHidden/>
+              </w:rPr>
+              <w:tab/>
+            </w:r>
+            <w:r>
+              <w:rPr>
+                <w:noProof/>
+                <w:webHidden/>
+              </w:rPr>
+              <w:fldChar w:fldCharType="begin"/>
+            </w:r>
+            <w:r>
+              <w:rPr>
+                <w:noProof/>
+                <w:webHidden/>
+              </w:rPr>
+              <w:instrText xml:space="preserve"> PAGEREF _Toc24030576 \h </w:instrText>
+            </w:r>
+            <w:r>
+              <w:rPr>
+                <w:noProof/>
+                <w:webHidden/>
+              </w:rPr>
+            </w:r>
+            <w:r>
+              <w:rPr>
+                <w:noProof/>
+                <w:webHidden/>
+              </w:rPr>
+              <w:fldChar w:fldCharType="separate"/>
+            </w:r>
+            <w:r>
+              <w:rPr>
+                <w:noProof/>
+                <w:webHidden/>
+              </w:rPr>
+              <w:t>15</w:t>
             </w:r>
             <w:r>
               <w:rPr>
@@ -1981,18 +1971,16 @@
               <w:b w:val="0"/>
               <w:bCs w:val="0"/>
               <w:noProof/>
-              <w:sz w:val="24"/>
-              <w:szCs w:val="24"/>
               <w:lang w:eastAsia="en-GB"/>
             </w:rPr>
           </w:pPr>
-          <w:hyperlink w:anchor="_Toc24022641" w:history="1">
+          <w:hyperlink w:anchor="_Toc24030577" w:history="1">
             <w:r>
               <w:rPr>
                 <w:rStyle w:val="Hyperlink"/>
                 <w:noProof/>
               </w:rPr>
-              <w:t>Conclusion</w:t>
+              <w:t>Ethical concerns</w:t>
             </w:r>
             <w:r>
               <w:rPr>
@@ -2013,7 +2001,7 @@
                 <w:noProof/>
                 <w:webHidden/>
               </w:rPr>
-              <w:instrText xml:space="preserve"> PAGEREF _Toc24022641 \h </w:instrText>
+              <w:instrText xml:space="preserve"> PAGEREF _Toc24030577 \h </w:instrText>
             </w:r>
             <w:r>
               <w:rPr>
@@ -2033,7 +2021,7 @@
                 <w:noProof/>
                 <w:webHidden/>
               </w:rPr>
-              <w:t>17</w:t>
+              <w:t>16</w:t>
             </w:r>
             <w:r>
               <w:rPr>
@@ -2055,17 +2043,87 @@
               <w:b w:val="0"/>
               <w:bCs w:val="0"/>
               <w:noProof/>
-              <w:sz w:val="24"/>
-              <w:szCs w:val="24"/>
               <w:lang w:eastAsia="en-GB"/>
             </w:rPr>
           </w:pPr>
-          <w:hyperlink w:anchor="_Toc24022642" w:history="1">
+          <w:hyperlink w:anchor="_Toc24030578" w:history="1">
             <w:r>
               <w:rPr>
                 <w:rStyle w:val="Hyperlink"/>
                 <w:noProof/>
               </w:rPr>
+              <w:t>Conclusion</w:t>
+            </w:r>
+            <w:r>
+              <w:rPr>
+                <w:noProof/>
+                <w:webHidden/>
+              </w:rPr>
+              <w:tab/>
+            </w:r>
+            <w:r>
+              <w:rPr>
+                <w:noProof/>
+                <w:webHidden/>
+              </w:rPr>
+              <w:fldChar w:fldCharType="begin"/>
+            </w:r>
+            <w:r>
+              <w:rPr>
+                <w:noProof/>
+                <w:webHidden/>
+              </w:rPr>
+              <w:instrText xml:space="preserve"> PAGEREF _Toc24030578 \h </w:instrText>
+            </w:r>
+            <w:r>
+              <w:rPr>
+                <w:noProof/>
+                <w:webHidden/>
+              </w:rPr>
+            </w:r>
+            <w:r>
+              <w:rPr>
+                <w:noProof/>
+                <w:webHidden/>
+              </w:rPr>
+              <w:fldChar w:fldCharType="separate"/>
+            </w:r>
+            <w:r>
+              <w:rPr>
+                <w:noProof/>
+                <w:webHidden/>
+              </w:rPr>
+              <w:t>17</w:t>
+            </w:r>
+            <w:r>
+              <w:rPr>
+                <w:noProof/>
+                <w:webHidden/>
+              </w:rPr>
+              <w:fldChar w:fldCharType="end"/>
+            </w:r>
+          </w:hyperlink>
+        </w:p>
+        <w:p>
+          <w:pPr>
+            <w:pStyle w:val="TOC1"/>
+            <w:tabs>
+              <w:tab w:val="right" w:leader="dot" w:pos="9010"/>
+            </w:tabs>
+            <w:rPr>
+              <w:rFonts w:eastAsiaTheme="minorEastAsia"/>
+              <w:b w:val="0"/>
+              <w:bCs w:val="0"/>
+              <w:noProof/>
+              <w:lang w:eastAsia="en-GB"/>
+            </w:rPr>
+          </w:pPr>
+          <w:hyperlink w:anchor="_Toc24030579" w:history="1">
+            <w:r>
+              <w:rPr>
+                <w:rStyle w:val="Hyperlink"/>
+                <w:noProof/>
+              </w:rPr>
               <w:t>Bibliography</w:t>
             </w:r>
             <w:r>
@@ -2087,7 +2145,7 @@
                 <w:noProof/>
                 <w:webHidden/>
               </w:rPr>
-              <w:instrText xml:space="preserve"> PAGEREF _Toc24022642 \h </w:instrText>
+              <w:instrText xml:space="preserve"> PAGEREF _Toc24030579 \h </w:instrText>
             </w:r>
             <w:r>
               <w:rPr>
@@ -2173,6 +2231,8 @@
           <w:szCs w:val="26"/>
         </w:rPr>
       </w:pPr>
+      <w:bookmarkStart w:id="1" w:name="_GoBack"/>
+      <w:bookmarkEnd w:id="1"/>
     </w:p>
     <w:p>
       <w:pPr>
@@ -2185,12 +2245,12 @@
       <w:pPr>
         <w:pStyle w:val="Heading1"/>
       </w:pPr>
-      <w:bookmarkStart w:id="1" w:name="_Toc24022621"/>
+      <w:bookmarkStart w:id="2" w:name="_Toc24030558"/>
       <w:r>
         <w:lastRenderedPageBreak/>
         <w:t>Introduction</w:t>
       </w:r>
-      <w:bookmarkEnd w:id="1"/>
+      <w:bookmarkEnd w:id="2"/>
     </w:p>
     <w:p>
       <w:pPr>
@@ -2409,7 +2469,7 @@
       <w:pPr>
         <w:pStyle w:val="Heading1"/>
       </w:pPr>
-      <w:bookmarkStart w:id="2" w:name="_Toc24022622"/>
+      <w:bookmarkStart w:id="3" w:name="_Toc24030559"/>
       <w:r>
         <w:lastRenderedPageBreak/>
         <w:t>Measurable</w:t>
@@ -2417,17 +2477,17 @@
       <w:r>
         <w:t xml:space="preserve"> data</w:t>
       </w:r>
-      <w:bookmarkEnd w:id="2"/>
+      <w:bookmarkEnd w:id="3"/>
     </w:p>
     <w:p>
       <w:pPr>
         <w:pStyle w:val="Heading2"/>
       </w:pPr>
-      <w:bookmarkStart w:id="3" w:name="_Toc24022623"/>
+      <w:bookmarkStart w:id="4" w:name="_Toc24030560"/>
       <w:r>
         <w:t>Lines of code</w:t>
       </w:r>
-      <w:bookmarkEnd w:id="3"/>
+      <w:bookmarkEnd w:id="4"/>
     </w:p>
     <w:p>
       <w:pPr>
@@ -2445,29 +2505,24 @@
           <w:sz w:val="26"/>
           <w:szCs w:val="26"/>
         </w:rPr>
-        <w:t>One of the most common measurements of how much work is done by one software engineer is the LOC (lines of code) that they write. It’s a simple measurement to measure. Basically the more lines of code that they write the better they are. It sounds like the perfect measurement in theory but in reality it has its flaws. For example it’s not fair to measure one software engineer who codes in Python against a software engineer who codes in C. If they were both write the simple hello world program there is a big difference in the LOC</w:t>
-      </w:r>
-    </w:p>
-    <w:p>
-      <w:pPr>
-        <w:pStyle w:val="ListParagraph"/>
-        <w:spacing w:line="360" w:lineRule="auto"/>
-        <w:rPr>
-          <w:rFonts w:cstheme="minorHAnsi"/>
-          <w:sz w:val="26"/>
-          <w:szCs w:val="26"/>
-        </w:rPr>
-      </w:pPr>
-    </w:p>
-    <w:p>
-      <w:pPr>
-        <w:spacing w:line="360" w:lineRule="auto"/>
-        <w:rPr>
-          <w:rFonts w:cstheme="minorHAnsi"/>
-          <w:sz w:val="26"/>
-          <w:szCs w:val="26"/>
-        </w:rPr>
-      </w:pPr>
+        <w:t>One of the most common measurements of how much work is done by one software engineer is the LOC (lines of code)</w:t>
+      </w:r>
+      <w:r>
+        <w:rPr>
+          <w:rFonts w:cstheme="minorHAnsi"/>
+          <w:sz w:val="26"/>
+          <w:szCs w:val="26"/>
+        </w:rPr>
+        <w:t>[1]</w:t>
+      </w:r>
+      <w:r>
+        <w:rPr>
+          <w:rFonts w:cstheme="minorHAnsi"/>
+          <w:sz w:val="26"/>
+          <w:szCs w:val="26"/>
+        </w:rPr>
+        <w:t xml:space="preserve"> that they write. It’s a simple measurement to measure. Basically the more lines of code that they write the better they are. It sounds like the perfect measurement in theory but in reality it has its flaws. For example it’s not fair to measure one software engineer who codes in Python against a software engineer who codes in C. If they were both write the simple hello world program there is a big difference in the LOC</w:t>
+      </w:r>
     </w:p>
     <w:p>
       <w:pPr>
@@ -2680,14 +2735,25 @@
     </w:p>
     <w:p>
       <w:pPr>
+        <w:pStyle w:val="ListParagraph"/>
+        <w:spacing w:line="360" w:lineRule="auto"/>
+        <w:rPr>
+          <w:rFonts w:cstheme="minorHAnsi"/>
+          <w:sz w:val="26"/>
+          <w:szCs w:val="26"/>
+        </w:rPr>
+      </w:pPr>
+    </w:p>
+    <w:p>
+      <w:pPr>
         <w:pStyle w:val="Heading2"/>
       </w:pPr>
-      <w:bookmarkStart w:id="4" w:name="_Toc24022624"/>
+      <w:bookmarkStart w:id="5" w:name="_Toc24030561"/>
       <w:r>
         <w:lastRenderedPageBreak/>
         <w:t>Number of bugs per 1000 lines of code</w:t>
       </w:r>
-      <w:bookmarkEnd w:id="4"/>
+      <w:bookmarkEnd w:id="5"/>
     </w:p>
     <w:p>
       <w:pPr>
@@ -2713,7 +2779,23 @@
           <w:sz w:val="26"/>
           <w:szCs w:val="26"/>
         </w:rPr>
-        <w:t xml:space="preserve">. The basic human error rate is on average 5%. This figure does depend on many different factors such as the level of testing within the code. </w:t>
+        <w:t>. The basic human error rate is on average 5%</w:t>
+      </w:r>
+      <w:r>
+        <w:rPr>
+          <w:rFonts w:cstheme="minorHAnsi"/>
+          <w:sz w:val="26"/>
+          <w:szCs w:val="26"/>
+        </w:rPr>
+        <w:t>[2]</w:t>
+      </w:r>
+      <w:r>
+        <w:rPr>
+          <w:rFonts w:cstheme="minorHAnsi"/>
+          <w:sz w:val="26"/>
+          <w:szCs w:val="26"/>
+        </w:rPr>
+        <w:t xml:space="preserve">. This figure does depend on many different factors such as the level of testing within the code. </w:t>
       </w:r>
       <w:r>
         <w:rPr>
@@ -2726,13 +2808,24 @@
     </w:p>
     <w:p>
       <w:pPr>
+        <w:pStyle w:val="ListParagraph"/>
+        <w:spacing w:line="360" w:lineRule="auto"/>
+        <w:rPr>
+          <w:rFonts w:cstheme="minorHAnsi"/>
+          <w:sz w:val="26"/>
+          <w:szCs w:val="26"/>
+        </w:rPr>
+      </w:pPr>
+    </w:p>
+    <w:p>
+      <w:pPr>
         <w:pStyle w:val="Heading2"/>
       </w:pPr>
-      <w:bookmarkStart w:id="5" w:name="_Toc24022625"/>
+      <w:bookmarkStart w:id="6" w:name="_Toc24030562"/>
       <w:r>
         <w:t>Debugging</w:t>
       </w:r>
-      <w:bookmarkEnd w:id="5"/>
+      <w:bookmarkEnd w:id="6"/>
     </w:p>
     <w:p>
       <w:pPr>
@@ -2757,11 +2850,11 @@
       <w:pPr>
         <w:pStyle w:val="Heading2"/>
       </w:pPr>
-      <w:bookmarkStart w:id="6" w:name="_Toc24022626"/>
+      <w:bookmarkStart w:id="7" w:name="_Toc24030563"/>
       <w:r>
         <w:t>Number of commits</w:t>
       </w:r>
-      <w:bookmarkEnd w:id="6"/>
+      <w:bookmarkEnd w:id="7"/>
     </w:p>
     <w:p>
       <w:pPr>
@@ -2805,11 +2898,11 @@
       <w:pPr>
         <w:pStyle w:val="Heading2"/>
       </w:pPr>
-      <w:bookmarkStart w:id="7" w:name="_Toc24022627"/>
+      <w:bookmarkStart w:id="8" w:name="_Toc24030564"/>
       <w:r>
         <w:t>Test Coverage / code coverage</w:t>
       </w:r>
-      <w:bookmarkEnd w:id="7"/>
+      <w:bookmarkEnd w:id="8"/>
       <w:r>
         <w:t xml:space="preserve"> </w:t>
       </w:r>
@@ -2832,24 +2925,13 @@
         </w:rPr>
         <w:t>Another method used for measuring software engineering is the code coverage. Code coverage measurement simply determines which statements in a body of code have been executed through a test run. When writing tests for code the ideal code coverage is 100% this means that every line of the code has been tested. From our code coverage we can tell if we have enough testing in place.</w:t>
       </w:r>
-    </w:p>
-    <w:p>
-      <w:pPr>
-        <w:pStyle w:val="ListParagraph"/>
-        <w:spacing w:line="360" w:lineRule="auto"/>
-        <w:rPr>
-          <w:rFonts w:cstheme="minorHAnsi"/>
-          <w:sz w:val="26"/>
-          <w:szCs w:val="26"/>
-        </w:rPr>
-      </w:pPr>
-      <w:r>
-        <w:rPr>
-          <w:rFonts w:cstheme="minorHAnsi"/>
-          <w:sz w:val="26"/>
-          <w:szCs w:val="26"/>
-        </w:rPr>
-        <w:t>https://confluence.atlassian.com/clover/about-code-coverage-71599496.html</w:t>
+      <w:r>
+        <w:rPr>
+          <w:rFonts w:cstheme="minorHAnsi"/>
+          <w:sz w:val="26"/>
+          <w:szCs w:val="26"/>
+        </w:rPr>
+        <w:t>[3]</w:t>
       </w:r>
     </w:p>
     <w:p>
@@ -2869,12 +2951,12 @@
       <w:pPr>
         <w:pStyle w:val="Heading2"/>
       </w:pPr>
-      <w:bookmarkStart w:id="8" w:name="_Toc24022628"/>
+      <w:bookmarkStart w:id="9" w:name="_Toc24030565"/>
       <w:r>
         <w:lastRenderedPageBreak/>
         <w:t>Code Reviews</w:t>
       </w:r>
-      <w:bookmarkEnd w:id="8"/>
+      <w:bookmarkEnd w:id="9"/>
     </w:p>
     <w:p>
       <w:pPr>
@@ -2893,6 +2975,14 @@
           <w:szCs w:val="26"/>
         </w:rPr>
         <w:t>Code review is a software quality assurance activity in which a human will check a program mainly by reading and inspecting the source code. The ideal review is before 400 lines of code have been written since the last code review. There has been a study that showed after 400 LOC the ability to find defect diminishes. In the study it showed that over a 60-90 minute review the yield was on average 70-90% in defect discovery. It is also suggested that you shouldn’t spend more than 60 minutes reviewing code. The optimal time and amount seems to be spending 50minutes reviewing 300 LOC.</w:t>
+      </w:r>
+      <w:r>
+        <w:rPr>
+          <w:rFonts w:cstheme="minorHAnsi"/>
+          <w:sz w:val="26"/>
+          <w:szCs w:val="26"/>
+        </w:rPr>
+        <w:t>[4]</w:t>
       </w:r>
     </w:p>
     <w:p>
@@ -3031,34 +3121,23 @@
     </w:p>
     <w:p>
       <w:pPr>
-        <w:spacing w:line="360" w:lineRule="auto"/>
-        <w:rPr>
-          <w:rFonts w:eastAsia="Times New Roman" w:cstheme="minorHAnsi"/>
-          <w:sz w:val="26"/>
-          <w:szCs w:val="26"/>
-          <w:lang w:eastAsia="en-GB"/>
-        </w:rPr>
-      </w:pPr>
-      <w:r>
-        <w:rPr>
-          <w:rFonts w:eastAsia="Times New Roman" w:cstheme="minorHAnsi"/>
-          <w:sz w:val="26"/>
-          <w:szCs w:val="26"/>
-          <w:lang w:eastAsia="en-GB"/>
-        </w:rPr>
-        <w:t>https://smartbear.com/learn/code-review/best-practices-for-peer-code-review/</w:t>
-      </w:r>
-    </w:p>
-    <w:p>
-      <w:pPr>
         <w:pStyle w:val="ListParagraph"/>
         <w:spacing w:line="360" w:lineRule="auto"/>
-        <w:rPr>
-          <w:rFonts w:cstheme="minorHAnsi"/>
-          <w:sz w:val="26"/>
-          <w:szCs w:val="26"/>
-        </w:rPr>
-      </w:pPr>
+        <w:jc w:val="center"/>
+        <w:rPr>
+          <w:rFonts w:cstheme="minorHAnsi"/>
+          <w:sz w:val="26"/>
+          <w:szCs w:val="26"/>
+        </w:rPr>
+      </w:pPr>
+      <w:r>
+        <w:rPr>
+          <w:rFonts w:cstheme="minorHAnsi"/>
+          <w:sz w:val="26"/>
+          <w:szCs w:val="26"/>
+        </w:rPr>
+        <w:t>Number of Defects detected compared to number of LOC reviewed</w:t>
+      </w:r>
     </w:p>
     <w:p>
       <w:pPr>
@@ -3101,12 +3180,12 @@
       <w:pPr>
         <w:pStyle w:val="Heading1"/>
       </w:pPr>
-      <w:bookmarkStart w:id="9" w:name="_Toc24022629"/>
+      <w:bookmarkStart w:id="10" w:name="_Toc24030566"/>
       <w:r>
         <w:lastRenderedPageBreak/>
         <w:t>Computational platforms available</w:t>
       </w:r>
-      <w:bookmarkEnd w:id="9"/>
+      <w:bookmarkEnd w:id="10"/>
       <w:r>
         <w:t xml:space="preserve"> </w:t>
       </w:r>
@@ -3115,11 +3194,11 @@
       <w:pPr>
         <w:pStyle w:val="Heading2"/>
       </w:pPr>
-      <w:bookmarkStart w:id="10" w:name="_Toc24022630"/>
+      <w:bookmarkStart w:id="11" w:name="_Toc24030567"/>
       <w:r>
         <w:t>GitPrime</w:t>
       </w:r>
-      <w:bookmarkEnd w:id="10"/>
+      <w:bookmarkEnd w:id="11"/>
     </w:p>
     <w:p>
       <w:pPr>
@@ -3137,7 +3216,23 @@
           <w:sz w:val="26"/>
           <w:szCs w:val="26"/>
         </w:rPr>
-        <w:t>GitPrime is a commercial tool that can be integrated with git to provide visual insights and reports for individual developers as well as for entire projects. It creates visual for the likes of commits, pull requests and work habits. It allows for easy tracking of your teams progress and measuring success. Using the platform you can easily spot bad trends that might be creeping into your team allowing you to easily eradicate those trends. You can also measure cycle time using GitPrime which allows you to measure progress and see if you are progressing. It also tells you exactly who’s committing and how much they are committing. All of this data can be used to plan better sprints and reduce cycle time.</w:t>
+        <w:t>GitPrime is a commercial tool that can be integrated with git to provide visual insights and reports for individual developers as well as for entire projects. It creates visual for the likes of commits, pull requests and work habits.</w:t>
+      </w:r>
+      <w:r>
+        <w:rPr>
+          <w:rFonts w:cstheme="minorHAnsi"/>
+          <w:sz w:val="26"/>
+          <w:szCs w:val="26"/>
+        </w:rPr>
+        <w:t>[5]</w:t>
+      </w:r>
+      <w:r>
+        <w:rPr>
+          <w:rFonts w:cstheme="minorHAnsi"/>
+          <w:sz w:val="26"/>
+          <w:szCs w:val="26"/>
+        </w:rPr>
+        <w:t xml:space="preserve"> It allows for easy tracking of your teams progress and measuring success. Using the platform you can easily spot bad trends that might be creeping into your team allowing you to easily eradicate those trends. You can also measure cycle time using GitPrime which allows you to measure progress and see if you are progressing. It also tells you exactly who’s committing and how much they are committing. All of this data can be used to plan better sprints and reduce cycle time.</w:t>
       </w:r>
     </w:p>
     <w:p>
@@ -3173,32 +3268,13 @@
     </w:p>
     <w:p>
       <w:pPr>
-        <w:spacing w:line="360" w:lineRule="auto"/>
-        <w:ind w:left="720"/>
-        <w:rPr>
-          <w:rFonts w:cstheme="minorHAnsi"/>
-          <w:sz w:val="26"/>
-          <w:szCs w:val="26"/>
-        </w:rPr>
-      </w:pPr>
-      <w:r>
-        <w:rPr>
-          <w:rFonts w:cstheme="minorHAnsi"/>
-          <w:sz w:val="26"/>
-          <w:szCs w:val="26"/>
-        </w:rPr>
-        <w:t>https://www.gitprime.com</w:t>
-      </w:r>
-    </w:p>
-    <w:p>
-      <w:pPr>
         <w:pStyle w:val="Heading2"/>
       </w:pPr>
-      <w:bookmarkStart w:id="11" w:name="_Toc24022631"/>
+      <w:bookmarkStart w:id="12" w:name="_Toc24030568"/>
       <w:r>
         <w:t>Slack</w:t>
       </w:r>
-      <w:bookmarkEnd w:id="11"/>
+      <w:bookmarkEnd w:id="12"/>
       <w:r>
         <w:t xml:space="preserve"> </w:t>
       </w:r>
@@ -3285,6 +3361,14 @@
         </w:rPr>
         <w:t xml:space="preserve">. </w:t>
       </w:r>
+      <w:r>
+        <w:rPr>
+          <w:rFonts w:cstheme="minorHAnsi"/>
+          <w:sz w:val="26"/>
+          <w:szCs w:val="26"/>
+        </w:rPr>
+        <w:t>[6]</w:t>
+      </w:r>
     </w:p>
     <w:p>
       <w:pPr>
@@ -3296,27 +3380,39 @@
           <w:szCs w:val="26"/>
         </w:rPr>
       </w:pPr>
-      <w:hyperlink r:id="rId12" w:history="1">
-        <w:r>
-          <w:rPr>
-            <w:rStyle w:val="Hyperlink"/>
-            <w:rFonts w:cstheme="minorHAnsi"/>
-            <w:sz w:val="26"/>
-            <w:szCs w:val="26"/>
-          </w:rPr>
-          <w:t>https://www.getcloudapp.com/blog/what-is-slack</w:t>
-        </w:r>
-      </w:hyperlink>
+    </w:p>
+    <w:p>
+      <w:pPr>
+        <w:pStyle w:val="ListParagraph"/>
+        <w:spacing w:line="360" w:lineRule="auto"/>
+        <w:rPr>
+          <w:rFonts w:cstheme="minorHAnsi"/>
+          <w:sz w:val="26"/>
+          <w:szCs w:val="26"/>
+        </w:rPr>
+      </w:pPr>
+    </w:p>
+    <w:p>
+      <w:pPr>
+        <w:pStyle w:val="ListParagraph"/>
+        <w:spacing w:line="360" w:lineRule="auto"/>
+        <w:rPr>
+          <w:rFonts w:cstheme="minorHAnsi"/>
+          <w:sz w:val="26"/>
+          <w:szCs w:val="26"/>
+        </w:rPr>
+      </w:pPr>
     </w:p>
     <w:p>
       <w:pPr>
         <w:pStyle w:val="Heading2"/>
       </w:pPr>
-      <w:bookmarkStart w:id="12" w:name="_Toc24022632"/>
-      <w:r>
+      <w:bookmarkStart w:id="13" w:name="_Toc24030569"/>
+      <w:r>
+        <w:lastRenderedPageBreak/>
         <w:t>Teams</w:t>
       </w:r>
-      <w:bookmarkEnd w:id="12"/>
+      <w:bookmarkEnd w:id="13"/>
     </w:p>
     <w:p>
       <w:pPr>
@@ -3334,39 +3430,24 @@
           <w:sz w:val="26"/>
           <w:szCs w:val="26"/>
         </w:rPr>
-        <w:t xml:space="preserve">Teams is similar to Slack but it has its differences, It is a cloud bases team collaboration software. It is part of the office 365 package. Teams allows </w:t>
-      </w:r>
-      <w:r>
-        <w:rPr>
-          <w:rFonts w:cstheme="minorHAnsi"/>
-          <w:sz w:val="26"/>
-          <w:szCs w:val="26"/>
-        </w:rPr>
-        <w:lastRenderedPageBreak/>
-        <w:t>calling, video meetings and file sharing. It doesn’t have the same third party app integration that Slack has but it has some of its own such as Exchange, PowerPoint and SharePoint. Businesses can use teams to collaborate on projects in real time across different devices including laptops and mobile devices all around the world once they have an internet connection.</w:t>
-      </w:r>
-    </w:p>
-    <w:p>
-      <w:pPr>
-        <w:pStyle w:val="ListParagraph"/>
-        <w:spacing w:line="360" w:lineRule="auto"/>
-        <w:rPr>
-          <w:rFonts w:cstheme="minorHAnsi"/>
-          <w:sz w:val="26"/>
-          <w:szCs w:val="26"/>
-        </w:rPr>
-      </w:pPr>
-      <w:hyperlink r:id="rId13" w:history="1">
-        <w:r>
-          <w:rPr>
-            <w:rStyle w:val="Hyperlink"/>
-            <w:rFonts w:cstheme="minorHAnsi"/>
-            <w:sz w:val="26"/>
-            <w:szCs w:val="26"/>
-          </w:rPr>
-          <w:t>https://searchunifiedcommunications.techtarget.com/definition/Microsoft-Teams</w:t>
-        </w:r>
-      </w:hyperlink>
+        <w:t xml:space="preserve">Teams is similar to Slack but it has its differences, It is a cloud bases team collaboration software. It is part of the office 365 package. Teams allows calling, video meetings and file sharing. It doesn’t have the same third party app integration that Slack has but it has some of its own such as Exchange, PowerPoint and SharePoint. </w:t>
+      </w:r>
+      <w:r>
+        <w:rPr>
+          <w:rFonts w:cstheme="minorHAnsi"/>
+          <w:sz w:val="26"/>
+          <w:szCs w:val="26"/>
+        </w:rPr>
+        <w:t>[7]</w:t>
+      </w:r>
+      <w:r>
+        <w:rPr>
+          <w:rFonts w:cstheme="minorHAnsi"/>
+          <w:sz w:val="26"/>
+          <w:szCs w:val="26"/>
+        </w:rPr>
+        <w:t>Businesses can use teams to collaborate on projects in real time across different devices including laptops and mobile devices all around the world once they have an internet connection.</w:t>
+      </w:r>
     </w:p>
     <w:p>
       <w:pPr>
@@ -3392,11 +3473,11 @@
       <w:pPr>
         <w:pStyle w:val="Heading2"/>
       </w:pPr>
-      <w:bookmarkStart w:id="13" w:name="_Toc24022633"/>
+      <w:bookmarkStart w:id="14" w:name="_Toc24030570"/>
       <w:r>
         <w:t>Trello</w:t>
       </w:r>
-      <w:bookmarkEnd w:id="13"/>
+      <w:bookmarkEnd w:id="14"/>
     </w:p>
     <w:p>
       <w:pPr>
@@ -3533,6 +3614,30 @@
     <w:p>
       <w:pPr>
         <w:pStyle w:val="ListParagraph"/>
+        <w:spacing w:line="360" w:lineRule="auto"/>
+        <w:ind w:left="1440"/>
+        <w:rPr>
+          <w:rFonts w:cstheme="minorHAnsi"/>
+          <w:sz w:val="26"/>
+          <w:szCs w:val="26"/>
+        </w:rPr>
+      </w:pPr>
+    </w:p>
+    <w:p>
+      <w:pPr>
+        <w:pStyle w:val="ListParagraph"/>
+        <w:spacing w:line="360" w:lineRule="auto"/>
+        <w:ind w:left="1440"/>
+        <w:rPr>
+          <w:rFonts w:cstheme="minorHAnsi"/>
+          <w:sz w:val="26"/>
+          <w:szCs w:val="26"/>
+        </w:rPr>
+      </w:pPr>
+    </w:p>
+    <w:p>
+      <w:pPr>
+        <w:pStyle w:val="ListParagraph"/>
         <w:numPr>
           <w:ilvl w:val="1"/>
           <w:numId w:val="2"/>
@@ -3550,6 +3655,7 @@
           <w:sz w:val="26"/>
           <w:szCs w:val="26"/>
         </w:rPr>
+        <w:lastRenderedPageBreak/>
         <w:t>Card</w:t>
       </w:r>
     </w:p>
@@ -3570,8 +3676,15 @@
           <w:sz w:val="26"/>
           <w:szCs w:val="26"/>
         </w:rPr>
-        <w:lastRenderedPageBreak/>
         <w:t>A card represents a specific element of a project. Cards get moved through lists as they get completed. A card could be an individual task or it could be an item within a checklist made up of many smaller cards.</w:t>
+      </w:r>
+      <w:r>
+        <w:rPr>
+          <w:rFonts w:cstheme="minorHAnsi"/>
+          <w:sz w:val="26"/>
+          <w:szCs w:val="26"/>
+        </w:rPr>
+        <w:t>[8]</w:t>
       </w:r>
     </w:p>
     <w:p>
@@ -3650,7 +3763,7 @@
                     </pic:cNvPicPr>
                   </pic:nvPicPr>
                   <pic:blipFill>
-                    <a:blip r:embed="rId14" cstate="print">
+                    <a:blip r:embed="rId12" cstate="print">
                       <a:extLst>
                         <a:ext uri="{28A0092B-C50C-407E-A947-70E740481C1C}">
                           <a14:useLocalDpi xmlns:a14="http://schemas.microsoft.com/office/drawing/2010/main" val="0"/>
@@ -3761,24 +3874,6 @@
         <w:spacing w:line="360" w:lineRule="auto"/>
         <w:rPr>
           <w:rFonts w:cstheme="minorHAnsi"/>
-          <w:sz w:val="26"/>
-          <w:szCs w:val="26"/>
-        </w:rPr>
-      </w:pPr>
-      <w:r>
-        <w:rPr>
-          <w:rFonts w:cstheme="minorHAnsi"/>
-          <w:sz w:val="26"/>
-          <w:szCs w:val="26"/>
-        </w:rPr>
-        <w:t>https://wpcurve.com/trello-for-project-management/</w:t>
-      </w:r>
-    </w:p>
-    <w:p>
-      <w:pPr>
-        <w:spacing w:line="360" w:lineRule="auto"/>
-        <w:rPr>
-          <w:rFonts w:cstheme="minorHAnsi"/>
           <w:b/>
           <w:bCs/>
           <w:sz w:val="26"/>
@@ -3922,22 +4017,22 @@
       <w:pPr>
         <w:pStyle w:val="Heading1"/>
       </w:pPr>
-      <w:bookmarkStart w:id="14" w:name="_Toc24022634"/>
+      <w:bookmarkStart w:id="15" w:name="_Toc24030571"/>
       <w:r>
         <w:lastRenderedPageBreak/>
         <w:t>Algorithmic approach</w:t>
       </w:r>
-      <w:bookmarkEnd w:id="14"/>
+      <w:bookmarkEnd w:id="15"/>
     </w:p>
     <w:p>
       <w:pPr>
         <w:pStyle w:val="Heading2"/>
       </w:pPr>
-      <w:bookmarkStart w:id="15" w:name="_Toc24022635"/>
+      <w:bookmarkStart w:id="16" w:name="_Toc24030572"/>
       <w:r>
         <w:t>Halstead’s Software metrics</w:t>
       </w:r>
-      <w:bookmarkEnd w:id="15"/>
+      <w:bookmarkEnd w:id="16"/>
     </w:p>
     <w:p>
       <w:pPr>
@@ -3977,6 +4072,14 @@
           <w:szCs w:val="26"/>
         </w:rPr>
         <w:t>By counting the tokens and determining which are operators and which are operands, the following base measures can be collected :</w:t>
+      </w:r>
+      <w:r>
+        <w:rPr>
+          <w:rFonts w:asciiTheme="minorHAnsi" w:hAnsiTheme="minorHAnsi" w:cstheme="minorHAnsi"/>
+          <w:sz w:val="26"/>
+          <w:szCs w:val="26"/>
+        </w:rPr>
+        <w:t xml:space="preserve"> [9]</w:t>
       </w:r>
     </w:p>
     <w:p>
@@ -5440,25 +5543,6 @@
     </w:p>
     <w:p>
       <w:pPr>
-        <w:spacing w:line="360" w:lineRule="auto"/>
-        <w:rPr>
-          <w:rFonts w:eastAsia="Times New Roman" w:cstheme="minorHAnsi"/>
-          <w:sz w:val="26"/>
-          <w:szCs w:val="26"/>
-          <w:lang w:eastAsia="en-GB"/>
-        </w:rPr>
-      </w:pPr>
-      <w:r>
-        <w:rPr>
-          <w:rFonts w:cstheme="minorHAnsi"/>
-          <w:sz w:val="26"/>
-          <w:szCs w:val="26"/>
-        </w:rPr>
-        <w:t>https://www.geeksforgeeks.org/software-engineering-halsteads-software-metrics/</w:t>
-      </w:r>
-    </w:p>
-    <w:p>
-      <w:pPr>
         <w:pStyle w:val="ListParagraph"/>
         <w:spacing w:line="360" w:lineRule="auto"/>
         <w:rPr>
@@ -5516,12 +5600,12 @@
       <w:pPr>
         <w:pStyle w:val="Heading2"/>
       </w:pPr>
-      <w:bookmarkStart w:id="16" w:name="_Toc24022636"/>
+      <w:bookmarkStart w:id="17" w:name="_Toc24030573"/>
       <w:r>
         <w:lastRenderedPageBreak/>
         <w:t>Cycle time</w:t>
       </w:r>
-      <w:bookmarkEnd w:id="16"/>
+      <w:bookmarkEnd w:id="17"/>
     </w:p>
     <w:p>
       <w:pPr>
@@ -5539,18 +5623,45 @@
           <w:sz w:val="26"/>
           <w:szCs w:val="26"/>
         </w:rPr>
-        <w:t>Cycle time is defined as “The total time that elapses from the moment when the work is started on a task until its competition”. The difference between lead time and cycle time is that cycle time is from when the tasked is created through till the work is completed whereas the cycle time is from when the work is started till the time the work is completed.  The cycle time data can be  used for future projects for gauging how long it’s going to take a certain team to complete a required task. It can also be used to gauge progress in seeing progression of seeing if your cycle time is getting shorted. If your cycle time is shortening over time it’s a sign of good efficiency. Measuring your cycle time is a very straight forward process. All you need to do us record when the task was started and when the task was completed.</w:t>
-      </w:r>
+        <w:t>Cycle time is defined as “The total time that elapses from the moment when the work is started on a task until its competition”</w:t>
+      </w:r>
+      <w:r>
+        <w:rPr>
+          <w:rFonts w:cstheme="minorHAnsi"/>
+          <w:sz w:val="26"/>
+          <w:szCs w:val="26"/>
+        </w:rPr>
+        <w:t>[10].</w:t>
+      </w:r>
+      <w:r>
+        <w:rPr>
+          <w:rFonts w:cstheme="minorHAnsi"/>
+          <w:sz w:val="26"/>
+          <w:szCs w:val="26"/>
+        </w:rPr>
+        <w:t xml:space="preserve"> The difference between lead time and cycle time is that cycle time is from when the tasked is created through till the work is completed whereas the cycle time is from when the work is started till the time the work is completed.  The cycle time data can be  used for future projects for gauging how long it’s going to take a certain team to complete a required task. It can also be used to gauge progress in seeing progression of seeing if your cycle time is getting shorted. If your cycle time is shortening over time it’s a sign of good efficiency. Measuring your cycle time is a very straight forward process. All you need to do us record when the task was started and when the task was completed.</w:t>
+      </w:r>
+    </w:p>
+    <w:p>
+      <w:pPr>
+        <w:pStyle w:val="ListParagraph"/>
+        <w:spacing w:line="360" w:lineRule="auto"/>
+        <w:rPr>
+          <w:rFonts w:cstheme="minorHAnsi"/>
+          <w:sz w:val="26"/>
+          <w:szCs w:val="26"/>
+        </w:rPr>
+      </w:pPr>
     </w:p>
     <w:p>
       <w:pPr>
         <w:pStyle w:val="Heading2"/>
       </w:pPr>
-      <w:bookmarkStart w:id="17" w:name="_Toc24022637"/>
+      <w:bookmarkStart w:id="18" w:name="_Toc24030574"/>
       <w:r>
         <w:t>Waterfall</w:t>
       </w:r>
-      <w:bookmarkEnd w:id="17"/>
+      <w:bookmarkEnd w:id="18"/>
     </w:p>
     <w:p>
       <w:pPr>
@@ -5576,7 +5687,25 @@
           <w:sz w:val="26"/>
           <w:szCs w:val="26"/>
         </w:rPr>
-        <w:t>There is six stages to waterfall methodology. They are :</w:t>
+        <w:t xml:space="preserve">There is six stages to waterfall </w:t>
+      </w:r>
+      <w:proofErr w:type="spellStart"/>
+      <w:r>
+        <w:rPr>
+          <w:rFonts w:cstheme="minorHAnsi"/>
+          <w:sz w:val="26"/>
+          <w:szCs w:val="26"/>
+        </w:rPr>
+        <w:t>methodology.They</w:t>
+      </w:r>
+      <w:proofErr w:type="spellEnd"/>
+      <w:r>
+        <w:rPr>
+          <w:rFonts w:cstheme="minorHAnsi"/>
+          <w:sz w:val="26"/>
+          <w:szCs w:val="26"/>
+        </w:rPr>
+        <w:t xml:space="preserve"> are :</w:t>
       </w:r>
     </w:p>
     <w:p>
@@ -5668,25 +5797,14 @@
     <w:p>
       <w:pPr>
         <w:pStyle w:val="ListParagraph"/>
-        <w:numPr>
-          <w:ilvl w:val="0"/>
-          <w:numId w:val="7"/>
-        </w:numPr>
-        <w:spacing w:line="360" w:lineRule="auto"/>
-        <w:rPr>
-          <w:rFonts w:cstheme="minorHAnsi"/>
-          <w:sz w:val="26"/>
-          <w:szCs w:val="26"/>
-        </w:rPr>
-      </w:pPr>
-      <w:r>
-        <w:rPr>
-          <w:rFonts w:cstheme="minorHAnsi"/>
-          <w:sz w:val="26"/>
-          <w:szCs w:val="26"/>
-        </w:rPr>
-        <w:t>Design</w:t>
-      </w:r>
+        <w:spacing w:line="360" w:lineRule="auto"/>
+        <w:ind w:left="2880"/>
+        <w:rPr>
+          <w:rFonts w:cstheme="minorHAnsi"/>
+          <w:sz w:val="26"/>
+          <w:szCs w:val="26"/>
+        </w:rPr>
+      </w:pPr>
     </w:p>
     <w:p>
       <w:pPr>
@@ -5699,23 +5817,30 @@
           <w:szCs w:val="26"/>
         </w:rPr>
       </w:pPr>
-      <w:r>
-        <w:rPr>
-          <w:rFonts w:cstheme="minorHAnsi"/>
-          <w:sz w:val="26"/>
-          <w:szCs w:val="26"/>
-        </w:rPr>
-        <w:t xml:space="preserve">This stage covers the technical design requirements. In this stage you choose which programming language to use and technologies that you will use in the process. At the end of this stage a design specification report will be </w:t>
-      </w:r>
-      <w:r>
-        <w:rPr>
-          <w:rFonts w:cstheme="minorHAnsi"/>
-          <w:sz w:val="26"/>
-          <w:szCs w:val="26"/>
-        </w:rPr>
-        <w:lastRenderedPageBreak/>
-        <w:t>generated in which it explains how exactly the logic will be technically implemented.</w:t>
-      </w:r>
+    </w:p>
+    <w:p>
+      <w:pPr>
+        <w:pStyle w:val="ListParagraph"/>
+        <w:spacing w:line="360" w:lineRule="auto"/>
+        <w:ind w:left="2880"/>
+        <w:rPr>
+          <w:rFonts w:cstheme="minorHAnsi"/>
+          <w:sz w:val="26"/>
+          <w:szCs w:val="26"/>
+        </w:rPr>
+      </w:pPr>
+    </w:p>
+    <w:p>
+      <w:pPr>
+        <w:pStyle w:val="ListParagraph"/>
+        <w:spacing w:line="360" w:lineRule="auto"/>
+        <w:ind w:left="2880"/>
+        <w:rPr>
+          <w:rFonts w:cstheme="minorHAnsi"/>
+          <w:sz w:val="26"/>
+          <w:szCs w:val="26"/>
+        </w:rPr>
+      </w:pPr>
     </w:p>
     <w:p>
       <w:pPr>
@@ -5737,7 +5862,8 @@
           <w:sz w:val="26"/>
           <w:szCs w:val="26"/>
         </w:rPr>
-        <w:t>Coding</w:t>
+        <w:lastRenderedPageBreak/>
+        <w:t>Design</w:t>
       </w:r>
     </w:p>
     <w:p>
@@ -5757,7 +5883,7 @@
           <w:sz w:val="26"/>
           <w:szCs w:val="26"/>
         </w:rPr>
-        <w:t>In this stage the source code is written. This will implement all models and logic that were specified in previous stages</w:t>
+        <w:t>This stage covers the technical design requirements. In this stage you choose which programming language to use and technologies that you will use in the process. At the end of this stage a design specification report will be generated in which it explains how exactly the logic will be technically implemented.</w:t>
       </w:r>
     </w:p>
     <w:p>
@@ -5780,7 +5906,7 @@
           <w:sz w:val="26"/>
           <w:szCs w:val="26"/>
         </w:rPr>
-        <w:t>Testing</w:t>
+        <w:t>Coding</w:t>
       </w:r>
     </w:p>
     <w:p>
@@ -5800,7 +5926,7 @@
           <w:sz w:val="26"/>
           <w:szCs w:val="26"/>
         </w:rPr>
-        <w:t xml:space="preserve">This stage involves QA’s(Quality Assurance) and beta testers to test the source code that’s been written to try and find any bugs within the code. These people report back with any bugs that are found. </w:t>
+        <w:t>In this stage the source code is written. This will implement all models and logic that were specified in previous stages</w:t>
       </w:r>
     </w:p>
     <w:p>
@@ -5823,6 +5949,49 @@
           <w:sz w:val="26"/>
           <w:szCs w:val="26"/>
         </w:rPr>
+        <w:t>Testing</w:t>
+      </w:r>
+    </w:p>
+    <w:p>
+      <w:pPr>
+        <w:pStyle w:val="ListParagraph"/>
+        <w:spacing w:line="360" w:lineRule="auto"/>
+        <w:ind w:left="2880"/>
+        <w:rPr>
+          <w:rFonts w:cstheme="minorHAnsi"/>
+          <w:sz w:val="26"/>
+          <w:szCs w:val="26"/>
+        </w:rPr>
+      </w:pPr>
+      <w:r>
+        <w:rPr>
+          <w:rFonts w:cstheme="minorHAnsi"/>
+          <w:sz w:val="26"/>
+          <w:szCs w:val="26"/>
+        </w:rPr>
+        <w:t xml:space="preserve">This stage involves QA’s(Quality Assurance) and beta testers to test the source code that’s been written to try and find any bugs within the code. These people report back with any bugs that are found. </w:t>
+      </w:r>
+    </w:p>
+    <w:p>
+      <w:pPr>
+        <w:pStyle w:val="ListParagraph"/>
+        <w:numPr>
+          <w:ilvl w:val="0"/>
+          <w:numId w:val="7"/>
+        </w:numPr>
+        <w:spacing w:line="360" w:lineRule="auto"/>
+        <w:rPr>
+          <w:rFonts w:cstheme="minorHAnsi"/>
+          <w:sz w:val="26"/>
+          <w:szCs w:val="26"/>
+        </w:rPr>
+      </w:pPr>
+      <w:r>
+        <w:rPr>
+          <w:rFonts w:cstheme="minorHAnsi"/>
+          <w:sz w:val="26"/>
+          <w:szCs w:val="26"/>
+        </w:rPr>
         <w:t>Operations</w:t>
       </w:r>
     </w:p>
@@ -5845,6 +6014,46 @@
         </w:rPr>
         <w:t>In the operations stage the application that has been developed is now ready to be released into a live environment. This stage also involves support and maintenance in order to keep the application up to date and free from bugs.</w:t>
       </w:r>
+      <w:r>
+        <w:rPr>
+          <w:rFonts w:cstheme="minorHAnsi"/>
+          <w:sz w:val="26"/>
+          <w:szCs w:val="26"/>
+        </w:rPr>
+        <w:t>[11]</w:t>
+      </w:r>
+    </w:p>
+    <w:p>
+      <w:pPr>
+        <w:pStyle w:val="ListParagraph"/>
+        <w:spacing w:line="360" w:lineRule="auto"/>
+        <w:ind w:left="2880"/>
+        <w:rPr>
+          <w:rFonts w:cstheme="minorHAnsi"/>
+          <w:sz w:val="26"/>
+          <w:szCs w:val="26"/>
+        </w:rPr>
+      </w:pPr>
+    </w:p>
+    <w:p>
+      <w:pPr>
+        <w:spacing w:line="360" w:lineRule="auto"/>
+        <w:rPr>
+          <w:rFonts w:cstheme="minorHAnsi"/>
+          <w:sz w:val="26"/>
+          <w:szCs w:val="26"/>
+        </w:rPr>
+      </w:pPr>
+    </w:p>
+    <w:p>
+      <w:pPr>
+        <w:spacing w:line="360" w:lineRule="auto"/>
+        <w:rPr>
+          <w:rFonts w:cstheme="minorHAnsi"/>
+          <w:sz w:val="26"/>
+          <w:szCs w:val="26"/>
+        </w:rPr>
+      </w:pPr>
     </w:p>
     <w:p>
       <w:pPr>
@@ -5870,11 +6079,12 @@
       <w:pPr>
         <w:pStyle w:val="Heading2"/>
       </w:pPr>
-      <w:bookmarkStart w:id="18" w:name="_Toc24022638"/>
-      <w:r>
+      <w:bookmarkStart w:id="19" w:name="_Toc24030575"/>
+      <w:r>
+        <w:lastRenderedPageBreak/>
         <w:t>Agile methods</w:t>
       </w:r>
-      <w:bookmarkEnd w:id="18"/>
+      <w:bookmarkEnd w:id="19"/>
       <w:r>
         <w:t xml:space="preserve"> </w:t>
       </w:r>
@@ -5897,6 +6107,24 @@
         </w:rPr>
         <w:t>Agile methods are used to find ways to enhance the software development process, both lead times and cycle times are taken into account. The lead time is the time taken by a team to generate ideas, then develop that idea before delivering the software product, whereas the cycle time is the time from developing the software and deploying it into production.</w:t>
       </w:r>
+      <w:r>
+        <w:rPr>
+          <w:rFonts w:cstheme="minorHAnsi"/>
+          <w:sz w:val="26"/>
+          <w:szCs w:val="26"/>
+        </w:rPr>
+        <w:t>[12]</w:t>
+      </w:r>
+    </w:p>
+    <w:p>
+      <w:pPr>
+        <w:pStyle w:val="Heading2"/>
+      </w:pPr>
+      <w:bookmarkStart w:id="20" w:name="_Toc24030576"/>
+      <w:r>
+        <w:t>Scrum</w:t>
+      </w:r>
+      <w:bookmarkEnd w:id="20"/>
     </w:p>
     <w:p>
       <w:pPr>
@@ -5908,6 +6136,32 @@
           <w:szCs w:val="26"/>
         </w:rPr>
       </w:pPr>
+      <w:r>
+        <w:rPr>
+          <w:rFonts w:cstheme="minorHAnsi"/>
+          <w:sz w:val="26"/>
+          <w:szCs w:val="26"/>
+        </w:rPr>
+        <w:t>Scrum is a framework within which people can address complex adaptive problems while creating and delivering products to a customer at the highest possible value. Scrum involves a team working together. A scrum is the actual time period when the team works together to finish an increment. The team completes a scrum cycle which can range anywhere from one week to a four week cycle. Within that cycle the team will start off with a sprint planning in which they will set our their targets and the time they want to have it completed by. These goals are set out by the scrum master. By the end of the meeting the full team should be clear on what can be delivered in the sprint and how the increment can be delivered.  The team usually will have a daily scrum which will involve a short meeting of 15 minutes in which they reflect on the work that’s been produced in that day. This helps ensure that each member of the team is on the same page on what needs to be done. The team then has a sprint review at the end of the sprint. In this review they review the work that’s been carried out. The last part of the scrum is called sprint retrospective. The goal is that after the sprint cycle the team will either increment(show what’s been done in the scrum) of demo the project they have completed to the client. The team will also talk about what worked and didn’t work in the scrum. This creates a place where the team can focus on what needs to be improved for the next time.</w:t>
+      </w:r>
+      <w:r>
+        <w:rPr>
+          <w:rFonts w:cstheme="minorHAnsi"/>
+          <w:sz w:val="26"/>
+          <w:szCs w:val="26"/>
+        </w:rPr>
+        <w:t>[13]</w:t>
+      </w:r>
+    </w:p>
+    <w:p>
+      <w:pPr>
+        <w:spacing w:line="360" w:lineRule="auto"/>
+        <w:rPr>
+          <w:rFonts w:cstheme="minorHAnsi"/>
+          <w:sz w:val="26"/>
+          <w:szCs w:val="26"/>
+        </w:rPr>
+      </w:pPr>
     </w:p>
     <w:p>
       <w:pPr>
@@ -5922,59 +6176,165 @@
     </w:p>
     <w:p>
       <w:pPr>
-        <w:pStyle w:val="ListParagraph"/>
-        <w:spacing w:line="360" w:lineRule="auto"/>
-        <w:rPr>
-          <w:rFonts w:cstheme="minorHAnsi"/>
-          <w:sz w:val="26"/>
-          <w:szCs w:val="26"/>
-        </w:rPr>
-      </w:pPr>
-    </w:p>
-    <w:p>
-      <w:pPr>
-        <w:pStyle w:val="ListParagraph"/>
-        <w:spacing w:line="360" w:lineRule="auto"/>
-        <w:rPr>
-          <w:rFonts w:cstheme="minorHAnsi"/>
-          <w:sz w:val="26"/>
-          <w:szCs w:val="26"/>
-        </w:rPr>
-      </w:pPr>
-    </w:p>
-    <w:p>
-      <w:pPr>
-        <w:pStyle w:val="Heading2"/>
-      </w:pPr>
-      <w:bookmarkStart w:id="19" w:name="_Toc24022639"/>
+        <w:pStyle w:val="Heading1"/>
+      </w:pPr>
+      <w:bookmarkStart w:id="21" w:name="_Toc24030577"/>
       <w:r>
         <w:lastRenderedPageBreak/>
-        <w:t>Scrum</w:t>
-      </w:r>
-      <w:bookmarkEnd w:id="19"/>
-    </w:p>
-    <w:p>
-      <w:pPr>
-        <w:pStyle w:val="ListParagraph"/>
-        <w:spacing w:line="360" w:lineRule="auto"/>
-        <w:rPr>
-          <w:rFonts w:cstheme="minorHAnsi"/>
-          <w:sz w:val="26"/>
-          <w:szCs w:val="26"/>
-        </w:rPr>
-      </w:pPr>
-      <w:r>
-        <w:rPr>
-          <w:rFonts w:cstheme="minorHAnsi"/>
-          <w:sz w:val="26"/>
-          <w:szCs w:val="26"/>
-        </w:rPr>
-        <w:t>Scrum is a framework within which people can address complex adaptive problems while creating and delivering products to a customer at the highest possible value. Scrum involves a team working together. A scrum is the actual time period when the team works together to finish an increment. The team completes a scrum cycle which can range anywhere from one week to a four week cycle. Within that cycle the team will start off with a sprint planning in which they will set our their targets and the time they want to have it completed by. These goals are set out by the scrum master. By the end of the meeting the full team should be clear on what can be delivered in the sprint and how the increment can be delivered.  The team usually will have a daily scrum which will involve a short meeting of 15 minutes in which they reflect on the work that’s been produced in that day. This helps ensure that each member of the team is on the same page on what needs to be done. The team then has a sprint review at the end of the sprint. In this review they review the work that’s been carried out. The last part of the scrum is called sprint retrospective. The goal is that after the sprint cycle the team will either increment(show what’s been done in the scrum) of demo the project they have completed to the client. The team will also talk about what worked and didn’t work in the scrum. This creates a place where the team can focus on what needs to be improved for the next time.</w:t>
-      </w:r>
-    </w:p>
-    <w:p>
-      <w:pPr>
-        <w:pStyle w:val="ListParagraph"/>
+        <w:t>Ethic</w:t>
+      </w:r>
+      <w:r>
+        <w:t>al</w:t>
+      </w:r>
+      <w:r>
+        <w:t xml:space="preserve"> concerns</w:t>
+      </w:r>
+      <w:bookmarkEnd w:id="21"/>
+      <w:r>
+        <w:t xml:space="preserve"> </w:t>
+      </w:r>
+    </w:p>
+    <w:p>
+      <w:pPr>
+        <w:spacing w:line="360" w:lineRule="auto"/>
+        <w:rPr>
+          <w:rFonts w:cstheme="minorHAnsi"/>
+          <w:sz w:val="26"/>
+          <w:szCs w:val="26"/>
+        </w:rPr>
+      </w:pPr>
+      <w:r>
+        <w:rPr>
+          <w:rFonts w:cstheme="minorHAnsi"/>
+          <w:sz w:val="26"/>
+          <w:szCs w:val="26"/>
+        </w:rPr>
+        <w:t>One major ethical concern when it comes to measuring software engineering is the area of data protection. The measurement of such data could be really seen as an invasion of the developers privacy. If a manager or boss wants to measure such data it should be completely clear and transparent about what actual data they are taking and measuring.</w:t>
+      </w:r>
+    </w:p>
+    <w:p>
+      <w:pPr>
+        <w:spacing w:line="360" w:lineRule="auto"/>
+        <w:rPr>
+          <w:rFonts w:cstheme="minorHAnsi"/>
+          <w:sz w:val="26"/>
+          <w:szCs w:val="26"/>
+        </w:rPr>
+      </w:pPr>
+    </w:p>
+    <w:p>
+      <w:pPr>
+        <w:spacing w:line="360" w:lineRule="auto"/>
+        <w:rPr>
+          <w:rFonts w:cstheme="minorHAnsi"/>
+          <w:sz w:val="26"/>
+          <w:szCs w:val="26"/>
+        </w:rPr>
+      </w:pPr>
+      <w:r>
+        <w:rPr>
+          <w:rFonts w:cstheme="minorHAnsi"/>
+          <w:sz w:val="26"/>
+          <w:szCs w:val="26"/>
+        </w:rPr>
+        <w:t xml:space="preserve">Having developers under constant monitoring within a workplace can be a real ethical concern. And can be a major impact on the developers privacy. While some of the metrics that have been talked about above can be excellent for measuring software engineering we need to be careful that we don’t over analyse the workers and breach their privacy. </w:t>
+      </w:r>
+    </w:p>
+    <w:p>
+      <w:pPr>
+        <w:spacing w:line="360" w:lineRule="auto"/>
+        <w:rPr>
+          <w:rFonts w:cstheme="minorHAnsi"/>
+          <w:sz w:val="26"/>
+          <w:szCs w:val="26"/>
+        </w:rPr>
+      </w:pPr>
+      <w:r>
+        <w:rPr>
+          <w:rFonts w:cstheme="minorHAnsi"/>
+          <w:sz w:val="26"/>
+          <w:szCs w:val="26"/>
+        </w:rPr>
+        <w:t xml:space="preserve">A dictatorship style workplace could happen if the bosses gather metrics from the developers daily life such as who they talk too, how long they spend writing code and even how long they take in the bathroom. This could create a bad atmosphere within a workplace which would lead to be a drop in productivity. </w:t>
+      </w:r>
+    </w:p>
+    <w:p>
+      <w:pPr>
+        <w:spacing w:line="360" w:lineRule="auto"/>
+        <w:rPr>
+          <w:rFonts w:cstheme="minorHAnsi"/>
+          <w:sz w:val="26"/>
+          <w:szCs w:val="26"/>
+        </w:rPr>
+      </w:pPr>
+    </w:p>
+    <w:p>
+      <w:pPr>
+        <w:spacing w:line="360" w:lineRule="auto"/>
+        <w:rPr>
+          <w:rFonts w:cstheme="minorHAnsi"/>
+          <w:sz w:val="26"/>
+          <w:szCs w:val="26"/>
+        </w:rPr>
+      </w:pPr>
+      <w:r>
+        <w:rPr>
+          <w:rFonts w:cstheme="minorHAnsi"/>
+          <w:sz w:val="26"/>
+          <w:szCs w:val="26"/>
+        </w:rPr>
+        <w:t xml:space="preserve">We have seen in the last few years with the likes of Facebook, Google, Microsoft that their offices are being advertised as cool friendly places to work in, with many perks such as free food. Although these are very tempting and will entice many software engineers to go work for these big tech companies these bonuses come at a price. The likes of google and Microsoft will offer the likes of free food but they carefully pick the times they will serve it. Breakfast in google could be from 7am – 8am and dinner might not be until 7pm. This is so that the workers won’t want to leave the offices and stay there working longer and getting the most of their employees. This can very easily lead to employees having no life at all outside of work due to them being in the office working every hour of the day. </w:t>
+      </w:r>
+      <w:r>
+        <w:rPr>
+          <w:rFonts w:cstheme="minorHAnsi"/>
+          <w:sz w:val="26"/>
+          <w:szCs w:val="26"/>
+        </w:rPr>
+        <w:t>This is very unethical as although they may advertise it as the employee getting to choose their working hours they are subconsciously getting tricked into working longer hours.</w:t>
+      </w:r>
+    </w:p>
+    <w:p>
+      <w:pPr>
+        <w:pStyle w:val="Heading1"/>
+      </w:pPr>
+      <w:bookmarkStart w:id="22" w:name="_Toc24030578"/>
+      <w:r>
+        <w:lastRenderedPageBreak/>
+        <w:t>Conclusion</w:t>
+      </w:r>
+      <w:bookmarkEnd w:id="22"/>
+    </w:p>
+    <w:p>
+      <w:pPr>
+        <w:spacing w:line="360" w:lineRule="auto"/>
+        <w:rPr>
+          <w:rFonts w:cstheme="minorHAnsi"/>
+          <w:sz w:val="26"/>
+          <w:szCs w:val="26"/>
+        </w:rPr>
+      </w:pPr>
+      <w:r>
+        <w:rPr>
+          <w:rFonts w:cstheme="minorHAnsi"/>
+          <w:sz w:val="26"/>
+          <w:szCs w:val="26"/>
+        </w:rPr>
+        <w:t>In conclusion it is clear to see that it is no easy task measuring software engineering. Previous metrics used throughout history have been very good and well worked but many of them are now outdated and a new system is needed for measuring. We must be careful though that with whatever new metrics we come up with for measuring it that it can’t breach the privacy of the software engineer nor can it be unethical.</w:t>
+      </w:r>
+    </w:p>
+    <w:p>
+      <w:pPr>
+        <w:spacing w:line="360" w:lineRule="auto"/>
+        <w:rPr>
+          <w:rFonts w:cstheme="minorHAnsi"/>
+          <w:sz w:val="26"/>
+          <w:szCs w:val="26"/>
+        </w:rPr>
+      </w:pPr>
+    </w:p>
+    <w:p>
+      <w:pPr>
         <w:spacing w:line="360" w:lineRule="auto"/>
         <w:rPr>
           <w:rFonts w:cstheme="minorHAnsi"/>
@@ -6057,184 +6417,6 @@
     </w:p>
     <w:p>
       <w:pPr>
-        <w:pStyle w:val="Heading1"/>
-      </w:pPr>
-      <w:bookmarkStart w:id="20" w:name="_Toc24022640"/>
-      <w:r>
-        <w:lastRenderedPageBreak/>
-        <w:t>Ethic</w:t>
-      </w:r>
-      <w:r>
-        <w:t>al</w:t>
-      </w:r>
-      <w:r>
-        <w:t xml:space="preserve"> concerns</w:t>
-      </w:r>
-      <w:bookmarkEnd w:id="20"/>
-      <w:r>
-        <w:t xml:space="preserve"> </w:t>
-      </w:r>
-    </w:p>
-    <w:p>
-      <w:pPr>
-        <w:spacing w:line="360" w:lineRule="auto"/>
-        <w:rPr>
-          <w:rFonts w:cstheme="minorHAnsi"/>
-          <w:sz w:val="26"/>
-          <w:szCs w:val="26"/>
-        </w:rPr>
-      </w:pPr>
-      <w:r>
-        <w:rPr>
-          <w:rFonts w:cstheme="minorHAnsi"/>
-          <w:sz w:val="26"/>
-          <w:szCs w:val="26"/>
-        </w:rPr>
-        <w:t>One major ethical concern when it comes to measuring software engineering is the area of data protection. The measurement of such data could be really seen as an invasion of the developers privacy. If a manager or boss wants to measure such data it should be completely clear and transparent about what actual data they are taking and measuring.</w:t>
-      </w:r>
-    </w:p>
-    <w:p>
-      <w:pPr>
-        <w:spacing w:line="360" w:lineRule="auto"/>
-        <w:rPr>
-          <w:rFonts w:cstheme="minorHAnsi"/>
-          <w:sz w:val="26"/>
-          <w:szCs w:val="26"/>
-        </w:rPr>
-      </w:pPr>
-    </w:p>
-    <w:p>
-      <w:pPr>
-        <w:spacing w:line="360" w:lineRule="auto"/>
-        <w:rPr>
-          <w:rFonts w:cstheme="minorHAnsi"/>
-          <w:sz w:val="26"/>
-          <w:szCs w:val="26"/>
-        </w:rPr>
-      </w:pPr>
-      <w:r>
-        <w:rPr>
-          <w:rFonts w:cstheme="minorHAnsi"/>
-          <w:sz w:val="26"/>
-          <w:szCs w:val="26"/>
-        </w:rPr>
-        <w:t xml:space="preserve">Having developers under constant monitoring within a workplace can be a real ethical concern. And can be a major impact on the developers privacy. While some of the metrics that have been talked about above can be excellent for measuring software engineering we need to be careful that we don’t over analyse the workers and breach their privacy. </w:t>
-      </w:r>
-    </w:p>
-    <w:p>
-      <w:pPr>
-        <w:spacing w:line="360" w:lineRule="auto"/>
-        <w:rPr>
-          <w:rFonts w:cstheme="minorHAnsi"/>
-          <w:sz w:val="26"/>
-          <w:szCs w:val="26"/>
-        </w:rPr>
-      </w:pPr>
-      <w:r>
-        <w:rPr>
-          <w:rFonts w:cstheme="minorHAnsi"/>
-          <w:sz w:val="26"/>
-          <w:szCs w:val="26"/>
-        </w:rPr>
-        <w:t xml:space="preserve">A dictatorship style workplace could happen if the bosses gather metrics from the developers daily life such as who they talk too, how long they spend writing code and even how long they take in the bathroom. This could create a bad atmosphere within a workplace which would lead to be a drop in productivity. </w:t>
-      </w:r>
-    </w:p>
-    <w:p>
-      <w:pPr>
-        <w:spacing w:line="360" w:lineRule="auto"/>
-        <w:rPr>
-          <w:rFonts w:cstheme="minorHAnsi"/>
-          <w:sz w:val="26"/>
-          <w:szCs w:val="26"/>
-        </w:rPr>
-      </w:pPr>
-    </w:p>
-    <w:p>
-      <w:pPr>
-        <w:spacing w:line="360" w:lineRule="auto"/>
-        <w:rPr>
-          <w:rFonts w:cstheme="minorHAnsi"/>
-          <w:sz w:val="26"/>
-          <w:szCs w:val="26"/>
-        </w:rPr>
-      </w:pPr>
-      <w:r>
-        <w:rPr>
-          <w:rFonts w:cstheme="minorHAnsi"/>
-          <w:sz w:val="26"/>
-          <w:szCs w:val="26"/>
-        </w:rPr>
-        <w:t xml:space="preserve">We have seen in the last few years with the likes of Facebook, Google, Microsoft that their offices are being advertised as cool friendly places to work in, with many perks such as free food. Although these are very tempting and will entice many software engineers to go work for these big tech companies these bonuses come at a price. The likes of google and Microsoft will offer the likes of free food but they carefully pick the times they will serve it. Breakfast in google could be from 7am – 8am and dinner might not be until 7pm. This is so that the workers won’t want to leave the offices and stay there working longer and getting the most of their employees. This can very easily lead to employees having no life at all outside of work due to them being in the office working every hour of the day. </w:t>
-      </w:r>
-      <w:r>
-        <w:rPr>
-          <w:rFonts w:cstheme="minorHAnsi"/>
-          <w:sz w:val="26"/>
-          <w:szCs w:val="26"/>
-        </w:rPr>
-        <w:t>This is very unethical as although they may advertise it as the employee getting to choose their working hours they are subconsciously getting tricked into working longer hours.</w:t>
-      </w:r>
-    </w:p>
-    <w:p>
-      <w:pPr>
-        <w:spacing w:line="360" w:lineRule="auto"/>
-        <w:rPr>
-          <w:rFonts w:cstheme="minorHAnsi"/>
-          <w:sz w:val="26"/>
-          <w:szCs w:val="26"/>
-        </w:rPr>
-      </w:pPr>
-    </w:p>
-    <w:p>
-      <w:pPr>
-        <w:pStyle w:val="Heading1"/>
-      </w:pPr>
-      <w:bookmarkStart w:id="21" w:name="_Toc24022641"/>
-      <w:r>
-        <w:t>Conclusion</w:t>
-      </w:r>
-      <w:bookmarkEnd w:id="21"/>
-    </w:p>
-    <w:p>
-      <w:pPr>
-        <w:spacing w:line="360" w:lineRule="auto"/>
-        <w:rPr>
-          <w:rFonts w:cstheme="minorHAnsi"/>
-          <w:sz w:val="26"/>
-          <w:szCs w:val="26"/>
-        </w:rPr>
-      </w:pPr>
-      <w:r>
-        <w:rPr>
-          <w:rFonts w:cstheme="minorHAnsi"/>
-          <w:sz w:val="26"/>
-          <w:szCs w:val="26"/>
-        </w:rPr>
-        <w:t>In conclusion it is clear to see that it is no easy task measuring software engineering. Previous metrics used throughout history have been very good and well worked but many of them are now outdated and a new system is needed for measuring. We must be careful though that with whatever new metrics we come up with for measuring it that it can’t breach the privacy of the software engineer nor can it be unethical.</w:t>
-      </w:r>
-    </w:p>
-    <w:p>
-      <w:pPr>
-        <w:spacing w:line="360" w:lineRule="auto"/>
-        <w:rPr>
-          <w:rFonts w:cstheme="minorHAnsi"/>
-          <w:sz w:val="26"/>
-          <w:szCs w:val="26"/>
-        </w:rPr>
-      </w:pPr>
-    </w:p>
-    <w:p>
-      <w:pPr>
-        <w:spacing w:line="360" w:lineRule="auto"/>
-        <w:rPr>
-          <w:rFonts w:cstheme="minorHAnsi"/>
-          <w:sz w:val="26"/>
-          <w:szCs w:val="26"/>
-        </w:rPr>
-      </w:pPr>
-    </w:p>
-    <w:p>
-      <w:pPr>
         <w:spacing w:line="360" w:lineRule="auto"/>
         <w:rPr>
           <w:rFonts w:cstheme="minorHAnsi"/>
@@ -6379,264 +6561,993 @@
     </w:p>
     <w:p>
       <w:pPr>
-        <w:spacing w:line="360" w:lineRule="auto"/>
-        <w:rPr>
-          <w:rFonts w:cstheme="minorHAnsi"/>
-          <w:b/>
-          <w:bCs/>
-          <w:sz w:val="26"/>
-          <w:szCs w:val="26"/>
-        </w:rPr>
-      </w:pPr>
-    </w:p>
-    <w:p>
-      <w:pPr>
-        <w:spacing w:line="360" w:lineRule="auto"/>
-        <w:rPr>
-          <w:rFonts w:cstheme="minorHAnsi"/>
-          <w:b/>
-          <w:bCs/>
-          <w:sz w:val="26"/>
-          <w:szCs w:val="26"/>
-        </w:rPr>
-      </w:pPr>
-    </w:p>
-    <w:p>
-      <w:pPr>
-        <w:spacing w:line="360" w:lineRule="auto"/>
-        <w:rPr>
-          <w:rFonts w:cstheme="minorHAnsi"/>
-          <w:b/>
-          <w:bCs/>
-          <w:sz w:val="26"/>
-          <w:szCs w:val="26"/>
-        </w:rPr>
-      </w:pPr>
-    </w:p>
-    <w:p>
-      <w:pPr>
-        <w:spacing w:line="360" w:lineRule="auto"/>
-        <w:rPr>
-          <w:rFonts w:cstheme="minorHAnsi"/>
-          <w:b/>
-          <w:bCs/>
-          <w:sz w:val="26"/>
-          <w:szCs w:val="26"/>
-        </w:rPr>
-      </w:pPr>
-    </w:p>
-    <w:p>
-      <w:pPr>
-        <w:spacing w:line="360" w:lineRule="auto"/>
-        <w:rPr>
-          <w:rFonts w:cstheme="minorHAnsi"/>
-          <w:b/>
-          <w:bCs/>
-          <w:sz w:val="26"/>
-          <w:szCs w:val="26"/>
-        </w:rPr>
-      </w:pPr>
-    </w:p>
-    <w:p>
-      <w:pPr>
-        <w:spacing w:line="360" w:lineRule="auto"/>
-        <w:rPr>
-          <w:rFonts w:cstheme="minorHAnsi"/>
-          <w:b/>
-          <w:bCs/>
-          <w:sz w:val="26"/>
-          <w:szCs w:val="26"/>
-        </w:rPr>
-      </w:pPr>
-    </w:p>
-    <w:p>
-      <w:pPr>
-        <w:spacing w:line="360" w:lineRule="auto"/>
-        <w:rPr>
-          <w:rFonts w:cstheme="minorHAnsi"/>
-          <w:b/>
-          <w:bCs/>
-          <w:sz w:val="26"/>
-          <w:szCs w:val="26"/>
-        </w:rPr>
-      </w:pPr>
-    </w:p>
-    <w:p>
-      <w:pPr>
         <w:pStyle w:val="Heading1"/>
-      </w:pPr>
-      <w:bookmarkStart w:id="22" w:name="_Toc24022642"/>
-      <w:r>
+        <w:rPr>
+          <w:rFonts w:asciiTheme="minorHAnsi" w:hAnsiTheme="minorHAnsi"/>
+          <w:sz w:val="26"/>
+          <w:szCs w:val="26"/>
+        </w:rPr>
+      </w:pPr>
+      <w:bookmarkStart w:id="23" w:name="_Toc24030579"/>
+      <w:r>
+        <w:rPr>
+          <w:rFonts w:asciiTheme="minorHAnsi" w:hAnsiTheme="minorHAnsi"/>
+          <w:sz w:val="26"/>
+          <w:szCs w:val="26"/>
+        </w:rPr>
         <w:lastRenderedPageBreak/>
         <w:t>Bibliography</w:t>
       </w:r>
-      <w:bookmarkEnd w:id="22"/>
-    </w:p>
-    <w:p>
-      <w:pPr>
-        <w:spacing w:line="360" w:lineRule="auto"/>
-        <w:rPr>
-          <w:rFonts w:cstheme="minorHAnsi"/>
-          <w:sz w:val="26"/>
-          <w:szCs w:val="26"/>
-        </w:rPr>
-      </w:pPr>
-      <w:hyperlink r:id="rId15" w:history="1">
-        <w:r>
-          <w:rPr>
-            <w:rStyle w:val="Hyperlink"/>
-            <w:rFonts w:cstheme="minorHAnsi"/>
-            <w:sz w:val="26"/>
-            <w:szCs w:val="26"/>
-          </w:rPr>
-          <w:t>https://diceus.com/top-7-software-quality-metrics-matter/</w:t>
-        </w:r>
-      </w:hyperlink>
-    </w:p>
-    <w:p>
-      <w:pPr>
-        <w:spacing w:line="360" w:lineRule="auto"/>
-        <w:rPr>
-          <w:rFonts w:cstheme="minorHAnsi"/>
-          <w:sz w:val="26"/>
-          <w:szCs w:val="26"/>
-        </w:rPr>
-      </w:pPr>
-      <w:hyperlink r:id="rId16" w:history="1">
-        <w:r>
-          <w:rPr>
-            <w:rStyle w:val="Hyperlink"/>
-            <w:rFonts w:cstheme="minorHAnsi"/>
-            <w:sz w:val="26"/>
-            <w:szCs w:val="26"/>
-          </w:rPr>
-          <w:t>https://www.quora.com/What-is-the-average-ratio-of-bugs-to-a-line-of-code</w:t>
-        </w:r>
-      </w:hyperlink>
-    </w:p>
-    <w:p>
-      <w:pPr>
-        <w:spacing w:line="360" w:lineRule="auto"/>
-        <w:rPr>
-          <w:rFonts w:cstheme="minorHAnsi"/>
-          <w:sz w:val="26"/>
-          <w:szCs w:val="26"/>
-        </w:rPr>
-      </w:pPr>
-      <w:hyperlink r:id="rId17" w:history="1">
-        <w:r>
-          <w:rPr>
-            <w:rStyle w:val="Hyperlink"/>
-            <w:rFonts w:cstheme="minorHAnsi"/>
-            <w:sz w:val="26"/>
-            <w:szCs w:val="26"/>
-          </w:rPr>
-          <w:t>https://www.scrum.org/resources/what-is-scrum</w:t>
-        </w:r>
-      </w:hyperlink>
-    </w:p>
-    <w:p>
-      <w:pPr>
-        <w:spacing w:line="360" w:lineRule="auto"/>
-        <w:rPr>
-          <w:rFonts w:cstheme="minorHAnsi"/>
-          <w:sz w:val="26"/>
-          <w:szCs w:val="26"/>
-        </w:rPr>
-      </w:pPr>
-      <w:hyperlink r:id="rId18" w:history="1">
-        <w:r>
-          <w:rPr>
-            <w:rStyle w:val="Hyperlink"/>
-            <w:rFonts w:cstheme="minorHAnsi"/>
-            <w:sz w:val="26"/>
-            <w:szCs w:val="26"/>
-          </w:rPr>
-          <w:t>https://www.atlassian.com/agile/scrum</w:t>
-        </w:r>
-      </w:hyperlink>
-    </w:p>
-    <w:p>
-      <w:pPr>
-        <w:spacing w:line="360" w:lineRule="auto"/>
-        <w:rPr>
-          <w:rFonts w:cstheme="minorHAnsi"/>
-          <w:sz w:val="26"/>
-          <w:szCs w:val="26"/>
-        </w:rPr>
-      </w:pPr>
-      <w:hyperlink r:id="rId19" w:history="1">
-        <w:r>
-          <w:rPr>
-            <w:rStyle w:val="Hyperlink"/>
-            <w:rFonts w:cstheme="minorHAnsi"/>
-            <w:sz w:val="26"/>
-            <w:szCs w:val="26"/>
-          </w:rPr>
-          <w:t>https://www.cgi.com/us/en-us/life-sciences/blog/12-principles-of-agile-methodologies</w:t>
-        </w:r>
-      </w:hyperlink>
-    </w:p>
-    <w:p>
-      <w:pPr>
-        <w:spacing w:line="360" w:lineRule="auto"/>
-        <w:rPr>
-          <w:rFonts w:cstheme="minorHAnsi"/>
-          <w:sz w:val="26"/>
-          <w:szCs w:val="26"/>
-        </w:rPr>
-      </w:pPr>
-      <w:hyperlink r:id="rId20" w:history="1">
-        <w:r>
-          <w:rPr>
-            <w:rStyle w:val="Hyperlink"/>
-            <w:rFonts w:cstheme="minorHAnsi"/>
-            <w:sz w:val="26"/>
-            <w:szCs w:val="26"/>
-          </w:rPr>
-          <w:t>https://airbrake.io/blog/sdlc/waterfall-model</w:t>
-        </w:r>
-      </w:hyperlink>
-    </w:p>
-    <w:p>
-      <w:pPr>
-        <w:spacing w:line="360" w:lineRule="auto"/>
-        <w:rPr>
-          <w:rFonts w:cstheme="minorHAnsi"/>
-          <w:sz w:val="26"/>
-          <w:szCs w:val="26"/>
-        </w:rPr>
-      </w:pPr>
-      <w:hyperlink r:id="rId21" w:history="1">
-        <w:r>
-          <w:rPr>
-            <w:rStyle w:val="Hyperlink"/>
-            <w:rFonts w:cstheme="minorHAnsi"/>
-            <w:sz w:val="26"/>
-            <w:szCs w:val="26"/>
-          </w:rPr>
-          <w:t>https://screenful.com/blog/software-development-metrics-cycle-time</w:t>
-        </w:r>
-      </w:hyperlink>
-    </w:p>
-    <w:p>
-      <w:pPr>
-        <w:spacing w:line="360" w:lineRule="auto"/>
-        <w:rPr>
-          <w:rFonts w:cstheme="minorHAnsi"/>
-          <w:sz w:val="26"/>
-          <w:szCs w:val="26"/>
-        </w:rPr>
-      </w:pPr>
-    </w:p>
-    <w:p/>
-    <w:p/>
-    <w:p/>
-    <w:p/>
-    <w:p/>
+      <w:bookmarkEnd w:id="23"/>
+    </w:p>
+    <w:p>
+      <w:pPr>
+        <w:rPr>
+          <w:rFonts w:eastAsia="Times New Roman" w:cs="Times New Roman"/>
+          <w:sz w:val="26"/>
+          <w:szCs w:val="26"/>
+          <w:lang w:eastAsia="en-GB"/>
+        </w:rPr>
+      </w:pPr>
+      <w:r>
+        <w:rPr>
+          <w:sz w:val="26"/>
+          <w:szCs w:val="26"/>
+        </w:rPr>
+        <w:t xml:space="preserve">[1] </w:t>
+      </w:r>
+      <w:proofErr w:type="spellStart"/>
+      <w:r>
+        <w:rPr>
+          <w:rFonts w:eastAsia="Times New Roman" w:cs="Arial"/>
+          <w:color w:val="000000"/>
+          <w:sz w:val="26"/>
+          <w:szCs w:val="26"/>
+          <w:shd w:val="clear" w:color="auto" w:fill="FFFFFF"/>
+          <w:lang w:eastAsia="en-GB"/>
+        </w:rPr>
+        <w:t>Diceus</w:t>
+      </w:r>
+      <w:proofErr w:type="spellEnd"/>
+      <w:r>
+        <w:rPr>
+          <w:rFonts w:eastAsia="Times New Roman" w:cs="Arial"/>
+          <w:color w:val="000000"/>
+          <w:sz w:val="26"/>
+          <w:szCs w:val="26"/>
+          <w:shd w:val="clear" w:color="auto" w:fill="FFFFFF"/>
+          <w:lang w:eastAsia="en-GB"/>
+        </w:rPr>
+        <w:t>. (2019). </w:t>
+      </w:r>
+      <w:r>
+        <w:rPr>
+          <w:rFonts w:eastAsia="Times New Roman" w:cs="Arial"/>
+          <w:i/>
+          <w:iCs/>
+          <w:color w:val="000000"/>
+          <w:sz w:val="26"/>
+          <w:szCs w:val="26"/>
+          <w:lang w:eastAsia="en-GB"/>
+        </w:rPr>
+        <w:t>7 Metrics To Measure Software Quality in The Most Efficient Way</w:t>
+      </w:r>
+      <w:r>
+        <w:rPr>
+          <w:rFonts w:eastAsia="Times New Roman" w:cs="Arial"/>
+          <w:color w:val="000000"/>
+          <w:sz w:val="26"/>
+          <w:szCs w:val="26"/>
+          <w:shd w:val="clear" w:color="auto" w:fill="FFFFFF"/>
+          <w:lang w:eastAsia="en-GB"/>
+        </w:rPr>
+        <w:t>. [online] Available at: https://diceus.com/top-7-software-quality-metrics-matter/</w:t>
+      </w:r>
+    </w:p>
+    <w:p>
+      <w:pPr>
+        <w:spacing w:line="360" w:lineRule="auto"/>
+        <w:rPr>
+          <w:sz w:val="26"/>
+          <w:szCs w:val="26"/>
+        </w:rPr>
+      </w:pPr>
+    </w:p>
+    <w:p>
+      <w:pPr>
+        <w:rPr>
+          <w:rFonts w:eastAsia="Times New Roman" w:cs="Times New Roman"/>
+          <w:sz w:val="26"/>
+          <w:szCs w:val="26"/>
+          <w:lang w:eastAsia="en-GB"/>
+        </w:rPr>
+      </w:pPr>
+      <w:r>
+        <w:rPr>
+          <w:sz w:val="26"/>
+          <w:szCs w:val="26"/>
+        </w:rPr>
+        <w:t>[2]</w:t>
+      </w:r>
+      <w:r>
+        <w:rPr>
+          <w:rFonts w:cstheme="minorHAnsi"/>
+          <w:sz w:val="26"/>
+          <w:szCs w:val="26"/>
+        </w:rPr>
+        <w:t xml:space="preserve"> </w:t>
+      </w:r>
+      <w:r>
+        <w:rPr>
+          <w:rFonts w:eastAsia="Times New Roman" w:cs="Arial"/>
+          <w:color w:val="000000"/>
+          <w:sz w:val="26"/>
+          <w:szCs w:val="26"/>
+          <w:shd w:val="clear" w:color="auto" w:fill="FFFFFF"/>
+          <w:lang w:eastAsia="en-GB"/>
+        </w:rPr>
+        <w:t>Quora.com. (2019). </w:t>
+      </w:r>
+      <w:r>
+        <w:rPr>
+          <w:rFonts w:eastAsia="Times New Roman" w:cs="Arial"/>
+          <w:i/>
+          <w:iCs/>
+          <w:color w:val="000000"/>
+          <w:sz w:val="26"/>
+          <w:szCs w:val="26"/>
+          <w:lang w:eastAsia="en-GB"/>
+        </w:rPr>
+        <w:t>What is the average ratio of bugs to a line of code? - Quora</w:t>
+      </w:r>
+      <w:r>
+        <w:rPr>
+          <w:rFonts w:eastAsia="Times New Roman" w:cs="Arial"/>
+          <w:color w:val="000000"/>
+          <w:sz w:val="26"/>
+          <w:szCs w:val="26"/>
+          <w:shd w:val="clear" w:color="auto" w:fill="FFFFFF"/>
+          <w:lang w:eastAsia="en-GB"/>
+        </w:rPr>
+        <w:t xml:space="preserve">. [online] Available at: https://www.quora.com/What-is-the-average-ratio-of-bugs-to-a-line-of-code </w:t>
+      </w:r>
+    </w:p>
+    <w:p>
+      <w:pPr>
+        <w:rPr>
+          <w:rFonts w:eastAsia="Times New Roman" w:cs="Times New Roman"/>
+          <w:sz w:val="26"/>
+          <w:szCs w:val="26"/>
+          <w:lang w:eastAsia="en-GB"/>
+        </w:rPr>
+      </w:pPr>
+    </w:p>
+    <w:p>
+      <w:pPr>
+        <w:rPr>
+          <w:rFonts w:eastAsia="Times New Roman" w:cs="Times New Roman"/>
+          <w:sz w:val="26"/>
+          <w:szCs w:val="26"/>
+          <w:lang w:eastAsia="en-GB"/>
+        </w:rPr>
+      </w:pPr>
+      <w:r>
+        <w:rPr>
+          <w:sz w:val="26"/>
+          <w:szCs w:val="26"/>
+        </w:rPr>
+        <w:t>[3]</w:t>
+      </w:r>
+      <w:r>
+        <w:rPr>
+          <w:rFonts w:cstheme="minorHAnsi"/>
+          <w:sz w:val="26"/>
+          <w:szCs w:val="26"/>
+        </w:rPr>
+        <w:t xml:space="preserve"> </w:t>
+      </w:r>
+      <w:r>
+        <w:rPr>
+          <w:rFonts w:eastAsia="Times New Roman" w:cs="Arial"/>
+          <w:color w:val="000000"/>
+          <w:sz w:val="26"/>
+          <w:szCs w:val="26"/>
+          <w:shd w:val="clear" w:color="auto" w:fill="FFFFFF"/>
+          <w:lang w:eastAsia="en-GB"/>
+        </w:rPr>
+        <w:t>Confluence.atlassian.com. (2019). </w:t>
+      </w:r>
+      <w:r>
+        <w:rPr>
+          <w:rFonts w:eastAsia="Times New Roman" w:cs="Arial"/>
+          <w:i/>
+          <w:iCs/>
+          <w:color w:val="000000"/>
+          <w:sz w:val="26"/>
+          <w:szCs w:val="26"/>
+          <w:lang w:eastAsia="en-GB"/>
+        </w:rPr>
+        <w:t>About Code Coverage - Atlassian Documentation</w:t>
+      </w:r>
+      <w:r>
+        <w:rPr>
+          <w:rFonts w:eastAsia="Times New Roman" w:cs="Arial"/>
+          <w:color w:val="000000"/>
+          <w:sz w:val="26"/>
+          <w:szCs w:val="26"/>
+          <w:shd w:val="clear" w:color="auto" w:fill="FFFFFF"/>
+          <w:lang w:eastAsia="en-GB"/>
+        </w:rPr>
+        <w:t xml:space="preserve">. [online] Available at: https://confluence.atlassian.com/clover/about-code-coverage-71599496.html </w:t>
+      </w:r>
+    </w:p>
+    <w:p>
+      <w:pPr>
+        <w:spacing w:line="360" w:lineRule="auto"/>
+        <w:rPr>
+          <w:rFonts w:cstheme="minorHAnsi"/>
+          <w:sz w:val="26"/>
+          <w:szCs w:val="26"/>
+        </w:rPr>
+      </w:pPr>
+    </w:p>
+    <w:p>
+      <w:pPr>
+        <w:rPr>
+          <w:rFonts w:eastAsia="Times New Roman" w:cs="Times New Roman"/>
+          <w:sz w:val="26"/>
+          <w:szCs w:val="26"/>
+          <w:lang w:eastAsia="en-GB"/>
+        </w:rPr>
+      </w:pPr>
+      <w:r>
+        <w:rPr>
+          <w:sz w:val="26"/>
+          <w:szCs w:val="26"/>
+        </w:rPr>
+        <w:t>[4]</w:t>
+      </w:r>
+      <w:r>
+        <w:rPr>
+          <w:rFonts w:eastAsia="Times New Roman" w:cstheme="minorHAnsi"/>
+          <w:sz w:val="26"/>
+          <w:szCs w:val="26"/>
+          <w:lang w:eastAsia="en-GB"/>
+        </w:rPr>
+        <w:t xml:space="preserve"> </w:t>
+      </w:r>
+      <w:r>
+        <w:rPr>
+          <w:rFonts w:eastAsia="Times New Roman" w:cs="Arial"/>
+          <w:color w:val="000000"/>
+          <w:sz w:val="26"/>
+          <w:szCs w:val="26"/>
+          <w:shd w:val="clear" w:color="auto" w:fill="FFFFFF"/>
+          <w:lang w:eastAsia="en-GB"/>
+        </w:rPr>
+        <w:t>smartbear.com. (2019). </w:t>
+      </w:r>
+      <w:r>
+        <w:rPr>
+          <w:rFonts w:eastAsia="Times New Roman" w:cs="Arial"/>
+          <w:i/>
+          <w:iCs/>
+          <w:color w:val="000000"/>
+          <w:sz w:val="26"/>
+          <w:szCs w:val="26"/>
+          <w:lang w:eastAsia="en-GB"/>
+        </w:rPr>
+        <w:t>Best Practices for Code Review</w:t>
+      </w:r>
+      <w:r>
+        <w:rPr>
+          <w:rFonts w:eastAsia="Times New Roman" w:cs="Arial"/>
+          <w:color w:val="000000"/>
+          <w:sz w:val="26"/>
+          <w:szCs w:val="26"/>
+          <w:shd w:val="clear" w:color="auto" w:fill="FFFFFF"/>
+          <w:lang w:eastAsia="en-GB"/>
+        </w:rPr>
+        <w:t xml:space="preserve">. [online] Available at: https://smartbear.com/learn/code-review/best-practices-for-peer-code-review/ </w:t>
+      </w:r>
+    </w:p>
+    <w:p>
+      <w:pPr>
+        <w:spacing w:line="360" w:lineRule="auto"/>
+        <w:rPr>
+          <w:sz w:val="26"/>
+          <w:szCs w:val="26"/>
+        </w:rPr>
+      </w:pPr>
+    </w:p>
+    <w:p>
+      <w:pPr>
+        <w:rPr>
+          <w:rFonts w:eastAsia="Times New Roman" w:cs="Times New Roman"/>
+          <w:sz w:val="26"/>
+          <w:szCs w:val="26"/>
+          <w:lang w:eastAsia="en-GB"/>
+        </w:rPr>
+      </w:pPr>
+      <w:r>
+        <w:rPr>
+          <w:sz w:val="26"/>
+          <w:szCs w:val="26"/>
+        </w:rPr>
+        <w:t>[5]</w:t>
+      </w:r>
+      <w:r>
+        <w:rPr>
+          <w:rFonts w:cstheme="minorHAnsi"/>
+          <w:sz w:val="26"/>
+          <w:szCs w:val="26"/>
+        </w:rPr>
+        <w:t xml:space="preserve"> </w:t>
+      </w:r>
+      <w:r>
+        <w:rPr>
+          <w:rFonts w:eastAsia="Times New Roman" w:cs="Arial"/>
+          <w:color w:val="000000"/>
+          <w:sz w:val="26"/>
+          <w:szCs w:val="26"/>
+          <w:shd w:val="clear" w:color="auto" w:fill="FFFFFF"/>
+          <w:lang w:eastAsia="en-GB"/>
+        </w:rPr>
+        <w:t xml:space="preserve">Gitprime.com. (2019). [online] Available at: https://www.gitprime.com </w:t>
+      </w:r>
+    </w:p>
+    <w:p>
+      <w:pPr>
+        <w:rPr>
+          <w:sz w:val="26"/>
+          <w:szCs w:val="26"/>
+        </w:rPr>
+      </w:pPr>
+    </w:p>
+    <w:p>
+      <w:pPr>
+        <w:rPr>
+          <w:rFonts w:eastAsia="Times New Roman" w:cs="Times New Roman"/>
+          <w:sz w:val="26"/>
+          <w:szCs w:val="26"/>
+          <w:lang w:eastAsia="en-GB"/>
+        </w:rPr>
+      </w:pPr>
+      <w:r>
+        <w:rPr>
+          <w:sz w:val="26"/>
+          <w:szCs w:val="26"/>
+        </w:rPr>
+        <w:t>[6]</w:t>
+      </w:r>
+      <w:r>
+        <w:rPr>
+          <w:rFonts w:cstheme="minorHAnsi"/>
+          <w:sz w:val="26"/>
+          <w:szCs w:val="26"/>
+        </w:rPr>
+        <w:t xml:space="preserve"> </w:t>
+      </w:r>
+      <w:r>
+        <w:rPr>
+          <w:rFonts w:eastAsia="Times New Roman" w:cs="Arial"/>
+          <w:color w:val="000000"/>
+          <w:sz w:val="26"/>
+          <w:szCs w:val="26"/>
+          <w:shd w:val="clear" w:color="auto" w:fill="FFFFFF"/>
+          <w:lang w:eastAsia="en-GB"/>
+        </w:rPr>
+        <w:t>Getcloudapp.com. (2019). </w:t>
+      </w:r>
+      <w:r>
+        <w:rPr>
+          <w:rFonts w:eastAsia="Times New Roman" w:cs="Arial"/>
+          <w:i/>
+          <w:iCs/>
+          <w:color w:val="000000"/>
+          <w:sz w:val="26"/>
+          <w:szCs w:val="26"/>
+          <w:lang w:eastAsia="en-GB"/>
+        </w:rPr>
+        <w:t xml:space="preserve">What Is Slack Messaging | </w:t>
+      </w:r>
+      <w:proofErr w:type="spellStart"/>
+      <w:r>
+        <w:rPr>
+          <w:rFonts w:eastAsia="Times New Roman" w:cs="Arial"/>
+          <w:i/>
+          <w:iCs/>
+          <w:color w:val="000000"/>
+          <w:sz w:val="26"/>
+          <w:szCs w:val="26"/>
+          <w:lang w:eastAsia="en-GB"/>
+        </w:rPr>
+        <w:t>CloudApp</w:t>
+      </w:r>
+      <w:proofErr w:type="spellEnd"/>
+      <w:r>
+        <w:rPr>
+          <w:rFonts w:eastAsia="Times New Roman" w:cs="Arial"/>
+          <w:color w:val="000000"/>
+          <w:sz w:val="26"/>
+          <w:szCs w:val="26"/>
+          <w:shd w:val="clear" w:color="auto" w:fill="FFFFFF"/>
+          <w:lang w:eastAsia="en-GB"/>
+        </w:rPr>
+        <w:t xml:space="preserve">. [online] Available at: https://www.getcloudapp.com/blog/what-is-slack </w:t>
+      </w:r>
+    </w:p>
+    <w:p>
+      <w:pPr>
+        <w:pStyle w:val="ListParagraph"/>
+        <w:spacing w:line="360" w:lineRule="auto"/>
+        <w:rPr>
+          <w:sz w:val="26"/>
+          <w:szCs w:val="26"/>
+        </w:rPr>
+      </w:pPr>
+    </w:p>
+    <w:p>
+      <w:pPr>
+        <w:rPr>
+          <w:rFonts w:eastAsia="Times New Roman" w:cs="Times New Roman"/>
+          <w:sz w:val="26"/>
+          <w:szCs w:val="26"/>
+          <w:lang w:eastAsia="en-GB"/>
+        </w:rPr>
+      </w:pPr>
+      <w:r>
+        <w:rPr>
+          <w:sz w:val="26"/>
+          <w:szCs w:val="26"/>
+        </w:rPr>
+        <w:t>[7]</w:t>
+      </w:r>
+      <w:r>
+        <w:rPr>
+          <w:rFonts w:cstheme="minorHAnsi"/>
+          <w:sz w:val="26"/>
+          <w:szCs w:val="26"/>
+        </w:rPr>
+        <w:t xml:space="preserve"> </w:t>
+      </w:r>
+      <w:proofErr w:type="spellStart"/>
+      <w:r>
+        <w:rPr>
+          <w:rFonts w:eastAsia="Times New Roman" w:cs="Arial"/>
+          <w:color w:val="000000"/>
+          <w:sz w:val="26"/>
+          <w:szCs w:val="26"/>
+          <w:shd w:val="clear" w:color="auto" w:fill="FFFFFF"/>
+          <w:lang w:eastAsia="en-GB"/>
+        </w:rPr>
+        <w:t>SearchUnifiedCommunications</w:t>
+      </w:r>
+      <w:proofErr w:type="spellEnd"/>
+      <w:r>
+        <w:rPr>
+          <w:rFonts w:eastAsia="Times New Roman" w:cs="Arial"/>
+          <w:color w:val="000000"/>
+          <w:sz w:val="26"/>
+          <w:szCs w:val="26"/>
+          <w:shd w:val="clear" w:color="auto" w:fill="FFFFFF"/>
+          <w:lang w:eastAsia="en-GB"/>
+        </w:rPr>
+        <w:t>. (2019). </w:t>
+      </w:r>
+      <w:r>
+        <w:rPr>
+          <w:rFonts w:eastAsia="Times New Roman" w:cs="Arial"/>
+          <w:i/>
+          <w:iCs/>
+          <w:color w:val="000000"/>
+          <w:sz w:val="26"/>
+          <w:szCs w:val="26"/>
+          <w:lang w:eastAsia="en-GB"/>
+        </w:rPr>
+        <w:t>What is Microsoft Teams? - Definition from WhatIs.com</w:t>
+      </w:r>
+      <w:r>
+        <w:rPr>
+          <w:rFonts w:eastAsia="Times New Roman" w:cs="Arial"/>
+          <w:color w:val="000000"/>
+          <w:sz w:val="26"/>
+          <w:szCs w:val="26"/>
+          <w:shd w:val="clear" w:color="auto" w:fill="FFFFFF"/>
+          <w:lang w:eastAsia="en-GB"/>
+        </w:rPr>
+        <w:t xml:space="preserve">. [online] Available at: https://searchunifiedcommunications.techtarget.com/definition/Microsoft-Teams </w:t>
+      </w:r>
+    </w:p>
+    <w:p>
+      <w:pPr>
+        <w:pStyle w:val="ListParagraph"/>
+        <w:spacing w:line="360" w:lineRule="auto"/>
+        <w:rPr>
+          <w:sz w:val="26"/>
+          <w:szCs w:val="26"/>
+        </w:rPr>
+      </w:pPr>
+    </w:p>
+    <w:p>
+      <w:pPr>
+        <w:rPr>
+          <w:rFonts w:eastAsia="Times New Roman" w:cs="Times New Roman"/>
+          <w:sz w:val="26"/>
+          <w:szCs w:val="26"/>
+          <w:lang w:eastAsia="en-GB"/>
+        </w:rPr>
+      </w:pPr>
+      <w:r>
+        <w:rPr>
+          <w:sz w:val="26"/>
+          <w:szCs w:val="26"/>
+        </w:rPr>
+        <w:t>[8]</w:t>
+      </w:r>
+      <w:r>
+        <w:rPr>
+          <w:rFonts w:cstheme="minorHAnsi"/>
+          <w:sz w:val="26"/>
+          <w:szCs w:val="26"/>
+        </w:rPr>
+        <w:t xml:space="preserve"> </w:t>
+      </w:r>
+      <w:proofErr w:type="spellStart"/>
+      <w:r>
+        <w:rPr>
+          <w:rFonts w:eastAsia="Times New Roman" w:cs="Arial"/>
+          <w:color w:val="000000"/>
+          <w:sz w:val="26"/>
+          <w:szCs w:val="26"/>
+          <w:shd w:val="clear" w:color="auto" w:fill="FFFFFF"/>
+          <w:lang w:eastAsia="en-GB"/>
+        </w:rPr>
+        <w:t>Gray</w:t>
+      </w:r>
+      <w:proofErr w:type="spellEnd"/>
+      <w:r>
+        <w:rPr>
+          <w:rFonts w:eastAsia="Times New Roman" w:cs="Arial"/>
+          <w:color w:val="000000"/>
+          <w:sz w:val="26"/>
+          <w:szCs w:val="26"/>
+          <w:shd w:val="clear" w:color="auto" w:fill="FFFFFF"/>
+          <w:lang w:eastAsia="en-GB"/>
+        </w:rPr>
+        <w:t>, K. (2019). </w:t>
+      </w:r>
+      <w:r>
+        <w:rPr>
+          <w:rFonts w:eastAsia="Times New Roman" w:cs="Arial"/>
+          <w:i/>
+          <w:iCs/>
+          <w:color w:val="000000"/>
+          <w:sz w:val="26"/>
+          <w:szCs w:val="26"/>
+          <w:lang w:eastAsia="en-GB"/>
+        </w:rPr>
+        <w:t>How we effectively use Trello for project management - WP Premium Support</w:t>
+      </w:r>
+      <w:r>
+        <w:rPr>
+          <w:rFonts w:eastAsia="Times New Roman" w:cs="Arial"/>
+          <w:color w:val="000000"/>
+          <w:sz w:val="26"/>
+          <w:szCs w:val="26"/>
+          <w:shd w:val="clear" w:color="auto" w:fill="FFFFFF"/>
+          <w:lang w:eastAsia="en-GB"/>
+        </w:rPr>
+        <w:t xml:space="preserve">. [online] WP Premium Support. Available at: https://wpcurve.com/trello-for-project-management/ </w:t>
+      </w:r>
+    </w:p>
+    <w:p>
+      <w:pPr>
+        <w:rPr>
+          <w:sz w:val="26"/>
+          <w:szCs w:val="26"/>
+        </w:rPr>
+      </w:pPr>
+    </w:p>
+    <w:p>
+      <w:pPr>
+        <w:rPr>
+          <w:rFonts w:eastAsia="Times New Roman" w:cs="Times New Roman"/>
+          <w:sz w:val="26"/>
+          <w:szCs w:val="26"/>
+          <w:lang w:eastAsia="en-GB"/>
+        </w:rPr>
+      </w:pPr>
+      <w:r>
+        <w:rPr>
+          <w:sz w:val="26"/>
+          <w:szCs w:val="26"/>
+        </w:rPr>
+        <w:t>[9]</w:t>
+      </w:r>
+      <w:r>
+        <w:rPr>
+          <w:rFonts w:cstheme="minorHAnsi"/>
+          <w:sz w:val="26"/>
+          <w:szCs w:val="26"/>
+        </w:rPr>
+        <w:t xml:space="preserve"> </w:t>
+      </w:r>
+      <w:proofErr w:type="spellStart"/>
+      <w:r>
+        <w:rPr>
+          <w:rFonts w:eastAsia="Times New Roman" w:cs="Arial"/>
+          <w:color w:val="000000"/>
+          <w:sz w:val="26"/>
+          <w:szCs w:val="26"/>
+          <w:shd w:val="clear" w:color="auto" w:fill="FFFFFF"/>
+          <w:lang w:eastAsia="en-GB"/>
+        </w:rPr>
+        <w:t>GeeksforGeeks</w:t>
+      </w:r>
+      <w:proofErr w:type="spellEnd"/>
+      <w:r>
+        <w:rPr>
+          <w:rFonts w:eastAsia="Times New Roman" w:cs="Arial"/>
+          <w:color w:val="000000"/>
+          <w:sz w:val="26"/>
+          <w:szCs w:val="26"/>
+          <w:shd w:val="clear" w:color="auto" w:fill="FFFFFF"/>
+          <w:lang w:eastAsia="en-GB"/>
+        </w:rPr>
+        <w:t>. (2019). </w:t>
+      </w:r>
+      <w:r>
+        <w:rPr>
+          <w:rFonts w:eastAsia="Times New Roman" w:cs="Arial"/>
+          <w:i/>
+          <w:iCs/>
+          <w:color w:val="000000"/>
+          <w:sz w:val="26"/>
+          <w:szCs w:val="26"/>
+          <w:lang w:eastAsia="en-GB"/>
+        </w:rPr>
+        <w:t xml:space="preserve">Software Engineering | Halstead’s Software Metrics - </w:t>
+      </w:r>
+      <w:proofErr w:type="spellStart"/>
+      <w:r>
+        <w:rPr>
+          <w:rFonts w:eastAsia="Times New Roman" w:cs="Arial"/>
+          <w:i/>
+          <w:iCs/>
+          <w:color w:val="000000"/>
+          <w:sz w:val="26"/>
+          <w:szCs w:val="26"/>
+          <w:lang w:eastAsia="en-GB"/>
+        </w:rPr>
+        <w:t>GeeksforGeeks</w:t>
+      </w:r>
+      <w:proofErr w:type="spellEnd"/>
+      <w:r>
+        <w:rPr>
+          <w:rFonts w:eastAsia="Times New Roman" w:cs="Arial"/>
+          <w:color w:val="000000"/>
+          <w:sz w:val="26"/>
+          <w:szCs w:val="26"/>
+          <w:shd w:val="clear" w:color="auto" w:fill="FFFFFF"/>
+          <w:lang w:eastAsia="en-GB"/>
+        </w:rPr>
+        <w:t>. [online] Available at: https://www.geeksforgeeks.org/software-engineering-halsteads-software-metrics/</w:t>
+      </w:r>
+    </w:p>
+    <w:p>
+      <w:pPr>
+        <w:spacing w:line="360" w:lineRule="auto"/>
+        <w:rPr>
+          <w:rFonts w:eastAsia="Times New Roman" w:cstheme="minorHAnsi"/>
+          <w:sz w:val="26"/>
+          <w:szCs w:val="26"/>
+          <w:lang w:eastAsia="en-GB"/>
+        </w:rPr>
+      </w:pPr>
+    </w:p>
+    <w:p>
+      <w:pPr>
+        <w:rPr>
+          <w:rFonts w:eastAsia="Times New Roman" w:cs="Times New Roman"/>
+          <w:sz w:val="26"/>
+          <w:szCs w:val="26"/>
+          <w:lang w:eastAsia="en-GB"/>
+        </w:rPr>
+      </w:pPr>
+      <w:r>
+        <w:rPr>
+          <w:sz w:val="26"/>
+          <w:szCs w:val="26"/>
+        </w:rPr>
+        <w:t>[10]</w:t>
+      </w:r>
+      <w:r>
+        <w:rPr>
+          <w:rFonts w:cstheme="minorHAnsi"/>
+          <w:sz w:val="26"/>
+          <w:szCs w:val="26"/>
+        </w:rPr>
+        <w:t xml:space="preserve"> </w:t>
+      </w:r>
+      <w:proofErr w:type="spellStart"/>
+      <w:r>
+        <w:rPr>
+          <w:rFonts w:eastAsia="Times New Roman" w:cs="Arial"/>
+          <w:color w:val="000000"/>
+          <w:sz w:val="26"/>
+          <w:szCs w:val="26"/>
+          <w:shd w:val="clear" w:color="auto" w:fill="FFFFFF"/>
+          <w:lang w:eastAsia="en-GB"/>
+        </w:rPr>
+        <w:t>Linnanvuo</w:t>
+      </w:r>
+      <w:proofErr w:type="spellEnd"/>
+      <w:r>
+        <w:rPr>
+          <w:rFonts w:eastAsia="Times New Roman" w:cs="Arial"/>
+          <w:color w:val="000000"/>
+          <w:sz w:val="26"/>
+          <w:szCs w:val="26"/>
+          <w:shd w:val="clear" w:color="auto" w:fill="FFFFFF"/>
+          <w:lang w:eastAsia="en-GB"/>
+        </w:rPr>
+        <w:t xml:space="preserve">, S. and </w:t>
+      </w:r>
+      <w:proofErr w:type="spellStart"/>
+      <w:r>
+        <w:rPr>
+          <w:rFonts w:eastAsia="Times New Roman" w:cs="Arial"/>
+          <w:color w:val="000000"/>
+          <w:sz w:val="26"/>
+          <w:szCs w:val="26"/>
+          <w:shd w:val="clear" w:color="auto" w:fill="FFFFFF"/>
+          <w:lang w:eastAsia="en-GB"/>
+        </w:rPr>
+        <w:t>Linnanvuo</w:t>
+      </w:r>
+      <w:proofErr w:type="spellEnd"/>
+      <w:r>
+        <w:rPr>
+          <w:rFonts w:eastAsia="Times New Roman" w:cs="Arial"/>
+          <w:color w:val="000000"/>
+          <w:sz w:val="26"/>
+          <w:szCs w:val="26"/>
+          <w:shd w:val="clear" w:color="auto" w:fill="FFFFFF"/>
+          <w:lang w:eastAsia="en-GB"/>
+        </w:rPr>
+        <w:t>, S. (2019). </w:t>
+      </w:r>
+      <w:r>
+        <w:rPr>
+          <w:rFonts w:eastAsia="Times New Roman" w:cs="Arial"/>
+          <w:i/>
+          <w:iCs/>
+          <w:color w:val="000000"/>
+          <w:sz w:val="26"/>
+          <w:szCs w:val="26"/>
+          <w:lang w:eastAsia="en-GB"/>
+        </w:rPr>
+        <w:t>Agile &amp; Lean Metrics: Cycle Time — Screenful</w:t>
+      </w:r>
+      <w:r>
+        <w:rPr>
+          <w:rFonts w:eastAsia="Times New Roman" w:cs="Arial"/>
+          <w:color w:val="000000"/>
+          <w:sz w:val="26"/>
+          <w:szCs w:val="26"/>
+          <w:shd w:val="clear" w:color="auto" w:fill="FFFFFF"/>
+          <w:lang w:eastAsia="en-GB"/>
+        </w:rPr>
+        <w:t xml:space="preserve">. [online] Screenful. Available at: https://screenful.com/blog/software-development-metrics-cycle-time </w:t>
+      </w:r>
+    </w:p>
+    <w:p>
+      <w:pPr>
+        <w:rPr>
+          <w:sz w:val="26"/>
+          <w:szCs w:val="26"/>
+        </w:rPr>
+      </w:pPr>
+    </w:p>
+    <w:p>
+      <w:pPr>
+        <w:rPr>
+          <w:rFonts w:eastAsia="Times New Roman" w:cs="Times New Roman"/>
+          <w:sz w:val="26"/>
+          <w:szCs w:val="26"/>
+          <w:lang w:eastAsia="en-GB"/>
+        </w:rPr>
+      </w:pPr>
+      <w:r>
+        <w:rPr>
+          <w:sz w:val="26"/>
+          <w:szCs w:val="26"/>
+        </w:rPr>
+        <w:t>[11]</w:t>
+      </w:r>
+      <w:r>
+        <w:rPr>
+          <w:rFonts w:cstheme="minorHAnsi"/>
+          <w:sz w:val="26"/>
+          <w:szCs w:val="26"/>
+        </w:rPr>
+        <w:t xml:space="preserve"> </w:t>
+      </w:r>
+      <w:r>
+        <w:rPr>
+          <w:rFonts w:eastAsia="Times New Roman" w:cs="Arial"/>
+          <w:color w:val="000000"/>
+          <w:sz w:val="26"/>
+          <w:szCs w:val="26"/>
+          <w:shd w:val="clear" w:color="auto" w:fill="FFFFFF"/>
+          <w:lang w:eastAsia="en-GB"/>
+        </w:rPr>
+        <w:t>Powell-Morse, A. (2019). </w:t>
+      </w:r>
+      <w:r>
+        <w:rPr>
+          <w:rFonts w:eastAsia="Times New Roman" w:cs="Arial"/>
+          <w:i/>
+          <w:iCs/>
+          <w:color w:val="000000"/>
+          <w:sz w:val="26"/>
+          <w:szCs w:val="26"/>
+          <w:lang w:eastAsia="en-GB"/>
+        </w:rPr>
+        <w:t>Waterfall Model: What Is It and When Should You Use It?</w:t>
+      </w:r>
+      <w:r>
+        <w:rPr>
+          <w:rFonts w:eastAsia="Times New Roman" w:cs="Arial"/>
+          <w:color w:val="000000"/>
+          <w:sz w:val="26"/>
+          <w:szCs w:val="26"/>
+          <w:shd w:val="clear" w:color="auto" w:fill="FFFFFF"/>
+          <w:lang w:eastAsia="en-GB"/>
+        </w:rPr>
+        <w:t xml:space="preserve">. [online] Airbrake Blog. Available at: https://airbrake.io/blog/sdlc/waterfall-model </w:t>
+      </w:r>
+    </w:p>
+    <w:p>
+      <w:pPr>
+        <w:spacing w:line="360" w:lineRule="auto"/>
+        <w:rPr>
+          <w:sz w:val="26"/>
+          <w:szCs w:val="26"/>
+        </w:rPr>
+      </w:pPr>
+    </w:p>
+    <w:p>
+      <w:pPr>
+        <w:rPr>
+          <w:rFonts w:eastAsia="Times New Roman" w:cs="Times New Roman"/>
+          <w:sz w:val="26"/>
+          <w:szCs w:val="26"/>
+          <w:lang w:eastAsia="en-GB"/>
+        </w:rPr>
+      </w:pPr>
+      <w:r>
+        <w:rPr>
+          <w:sz w:val="26"/>
+          <w:szCs w:val="26"/>
+        </w:rPr>
+        <w:lastRenderedPageBreak/>
+        <w:t>[12]</w:t>
+      </w:r>
+      <w:r>
+        <w:rPr>
+          <w:rFonts w:cstheme="minorHAnsi"/>
+          <w:sz w:val="26"/>
+          <w:szCs w:val="26"/>
+        </w:rPr>
+        <w:t xml:space="preserve"> </w:t>
+      </w:r>
+      <w:r>
+        <w:rPr>
+          <w:rFonts w:eastAsia="Times New Roman" w:cs="Arial"/>
+          <w:color w:val="000000"/>
+          <w:sz w:val="26"/>
+          <w:szCs w:val="26"/>
+          <w:shd w:val="clear" w:color="auto" w:fill="FFFFFF"/>
+          <w:lang w:eastAsia="en-GB"/>
+        </w:rPr>
+        <w:t>Cgi.com. (2019). </w:t>
+      </w:r>
+      <w:r>
+        <w:rPr>
+          <w:rFonts w:eastAsia="Times New Roman" w:cs="Arial"/>
+          <w:i/>
+          <w:iCs/>
+          <w:color w:val="000000"/>
+          <w:sz w:val="26"/>
+          <w:szCs w:val="26"/>
+          <w:lang w:eastAsia="en-GB"/>
+        </w:rPr>
+        <w:t>12 Principles of Agile Methodology</w:t>
+      </w:r>
+      <w:r>
+        <w:rPr>
+          <w:rFonts w:eastAsia="Times New Roman" w:cs="Arial"/>
+          <w:color w:val="000000"/>
+          <w:sz w:val="26"/>
+          <w:szCs w:val="26"/>
+          <w:shd w:val="clear" w:color="auto" w:fill="FFFFFF"/>
+          <w:lang w:eastAsia="en-GB"/>
+        </w:rPr>
+        <w:t xml:space="preserve">. [online] Available at: https://www.cgi.com/us/en-us/life-sciences/blog/12-principles-of-agile-methodologies </w:t>
+      </w:r>
+    </w:p>
+    <w:p>
+      <w:pPr>
+        <w:rPr>
+          <w:sz w:val="26"/>
+          <w:szCs w:val="26"/>
+        </w:rPr>
+      </w:pPr>
+    </w:p>
+    <w:p>
+      <w:pPr>
+        <w:rPr>
+          <w:rFonts w:eastAsia="Times New Roman" w:cs="Times New Roman"/>
+          <w:sz w:val="26"/>
+          <w:szCs w:val="26"/>
+          <w:lang w:eastAsia="en-GB"/>
+        </w:rPr>
+      </w:pPr>
+      <w:r>
+        <w:rPr>
+          <w:sz w:val="26"/>
+          <w:szCs w:val="26"/>
+        </w:rPr>
+        <w:t>[13]</w:t>
+      </w:r>
+      <w:r>
+        <w:rPr>
+          <w:rFonts w:cstheme="minorHAnsi"/>
+          <w:sz w:val="26"/>
+          <w:szCs w:val="26"/>
+        </w:rPr>
+        <w:t xml:space="preserve"> </w:t>
+      </w:r>
+      <w:r>
+        <w:rPr>
+          <w:rFonts w:eastAsia="Times New Roman" w:cs="Arial"/>
+          <w:color w:val="000000"/>
+          <w:sz w:val="26"/>
+          <w:szCs w:val="26"/>
+          <w:shd w:val="clear" w:color="auto" w:fill="FFFFFF"/>
+          <w:lang w:eastAsia="en-GB"/>
+        </w:rPr>
+        <w:t>Scrum.org. (2019). </w:t>
+      </w:r>
+      <w:r>
+        <w:rPr>
+          <w:rFonts w:eastAsia="Times New Roman" w:cs="Arial"/>
+          <w:i/>
+          <w:iCs/>
+          <w:color w:val="000000"/>
+          <w:sz w:val="26"/>
+          <w:szCs w:val="26"/>
+          <w:lang w:eastAsia="en-GB"/>
+        </w:rPr>
+        <w:t>What is Scrum?</w:t>
+      </w:r>
+      <w:r>
+        <w:rPr>
+          <w:rFonts w:eastAsia="Times New Roman" w:cs="Arial"/>
+          <w:color w:val="000000"/>
+          <w:sz w:val="26"/>
+          <w:szCs w:val="26"/>
+          <w:shd w:val="clear" w:color="auto" w:fill="FFFFFF"/>
+          <w:lang w:eastAsia="en-GB"/>
+        </w:rPr>
+        <w:t xml:space="preserve">. [online] Available at: https://www.scrum.org/resources/what-is-scrum </w:t>
+      </w:r>
+    </w:p>
     <w:sectPr>
-      <w:footerReference w:type="even" r:id="rId22"/>
-      <w:footerReference w:type="default" r:id="rId23"/>
+      <w:footerReference w:type="even" r:id="rId13"/>
+      <w:footerReference w:type="default" r:id="rId14"/>
       <w:pgSz w:w="11900" w:h="16840"/>
       <w:pgMar w:top="1440" w:right="1440" w:bottom="1440" w:left="1440" w:header="708" w:footer="708" w:gutter="0"/>
       <w:cols w:space="708"/>
@@ -8426,7 +9337,6 @@
   <w:style w:type="character" w:default="1" w:styleId="DefaultParagraphFont">
     <w:name w:val="Default Paragraph Font"/>
     <w:uiPriority w:val="1"/>
-    <w:semiHidden/>
     <w:unhideWhenUsed/>
   </w:style>
   <w:style w:type="table" w:default="1" w:styleId="TableNormal">
@@ -8613,13 +9523,13 @@
     <w:unhideWhenUsed/>
     <w:rsid w:val="000E52A4"/>
     <w:pPr>
-      <w:spacing w:before="240" w:after="120"/>
+      <w:spacing w:before="120"/>
     </w:pPr>
     <w:rPr>
       <w:b/>
       <w:bCs/>
-      <w:sz w:val="20"/>
-      <w:szCs w:val="20"/>
+      <w:i/>
+      <w:iCs/>
     </w:rPr>
   </w:style>
   <w:style w:type="paragraph" w:styleId="TOC2">
@@ -8635,10 +9545,10 @@
       <w:ind w:left="240"/>
     </w:pPr>
     <w:rPr>
-      <w:i/>
-      <w:iCs/>
-      <w:sz w:val="20"/>
-      <w:szCs w:val="20"/>
+      <w:b/>
+      <w:bCs/>
+      <w:sz w:val="22"/>
+      <w:szCs w:val="22"/>
     </w:rPr>
   </w:style>
   <w:style w:type="paragraph" w:styleId="TOC3">
@@ -8647,7 +9557,6 @@
     <w:next w:val="Normal"/>
     <w:autoRedefine/>
     <w:uiPriority w:val="39"/>
-    <w:semiHidden/>
     <w:unhideWhenUsed/>
     <w:rsid w:val="000E52A4"/>
     <w:pPr>
@@ -9067,11 +9976,11 @@
 </file>
 
 <file path=customXml/item1.xml><?xml version="1.0" encoding="utf-8"?>
-<b:Sources xmlns:b="http://schemas.openxmlformats.org/officeDocument/2006/bibliography" xmlns="http://schemas.openxmlformats.org/officeDocument/2006/bibliography" SelectedStyle="/APASixthEditionOfficeOnline.xsl" StyleName="APA" Version="6"/>
+<b:Sources xmlns:b="http://schemas.openxmlformats.org/officeDocument/2006/bibliography" xmlns="http://schemas.openxmlformats.org/officeDocument/2006/bibliography" SelectedStyle="/HarvardAnglia2008OfficeOnline.xsl" StyleName="Harvard - Anglia" Version="2008"/>
 </file>
 
 <file path=customXml/itemProps1.xml><?xml version="1.0" encoding="utf-8"?>
-<ds:datastoreItem xmlns:ds="http://schemas.openxmlformats.org/officeDocument/2006/customXml" ds:itemID="{84DD47ED-6CB3-7846-9072-128921C12123}">
+<ds:datastoreItem xmlns:ds="http://schemas.openxmlformats.org/officeDocument/2006/customXml" ds:itemID="{BEE9A7A1-1C64-9F46-A5B8-77ABB31457CF}">
   <ds:schemaRefs>
     <ds:schemaRef ds:uri="http://schemas.openxmlformats.org/officeDocument/2006/bibliography"/>
   </ds:schemaRefs>

</xml_diff>

<commit_message>
Fianl proof reading done
</commit_message>
<xml_diff>
--- a/MeasuringSoftwareEngineering.docx
+++ b/MeasuringSoftwareEngineering.docx
@@ -4,6 +4,7 @@
   <w:body>
     <w:p>
       <w:pPr>
+        <w:jc w:val="center"/>
         <w:rPr>
           <w:rFonts w:ascii="Times New Roman" w:eastAsia="Times New Roman" w:hAnsi="Times New Roman" w:cs="Times New Roman"/>
           <w:lang w:eastAsia="en-GB"/>
@@ -38,7 +39,7 @@
         </w:rPr>
         <w:drawing>
           <wp:inline distT="0" distB="0" distL="0" distR="0">
-            <wp:extent cx="3733800" cy="1028869"/>
+            <wp:extent cx="5208026" cy="1435100"/>
             <wp:effectExtent l="0" t="0" r="0" b="0"/>
             <wp:docPr id="6" name="Picture 6" descr="Image result for trinity college dublin logo"/>
             <wp:cNvGraphicFramePr>
@@ -69,7 +70,7 @@
                   <pic:spPr bwMode="auto">
                     <a:xfrm>
                       <a:off x="0" y="0"/>
-                      <a:ext cx="3757509" cy="1035402"/>
+                      <a:ext cx="5246112" cy="1445595"/>
                     </a:xfrm>
                     <a:prstGeom prst="rect">
                       <a:avLst/>
@@ -446,6 +447,12 @@
     <w:bookmarkStart w:id="0" w:name="_Toc24030557" w:displacedByCustomXml="next"/>
     <w:sdt>
       <w:sdtPr>
+        <w:rPr>
+          <w:rFonts w:asciiTheme="minorHAnsi" w:eastAsiaTheme="minorHAnsi" w:hAnsiTheme="minorHAnsi" w:cstheme="minorBidi"/>
+          <w:color w:val="auto"/>
+          <w:sz w:val="24"/>
+          <w:szCs w:val="24"/>
+        </w:rPr>
         <w:id w:val="1069381005"/>
         <w:docPartObj>
           <w:docPartGallery w:val="Table of Contents"/>
@@ -454,13 +461,9 @@
       </w:sdtPr>
       <w:sdtEndPr>
         <w:rPr>
-          <w:rFonts w:asciiTheme="minorHAnsi" w:eastAsiaTheme="minorHAnsi" w:hAnsiTheme="minorHAnsi" w:cstheme="minorBidi"/>
           <w:b/>
           <w:bCs/>
           <w:noProof/>
-          <w:color w:val="auto"/>
-          <w:sz w:val="24"/>
-          <w:szCs w:val="24"/>
         </w:rPr>
       </w:sdtEndPr>
       <w:sdtContent>
@@ -2231,8 +2234,6 @@
           <w:szCs w:val="26"/>
         </w:rPr>
       </w:pPr>
-      <w:bookmarkStart w:id="1" w:name="_GoBack"/>
-      <w:bookmarkEnd w:id="1"/>
     </w:p>
     <w:p>
       <w:pPr>
@@ -2240,34 +2241,49 @@
       </w:pPr>
     </w:p>
     <w:p/>
-    <w:p/>
     <w:p>
       <w:pPr>
         <w:pStyle w:val="Heading1"/>
       </w:pPr>
-      <w:bookmarkStart w:id="2" w:name="_Toc24030558"/>
+      <w:bookmarkStart w:id="1" w:name="_Toc24030558"/>
       <w:r>
         <w:lastRenderedPageBreak/>
         <w:t>Introduction</w:t>
       </w:r>
-      <w:bookmarkEnd w:id="2"/>
-    </w:p>
-    <w:p>
-      <w:pPr>
-        <w:spacing w:line="360" w:lineRule="auto"/>
-        <w:rPr>
-          <w:rFonts w:cstheme="minorHAnsi"/>
-          <w:sz w:val="26"/>
-          <w:szCs w:val="26"/>
-        </w:rPr>
-      </w:pPr>
-      <w:r>
-        <w:rPr>
-          <w:rFonts w:cstheme="minorHAnsi"/>
-          <w:sz w:val="26"/>
-          <w:szCs w:val="26"/>
-        </w:rPr>
-        <w:t xml:space="preserve">In this essay I plan in talking about the measuring of software engineering under 4 different headings, they are Measurable data, computational platforms available, algorithmic approach and then finally ethical concerns. Technology plays a major role in the world we live in today especially as software engineers. Software engineering is defined as </w:t>
+      <w:bookmarkEnd w:id="1"/>
+    </w:p>
+    <w:p>
+      <w:pPr>
+        <w:spacing w:line="360" w:lineRule="auto"/>
+        <w:rPr>
+          <w:rFonts w:cstheme="minorHAnsi"/>
+          <w:sz w:val="26"/>
+          <w:szCs w:val="26"/>
+        </w:rPr>
+      </w:pPr>
+      <w:r>
+        <w:rPr>
+          <w:rFonts w:cstheme="minorHAnsi"/>
+          <w:sz w:val="26"/>
+          <w:szCs w:val="26"/>
+        </w:rPr>
+        <w:t xml:space="preserve">In this essay I plan </w:t>
+      </w:r>
+      <w:r>
+        <w:rPr>
+          <w:rFonts w:cstheme="minorHAnsi"/>
+          <w:sz w:val="26"/>
+          <w:szCs w:val="26"/>
+        </w:rPr>
+        <w:t>on</w:t>
+      </w:r>
+      <w:r>
+        <w:rPr>
+          <w:rFonts w:cstheme="minorHAnsi"/>
+          <w:sz w:val="26"/>
+          <w:szCs w:val="26"/>
+        </w:rPr>
+        <w:t xml:space="preserve"> talking about the measuring of software engineering under 4 different headings, they are Measurable data, computational platforms available, algorithmic approach and then finally ethical concerns. Technology plays a major role in the world we live in today especially as software engineers. Software engineering is defined as </w:t>
       </w:r>
     </w:p>
     <w:p>
@@ -2469,7 +2485,7 @@
       <w:pPr>
         <w:pStyle w:val="Heading1"/>
       </w:pPr>
-      <w:bookmarkStart w:id="3" w:name="_Toc24030559"/>
+      <w:bookmarkStart w:id="2" w:name="_Toc24030559"/>
       <w:r>
         <w:lastRenderedPageBreak/>
         <w:t>Measurable</w:t>
@@ -2477,20 +2493,20 @@
       <w:r>
         <w:t xml:space="preserve"> data</w:t>
       </w:r>
+      <w:bookmarkEnd w:id="2"/>
+    </w:p>
+    <w:p>
+      <w:pPr>
+        <w:pStyle w:val="Heading2"/>
+      </w:pPr>
+      <w:bookmarkStart w:id="3" w:name="_Toc24030560"/>
+      <w:r>
+        <w:t>Lines of code</w:t>
+      </w:r>
       <w:bookmarkEnd w:id="3"/>
     </w:p>
     <w:p>
       <w:pPr>
-        <w:pStyle w:val="Heading2"/>
-      </w:pPr>
-      <w:bookmarkStart w:id="4" w:name="_Toc24030560"/>
-      <w:r>
-        <w:t>Lines of code</w:t>
-      </w:r>
-      <w:bookmarkEnd w:id="4"/>
-    </w:p>
-    <w:p>
-      <w:pPr>
         <w:pStyle w:val="ListParagraph"/>
         <w:spacing w:line="360" w:lineRule="auto"/>
         <w:rPr>
@@ -2521,7 +2537,23 @@
           <w:sz w:val="26"/>
           <w:szCs w:val="26"/>
         </w:rPr>
-        <w:t xml:space="preserve"> that they write. It’s a simple measurement to measure. Basically the more lines of code that they write the better they are. It sounds like the perfect measurement in theory but in reality it has its flaws. For example it’s not fair to measure one software engineer who codes in Python against a software engineer who codes in C. If they were both write the simple hello world program there is a big difference in the LOC</w:t>
+        <w:t xml:space="preserve"> that they write. It’s a simple measurement to measure. Basically the more lines of code that they write the better they are. It sounds like the perfect measurement in theory but in reality it has its flaws. For example it’s not fair to measure one software engineer who codes in Python against a software engineer who codes in C. If they were both </w:t>
+      </w:r>
+      <w:r>
+        <w:rPr>
+          <w:rFonts w:cstheme="minorHAnsi"/>
+          <w:sz w:val="26"/>
+          <w:szCs w:val="26"/>
+        </w:rPr>
+        <w:t xml:space="preserve">to </w:t>
+      </w:r>
+      <w:r>
+        <w:rPr>
+          <w:rFonts w:cstheme="minorHAnsi"/>
+          <w:sz w:val="26"/>
+          <w:szCs w:val="26"/>
+        </w:rPr>
+        <w:t>write the simple hello world program there is a big difference in the LOC</w:t>
       </w:r>
     </w:p>
     <w:p>
@@ -2748,11 +2780,83 @@
       <w:pPr>
         <w:pStyle w:val="Heading2"/>
       </w:pPr>
-      <w:bookmarkStart w:id="5" w:name="_Toc24030561"/>
+      <w:bookmarkStart w:id="4" w:name="_Toc24030561"/>
       <w:r>
         <w:lastRenderedPageBreak/>
         <w:t>Number of bugs per 1000 lines of code</w:t>
       </w:r>
+      <w:bookmarkEnd w:id="4"/>
+    </w:p>
+    <w:p>
+      <w:pPr>
+        <w:pStyle w:val="ListParagraph"/>
+        <w:spacing w:line="360" w:lineRule="auto"/>
+        <w:rPr>
+          <w:rFonts w:cstheme="minorHAnsi"/>
+          <w:sz w:val="26"/>
+          <w:szCs w:val="26"/>
+        </w:rPr>
+      </w:pPr>
+      <w:r>
+        <w:rPr>
+          <w:rFonts w:cstheme="minorHAnsi"/>
+          <w:sz w:val="26"/>
+          <w:szCs w:val="26"/>
+        </w:rPr>
+        <w:t>The industry average of bugs per 1,000 line of code is between 15 and 50 bugs, this figure depends though on when the code is actually typed</w:t>
+      </w:r>
+      <w:r>
+        <w:rPr>
+          <w:rFonts w:cstheme="minorHAnsi"/>
+          <w:sz w:val="26"/>
+          <w:szCs w:val="26"/>
+        </w:rPr>
+        <w:t>. The basic human error rate is on average 5%</w:t>
+      </w:r>
+      <w:r>
+        <w:rPr>
+          <w:rFonts w:cstheme="minorHAnsi"/>
+          <w:sz w:val="26"/>
+          <w:szCs w:val="26"/>
+        </w:rPr>
+        <w:t>[2]</w:t>
+      </w:r>
+      <w:r>
+        <w:rPr>
+          <w:rFonts w:cstheme="minorHAnsi"/>
+          <w:sz w:val="26"/>
+          <w:szCs w:val="26"/>
+        </w:rPr>
+        <w:t xml:space="preserve">. This figure does depend on many different factors such as the level of testing within the code. </w:t>
+      </w:r>
+      <w:r>
+        <w:rPr>
+          <w:rFonts w:cstheme="minorHAnsi"/>
+          <w:sz w:val="26"/>
+          <w:szCs w:val="26"/>
+        </w:rPr>
+        <w:t>This can also be another good level of judging the software engineer. If they are writing code that’s riddled with bugs then there will be precious time wasted debugging the code leading to inefficiencies.</w:t>
+      </w:r>
+    </w:p>
+    <w:p>
+      <w:pPr>
+        <w:pStyle w:val="ListParagraph"/>
+        <w:spacing w:line="360" w:lineRule="auto"/>
+        <w:rPr>
+          <w:rFonts w:cstheme="minorHAnsi"/>
+          <w:sz w:val="26"/>
+          <w:szCs w:val="26"/>
+        </w:rPr>
+      </w:pPr>
+    </w:p>
+    <w:p>
+      <w:pPr>
+        <w:pStyle w:val="Heading2"/>
+      </w:pPr>
+      <w:bookmarkStart w:id="5" w:name="_Toc24030562"/>
+      <w:r>
+        <w:t>Debugging</w:t>
+      </w:r>
       <w:bookmarkEnd w:id="5"/>
     </w:p>
     <w:p>
@@ -2771,40 +2875,34 @@
           <w:sz w:val="26"/>
           <w:szCs w:val="26"/>
         </w:rPr>
-        <w:t>The industry average of bugs per 1,000 line of code is between 15 and 50 bugs, this figure depends though on when the code is actually typed</w:t>
-      </w:r>
-      <w:r>
-        <w:rPr>
-          <w:rFonts w:cstheme="minorHAnsi"/>
-          <w:sz w:val="26"/>
-          <w:szCs w:val="26"/>
-        </w:rPr>
-        <w:t>. The basic human error rate is on average 5%</w:t>
-      </w:r>
-      <w:r>
-        <w:rPr>
-          <w:rFonts w:cstheme="minorHAnsi"/>
-          <w:sz w:val="26"/>
-          <w:szCs w:val="26"/>
-        </w:rPr>
-        <w:t>[2]</w:t>
-      </w:r>
-      <w:r>
-        <w:rPr>
-          <w:rFonts w:cstheme="minorHAnsi"/>
-          <w:sz w:val="26"/>
-          <w:szCs w:val="26"/>
-        </w:rPr>
-        <w:t xml:space="preserve">. This figure does depend on many different factors such as the level of testing within the code. </w:t>
-      </w:r>
-      <w:r>
-        <w:rPr>
-          <w:rFonts w:cstheme="minorHAnsi"/>
-          <w:sz w:val="26"/>
-          <w:szCs w:val="26"/>
-        </w:rPr>
-        <w:t>This can also be another good level of judging the software engineer. If they are writing code that’s riddled with bugs then there will be precious time wasted debugging the code leading to inefficiencies.</w:t>
-      </w:r>
+        <w:t>Debugging is a very hard thing to measure. It depends o</w:t>
+      </w:r>
+      <w:r>
+        <w:rPr>
+          <w:rFonts w:cstheme="minorHAnsi"/>
+          <w:sz w:val="26"/>
+          <w:szCs w:val="26"/>
+        </w:rPr>
+        <w:t>n</w:t>
+      </w:r>
+      <w:r>
+        <w:rPr>
+          <w:rFonts w:cstheme="minorHAnsi"/>
+          <w:sz w:val="26"/>
+          <w:szCs w:val="26"/>
+        </w:rPr>
+        <w:t xml:space="preserve"> many different factors. In order to debug you first need to understand the problem within the code before it can even begin to get solved. Some bugs can take a long time to be resolved whereas some can only take a few second to resolve. This leaves it almost impossible to measure the rate of debugging. </w:t>
+      </w:r>
+    </w:p>
+    <w:p>
+      <w:pPr>
+        <w:pStyle w:val="Heading2"/>
+      </w:pPr>
+      <w:bookmarkStart w:id="6" w:name="_Toc24030563"/>
+      <w:r>
+        <w:t>Number of commits</w:t>
+      </w:r>
+      <w:bookmarkEnd w:id="6"/>
     </w:p>
     <w:p>
       <w:pPr>
@@ -2816,93 +2914,43 @@
           <w:szCs w:val="26"/>
         </w:rPr>
       </w:pPr>
+      <w:r>
+        <w:rPr>
+          <w:rFonts w:cstheme="minorHAnsi"/>
+          <w:sz w:val="26"/>
+          <w:szCs w:val="26"/>
+        </w:rPr>
+        <w:t>Another way of measuring the software engineering process over time is the number of commits. The number of commits over time should be fairly consistent. It can also be good to gauge how someone works for example do their number of commits in a week deteriorate at the end of the week</w:t>
+      </w:r>
+      <w:r>
+        <w:rPr>
+          <w:rFonts w:cstheme="minorHAnsi"/>
+          <w:sz w:val="26"/>
+          <w:szCs w:val="26"/>
+        </w:rPr>
+        <w:t>.</w:t>
+      </w:r>
+    </w:p>
+    <w:p>
+      <w:pPr>
+        <w:pStyle w:val="ListParagraph"/>
+        <w:spacing w:line="360" w:lineRule="auto"/>
+        <w:rPr>
+          <w:rFonts w:cstheme="minorHAnsi"/>
+          <w:sz w:val="26"/>
+          <w:szCs w:val="26"/>
+        </w:rPr>
+      </w:pPr>
     </w:p>
     <w:p>
       <w:pPr>
         <w:pStyle w:val="Heading2"/>
       </w:pPr>
-      <w:bookmarkStart w:id="6" w:name="_Toc24030562"/>
-      <w:r>
-        <w:t>Debugging</w:t>
-      </w:r>
-      <w:bookmarkEnd w:id="6"/>
-    </w:p>
-    <w:p>
-      <w:pPr>
-        <w:pStyle w:val="ListParagraph"/>
-        <w:spacing w:line="360" w:lineRule="auto"/>
-        <w:rPr>
-          <w:rFonts w:cstheme="minorHAnsi"/>
-          <w:sz w:val="26"/>
-          <w:szCs w:val="26"/>
-        </w:rPr>
-      </w:pPr>
-      <w:r>
-        <w:rPr>
-          <w:rFonts w:cstheme="minorHAnsi"/>
-          <w:sz w:val="26"/>
-          <w:szCs w:val="26"/>
-        </w:rPr>
-        <w:t xml:space="preserve">Debugging is a very hard thing to measure. It depends of many different factors. In order to debug you first need to understand the problem within the code before it can even begin to get solved. Some bugs can take a long time to be resolved whereas some can only take a few second to resolve. This leaves it almost impossible to measure the rate of debugging. </w:t>
-      </w:r>
-    </w:p>
-    <w:p>
-      <w:pPr>
-        <w:pStyle w:val="Heading2"/>
-      </w:pPr>
-      <w:bookmarkStart w:id="7" w:name="_Toc24030563"/>
-      <w:r>
-        <w:t>Number of commits</w:t>
+      <w:bookmarkStart w:id="7" w:name="_Toc24030564"/>
+      <w:r>
+        <w:t>Test Coverage / code coverage</w:t>
       </w:r>
       <w:bookmarkEnd w:id="7"/>
-    </w:p>
-    <w:p>
-      <w:pPr>
-        <w:pStyle w:val="ListParagraph"/>
-        <w:spacing w:line="360" w:lineRule="auto"/>
-        <w:rPr>
-          <w:rFonts w:cstheme="minorHAnsi"/>
-          <w:sz w:val="26"/>
-          <w:szCs w:val="26"/>
-        </w:rPr>
-      </w:pPr>
-      <w:r>
-        <w:rPr>
-          <w:rFonts w:cstheme="minorHAnsi"/>
-          <w:sz w:val="26"/>
-          <w:szCs w:val="26"/>
-        </w:rPr>
-        <w:t>Another way of measuring the software engineering process over time is the number of commits. The number of commits over time should be fairly consistent. It can also be good to gauge how someone works for example do their number of commits in a week deteriorate at the end of the week</w:t>
-      </w:r>
-      <w:r>
-        <w:rPr>
-          <w:rFonts w:cstheme="minorHAnsi"/>
-          <w:sz w:val="26"/>
-          <w:szCs w:val="26"/>
-        </w:rPr>
-        <w:t>.</w:t>
-      </w:r>
-    </w:p>
-    <w:p>
-      <w:pPr>
-        <w:pStyle w:val="ListParagraph"/>
-        <w:spacing w:line="360" w:lineRule="auto"/>
-        <w:rPr>
-          <w:rFonts w:cstheme="minorHAnsi"/>
-          <w:sz w:val="26"/>
-          <w:szCs w:val="26"/>
-        </w:rPr>
-      </w:pPr>
-    </w:p>
-    <w:p>
-      <w:pPr>
-        <w:pStyle w:val="Heading2"/>
-      </w:pPr>
-      <w:bookmarkStart w:id="8" w:name="_Toc24030564"/>
-      <w:r>
-        <w:t>Test Coverage / code coverage</w:t>
-      </w:r>
-      <w:bookmarkEnd w:id="8"/>
       <w:r>
         <w:t xml:space="preserve"> </w:t>
       </w:r>
@@ -2951,12 +2999,12 @@
       <w:pPr>
         <w:pStyle w:val="Heading2"/>
       </w:pPr>
-      <w:bookmarkStart w:id="9" w:name="_Toc24030565"/>
+      <w:bookmarkStart w:id="8" w:name="_Toc24030565"/>
       <w:r>
         <w:lastRenderedPageBreak/>
         <w:t>Code Reviews</w:t>
       </w:r>
-      <w:bookmarkEnd w:id="9"/>
+      <w:bookmarkEnd w:id="8"/>
     </w:p>
     <w:p>
       <w:pPr>
@@ -2974,7 +3022,23 @@
           <w:sz w:val="26"/>
           <w:szCs w:val="26"/>
         </w:rPr>
-        <w:t>Code review is a software quality assurance activity in which a human will check a program mainly by reading and inspecting the source code. The ideal review is before 400 lines of code have been written since the last code review. There has been a study that showed after 400 LOC the ability to find defect diminishes. In the study it showed that over a 60-90 minute review the yield was on average 70-90% in defect discovery. It is also suggested that you shouldn’t spend more than 60 minutes reviewing code. The optimal time and amount seems to be spending 50minutes reviewing 300 LOC.</w:t>
+        <w:t>Code review is a software quality assurance activity in which a human will check a program mainly by reading and inspecting the source code. The ideal review is before 400 lines of code have been written since the last code review. There has been a study that showed after 400 LOC the ability to find defect</w:t>
+      </w:r>
+      <w:r>
+        <w:rPr>
+          <w:rFonts w:cstheme="minorHAnsi"/>
+          <w:sz w:val="26"/>
+          <w:szCs w:val="26"/>
+        </w:rPr>
+        <w:t>s</w:t>
+      </w:r>
+      <w:r>
+        <w:rPr>
+          <w:rFonts w:cstheme="minorHAnsi"/>
+          <w:sz w:val="26"/>
+          <w:szCs w:val="26"/>
+        </w:rPr>
+        <w:t xml:space="preserve"> diminishes. In the study it showed that over a 60-90 minute review the yield was on average 70-90% in defect discovery. It is also suggested that you shouldn’t spend more than 60 minutes reviewing code. The optimal time and amount seems to be spending 50minutes reviewing 300 LOC.</w:t>
       </w:r>
       <w:r>
         <w:rPr>
@@ -3001,7 +3065,23 @@
           <w:sz w:val="26"/>
           <w:szCs w:val="26"/>
         </w:rPr>
-        <w:t>The code review should also give feedback to the developer about the readability of the code as well as how well commented it is. The more frequent the code reviews the easier it is to tackle problems such as poor commenting of code.</w:t>
+        <w:t>The code review should also give feedback to the developer about the readability of the code as well as how well commented it is. The more frequent the code reviews</w:t>
+      </w:r>
+      <w:r>
+        <w:rPr>
+          <w:rFonts w:cstheme="minorHAnsi"/>
+          <w:sz w:val="26"/>
+          <w:szCs w:val="26"/>
+        </w:rPr>
+        <w:t>,</w:t>
+      </w:r>
+      <w:r>
+        <w:rPr>
+          <w:rFonts w:cstheme="minorHAnsi"/>
+          <w:sz w:val="26"/>
+          <w:szCs w:val="26"/>
+        </w:rPr>
+        <w:t xml:space="preserve"> the easier it is to tackle problems such as poor commenting of code.</w:t>
       </w:r>
     </w:p>
     <w:p>
@@ -3180,25 +3260,25 @@
       <w:pPr>
         <w:pStyle w:val="Heading1"/>
       </w:pPr>
-      <w:bookmarkStart w:id="10" w:name="_Toc24030566"/>
+      <w:bookmarkStart w:id="9" w:name="_Toc24030566"/>
       <w:r>
         <w:lastRenderedPageBreak/>
         <w:t>Computational platforms available</w:t>
       </w:r>
+      <w:bookmarkEnd w:id="9"/>
+      <w:r>
+        <w:t xml:space="preserve"> </w:t>
+      </w:r>
+    </w:p>
+    <w:p>
+      <w:pPr>
+        <w:pStyle w:val="Heading2"/>
+      </w:pPr>
+      <w:bookmarkStart w:id="10" w:name="_Toc24030567"/>
+      <w:r>
+        <w:t>GitPrime</w:t>
+      </w:r>
       <w:bookmarkEnd w:id="10"/>
-      <w:r>
-        <w:t xml:space="preserve"> </w:t>
-      </w:r>
-    </w:p>
-    <w:p>
-      <w:pPr>
-        <w:pStyle w:val="Heading2"/>
-      </w:pPr>
-      <w:bookmarkStart w:id="11" w:name="_Toc24030567"/>
-      <w:r>
-        <w:t>GitPrime</w:t>
-      </w:r>
-      <w:bookmarkEnd w:id="11"/>
     </w:p>
     <w:p>
       <w:pPr>
@@ -3251,7 +3331,23 @@
           <w:sz w:val="26"/>
           <w:szCs w:val="26"/>
         </w:rPr>
-        <w:t>GitPrime can also be used to calculate statistics on a certain project such as how responsive the developer is to comments and which parts the developer has been focusing on most over a specific time frame.</w:t>
+        <w:t>GitPrime can also be used to calculate statistics on a certain project such as how responsive the developer is to comments and which parts the developer has been focusing on most</w:t>
+      </w:r>
+      <w:r>
+        <w:rPr>
+          <w:rFonts w:cstheme="minorHAnsi"/>
+          <w:sz w:val="26"/>
+          <w:szCs w:val="26"/>
+        </w:rPr>
+        <w:t>,</w:t>
+      </w:r>
+      <w:r>
+        <w:rPr>
+          <w:rFonts w:cstheme="minorHAnsi"/>
+          <w:sz w:val="26"/>
+          <w:szCs w:val="26"/>
+        </w:rPr>
+        <w:t xml:space="preserve"> over a specific time frame.</w:t>
       </w:r>
     </w:p>
     <w:p>
@@ -3270,11 +3366,11 @@
       <w:pPr>
         <w:pStyle w:val="Heading2"/>
       </w:pPr>
-      <w:bookmarkStart w:id="12" w:name="_Toc24030568"/>
+      <w:bookmarkStart w:id="11" w:name="_Toc24030568"/>
       <w:r>
         <w:t>Slack</w:t>
       </w:r>
-      <w:bookmarkEnd w:id="12"/>
+      <w:bookmarkEnd w:id="11"/>
       <w:r>
         <w:t xml:space="preserve"> </w:t>
       </w:r>
@@ -3407,77 +3503,77 @@
       <w:pPr>
         <w:pStyle w:val="Heading2"/>
       </w:pPr>
-      <w:bookmarkStart w:id="13" w:name="_Toc24030569"/>
+      <w:bookmarkStart w:id="12" w:name="_Toc24030569"/>
       <w:r>
         <w:lastRenderedPageBreak/>
         <w:t>Teams</w:t>
       </w:r>
+      <w:bookmarkEnd w:id="12"/>
+    </w:p>
+    <w:p>
+      <w:pPr>
+        <w:pStyle w:val="ListParagraph"/>
+        <w:spacing w:line="360" w:lineRule="auto"/>
+        <w:rPr>
+          <w:rFonts w:cstheme="minorHAnsi"/>
+          <w:sz w:val="26"/>
+          <w:szCs w:val="26"/>
+        </w:rPr>
+      </w:pPr>
+      <w:r>
+        <w:rPr>
+          <w:rFonts w:cstheme="minorHAnsi"/>
+          <w:sz w:val="26"/>
+          <w:szCs w:val="26"/>
+        </w:rPr>
+        <w:t xml:space="preserve">Teams is similar to Slack but it has its differences, It is a cloud bases team collaboration software. It is part of the office 365 package. Teams allows calling, video meetings and file sharing. It doesn’t have the same third party app integration that Slack has but it has some of its own such as Exchange, PowerPoint and SharePoint. </w:t>
+      </w:r>
+      <w:r>
+        <w:rPr>
+          <w:rFonts w:cstheme="minorHAnsi"/>
+          <w:sz w:val="26"/>
+          <w:szCs w:val="26"/>
+        </w:rPr>
+        <w:t>[7]</w:t>
+      </w:r>
+      <w:r>
+        <w:rPr>
+          <w:rFonts w:cstheme="minorHAnsi"/>
+          <w:sz w:val="26"/>
+          <w:szCs w:val="26"/>
+        </w:rPr>
+        <w:t>Businesses can use teams to collaborate on projects in real time across different devices including laptops and mobile devices all around the world once they have an internet connection.</w:t>
+      </w:r>
+    </w:p>
+    <w:p>
+      <w:pPr>
+        <w:spacing w:line="360" w:lineRule="auto"/>
+        <w:rPr>
+          <w:rFonts w:cstheme="minorHAnsi"/>
+          <w:sz w:val="26"/>
+          <w:szCs w:val="26"/>
+        </w:rPr>
+      </w:pPr>
+    </w:p>
+    <w:p>
+      <w:pPr>
+        <w:spacing w:line="360" w:lineRule="auto"/>
+        <w:rPr>
+          <w:rFonts w:cstheme="minorHAnsi"/>
+          <w:sz w:val="26"/>
+          <w:szCs w:val="26"/>
+        </w:rPr>
+      </w:pPr>
+    </w:p>
+    <w:p>
+      <w:pPr>
+        <w:pStyle w:val="Heading2"/>
+      </w:pPr>
+      <w:bookmarkStart w:id="13" w:name="_Toc24030570"/>
+      <w:r>
+        <w:t>Trello</w:t>
+      </w:r>
       <w:bookmarkEnd w:id="13"/>
-    </w:p>
-    <w:p>
-      <w:pPr>
-        <w:pStyle w:val="ListParagraph"/>
-        <w:spacing w:line="360" w:lineRule="auto"/>
-        <w:rPr>
-          <w:rFonts w:cstheme="minorHAnsi"/>
-          <w:sz w:val="26"/>
-          <w:szCs w:val="26"/>
-        </w:rPr>
-      </w:pPr>
-      <w:r>
-        <w:rPr>
-          <w:rFonts w:cstheme="minorHAnsi"/>
-          <w:sz w:val="26"/>
-          <w:szCs w:val="26"/>
-        </w:rPr>
-        <w:t xml:space="preserve">Teams is similar to Slack but it has its differences, It is a cloud bases team collaboration software. It is part of the office 365 package. Teams allows calling, video meetings and file sharing. It doesn’t have the same third party app integration that Slack has but it has some of its own such as Exchange, PowerPoint and SharePoint. </w:t>
-      </w:r>
-      <w:r>
-        <w:rPr>
-          <w:rFonts w:cstheme="minorHAnsi"/>
-          <w:sz w:val="26"/>
-          <w:szCs w:val="26"/>
-        </w:rPr>
-        <w:t>[7]</w:t>
-      </w:r>
-      <w:r>
-        <w:rPr>
-          <w:rFonts w:cstheme="minorHAnsi"/>
-          <w:sz w:val="26"/>
-          <w:szCs w:val="26"/>
-        </w:rPr>
-        <w:t>Businesses can use teams to collaborate on projects in real time across different devices including laptops and mobile devices all around the world once they have an internet connection.</w:t>
-      </w:r>
-    </w:p>
-    <w:p>
-      <w:pPr>
-        <w:spacing w:line="360" w:lineRule="auto"/>
-        <w:rPr>
-          <w:rFonts w:cstheme="minorHAnsi"/>
-          <w:sz w:val="26"/>
-          <w:szCs w:val="26"/>
-        </w:rPr>
-      </w:pPr>
-    </w:p>
-    <w:p>
-      <w:pPr>
-        <w:spacing w:line="360" w:lineRule="auto"/>
-        <w:rPr>
-          <w:rFonts w:cstheme="minorHAnsi"/>
-          <w:sz w:val="26"/>
-          <w:szCs w:val="26"/>
-        </w:rPr>
-      </w:pPr>
-    </w:p>
-    <w:p>
-      <w:pPr>
-        <w:pStyle w:val="Heading2"/>
-      </w:pPr>
-      <w:bookmarkStart w:id="14" w:name="_Toc24030570"/>
-      <w:r>
-        <w:t>Trello</w:t>
-      </w:r>
-      <w:bookmarkEnd w:id="14"/>
     </w:p>
     <w:p>
       <w:pPr>
@@ -4017,25 +4113,25 @@
       <w:pPr>
         <w:pStyle w:val="Heading1"/>
       </w:pPr>
-      <w:bookmarkStart w:id="15" w:name="_Toc24030571"/>
+      <w:bookmarkStart w:id="14" w:name="_Toc24030571"/>
       <w:r>
         <w:lastRenderedPageBreak/>
         <w:t>Algorithmic approach</w:t>
       </w:r>
+      <w:bookmarkEnd w:id="14"/>
+    </w:p>
+    <w:p>
+      <w:pPr>
+        <w:pStyle w:val="Heading2"/>
+      </w:pPr>
+      <w:bookmarkStart w:id="15" w:name="_Toc24030572"/>
+      <w:r>
+        <w:t>Halstead’s Software metrics</w:t>
+      </w:r>
       <w:bookmarkEnd w:id="15"/>
     </w:p>
     <w:p>
       <w:pPr>
-        <w:pStyle w:val="Heading2"/>
-      </w:pPr>
-      <w:bookmarkStart w:id="16" w:name="_Toc24030572"/>
-      <w:r>
-        <w:t>Halstead’s Software metrics</w:t>
-      </w:r>
-      <w:bookmarkEnd w:id="16"/>
-    </w:p>
-    <w:p>
-      <w:pPr>
         <w:pStyle w:val="ListParagraph"/>
         <w:spacing w:line="360" w:lineRule="auto"/>
         <w:rPr>
@@ -4050,7 +4146,23 @@
           <w:sz w:val="26"/>
           <w:szCs w:val="26"/>
         </w:rPr>
-        <w:t xml:space="preserve">Halstead’s in 1977 established an empirical science of software development. He noticed that metrics of the software should. Reflect the implementation or expression of algorithms in different languages but be independent of their execution on a specific platform. The metrics should come purely from the code itself. </w:t>
+        <w:t>Halstead’s in 1977 established an empirical science of software development. He noticed that metrics of the software should</w:t>
+      </w:r>
+      <w:r>
+        <w:rPr>
+          <w:rFonts w:cstheme="minorHAnsi"/>
+          <w:sz w:val="26"/>
+          <w:szCs w:val="26"/>
+        </w:rPr>
+        <w:t xml:space="preserve"> r</w:t>
+      </w:r>
+      <w:r>
+        <w:rPr>
+          <w:rFonts w:cstheme="minorHAnsi"/>
+          <w:sz w:val="26"/>
+          <w:szCs w:val="26"/>
+        </w:rPr>
+        <w:t xml:space="preserve">eflect the implementation or expression of algorithms in different languages but be independent of their execution on a specific platform. The metrics should come purely from the code itself. </w:t>
       </w:r>
     </w:p>
     <w:p>
@@ -4244,7 +4356,23 @@
           <w:sz w:val="26"/>
           <w:szCs w:val="26"/>
         </w:rPr>
-        <w:t xml:space="preserve"> in C all programs have to contain at least a main() function. So in the case of C n1* = 2 since at least 2 operators. Must appear for any function. The first is for the name of the function and the second is to serve as an assignment or grouping symbol.</w:t>
+        <w:t xml:space="preserve"> in C all programs have to contain at least a main() function. So in the case of C n1* = 2 since at least 2 operators</w:t>
+      </w:r>
+      <w:r>
+        <w:rPr>
+          <w:rFonts w:asciiTheme="minorHAnsi" w:hAnsiTheme="minorHAnsi" w:cstheme="minorHAnsi"/>
+          <w:sz w:val="26"/>
+          <w:szCs w:val="26"/>
+        </w:rPr>
+        <w:t xml:space="preserve"> m</w:t>
+      </w:r>
+      <w:r>
+        <w:rPr>
+          <w:rFonts w:asciiTheme="minorHAnsi" w:hAnsiTheme="minorHAnsi" w:cstheme="minorHAnsi"/>
+          <w:sz w:val="26"/>
+          <w:szCs w:val="26"/>
+        </w:rPr>
+        <w:t>ust appear for any function. The first is for the name of the function and the second is to serve as an assignment or grouping symbol.</w:t>
       </w:r>
     </w:p>
     <w:p>
@@ -4413,17 +4541,7 @@
           <w:shd w:val="clear" w:color="auto" w:fill="FFFFFF"/>
           <w:lang w:eastAsia="en-GB"/>
         </w:rPr>
-        <w:t>(n)</w:t>
-      </w:r>
-      <w:r>
-        <w:rPr>
-          <w:rFonts w:eastAsia="Times New Roman" w:cstheme="minorHAnsi"/>
-          <w:sz w:val="26"/>
-          <w:szCs w:val="26"/>
-          <w:shd w:val="clear" w:color="auto" w:fill="FFFFFF"/>
-          <w:lang w:eastAsia="en-GB"/>
-        </w:rPr>
-        <w:t xml:space="preserve"> </w:t>
+        <w:t xml:space="preserve">(n) </w:t>
       </w:r>
     </w:p>
     <w:p>
@@ -4468,15 +4586,7 @@
           <w:szCs w:val="26"/>
         </w:rPr>
         <w:lastRenderedPageBreak/>
-        <w:t>Difficulty: D = (n1 / 2) * (N2 / n2)</w:t>
-      </w:r>
-      <w:r>
-        <w:rPr>
-          <w:rFonts w:asciiTheme="minorHAnsi" w:hAnsiTheme="minorHAnsi" w:cstheme="minorHAnsi"/>
-          <w:sz w:val="26"/>
-          <w:szCs w:val="26"/>
-        </w:rPr>
-        <w:t xml:space="preserve"> </w:t>
+        <w:t xml:space="preserve">Difficulty: D = (n1 / 2) * (N2 / n2) </w:t>
       </w:r>
       <w:r>
         <w:rPr>
@@ -4640,25 +4750,7 @@
           <w:sz w:val="26"/>
           <w:szCs w:val="26"/>
         </w:rPr>
-        <w:t xml:space="preserve">Time required </w:t>
-      </w:r>
-      <w:proofErr w:type="spellStart"/>
-      <w:r>
-        <w:rPr>
-          <w:rFonts w:asciiTheme="minorHAnsi" w:hAnsiTheme="minorHAnsi" w:cstheme="minorHAnsi"/>
-          <w:sz w:val="26"/>
-          <w:szCs w:val="26"/>
-        </w:rPr>
-        <w:t>to</w:t>
-      </w:r>
-      <w:proofErr w:type="spellEnd"/>
-      <w:r>
-        <w:rPr>
-          <w:rFonts w:asciiTheme="minorHAnsi" w:hAnsiTheme="minorHAnsi" w:cstheme="minorHAnsi"/>
-          <w:sz w:val="26"/>
-          <w:szCs w:val="26"/>
-        </w:rPr>
-        <w:t xml:space="preserve"> program: T = E / 18</w:t>
+        <w:t>Time required to program: T = E / 18</w:t>
       </w:r>
     </w:p>
     <w:p>
@@ -5070,27 +5162,7 @@
           <w:shd w:val="clear" w:color="auto" w:fill="FFFFFF"/>
           <w:lang w:eastAsia="en-GB"/>
         </w:rPr>
-        <w:t>N</w:t>
-      </w:r>
-      <w:r>
-        <w:rPr>
-          <w:rFonts w:eastAsia="Times New Roman" w:cstheme="minorHAnsi"/>
-          <w:sz w:val="26"/>
-          <w:szCs w:val="26"/>
-          <w:shd w:val="clear" w:color="auto" w:fill="FFFFFF"/>
-          <w:lang w:eastAsia="en-GB"/>
-        </w:rPr>
-        <w:t>(42)</w:t>
-      </w:r>
-      <w:r>
-        <w:rPr>
-          <w:rFonts w:eastAsia="Times New Roman" w:cstheme="minorHAnsi"/>
-          <w:sz w:val="26"/>
-          <w:szCs w:val="26"/>
-          <w:shd w:val="clear" w:color="auto" w:fill="FFFFFF"/>
-          <w:lang w:eastAsia="en-GB"/>
-        </w:rPr>
-        <w:t xml:space="preserve"> * log</w:t>
+        <w:t>N(42) * log</w:t>
       </w:r>
       <w:r>
         <w:rPr>
@@ -5111,27 +5183,7 @@
           <w:shd w:val="clear" w:color="auto" w:fill="FFFFFF"/>
           <w:lang w:eastAsia="en-GB"/>
         </w:rPr>
-        <w:t>(n</w:t>
-      </w:r>
-      <w:r>
-        <w:rPr>
-          <w:rFonts w:eastAsia="Times New Roman" w:cstheme="minorHAnsi"/>
-          <w:sz w:val="26"/>
-          <w:szCs w:val="26"/>
-          <w:shd w:val="clear" w:color="auto" w:fill="FFFFFF"/>
-          <w:lang w:eastAsia="en-GB"/>
-        </w:rPr>
-        <w:t>(19)</w:t>
-      </w:r>
-      <w:r>
-        <w:rPr>
-          <w:rFonts w:eastAsia="Times New Roman" w:cstheme="minorHAnsi"/>
-          <w:sz w:val="26"/>
-          <w:szCs w:val="26"/>
-          <w:shd w:val="clear" w:color="auto" w:fill="FFFFFF"/>
-          <w:lang w:eastAsia="en-GB"/>
-        </w:rPr>
-        <w:t xml:space="preserve">) </w:t>
+        <w:t xml:space="preserve">(n(19)) </w:t>
       </w:r>
     </w:p>
     <w:p>
@@ -5184,55 +5236,7 @@
           <w:sz w:val="26"/>
           <w:szCs w:val="26"/>
         </w:rPr>
-        <w:t>(n1</w:t>
-      </w:r>
-      <w:r>
-        <w:rPr>
-          <w:rFonts w:cstheme="minorHAnsi"/>
-          <w:sz w:val="26"/>
-          <w:szCs w:val="26"/>
-        </w:rPr>
-        <w:t>(12)</w:t>
-      </w:r>
-      <w:r>
-        <w:rPr>
-          <w:rFonts w:cstheme="minorHAnsi"/>
-          <w:sz w:val="26"/>
-          <w:szCs w:val="26"/>
-        </w:rPr>
-        <w:t xml:space="preserve"> / 2) * (N2</w:t>
-      </w:r>
-      <w:r>
-        <w:rPr>
-          <w:rFonts w:cstheme="minorHAnsi"/>
-          <w:sz w:val="26"/>
-          <w:szCs w:val="26"/>
-        </w:rPr>
-        <w:t>(15)</w:t>
-      </w:r>
-      <w:r>
-        <w:rPr>
-          <w:rFonts w:cstheme="minorHAnsi"/>
-          <w:sz w:val="26"/>
-          <w:szCs w:val="26"/>
-        </w:rPr>
-        <w:t xml:space="preserve"> / n2</w:t>
-      </w:r>
-      <w:r>
-        <w:rPr>
-          <w:rFonts w:cstheme="minorHAnsi"/>
-          <w:sz w:val="26"/>
-          <w:szCs w:val="26"/>
-        </w:rPr>
-        <w:t>(7)</w:t>
-      </w:r>
-      <w:r>
-        <w:rPr>
-          <w:rFonts w:cstheme="minorHAnsi"/>
-          <w:sz w:val="26"/>
-          <w:szCs w:val="26"/>
-        </w:rPr>
-        <w:t>)</w:t>
+        <w:t>(n1(12) / 2) * (N2(15) / n2(7))</w:t>
       </w:r>
     </w:p>
     <w:p>
@@ -5600,11 +5604,131 @@
       <w:pPr>
         <w:pStyle w:val="Heading2"/>
       </w:pPr>
-      <w:bookmarkStart w:id="17" w:name="_Toc24030573"/>
+      <w:bookmarkStart w:id="16" w:name="_Toc24030573"/>
       <w:r>
         <w:lastRenderedPageBreak/>
         <w:t>Cycle time</w:t>
       </w:r>
+      <w:bookmarkEnd w:id="16"/>
+    </w:p>
+    <w:p>
+      <w:pPr>
+        <w:pStyle w:val="ListParagraph"/>
+        <w:spacing w:line="360" w:lineRule="auto"/>
+        <w:rPr>
+          <w:rFonts w:cstheme="minorHAnsi"/>
+          <w:sz w:val="26"/>
+          <w:szCs w:val="26"/>
+        </w:rPr>
+      </w:pPr>
+      <w:r>
+        <w:rPr>
+          <w:rFonts w:cstheme="minorHAnsi"/>
+          <w:sz w:val="26"/>
+          <w:szCs w:val="26"/>
+        </w:rPr>
+        <w:t>Cycle time is defined as “The total time that elapses from the moment when the work is started on a task until its competition”</w:t>
+      </w:r>
+      <w:r>
+        <w:rPr>
+          <w:rFonts w:cstheme="minorHAnsi"/>
+          <w:sz w:val="26"/>
+          <w:szCs w:val="26"/>
+        </w:rPr>
+        <w:t>[10].</w:t>
+      </w:r>
+      <w:r>
+        <w:rPr>
+          <w:rFonts w:cstheme="minorHAnsi"/>
+          <w:sz w:val="26"/>
+          <w:szCs w:val="26"/>
+        </w:rPr>
+        <w:t xml:space="preserve"> The difference between lead time and cycle time is that cycle time is from when the tasked is created through till the work is completed whereas the cycle time is from when the work is started </w:t>
+      </w:r>
+      <w:r>
+        <w:rPr>
+          <w:rFonts w:cstheme="minorHAnsi"/>
+          <w:sz w:val="26"/>
+          <w:szCs w:val="26"/>
+        </w:rPr>
+        <w:t>until</w:t>
+      </w:r>
+      <w:r>
+        <w:rPr>
+          <w:rFonts w:cstheme="minorHAnsi"/>
+          <w:sz w:val="26"/>
+          <w:szCs w:val="26"/>
+        </w:rPr>
+        <w:t xml:space="preserve"> the time the work is completed.  The cycle time data can be  used for future projects for gauging how long it’s going to take a certain team to complete a required task. It can also be used to gauge progress in seeing progression o</w:t>
+      </w:r>
+      <w:r>
+        <w:rPr>
+          <w:rFonts w:cstheme="minorHAnsi"/>
+          <w:sz w:val="26"/>
+          <w:szCs w:val="26"/>
+        </w:rPr>
+        <w:t>r</w:t>
+      </w:r>
+      <w:r>
+        <w:rPr>
+          <w:rFonts w:cstheme="minorHAnsi"/>
+          <w:sz w:val="26"/>
+          <w:szCs w:val="26"/>
+        </w:rPr>
+        <w:t xml:space="preserve"> seeing if your cycle time is getting shorte</w:t>
+      </w:r>
+      <w:r>
+        <w:rPr>
+          <w:rFonts w:cstheme="minorHAnsi"/>
+          <w:sz w:val="26"/>
+          <w:szCs w:val="26"/>
+        </w:rPr>
+        <w:t>ned</w:t>
+      </w:r>
+      <w:r>
+        <w:rPr>
+          <w:rFonts w:cstheme="minorHAnsi"/>
+          <w:sz w:val="26"/>
+          <w:szCs w:val="26"/>
+        </w:rPr>
+        <w:t xml:space="preserve">. If your cycle time is shortening over time it’s a sign of good efficiency. Measuring your cycle time is a very straight forward process. All you need to do </w:t>
+      </w:r>
+      <w:r>
+        <w:rPr>
+          <w:rFonts w:cstheme="minorHAnsi"/>
+          <w:sz w:val="26"/>
+          <w:szCs w:val="26"/>
+        </w:rPr>
+        <w:t>i</w:t>
+      </w:r>
+      <w:r>
+        <w:rPr>
+          <w:rFonts w:cstheme="minorHAnsi"/>
+          <w:sz w:val="26"/>
+          <w:szCs w:val="26"/>
+        </w:rPr>
+        <w:t>s record when the task was started and when the task was completed.</w:t>
+      </w:r>
+    </w:p>
+    <w:p>
+      <w:pPr>
+        <w:pStyle w:val="ListParagraph"/>
+        <w:spacing w:line="360" w:lineRule="auto"/>
+        <w:rPr>
+          <w:rFonts w:cstheme="minorHAnsi"/>
+          <w:sz w:val="26"/>
+          <w:szCs w:val="26"/>
+        </w:rPr>
+      </w:pPr>
+    </w:p>
+    <w:p>
+      <w:pPr>
+        <w:pStyle w:val="Heading2"/>
+      </w:pPr>
+      <w:bookmarkStart w:id="17" w:name="_Toc24030574"/>
+      <w:r>
+        <w:t>Waterfall</w:t>
+      </w:r>
       <w:bookmarkEnd w:id="17"/>
     </w:p>
     <w:p>
@@ -5623,89 +5747,47 @@
           <w:sz w:val="26"/>
           <w:szCs w:val="26"/>
         </w:rPr>
-        <w:t>Cycle time is defined as “The total time that elapses from the moment when the work is started on a task until its competition”</w:t>
-      </w:r>
-      <w:r>
-        <w:rPr>
-          <w:rFonts w:cstheme="minorHAnsi"/>
-          <w:sz w:val="26"/>
-          <w:szCs w:val="26"/>
-        </w:rPr>
-        <w:t>[10].</w:t>
-      </w:r>
-      <w:r>
-        <w:rPr>
-          <w:rFonts w:cstheme="minorHAnsi"/>
-          <w:sz w:val="26"/>
-          <w:szCs w:val="26"/>
-        </w:rPr>
-        <w:t xml:space="preserve"> The difference between lead time and cycle time is that cycle time is from when the tasked is created through till the work is completed whereas the cycle time is from when the work is started till the time the work is completed.  The cycle time data can be  used for future projects for gauging how long it’s going to take a certain team to complete a required task. It can also be used to gauge progress in seeing progression of seeing if your cycle time is getting shorted. If your cycle time is shortening over time it’s a sign of good efficiency. Measuring your cycle time is a very straight forward process. All you need to do us record when the task was started and when the task was completed.</w:t>
-      </w:r>
-    </w:p>
-    <w:p>
-      <w:pPr>
-        <w:pStyle w:val="ListParagraph"/>
-        <w:spacing w:line="360" w:lineRule="auto"/>
-        <w:rPr>
-          <w:rFonts w:cstheme="minorHAnsi"/>
-          <w:sz w:val="26"/>
-          <w:szCs w:val="26"/>
-        </w:rPr>
-      </w:pPr>
-    </w:p>
-    <w:p>
-      <w:pPr>
-        <w:pStyle w:val="Heading2"/>
-      </w:pPr>
-      <w:bookmarkStart w:id="18" w:name="_Toc24030574"/>
-      <w:r>
-        <w:t>Waterfall</w:t>
-      </w:r>
-      <w:bookmarkEnd w:id="18"/>
-    </w:p>
-    <w:p>
-      <w:pPr>
-        <w:pStyle w:val="ListParagraph"/>
-        <w:spacing w:line="360" w:lineRule="auto"/>
-        <w:rPr>
-          <w:rFonts w:cstheme="minorHAnsi"/>
-          <w:sz w:val="26"/>
-          <w:szCs w:val="26"/>
-        </w:rPr>
-      </w:pPr>
-      <w:r>
-        <w:rPr>
-          <w:rFonts w:cstheme="minorHAnsi"/>
-          <w:sz w:val="26"/>
-          <w:szCs w:val="26"/>
-        </w:rPr>
-        <w:t xml:space="preserve">It is a fairly straight forward to implement in a new software project. It is a step by step process. </w:t>
-      </w:r>
-      <w:r>
-        <w:rPr>
-          <w:rFonts w:cstheme="minorHAnsi"/>
-          <w:sz w:val="26"/>
-          <w:szCs w:val="26"/>
-        </w:rPr>
-        <w:t xml:space="preserve">There is six stages to waterfall </w:t>
-      </w:r>
-      <w:proofErr w:type="spellStart"/>
-      <w:r>
-        <w:rPr>
-          <w:rFonts w:cstheme="minorHAnsi"/>
-          <w:sz w:val="26"/>
-          <w:szCs w:val="26"/>
-        </w:rPr>
-        <w:t>methodology.They</w:t>
-      </w:r>
-      <w:proofErr w:type="spellEnd"/>
-      <w:r>
-        <w:rPr>
-          <w:rFonts w:cstheme="minorHAnsi"/>
-          <w:sz w:val="26"/>
-          <w:szCs w:val="26"/>
-        </w:rPr>
-        <w:t xml:space="preserve"> are :</w:t>
+        <w:t xml:space="preserve">It </w:t>
+      </w:r>
+      <w:r>
+        <w:rPr>
+          <w:rFonts w:cstheme="minorHAnsi"/>
+          <w:sz w:val="26"/>
+          <w:szCs w:val="26"/>
+        </w:rPr>
+        <w:t xml:space="preserve">is </w:t>
+      </w:r>
+      <w:r>
+        <w:rPr>
+          <w:rFonts w:cstheme="minorHAnsi"/>
+          <w:sz w:val="26"/>
+          <w:szCs w:val="26"/>
+        </w:rPr>
+        <w:t xml:space="preserve">fairly straight forward to implement in a new software project. It is a step by step process. </w:t>
+      </w:r>
+      <w:r>
+        <w:rPr>
+          <w:rFonts w:cstheme="minorHAnsi"/>
+          <w:sz w:val="26"/>
+          <w:szCs w:val="26"/>
+        </w:rPr>
+        <w:t>There is six stages to waterfall methodology.</w:t>
+      </w:r>
+      <w:r>
+        <w:rPr>
+          <w:rFonts w:cstheme="minorHAnsi"/>
+          <w:sz w:val="26"/>
+          <w:szCs w:val="26"/>
+        </w:rPr>
+        <w:t xml:space="preserve"> </w:t>
+      </w:r>
+      <w:r>
+        <w:rPr>
+          <w:rFonts w:cstheme="minorHAnsi"/>
+          <w:sz w:val="26"/>
+          <w:szCs w:val="26"/>
+        </w:rPr>
+        <w:t>They are :</w:t>
       </w:r>
     </w:p>
     <w:p>
@@ -5862,7 +5944,6 @@
           <w:sz w:val="26"/>
           <w:szCs w:val="26"/>
         </w:rPr>
-        <w:lastRenderedPageBreak/>
         <w:t>Design</w:t>
       </w:r>
     </w:p>
@@ -6079,15 +6160,52 @@
       <w:pPr>
         <w:pStyle w:val="Heading2"/>
       </w:pPr>
-      <w:bookmarkStart w:id="19" w:name="_Toc24030575"/>
+      <w:bookmarkStart w:id="18" w:name="_Toc24030575"/>
       <w:r>
         <w:lastRenderedPageBreak/>
         <w:t>Agile methods</w:t>
       </w:r>
+      <w:bookmarkEnd w:id="18"/>
+      <w:r>
+        <w:t xml:space="preserve"> </w:t>
+      </w:r>
+    </w:p>
+    <w:p>
+      <w:pPr>
+        <w:pStyle w:val="ListParagraph"/>
+        <w:spacing w:line="360" w:lineRule="auto"/>
+        <w:rPr>
+          <w:rFonts w:cstheme="minorHAnsi"/>
+          <w:sz w:val="26"/>
+          <w:szCs w:val="26"/>
+        </w:rPr>
+      </w:pPr>
+      <w:r>
+        <w:rPr>
+          <w:rFonts w:cstheme="minorHAnsi"/>
+          <w:sz w:val="26"/>
+          <w:szCs w:val="26"/>
+        </w:rPr>
+        <w:t>Agile methods are used to find ways to enhance the software development process, both lead times and cycle times are taken into account. The lead time is the time taken by a team to generate ideas, then develop that idea before delivering the software product, whereas the cycle time is the time from developing the software and deploying it into production.</w:t>
+      </w:r>
+      <w:r>
+        <w:rPr>
+          <w:rFonts w:cstheme="minorHAnsi"/>
+          <w:sz w:val="26"/>
+          <w:szCs w:val="26"/>
+        </w:rPr>
+        <w:t>[12]</w:t>
+      </w:r>
+    </w:p>
+    <w:p>
+      <w:pPr>
+        <w:pStyle w:val="Heading2"/>
+      </w:pPr>
+      <w:bookmarkStart w:id="19" w:name="_Toc24030576"/>
+      <w:r>
+        <w:t>Scrum</w:t>
+      </w:r>
       <w:bookmarkEnd w:id="19"/>
-      <w:r>
-        <w:t xml:space="preserve"> </w:t>
-      </w:r>
     </w:p>
     <w:p>
       <w:pPr>
@@ -6105,26 +6223,42 @@
           <w:sz w:val="26"/>
           <w:szCs w:val="26"/>
         </w:rPr>
-        <w:t>Agile methods are used to find ways to enhance the software development process, both lead times and cycle times are taken into account. The lead time is the time taken by a team to generate ideas, then develop that idea before delivering the software product, whereas the cycle time is the time from developing the software and deploying it into production.</w:t>
-      </w:r>
-      <w:r>
-        <w:rPr>
-          <w:rFonts w:cstheme="minorHAnsi"/>
-          <w:sz w:val="26"/>
-          <w:szCs w:val="26"/>
-        </w:rPr>
-        <w:t>[12]</w:t>
-      </w:r>
-    </w:p>
-    <w:p>
-      <w:pPr>
-        <w:pStyle w:val="Heading2"/>
-      </w:pPr>
-      <w:bookmarkStart w:id="20" w:name="_Toc24030576"/>
-      <w:r>
-        <w:t>Scrum</w:t>
-      </w:r>
-      <w:bookmarkEnd w:id="20"/>
+        <w:t>Scrum is a framework within which people can address complex adaptive problems while creating and delivering products to a customer at the highest possible value. Scrum involves a team working together. A scrum is the actual time period when the team works together to finish an increment. The team completes a scrum cycle which can range anywhere from one week to a four week cycle. Within that cycle the team will start off with a sprint planning in which they will set our their targets and the time they want to have it completed by. These goals are set out by the scrum master. By the end of the meeting the full team should be clear on what can be delivered in the sprint and how the increment can be delivered.  The team usually will have a daily scrum which will involve a short meeting of 15 minutes in which they reflect on the work that’s been produced in that day. This helps ensure that each member of the team is on the same page on what needs to be done. The team then has a sprint review at the end of the sprint. In this review they review the work that’s been carried out. The last part of the scrum is called sprint retrospective. The goal is that after the sprint cycle the team will either increment(show what’s been done in the scrum) o</w:t>
+      </w:r>
+      <w:r>
+        <w:rPr>
+          <w:rFonts w:cstheme="minorHAnsi"/>
+          <w:sz w:val="26"/>
+          <w:szCs w:val="26"/>
+        </w:rPr>
+        <w:t xml:space="preserve">r </w:t>
+      </w:r>
+      <w:r>
+        <w:rPr>
+          <w:rFonts w:cstheme="minorHAnsi"/>
+          <w:sz w:val="26"/>
+          <w:szCs w:val="26"/>
+        </w:rPr>
+        <w:t>demo the project they have completed to the client. The team will also talk about what worked and didn’t work in the scrum. This creates a place where the team can focus on what needs to be improved for the next time.</w:t>
+      </w:r>
+      <w:r>
+        <w:rPr>
+          <w:rFonts w:cstheme="minorHAnsi"/>
+          <w:sz w:val="26"/>
+          <w:szCs w:val="26"/>
+        </w:rPr>
+        <w:t>[13]</w:t>
+      </w:r>
+    </w:p>
+    <w:p>
+      <w:pPr>
+        <w:spacing w:line="360" w:lineRule="auto"/>
+        <w:rPr>
+          <w:rFonts w:cstheme="minorHAnsi"/>
+          <w:sz w:val="26"/>
+          <w:szCs w:val="26"/>
+        </w:rPr>
+      </w:pPr>
     </w:p>
     <w:p>
       <w:pPr>
@@ -6136,49 +6270,12 @@
           <w:szCs w:val="26"/>
         </w:rPr>
       </w:pPr>
-      <w:r>
-        <w:rPr>
-          <w:rFonts w:cstheme="minorHAnsi"/>
-          <w:sz w:val="26"/>
-          <w:szCs w:val="26"/>
-        </w:rPr>
-        <w:t>Scrum is a framework within which people can address complex adaptive problems while creating and delivering products to a customer at the highest possible value. Scrum involves a team working together. A scrum is the actual time period when the team works together to finish an increment. The team completes a scrum cycle which can range anywhere from one week to a four week cycle. Within that cycle the team will start off with a sprint planning in which they will set our their targets and the time they want to have it completed by. These goals are set out by the scrum master. By the end of the meeting the full team should be clear on what can be delivered in the sprint and how the increment can be delivered.  The team usually will have a daily scrum which will involve a short meeting of 15 minutes in which they reflect on the work that’s been produced in that day. This helps ensure that each member of the team is on the same page on what needs to be done. The team then has a sprint review at the end of the sprint. In this review they review the work that’s been carried out. The last part of the scrum is called sprint retrospective. The goal is that after the sprint cycle the team will either increment(show what’s been done in the scrum) of demo the project they have completed to the client. The team will also talk about what worked and didn’t work in the scrum. This creates a place where the team can focus on what needs to be improved for the next time.</w:t>
-      </w:r>
-      <w:r>
-        <w:rPr>
-          <w:rFonts w:cstheme="minorHAnsi"/>
-          <w:sz w:val="26"/>
-          <w:szCs w:val="26"/>
-        </w:rPr>
-        <w:t>[13]</w:t>
-      </w:r>
-    </w:p>
-    <w:p>
-      <w:pPr>
-        <w:spacing w:line="360" w:lineRule="auto"/>
-        <w:rPr>
-          <w:rFonts w:cstheme="minorHAnsi"/>
-          <w:sz w:val="26"/>
-          <w:szCs w:val="26"/>
-        </w:rPr>
-      </w:pPr>
-    </w:p>
-    <w:p>
-      <w:pPr>
-        <w:pStyle w:val="ListParagraph"/>
-        <w:spacing w:line="360" w:lineRule="auto"/>
-        <w:rPr>
-          <w:rFonts w:cstheme="minorHAnsi"/>
-          <w:sz w:val="26"/>
-          <w:szCs w:val="26"/>
-        </w:rPr>
-      </w:pPr>
     </w:p>
     <w:p>
       <w:pPr>
         <w:pStyle w:val="Heading1"/>
       </w:pPr>
-      <w:bookmarkStart w:id="21" w:name="_Toc24030577"/>
+      <w:bookmarkStart w:id="20" w:name="_Toc24030577"/>
       <w:r>
         <w:lastRenderedPageBreak/>
         <w:t>Ethic</w:t>
@@ -6189,7 +6286,7 @@
       <w:r>
         <w:t xml:space="preserve"> concerns</w:t>
       </w:r>
-      <w:bookmarkEnd w:id="21"/>
+      <w:bookmarkEnd w:id="20"/>
       <w:r>
         <w:t xml:space="preserve"> </w:t>
       </w:r>
@@ -6255,7 +6352,23 @@
           <w:sz w:val="26"/>
           <w:szCs w:val="26"/>
         </w:rPr>
-        <w:t xml:space="preserve">A dictatorship style workplace could happen if the bosses gather metrics from the developers daily life such as who they talk too, how long they spend writing code and even how long they take in the bathroom. This could create a bad atmosphere within a workplace which would lead to be a drop in productivity. </w:t>
+        <w:t>A dictatorship style workplace could happen if the bosses gather metrics from the developers daily life such as who they talk too, how long they spend writing code and even how long they take in the bathroom. This could create a bad atmosphere within a workplace which would lead to</w:t>
+      </w:r>
+      <w:r>
+        <w:rPr>
+          <w:rFonts w:cstheme="minorHAnsi"/>
+          <w:sz w:val="26"/>
+          <w:szCs w:val="26"/>
+        </w:rPr>
+        <w:t xml:space="preserve"> </w:t>
+      </w:r>
+      <w:r>
+        <w:rPr>
+          <w:rFonts w:cstheme="minorHAnsi"/>
+          <w:sz w:val="26"/>
+          <w:szCs w:val="26"/>
+        </w:rPr>
+        <w:t xml:space="preserve">a drop in productivity. </w:t>
       </w:r>
     </w:p>
     <w:p>
@@ -6298,29 +6411,47 @@
       <w:pPr>
         <w:pStyle w:val="Heading1"/>
       </w:pPr>
-      <w:bookmarkStart w:id="22" w:name="_Toc24030578"/>
+      <w:bookmarkStart w:id="21" w:name="_Toc24030578"/>
       <w:r>
         <w:lastRenderedPageBreak/>
         <w:t>Conclusion</w:t>
       </w:r>
+      <w:bookmarkEnd w:id="21"/>
+    </w:p>
+    <w:p>
+      <w:pPr>
+        <w:spacing w:line="360" w:lineRule="auto"/>
+        <w:rPr>
+          <w:rFonts w:cstheme="minorHAnsi"/>
+          <w:sz w:val="26"/>
+          <w:szCs w:val="26"/>
+        </w:rPr>
+      </w:pPr>
+      <w:r>
+        <w:rPr>
+          <w:rFonts w:cstheme="minorHAnsi"/>
+          <w:sz w:val="26"/>
+          <w:szCs w:val="26"/>
+        </w:rPr>
+        <w:t>In conclusion it is clear to see that it is no easy task measuring software engineering. Previous metrics used throughout history have been very good and well worked but many of them are now outdated and a new system is needed for measuring. We must be careful though</w:t>
+      </w:r>
+      <w:r>
+        <w:rPr>
+          <w:rFonts w:cstheme="minorHAnsi"/>
+          <w:sz w:val="26"/>
+          <w:szCs w:val="26"/>
+        </w:rPr>
+        <w:t>,</w:t>
+      </w:r>
+      <w:bookmarkStart w:id="22" w:name="_GoBack"/>
       <w:bookmarkEnd w:id="22"/>
-    </w:p>
-    <w:p>
-      <w:pPr>
-        <w:spacing w:line="360" w:lineRule="auto"/>
-        <w:rPr>
-          <w:rFonts w:cstheme="minorHAnsi"/>
-          <w:sz w:val="26"/>
-          <w:szCs w:val="26"/>
-        </w:rPr>
-      </w:pPr>
-      <w:r>
-        <w:rPr>
-          <w:rFonts w:cstheme="minorHAnsi"/>
-          <w:sz w:val="26"/>
-          <w:szCs w:val="26"/>
-        </w:rPr>
-        <w:t>In conclusion it is clear to see that it is no easy task measuring software engineering. Previous metrics used throughout history have been very good and well worked but many of them are now outdated and a new system is needed for measuring. We must be careful though that with whatever new metrics we come up with for measuring it that it can’t breach the privacy of the software engineer nor can it be unethical.</w:t>
+      <w:r>
+        <w:rPr>
+          <w:rFonts w:cstheme="minorHAnsi"/>
+          <w:sz w:val="26"/>
+          <w:szCs w:val="26"/>
+        </w:rPr>
+        <w:t xml:space="preserve"> that with whatever new metrics we come up with for measuring it that it can’t breach the privacy of the software engineer nor can it be unethical.</w:t>
       </w:r>
     </w:p>
     <w:p>
@@ -7589,6 +7720,11 @@
         <w:docPartUnique/>
       </w:docPartObj>
     </w:sdtPr>
+    <w:sdtEndPr>
+      <w:rPr>
+        <w:rStyle w:val="PageNumber"/>
+      </w:rPr>
+    </w:sdtEndPr>
     <w:sdtContent>
       <w:p>
         <w:pPr>
@@ -7641,6 +7777,11 @@
         <w:docPartUnique/>
       </w:docPartObj>
     </w:sdtPr>
+    <w:sdtEndPr>
+      <w:rPr>
+        <w:rStyle w:val="PageNumber"/>
+      </w:rPr>
+    </w:sdtEndPr>
     <w:sdtContent>
       <w:p>
         <w:pPr>
@@ -9337,6 +9478,7 @@
   <w:style w:type="character" w:default="1" w:styleId="DefaultParagraphFont">
     <w:name w:val="Default Paragraph Font"/>
     <w:uiPriority w:val="1"/>
+    <w:semiHidden/>
     <w:unhideWhenUsed/>
   </w:style>
   <w:style w:type="table" w:default="1" w:styleId="TableNormal">
@@ -9677,6 +9819,33 @@
     <w:unhideWhenUsed/>
     <w:rsid w:val="000E52A4"/>
   </w:style>
+  <w:style w:type="paragraph" w:styleId="BalloonText">
+    <w:name w:val="Balloon Text"/>
+    <w:basedOn w:val="Normal"/>
+    <w:link w:val="BalloonTextChar"/>
+    <w:uiPriority w:val="99"/>
+    <w:semiHidden/>
+    <w:unhideWhenUsed/>
+    <w:rsid w:val="00A418AC"/>
+    <w:rPr>
+      <w:rFonts w:ascii="Times New Roman" w:hAnsi="Times New Roman" w:cs="Times New Roman"/>
+      <w:sz w:val="18"/>
+      <w:szCs w:val="18"/>
+    </w:rPr>
+  </w:style>
+  <w:style w:type="character" w:customStyle="1" w:styleId="BalloonTextChar">
+    <w:name w:val="Balloon Text Char"/>
+    <w:basedOn w:val="DefaultParagraphFont"/>
+    <w:link w:val="BalloonText"/>
+    <w:uiPriority w:val="99"/>
+    <w:semiHidden/>
+    <w:rsid w:val="00A418AC"/>
+    <w:rPr>
+      <w:rFonts w:ascii="Times New Roman" w:hAnsi="Times New Roman" w:cs="Times New Roman"/>
+      <w:sz w:val="18"/>
+      <w:szCs w:val="18"/>
+    </w:rPr>
+  </w:style>
 </w:styles>
 </file>
 
@@ -9980,7 +10149,7 @@
 </file>
 
 <file path=customXml/itemProps1.xml><?xml version="1.0" encoding="utf-8"?>
-<ds:datastoreItem xmlns:ds="http://schemas.openxmlformats.org/officeDocument/2006/customXml" ds:itemID="{BEE9A7A1-1C64-9F46-A5B8-77ABB31457CF}">
+<ds:datastoreItem xmlns:ds="http://schemas.openxmlformats.org/officeDocument/2006/customXml" ds:itemID="{C8FC5F64-F921-124B-AA1A-D4696048715E}">
   <ds:schemaRefs>
     <ds:schemaRef ds:uri="http://schemas.openxmlformats.org/officeDocument/2006/bibliography"/>
   </ds:schemaRefs>

</xml_diff>